<commit_message>
Updated log with changes made on the first day
</commit_message>
<xml_diff>
--- a/Report - Card Game.docx
+++ b/Report - Card Game.docx
@@ -1,6 +1,6 @@
 
 <file path=word/document.xml><?xml version="1.0" encoding="utf-8"?>
-<w:document xmlns:wpc="http://schemas.microsoft.com/office/word/2010/wordprocessingCanvas" xmlns:cx="http://schemas.microsoft.com/office/drawing/2014/chartex" xmlns:cx1="http://schemas.microsoft.com/office/drawing/2015/9/8/chartex" xmlns:cx2="http://schemas.microsoft.com/office/drawing/2015/10/21/chartex" xmlns:cx3="http://schemas.microsoft.com/office/drawing/2016/5/9/chartex" xmlns:cx4="http://schemas.microsoft.com/office/drawing/2016/5/10/chartex" xmlns:cx5="http://schemas.microsoft.com/office/drawing/2016/5/11/chartex" xmlns:cx6="http://schemas.microsoft.com/office/drawing/2016/5/12/chartex" xmlns:cx7="http://schemas.microsoft.com/office/drawing/2016/5/13/chartex" xmlns:cx8="http://schemas.microsoft.com/office/drawing/2016/5/14/chartex" xmlns:mc="http://schemas.openxmlformats.org/markup-compatibility/2006" xmlns:aink="http://schemas.microsoft.com/office/drawing/2016/ink" xmlns:am3d="http://schemas.microsoft.com/office/drawing/2017/model3d" xmlns:o="urn:schemas-microsoft-com:office:office" xmlns:r="http://schemas.openxmlformats.org/officeDocument/2006/relationships" xmlns:m="http://schemas.openxmlformats.org/officeDocument/2006/math" xmlns:v="urn:schemas-microsoft-com:vml" xmlns:wp14="http://schemas.microsoft.com/office/word/2010/wordprocessingDrawing" xmlns:wp="http://schemas.openxmlformats.org/drawingml/2006/wordprocessingDrawing" xmlns:w10="urn:schemas-microsoft-com:office:word" xmlns:w="http://schemas.openxmlformats.org/wordprocessingml/2006/main" xmlns:w14="http://schemas.microsoft.com/office/word/2010/wordml" xmlns:w15="http://schemas.microsoft.com/office/word/2012/wordml" xmlns:w16cid="http://schemas.microsoft.com/office/word/2016/wordml/cid" xmlns:w16se="http://schemas.microsoft.com/office/word/2015/wordml/symex" xmlns:wpg="http://schemas.microsoft.com/office/word/2010/wordprocessingGroup" xmlns:wpi="http://schemas.microsoft.com/office/word/2010/wordprocessingInk" xmlns:wne="http://schemas.microsoft.com/office/word/2006/wordml" xmlns:wps="http://schemas.microsoft.com/office/word/2010/wordprocessingShape" mc:Ignorable="w14 w15 w16se w16cid wp14">
+<w:document xmlns:wpc="http://schemas.microsoft.com/office/word/2010/wordprocessingCanvas" xmlns:cx="http://schemas.microsoft.com/office/drawing/2014/chartex" xmlns:cx1="http://schemas.microsoft.com/office/drawing/2015/9/8/chartex" xmlns:cx2="http://schemas.microsoft.com/office/drawing/2015/10/21/chartex" xmlns:cx3="http://schemas.microsoft.com/office/drawing/2016/5/9/chartex" xmlns:cx4="http://schemas.microsoft.com/office/drawing/2016/5/10/chartex" xmlns:cx5="http://schemas.microsoft.com/office/drawing/2016/5/11/chartex" xmlns:cx6="http://schemas.microsoft.com/office/drawing/2016/5/12/chartex" xmlns:cx7="http://schemas.microsoft.com/office/drawing/2016/5/13/chartex" xmlns:cx8="http://schemas.microsoft.com/office/drawing/2016/5/14/chartex" xmlns:mc="http://schemas.openxmlformats.org/markup-compatibility/2006" xmlns:aink="http://schemas.microsoft.com/office/drawing/2016/ink" xmlns:am3d="http://schemas.microsoft.com/office/drawing/2017/model3d" xmlns:o="urn:schemas-microsoft-com:office:office" xmlns:r="http://schemas.openxmlformats.org/officeDocument/2006/relationships" xmlns:m="http://schemas.openxmlformats.org/officeDocument/2006/math" xmlns:v="urn:schemas-microsoft-com:vml" xmlns:wp14="http://schemas.microsoft.com/office/word/2010/wordprocessingDrawing" xmlns:wp="http://schemas.openxmlformats.org/drawingml/2006/wordprocessingDrawing" xmlns:w10="urn:schemas-microsoft-com:office:word" xmlns:w="http://schemas.openxmlformats.org/wordprocessingml/2006/main" xmlns:w14="http://schemas.microsoft.com/office/word/2010/wordml" xmlns:w15="http://schemas.microsoft.com/office/word/2012/wordml" xmlns:w16cex="http://schemas.microsoft.com/office/word/2018/wordml/cex" xmlns:w16cid="http://schemas.microsoft.com/office/word/2016/wordml/cid" xmlns:w16="http://schemas.microsoft.com/office/word/2018/wordml" xmlns:w16se="http://schemas.microsoft.com/office/word/2015/wordml/symex" xmlns:wpg="http://schemas.microsoft.com/office/word/2010/wordprocessingGroup" xmlns:wpi="http://schemas.microsoft.com/office/word/2010/wordprocessingInk" xmlns:wne="http://schemas.microsoft.com/office/word/2006/wordml" xmlns:wps="http://schemas.microsoft.com/office/word/2010/wordprocessingShape" mc:Ignorable="w14 w15 w16se w16cid w16 w16cex wp14">
   <w:body>
     <w:p>
       <w:pPr>
@@ -47,14 +47,36 @@
           <w:i/>
           <w:iCs/>
         </w:rPr>
-        <w:t xml:space="preserve">1: </w:t>
-      </w:r>
-      <w:r>
+        <w:t>1: 680033128</w:t>
+      </w:r>
+    </w:p>
+    <w:p>
+      <w:pPr>
         <w:rPr>
           <w:i/>
           <w:iCs/>
         </w:rPr>
-        <w:t>680033128</w:t>
+      </w:pPr>
+      <w:r>
+        <w:rPr>
+          <w:i/>
+          <w:iCs/>
+        </w:rPr>
+        <w:t xml:space="preserve">Student </w:t>
+      </w:r>
+      <w:r>
+        <w:rPr>
+          <w:i/>
+          <w:iCs/>
+        </w:rPr>
+        <w:t>ID #2</w:t>
+      </w:r>
+      <w:r>
+        <w:rPr>
+          <w:i/>
+          <w:iCs/>
+        </w:rPr>
+        <w:t>: 690065435</w:t>
       </w:r>
     </w:p>
     <w:p>
@@ -69,61 +91,34 @@
           <w:i/>
           <w:iCs/>
         </w:rPr>
-        <w:t xml:space="preserve">Student </w:t>
-      </w:r>
-      <w:r>
+        <w:t>(Marks to be allocated 50:50)</w:t>
+      </w:r>
+    </w:p>
+    <w:p>
+      <w:pPr>
         <w:rPr>
           <w:i/>
           <w:iCs/>
         </w:rPr>
-        <w:t>ID #2</w:t>
-      </w:r>
+      </w:pPr>
       <w:r>
         <w:rPr>
           <w:i/>
           <w:iCs/>
         </w:rPr>
-        <w:t>: 690065435</w:t>
-      </w:r>
-    </w:p>
-    <w:p>
-      <w:pPr>
-        <w:rPr>
-          <w:i/>
-          <w:iCs/>
-        </w:rPr>
-      </w:pPr>
-      <w:r>
-        <w:rPr>
-          <w:i/>
-          <w:iCs/>
-        </w:rPr>
-        <w:t>(Marks to be allocated 50:50)</w:t>
-      </w:r>
-    </w:p>
-    <w:p>
-      <w:pPr>
-        <w:rPr>
-          <w:i/>
-          <w:iCs/>
-        </w:rPr>
-      </w:pPr>
-      <w:r>
-        <w:rPr>
-          <w:i/>
-          <w:iCs/>
-        </w:rPr>
         <w:br w:type="page"/>
       </w:r>
-      <w:bookmarkStart w:id="0" w:name="_GoBack"/>
-      <w:bookmarkEnd w:id="0"/>
     </w:p>
     <w:sdt>
       <w:sdtPr>
         <w:rPr>
-          <w:rFonts w:ascii="Arial" w:hAnsi="Arial" w:cs="Arial"/>
+          <w:rFonts w:ascii="Arial" w:eastAsiaTheme="minorHAnsi" w:hAnsi="Arial" w:cs="Arial"/>
           <w:b/>
           <w:bCs/>
+          <w:color w:val="auto"/>
+          <w:sz w:val="22"/>
+          <w:szCs w:val="22"/>
+          <w:lang w:val="en-GB"/>
         </w:rPr>
         <w:id w:val="-2049828842"/>
         <w:docPartObj>
@@ -133,12 +128,7 @@
       </w:sdtPr>
       <w:sdtEndPr>
         <w:rPr>
-          <w:rFonts w:eastAsiaTheme="minorHAnsi"/>
           <w:noProof/>
-          <w:color w:val="auto"/>
-          <w:sz w:val="22"/>
-          <w:szCs w:val="22"/>
-          <w:lang w:val="en-GB"/>
         </w:rPr>
       </w:sdtEndPr>
       <w:sdtContent>
@@ -412,19 +402,71 @@
       <w:pPr>
         <w:pStyle w:val="Heading1"/>
       </w:pPr>
-      <w:bookmarkStart w:id="1" w:name="_Toc54484895"/>
+      <w:bookmarkStart w:id="0" w:name="_Toc54484895"/>
       <w:r>
         <w:lastRenderedPageBreak/>
         <w:t>Development Log</w:t>
       </w:r>
-      <w:bookmarkEnd w:id="1"/>
+      <w:bookmarkEnd w:id="0"/>
     </w:p>
     <w:p>
       <w:pPr>
         <w:pStyle w:val="Heading2"/>
       </w:pPr>
       <w:r>
-        <w:t>23rd October 2020</w:t>
+        <w:t>23/10/</w:t>
+      </w:r>
+      <w:r>
+        <w:t>2020</w:t>
+      </w:r>
+      <w:r>
+        <w:t xml:space="preserve"> – 12:45pm</w:t>
+      </w:r>
+    </w:p>
+    <w:p>
+      <w:pPr>
+        <w:rPr>
+          <w:i/>
+          <w:iCs/>
+        </w:rPr>
+      </w:pPr>
+      <w:r>
+        <w:t xml:space="preserve">Started with A as driver and B as navigator. Created </w:t>
+      </w:r>
+      <w:r>
+        <w:rPr>
+          <w:i/>
+          <w:iCs/>
+        </w:rPr>
+        <w:t>CardGame.java</w:t>
+      </w:r>
+      <w:r>
+        <w:t xml:space="preserve">, and added input for number of players and location of pack to load. Added exceptions for non-integer inputs, non-existing file inputs, and packs with invalid values or the wrong number of cards. Swapped roles (B as driver, A as navigator), then added a method to deal cards to the players, and a check to see if the pack of cards is winnable. Created </w:t>
+      </w:r>
+      <w:r>
+        <w:rPr>
+          <w:i/>
+          <w:iCs/>
+        </w:rPr>
+        <w:t xml:space="preserve">Card.java </w:t>
+      </w:r>
+      <w:r>
+        <w:t xml:space="preserve">with setter and getter methods for card values and holders. </w:t>
+      </w:r>
+      <w:r>
+        <w:rPr>
+          <w:i/>
+          <w:iCs/>
+        </w:rPr>
+        <w:t>014485 054530</w:t>
+      </w:r>
+    </w:p>
+    <w:p>
+      <w:pPr>
+        <w:pStyle w:val="Heading2"/>
+      </w:pPr>
+      <w:r>
+        <w:t>25/10/2020 – 12:30pm</w:t>
       </w:r>
     </w:p>
     <w:p>
@@ -439,9 +481,6 @@
         </w:rPr>
       </w:pPr>
       <w:r>
-        <w:t>example</w:t>
-      </w:r>
-      <w:r>
         <w:br w:type="page"/>
       </w:r>
     </w:p>
@@ -449,12 +488,12 @@
       <w:pPr>
         <w:pStyle w:val="Heading1"/>
       </w:pPr>
-      <w:bookmarkStart w:id="2" w:name="_Toc54484896"/>
+      <w:bookmarkStart w:id="1" w:name="_Toc54484896"/>
       <w:r>
         <w:lastRenderedPageBreak/>
         <w:t>Design Analysis</w:t>
       </w:r>
-      <w:bookmarkEnd w:id="2"/>
+      <w:bookmarkEnd w:id="1"/>
     </w:p>
     <w:p>
       <w:r>
@@ -465,12 +504,12 @@
       <w:pPr>
         <w:pStyle w:val="Heading1"/>
       </w:pPr>
-      <w:bookmarkStart w:id="3" w:name="_Toc54484897"/>
+      <w:bookmarkStart w:id="2" w:name="_Toc54484897"/>
       <w:r>
         <w:lastRenderedPageBreak/>
         <w:t>Test Design</w:t>
       </w:r>
-      <w:bookmarkEnd w:id="3"/>
+      <w:bookmarkEnd w:id="2"/>
     </w:p>
     <w:p/>
     <w:sectPr>
@@ -486,7 +525,7 @@
 </file>
 
 <file path=word/endnotes.xml><?xml version="1.0" encoding="utf-8"?>
-<w:endnotes xmlns:wpc="http://schemas.microsoft.com/office/word/2010/wordprocessingCanvas" xmlns:cx="http://schemas.microsoft.com/office/drawing/2014/chartex" xmlns:cx1="http://schemas.microsoft.com/office/drawing/2015/9/8/chartex" xmlns:cx2="http://schemas.microsoft.com/office/drawing/2015/10/21/chartex" xmlns:cx3="http://schemas.microsoft.com/office/drawing/2016/5/9/chartex" xmlns:cx4="http://schemas.microsoft.com/office/drawing/2016/5/10/chartex" xmlns:cx5="http://schemas.microsoft.com/office/drawing/2016/5/11/chartex" xmlns:cx6="http://schemas.microsoft.com/office/drawing/2016/5/12/chartex" xmlns:cx7="http://schemas.microsoft.com/office/drawing/2016/5/13/chartex" xmlns:cx8="http://schemas.microsoft.com/office/drawing/2016/5/14/chartex" xmlns:mc="http://schemas.openxmlformats.org/markup-compatibility/2006" xmlns:aink="http://schemas.microsoft.com/office/drawing/2016/ink" xmlns:am3d="http://schemas.microsoft.com/office/drawing/2017/model3d" xmlns:o="urn:schemas-microsoft-com:office:office" xmlns:r="http://schemas.openxmlformats.org/officeDocument/2006/relationships" xmlns:m="http://schemas.openxmlformats.org/officeDocument/2006/math" xmlns:v="urn:schemas-microsoft-com:vml" xmlns:wp14="http://schemas.microsoft.com/office/word/2010/wordprocessingDrawing" xmlns:wp="http://schemas.openxmlformats.org/drawingml/2006/wordprocessingDrawing" xmlns:w10="urn:schemas-microsoft-com:office:word" xmlns:w="http://schemas.openxmlformats.org/wordprocessingml/2006/main" xmlns:w14="http://schemas.microsoft.com/office/word/2010/wordml" xmlns:w15="http://schemas.microsoft.com/office/word/2012/wordml" xmlns:w16cid="http://schemas.microsoft.com/office/word/2016/wordml/cid" xmlns:w16se="http://schemas.microsoft.com/office/word/2015/wordml/symex" xmlns:wpg="http://schemas.microsoft.com/office/word/2010/wordprocessingGroup" xmlns:wpi="http://schemas.microsoft.com/office/word/2010/wordprocessingInk" xmlns:wne="http://schemas.microsoft.com/office/word/2006/wordml" xmlns:wps="http://schemas.microsoft.com/office/word/2010/wordprocessingShape" mc:Ignorable="w14 w15 w16se w16cid wp14">
+<w:endnotes xmlns:wpc="http://schemas.microsoft.com/office/word/2010/wordprocessingCanvas" xmlns:cx="http://schemas.microsoft.com/office/drawing/2014/chartex" xmlns:cx1="http://schemas.microsoft.com/office/drawing/2015/9/8/chartex" xmlns:cx2="http://schemas.microsoft.com/office/drawing/2015/10/21/chartex" xmlns:cx3="http://schemas.microsoft.com/office/drawing/2016/5/9/chartex" xmlns:cx4="http://schemas.microsoft.com/office/drawing/2016/5/10/chartex" xmlns:cx5="http://schemas.microsoft.com/office/drawing/2016/5/11/chartex" xmlns:cx6="http://schemas.microsoft.com/office/drawing/2016/5/12/chartex" xmlns:cx7="http://schemas.microsoft.com/office/drawing/2016/5/13/chartex" xmlns:cx8="http://schemas.microsoft.com/office/drawing/2016/5/14/chartex" xmlns:mc="http://schemas.openxmlformats.org/markup-compatibility/2006" xmlns:aink="http://schemas.microsoft.com/office/drawing/2016/ink" xmlns:am3d="http://schemas.microsoft.com/office/drawing/2017/model3d" xmlns:o="urn:schemas-microsoft-com:office:office" xmlns:r="http://schemas.openxmlformats.org/officeDocument/2006/relationships" xmlns:m="http://schemas.openxmlformats.org/officeDocument/2006/math" xmlns:v="urn:schemas-microsoft-com:vml" xmlns:wp14="http://schemas.microsoft.com/office/word/2010/wordprocessingDrawing" xmlns:wp="http://schemas.openxmlformats.org/drawingml/2006/wordprocessingDrawing" xmlns:w10="urn:schemas-microsoft-com:office:word" xmlns:w="http://schemas.openxmlformats.org/wordprocessingml/2006/main" xmlns:w14="http://schemas.microsoft.com/office/word/2010/wordml" xmlns:w15="http://schemas.microsoft.com/office/word/2012/wordml" xmlns:w16cex="http://schemas.microsoft.com/office/word/2018/wordml/cex" xmlns:w16cid="http://schemas.microsoft.com/office/word/2016/wordml/cid" xmlns:w16="http://schemas.microsoft.com/office/word/2018/wordml" xmlns:w16se="http://schemas.microsoft.com/office/word/2015/wordml/symex" xmlns:wpg="http://schemas.microsoft.com/office/word/2010/wordprocessingGroup" xmlns:wpi="http://schemas.microsoft.com/office/word/2010/wordprocessingInk" xmlns:wne="http://schemas.microsoft.com/office/word/2006/wordml" xmlns:wps="http://schemas.microsoft.com/office/word/2010/wordprocessingShape" mc:Ignorable="w14 w15 w16se w16cid w16 w16cex wp14">
   <w:endnote w:type="separator" w:id="-1">
     <w:p>
       <w:pPr>
@@ -511,7 +550,7 @@
 </file>
 
 <file path=word/footer1.xml><?xml version="1.0" encoding="utf-8"?>
-<w:ftr xmlns:wpc="http://schemas.microsoft.com/office/word/2010/wordprocessingCanvas" xmlns:cx="http://schemas.microsoft.com/office/drawing/2014/chartex" xmlns:cx1="http://schemas.microsoft.com/office/drawing/2015/9/8/chartex" xmlns:cx2="http://schemas.microsoft.com/office/drawing/2015/10/21/chartex" xmlns:cx3="http://schemas.microsoft.com/office/drawing/2016/5/9/chartex" xmlns:cx4="http://schemas.microsoft.com/office/drawing/2016/5/10/chartex" xmlns:cx5="http://schemas.microsoft.com/office/drawing/2016/5/11/chartex" xmlns:cx6="http://schemas.microsoft.com/office/drawing/2016/5/12/chartex" xmlns:cx7="http://schemas.microsoft.com/office/drawing/2016/5/13/chartex" xmlns:cx8="http://schemas.microsoft.com/office/drawing/2016/5/14/chartex" xmlns:mc="http://schemas.openxmlformats.org/markup-compatibility/2006" xmlns:aink="http://schemas.microsoft.com/office/drawing/2016/ink" xmlns:am3d="http://schemas.microsoft.com/office/drawing/2017/model3d" xmlns:o="urn:schemas-microsoft-com:office:office" xmlns:r="http://schemas.openxmlformats.org/officeDocument/2006/relationships" xmlns:m="http://schemas.openxmlformats.org/officeDocument/2006/math" xmlns:v="urn:schemas-microsoft-com:vml" xmlns:wp14="http://schemas.microsoft.com/office/word/2010/wordprocessingDrawing" xmlns:wp="http://schemas.openxmlformats.org/drawingml/2006/wordprocessingDrawing" xmlns:w10="urn:schemas-microsoft-com:office:word" xmlns:w="http://schemas.openxmlformats.org/wordprocessingml/2006/main" xmlns:w14="http://schemas.microsoft.com/office/word/2010/wordml" xmlns:w15="http://schemas.microsoft.com/office/word/2012/wordml" xmlns:w16cid="http://schemas.microsoft.com/office/word/2016/wordml/cid" xmlns:w16se="http://schemas.microsoft.com/office/word/2015/wordml/symex" xmlns:wpg="http://schemas.microsoft.com/office/word/2010/wordprocessingGroup" xmlns:wpi="http://schemas.microsoft.com/office/word/2010/wordprocessingInk" xmlns:wne="http://schemas.microsoft.com/office/word/2006/wordml" xmlns:wps="http://schemas.microsoft.com/office/word/2010/wordprocessingShape" mc:Ignorable="w14 w15 w16se w16cid wp14">
+<w:ftr xmlns:wpc="http://schemas.microsoft.com/office/word/2010/wordprocessingCanvas" xmlns:cx="http://schemas.microsoft.com/office/drawing/2014/chartex" xmlns:cx1="http://schemas.microsoft.com/office/drawing/2015/9/8/chartex" xmlns:cx2="http://schemas.microsoft.com/office/drawing/2015/10/21/chartex" xmlns:cx3="http://schemas.microsoft.com/office/drawing/2016/5/9/chartex" xmlns:cx4="http://schemas.microsoft.com/office/drawing/2016/5/10/chartex" xmlns:cx5="http://schemas.microsoft.com/office/drawing/2016/5/11/chartex" xmlns:cx6="http://schemas.microsoft.com/office/drawing/2016/5/12/chartex" xmlns:cx7="http://schemas.microsoft.com/office/drawing/2016/5/13/chartex" xmlns:cx8="http://schemas.microsoft.com/office/drawing/2016/5/14/chartex" xmlns:mc="http://schemas.openxmlformats.org/markup-compatibility/2006" xmlns:aink="http://schemas.microsoft.com/office/drawing/2016/ink" xmlns:am3d="http://schemas.microsoft.com/office/drawing/2017/model3d" xmlns:o="urn:schemas-microsoft-com:office:office" xmlns:r="http://schemas.openxmlformats.org/officeDocument/2006/relationships" xmlns:m="http://schemas.openxmlformats.org/officeDocument/2006/math" xmlns:v="urn:schemas-microsoft-com:vml" xmlns:wp14="http://schemas.microsoft.com/office/word/2010/wordprocessingDrawing" xmlns:wp="http://schemas.openxmlformats.org/drawingml/2006/wordprocessingDrawing" xmlns:w10="urn:schemas-microsoft-com:office:word" xmlns:w="http://schemas.openxmlformats.org/wordprocessingml/2006/main" xmlns:w14="http://schemas.microsoft.com/office/word/2010/wordml" xmlns:w15="http://schemas.microsoft.com/office/word/2012/wordml" xmlns:w16cex="http://schemas.microsoft.com/office/word/2018/wordml/cex" xmlns:w16cid="http://schemas.microsoft.com/office/word/2016/wordml/cid" xmlns:w16="http://schemas.microsoft.com/office/word/2018/wordml" xmlns:w16se="http://schemas.microsoft.com/office/word/2015/wordml/symex" xmlns:wpg="http://schemas.microsoft.com/office/word/2010/wordprocessingGroup" xmlns:wpi="http://schemas.microsoft.com/office/word/2010/wordprocessingInk" xmlns:wne="http://schemas.microsoft.com/office/word/2006/wordml" xmlns:wps="http://schemas.microsoft.com/office/word/2010/wordprocessingShape" mc:Ignorable="w14 w15 w16se w16cid w16 w16cex wp14">
   <w:sdt>
     <w:sdtPr>
       <w:id w:val="-161240392"/>
@@ -564,7 +603,7 @@
 </file>
 
 <file path=word/footnotes.xml><?xml version="1.0" encoding="utf-8"?>
-<w:footnotes xmlns:wpc="http://schemas.microsoft.com/office/word/2010/wordprocessingCanvas" xmlns:cx="http://schemas.microsoft.com/office/drawing/2014/chartex" xmlns:cx1="http://schemas.microsoft.com/office/drawing/2015/9/8/chartex" xmlns:cx2="http://schemas.microsoft.com/office/drawing/2015/10/21/chartex" xmlns:cx3="http://schemas.microsoft.com/office/drawing/2016/5/9/chartex" xmlns:cx4="http://schemas.microsoft.com/office/drawing/2016/5/10/chartex" xmlns:cx5="http://schemas.microsoft.com/office/drawing/2016/5/11/chartex" xmlns:cx6="http://schemas.microsoft.com/office/drawing/2016/5/12/chartex" xmlns:cx7="http://schemas.microsoft.com/office/drawing/2016/5/13/chartex" xmlns:cx8="http://schemas.microsoft.com/office/drawing/2016/5/14/chartex" xmlns:mc="http://schemas.openxmlformats.org/markup-compatibility/2006" xmlns:aink="http://schemas.microsoft.com/office/drawing/2016/ink" xmlns:am3d="http://schemas.microsoft.com/office/drawing/2017/model3d" xmlns:o="urn:schemas-microsoft-com:office:office" xmlns:r="http://schemas.openxmlformats.org/officeDocument/2006/relationships" xmlns:m="http://schemas.openxmlformats.org/officeDocument/2006/math" xmlns:v="urn:schemas-microsoft-com:vml" xmlns:wp14="http://schemas.microsoft.com/office/word/2010/wordprocessingDrawing" xmlns:wp="http://schemas.openxmlformats.org/drawingml/2006/wordprocessingDrawing" xmlns:w10="urn:schemas-microsoft-com:office:word" xmlns:w="http://schemas.openxmlformats.org/wordprocessingml/2006/main" xmlns:w14="http://schemas.microsoft.com/office/word/2010/wordml" xmlns:w15="http://schemas.microsoft.com/office/word/2012/wordml" xmlns:w16cid="http://schemas.microsoft.com/office/word/2016/wordml/cid" xmlns:w16se="http://schemas.microsoft.com/office/word/2015/wordml/symex" xmlns:wpg="http://schemas.microsoft.com/office/word/2010/wordprocessingGroup" xmlns:wpi="http://schemas.microsoft.com/office/word/2010/wordprocessingInk" xmlns:wne="http://schemas.microsoft.com/office/word/2006/wordml" xmlns:wps="http://schemas.microsoft.com/office/word/2010/wordprocessingShape" mc:Ignorable="w14 w15 w16se w16cid wp14">
+<w:footnotes xmlns:wpc="http://schemas.microsoft.com/office/word/2010/wordprocessingCanvas" xmlns:cx="http://schemas.microsoft.com/office/drawing/2014/chartex" xmlns:cx1="http://schemas.microsoft.com/office/drawing/2015/9/8/chartex" xmlns:cx2="http://schemas.microsoft.com/office/drawing/2015/10/21/chartex" xmlns:cx3="http://schemas.microsoft.com/office/drawing/2016/5/9/chartex" xmlns:cx4="http://schemas.microsoft.com/office/drawing/2016/5/10/chartex" xmlns:cx5="http://schemas.microsoft.com/office/drawing/2016/5/11/chartex" xmlns:cx6="http://schemas.microsoft.com/office/drawing/2016/5/12/chartex" xmlns:cx7="http://schemas.microsoft.com/office/drawing/2016/5/13/chartex" xmlns:cx8="http://schemas.microsoft.com/office/drawing/2016/5/14/chartex" xmlns:mc="http://schemas.openxmlformats.org/markup-compatibility/2006" xmlns:aink="http://schemas.microsoft.com/office/drawing/2016/ink" xmlns:am3d="http://schemas.microsoft.com/office/drawing/2017/model3d" xmlns:o="urn:schemas-microsoft-com:office:office" xmlns:r="http://schemas.openxmlformats.org/officeDocument/2006/relationships" xmlns:m="http://schemas.openxmlformats.org/officeDocument/2006/math" xmlns:v="urn:schemas-microsoft-com:vml" xmlns:wp14="http://schemas.microsoft.com/office/word/2010/wordprocessingDrawing" xmlns:wp="http://schemas.openxmlformats.org/drawingml/2006/wordprocessingDrawing" xmlns:w10="urn:schemas-microsoft-com:office:word" xmlns:w="http://schemas.openxmlformats.org/wordprocessingml/2006/main" xmlns:w14="http://schemas.microsoft.com/office/word/2010/wordml" xmlns:w15="http://schemas.microsoft.com/office/word/2012/wordml" xmlns:w16cex="http://schemas.microsoft.com/office/word/2018/wordml/cex" xmlns:w16cid="http://schemas.microsoft.com/office/word/2016/wordml/cid" xmlns:w16="http://schemas.microsoft.com/office/word/2018/wordml" xmlns:w16se="http://schemas.microsoft.com/office/word/2015/wordml/symex" xmlns:wpg="http://schemas.microsoft.com/office/word/2010/wordprocessingGroup" xmlns:wpi="http://schemas.microsoft.com/office/word/2010/wordprocessingInk" xmlns:wne="http://schemas.microsoft.com/office/word/2006/wordml" xmlns:wps="http://schemas.microsoft.com/office/word/2010/wordprocessingShape" mc:Ignorable="w14 w15 w16se w16cid w16 w16cex wp14">
   <w:footnote w:type="separator" w:id="-1">
     <w:p>
       <w:pPr>
@@ -589,7 +628,7 @@
 </file>
 
 <file path=word/header1.xml><?xml version="1.0" encoding="utf-8"?>
-<w:hdr xmlns:wpc="http://schemas.microsoft.com/office/word/2010/wordprocessingCanvas" xmlns:cx="http://schemas.microsoft.com/office/drawing/2014/chartex" xmlns:cx1="http://schemas.microsoft.com/office/drawing/2015/9/8/chartex" xmlns:cx2="http://schemas.microsoft.com/office/drawing/2015/10/21/chartex" xmlns:cx3="http://schemas.microsoft.com/office/drawing/2016/5/9/chartex" xmlns:cx4="http://schemas.microsoft.com/office/drawing/2016/5/10/chartex" xmlns:cx5="http://schemas.microsoft.com/office/drawing/2016/5/11/chartex" xmlns:cx6="http://schemas.microsoft.com/office/drawing/2016/5/12/chartex" xmlns:cx7="http://schemas.microsoft.com/office/drawing/2016/5/13/chartex" xmlns:cx8="http://schemas.microsoft.com/office/drawing/2016/5/14/chartex" xmlns:mc="http://schemas.openxmlformats.org/markup-compatibility/2006" xmlns:aink="http://schemas.microsoft.com/office/drawing/2016/ink" xmlns:am3d="http://schemas.microsoft.com/office/drawing/2017/model3d" xmlns:o="urn:schemas-microsoft-com:office:office" xmlns:r="http://schemas.openxmlformats.org/officeDocument/2006/relationships" xmlns:m="http://schemas.openxmlformats.org/officeDocument/2006/math" xmlns:v="urn:schemas-microsoft-com:vml" xmlns:wp14="http://schemas.microsoft.com/office/word/2010/wordprocessingDrawing" xmlns:wp="http://schemas.openxmlformats.org/drawingml/2006/wordprocessingDrawing" xmlns:w10="urn:schemas-microsoft-com:office:word" xmlns:w="http://schemas.openxmlformats.org/wordprocessingml/2006/main" xmlns:w14="http://schemas.microsoft.com/office/word/2010/wordml" xmlns:w15="http://schemas.microsoft.com/office/word/2012/wordml" xmlns:w16cid="http://schemas.microsoft.com/office/word/2016/wordml/cid" xmlns:w16se="http://schemas.microsoft.com/office/word/2015/wordml/symex" xmlns:wpg="http://schemas.microsoft.com/office/word/2010/wordprocessingGroup" xmlns:wpi="http://schemas.microsoft.com/office/word/2010/wordprocessingInk" xmlns:wne="http://schemas.microsoft.com/office/word/2006/wordml" xmlns:wps="http://schemas.microsoft.com/office/word/2010/wordprocessingShape" mc:Ignorable="w14 w15 w16se w16cid wp14">
+<w:hdr xmlns:wpc="http://schemas.microsoft.com/office/word/2010/wordprocessingCanvas" xmlns:cx="http://schemas.microsoft.com/office/drawing/2014/chartex" xmlns:cx1="http://schemas.microsoft.com/office/drawing/2015/9/8/chartex" xmlns:cx2="http://schemas.microsoft.com/office/drawing/2015/10/21/chartex" xmlns:cx3="http://schemas.microsoft.com/office/drawing/2016/5/9/chartex" xmlns:cx4="http://schemas.microsoft.com/office/drawing/2016/5/10/chartex" xmlns:cx5="http://schemas.microsoft.com/office/drawing/2016/5/11/chartex" xmlns:cx6="http://schemas.microsoft.com/office/drawing/2016/5/12/chartex" xmlns:cx7="http://schemas.microsoft.com/office/drawing/2016/5/13/chartex" xmlns:cx8="http://schemas.microsoft.com/office/drawing/2016/5/14/chartex" xmlns:mc="http://schemas.openxmlformats.org/markup-compatibility/2006" xmlns:aink="http://schemas.microsoft.com/office/drawing/2016/ink" xmlns:am3d="http://schemas.microsoft.com/office/drawing/2017/model3d" xmlns:o="urn:schemas-microsoft-com:office:office" xmlns:r="http://schemas.openxmlformats.org/officeDocument/2006/relationships" xmlns:m="http://schemas.openxmlformats.org/officeDocument/2006/math" xmlns:v="urn:schemas-microsoft-com:vml" xmlns:wp14="http://schemas.microsoft.com/office/word/2010/wordprocessingDrawing" xmlns:wp="http://schemas.openxmlformats.org/drawingml/2006/wordprocessingDrawing" xmlns:w10="urn:schemas-microsoft-com:office:word" xmlns:w="http://schemas.openxmlformats.org/wordprocessingml/2006/main" xmlns:w14="http://schemas.microsoft.com/office/word/2010/wordml" xmlns:w15="http://schemas.microsoft.com/office/word/2012/wordml" xmlns:w16cex="http://schemas.microsoft.com/office/word/2018/wordml/cex" xmlns:w16cid="http://schemas.microsoft.com/office/word/2016/wordml/cid" xmlns:w16="http://schemas.microsoft.com/office/word/2018/wordml" xmlns:w16se="http://schemas.microsoft.com/office/word/2015/wordml/symex" xmlns:wpg="http://schemas.microsoft.com/office/word/2010/wordprocessingGroup" xmlns:wpi="http://schemas.microsoft.com/office/word/2010/wordprocessingInk" xmlns:wne="http://schemas.microsoft.com/office/word/2006/wordml" xmlns:wps="http://schemas.microsoft.com/office/word/2010/wordprocessingShape" mc:Ignorable="w14 w15 w16se w16cid w16 w16cex wp14">
   <w:p>
     <w:pPr>
       <w:pStyle w:val="Header"/>
@@ -627,7 +666,7 @@
 </file>
 
 <file path=word/numbering.xml><?xml version="1.0" encoding="utf-8"?>
-<w:numbering xmlns:wpc="http://schemas.microsoft.com/office/word/2010/wordprocessingCanvas" xmlns:cx="http://schemas.microsoft.com/office/drawing/2014/chartex" xmlns:cx1="http://schemas.microsoft.com/office/drawing/2015/9/8/chartex" xmlns:cx2="http://schemas.microsoft.com/office/drawing/2015/10/21/chartex" xmlns:cx3="http://schemas.microsoft.com/office/drawing/2016/5/9/chartex" xmlns:cx4="http://schemas.microsoft.com/office/drawing/2016/5/10/chartex" xmlns:cx5="http://schemas.microsoft.com/office/drawing/2016/5/11/chartex" xmlns:cx6="http://schemas.microsoft.com/office/drawing/2016/5/12/chartex" xmlns:cx7="http://schemas.microsoft.com/office/drawing/2016/5/13/chartex" xmlns:cx8="http://schemas.microsoft.com/office/drawing/2016/5/14/chartex" xmlns:mc="http://schemas.openxmlformats.org/markup-compatibility/2006" xmlns:aink="http://schemas.microsoft.com/office/drawing/2016/ink" xmlns:am3d="http://schemas.microsoft.com/office/drawing/2017/model3d" xmlns:o="urn:schemas-microsoft-com:office:office" xmlns:r="http://schemas.openxmlformats.org/officeDocument/2006/relationships" xmlns:m="http://schemas.openxmlformats.org/officeDocument/2006/math" xmlns:v="urn:schemas-microsoft-com:vml" xmlns:wp14="http://schemas.microsoft.com/office/word/2010/wordprocessingDrawing" xmlns:wp="http://schemas.openxmlformats.org/drawingml/2006/wordprocessingDrawing" xmlns:w10="urn:schemas-microsoft-com:office:word" xmlns:w="http://schemas.openxmlformats.org/wordprocessingml/2006/main" xmlns:w14="http://schemas.microsoft.com/office/word/2010/wordml" xmlns:w15="http://schemas.microsoft.com/office/word/2012/wordml" xmlns:w16cid="http://schemas.microsoft.com/office/word/2016/wordml/cid" xmlns:w16se="http://schemas.microsoft.com/office/word/2015/wordml/symex" xmlns:wpg="http://schemas.microsoft.com/office/word/2010/wordprocessingGroup" xmlns:wpi="http://schemas.microsoft.com/office/word/2010/wordprocessingInk" xmlns:wne="http://schemas.microsoft.com/office/word/2006/wordml" xmlns:wps="http://schemas.microsoft.com/office/word/2010/wordprocessingShape" mc:Ignorable="w14 w15 w16se w16cid wp14">
+<w:numbering xmlns:wpc="http://schemas.microsoft.com/office/word/2010/wordprocessingCanvas" xmlns:cx="http://schemas.microsoft.com/office/drawing/2014/chartex" xmlns:cx1="http://schemas.microsoft.com/office/drawing/2015/9/8/chartex" xmlns:cx2="http://schemas.microsoft.com/office/drawing/2015/10/21/chartex" xmlns:cx3="http://schemas.microsoft.com/office/drawing/2016/5/9/chartex" xmlns:cx4="http://schemas.microsoft.com/office/drawing/2016/5/10/chartex" xmlns:cx5="http://schemas.microsoft.com/office/drawing/2016/5/11/chartex" xmlns:cx6="http://schemas.microsoft.com/office/drawing/2016/5/12/chartex" xmlns:cx7="http://schemas.microsoft.com/office/drawing/2016/5/13/chartex" xmlns:cx8="http://schemas.microsoft.com/office/drawing/2016/5/14/chartex" xmlns:mc="http://schemas.openxmlformats.org/markup-compatibility/2006" xmlns:aink="http://schemas.microsoft.com/office/drawing/2016/ink" xmlns:am3d="http://schemas.microsoft.com/office/drawing/2017/model3d" xmlns:o="urn:schemas-microsoft-com:office:office" xmlns:r="http://schemas.openxmlformats.org/officeDocument/2006/relationships" xmlns:m="http://schemas.openxmlformats.org/officeDocument/2006/math" xmlns:v="urn:schemas-microsoft-com:vml" xmlns:wp14="http://schemas.microsoft.com/office/word/2010/wordprocessingDrawing" xmlns:wp="http://schemas.openxmlformats.org/drawingml/2006/wordprocessingDrawing" xmlns:w10="urn:schemas-microsoft-com:office:word" xmlns:w="http://schemas.openxmlformats.org/wordprocessingml/2006/main" xmlns:w14="http://schemas.microsoft.com/office/word/2010/wordml" xmlns:w15="http://schemas.microsoft.com/office/word/2012/wordml" xmlns:w16cex="http://schemas.microsoft.com/office/word/2018/wordml/cex" xmlns:w16cid="http://schemas.microsoft.com/office/word/2016/wordml/cid" xmlns:w16="http://schemas.microsoft.com/office/word/2018/wordml" xmlns:w16se="http://schemas.microsoft.com/office/word/2015/wordml/symex" xmlns:wpg="http://schemas.microsoft.com/office/word/2010/wordprocessingGroup" xmlns:wpi="http://schemas.microsoft.com/office/word/2010/wordprocessingInk" xmlns:wne="http://schemas.microsoft.com/office/word/2006/wordml" xmlns:wps="http://schemas.microsoft.com/office/word/2010/wordprocessingShape" mc:Ignorable="w14 w15 w16se w16cid w16 w16cex wp14">
   <w:abstractNum w:abstractNumId="0" w15:restartNumberingAfterBreak="0">
     <w:nsid w:val="120E5EBB"/>
     <w:multiLevelType w:val="hybridMultilevel"/>
@@ -977,7 +1016,7 @@
 </file>
 
 <file path=word/styles.xml><?xml version="1.0" encoding="utf-8"?>
-<w:styles xmlns:mc="http://schemas.openxmlformats.org/markup-compatibility/2006" xmlns:r="http://schemas.openxmlformats.org/officeDocument/2006/relationships" xmlns:w="http://schemas.openxmlformats.org/wordprocessingml/2006/main" xmlns:w14="http://schemas.microsoft.com/office/word/2010/wordml" xmlns:w15="http://schemas.microsoft.com/office/word/2012/wordml" xmlns:w16cid="http://schemas.microsoft.com/office/word/2016/wordml/cid" xmlns:w16se="http://schemas.microsoft.com/office/word/2015/wordml/symex" mc:Ignorable="w14 w15 w16se w16cid">
+<w:styles xmlns:mc="http://schemas.openxmlformats.org/markup-compatibility/2006" xmlns:r="http://schemas.openxmlformats.org/officeDocument/2006/relationships" xmlns:w="http://schemas.openxmlformats.org/wordprocessingml/2006/main" xmlns:w14="http://schemas.microsoft.com/office/word/2010/wordml" xmlns:w15="http://schemas.microsoft.com/office/word/2012/wordml" xmlns:w16cex="http://schemas.microsoft.com/office/word/2018/wordml/cex" xmlns:w16cid="http://schemas.microsoft.com/office/word/2016/wordml/cid" xmlns:w16="http://schemas.microsoft.com/office/word/2018/wordml" xmlns:w16se="http://schemas.microsoft.com/office/word/2015/wordml/symex" mc:Ignorable="w14 w15 w16se w16cid w16 w16cex">
   <w:docDefaults>
     <w:rPrDefault>
       <w:rPr>
@@ -1099,6 +1138,7 @@
     <w:lsdException w:name="HTML Sample" w:semiHidden="1" w:unhideWhenUsed="1"/>
     <w:lsdException w:name="HTML Typewriter" w:semiHidden="1" w:unhideWhenUsed="1"/>
     <w:lsdException w:name="HTML Variable" w:semiHidden="1" w:unhideWhenUsed="1"/>
+    <w:lsdException w:name="Normal Table" w:semiHidden="1" w:unhideWhenUsed="1"/>
     <w:lsdException w:name="annotation subject" w:semiHidden="1" w:unhideWhenUsed="1"/>
     <w:lsdException w:name="No List" w:semiHidden="1" w:unhideWhenUsed="1"/>
     <w:lsdException w:name="Outline List 1" w:semiHidden="1" w:unhideWhenUsed="1"/>
@@ -1145,8 +1185,10 @@
     <w:lsdException w:name="Table Subtle 2" w:semiHidden="1" w:unhideWhenUsed="1"/>
     <w:lsdException w:name="Table Web 1" w:semiHidden="1" w:unhideWhenUsed="1"/>
     <w:lsdException w:name="Table Web 2" w:semiHidden="1" w:unhideWhenUsed="1"/>
+    <w:lsdException w:name="Table Web 3" w:semiHidden="1" w:unhideWhenUsed="1"/>
     <w:lsdException w:name="Balloon Text" w:semiHidden="1" w:unhideWhenUsed="1"/>
     <w:lsdException w:name="Table Grid" w:uiPriority="39"/>
+    <w:lsdException w:name="Table Theme" w:semiHidden="1" w:unhideWhenUsed="1"/>
     <w:lsdException w:name="Placeholder Text" w:semiHidden="1"/>
     <w:lsdException w:name="No Spacing" w:uiPriority="1" w:qFormat="1"/>
     <w:lsdException w:name="Light Shading" w:uiPriority="60"/>
@@ -1400,8 +1442,9 @@
     <w:uiPriority w:val="9"/>
     <w:unhideWhenUsed/>
     <w:qFormat/>
-    <w:rsid w:val="003C7346"/>
+    <w:rsid w:val="00F5047F"/>
     <w:pPr>
+      <w:spacing w:after="0"/>
       <w:outlineLvl w:val="1"/>
     </w:pPr>
     <w:rPr>
@@ -1453,9 +1496,9 @@
     <w:basedOn w:val="DefaultParagraphFont"/>
     <w:link w:val="Heading2"/>
     <w:uiPriority w:val="9"/>
-    <w:rsid w:val="003C7346"/>
+    <w:rsid w:val="00F5047F"/>
     <w:rPr>
-      <w:rFonts w:ascii="Arial" w:hAnsi="Arial" w:cs="Arial"/>
+      <w:rFonts w:cs="Arial"/>
       <w:u w:val="single"/>
     </w:rPr>
   </w:style>

</xml_diff>

<commit_message>
Updated log to record implementation of Player.java
</commit_message>
<xml_diff>
--- a/Report - Card Game.docx
+++ b/Report - Card Game.docx
@@ -40,14 +40,21 @@
           <w:i/>
           <w:iCs/>
         </w:rPr>
-        <w:t>ID #</w:t>
-      </w:r>
-      <w:r>
-        <w:rPr>
-          <w:i/>
-          <w:iCs/>
-        </w:rPr>
-        <w:t>1: 680033128</w:t>
+        <w:t>A Candidate Number</w:t>
+      </w:r>
+      <w:r>
+        <w:rPr>
+          <w:i/>
+          <w:iCs/>
+        </w:rPr>
+        <w:t xml:space="preserve">: </w:t>
+      </w:r>
+      <w:r>
+        <w:rPr>
+          <w:i/>
+          <w:iCs/>
+        </w:rPr>
+        <w:t>014485</w:t>
       </w:r>
     </w:p>
     <w:p>
@@ -62,21 +69,28 @@
           <w:i/>
           <w:iCs/>
         </w:rPr>
-        <w:t xml:space="preserve">Student </w:t>
-      </w:r>
-      <w:r>
-        <w:rPr>
-          <w:i/>
-          <w:iCs/>
-        </w:rPr>
-        <w:t>ID #2</w:t>
-      </w:r>
-      <w:r>
-        <w:rPr>
-          <w:i/>
-          <w:iCs/>
-        </w:rPr>
-        <w:t>: 690065435</w:t>
+        <w:t>Student</w:t>
+      </w:r>
+      <w:r>
+        <w:rPr>
+          <w:i/>
+          <w:iCs/>
+        </w:rPr>
+        <w:t xml:space="preserve"> B Candidate Number</w:t>
+      </w:r>
+      <w:r>
+        <w:rPr>
+          <w:i/>
+          <w:iCs/>
+        </w:rPr>
+        <w:t xml:space="preserve">: </w:t>
+      </w:r>
+      <w:r>
+        <w:rPr>
+          <w:i/>
+          <w:iCs/>
+        </w:rPr>
+        <w:t>054530</w:t>
       </w:r>
     </w:p>
     <w:p>
@@ -458,6 +472,13 @@
           <w:i/>
           <w:iCs/>
         </w:rPr>
+        <w:t xml:space="preserve">Signed: </w:t>
+      </w:r>
+      <w:r>
+        <w:rPr>
+          <w:i/>
+          <w:iCs/>
+        </w:rPr>
         <w:t>014485 054530</w:t>
       </w:r>
     </w:p>
@@ -470,16 +491,334 @@
       </w:r>
     </w:p>
     <w:p>
-      <w:pPr>
-        <w:pStyle w:val="ListParagraph"/>
-        <w:numPr>
-          <w:ilvl w:val="0"/>
-          <w:numId w:val="3"/>
-        </w:numPr>
-        <w:rPr>
-          <w:rFonts w:cs="Arial"/>
-        </w:rPr>
-      </w:pPr>
+      <w:r>
+        <w:t xml:space="preserve">Started with </w:t>
+      </w:r>
+      <w:r>
+        <w:t>B</w:t>
+      </w:r>
+      <w:r>
+        <w:t xml:space="preserve"> as driver and </w:t>
+      </w:r>
+      <w:r>
+        <w:t>A</w:t>
+      </w:r>
+      <w:r>
+        <w:t xml:space="preserve"> as navigator. </w:t>
+      </w:r>
+      <w:r>
+        <w:t xml:space="preserve">Created threaded class </w:t>
+      </w:r>
+      <w:r>
+        <w:rPr>
+          <w:i/>
+          <w:iCs/>
+        </w:rPr>
+        <w:t>Player.java</w:t>
+      </w:r>
+      <w:r>
+        <w:t xml:space="preserve">, </w:t>
+      </w:r>
+      <w:r>
+        <w:t xml:space="preserve">and created method </w:t>
+      </w:r>
+      <w:proofErr w:type="gramStart"/>
+      <w:r>
+        <w:rPr>
+          <w:i/>
+          <w:iCs/>
+        </w:rPr>
+        <w:t>identical(</w:t>
+      </w:r>
+      <w:proofErr w:type="gramEnd"/>
+      <w:r>
+        <w:rPr>
+          <w:i/>
+          <w:iCs/>
+        </w:rPr>
+        <w:t>)</w:t>
+      </w:r>
+      <w:r>
+        <w:t xml:space="preserve"> to check if </w:t>
+      </w:r>
+      <w:r>
+        <w:t>the player has four cards of the same value to win the game.</w:t>
+      </w:r>
+      <w:r>
+        <w:t xml:space="preserve"> </w:t>
+      </w:r>
+      <w:r>
+        <w:t>Swapped roles (A as driver, B as navigator)</w:t>
+      </w:r>
+      <w:r>
+        <w:t xml:space="preserve">. </w:t>
+      </w:r>
+      <w:r>
+        <w:t xml:space="preserve">Student </w:t>
+      </w:r>
+      <w:r>
+        <w:t xml:space="preserve">A </w:t>
+      </w:r>
+      <w:r>
+        <w:t>optimised</w:t>
+      </w:r>
+      <w:r>
+        <w:t xml:space="preserve"> </w:t>
+      </w:r>
+      <w:r>
+        <w:rPr>
+          <w:i/>
+          <w:iCs/>
+        </w:rPr>
+        <w:t>Player.java</w:t>
+      </w:r>
+      <w:r>
+        <w:t xml:space="preserve"> </w:t>
+      </w:r>
+      <w:r>
+        <w:t xml:space="preserve">by </w:t>
+      </w:r>
+      <w:r>
+        <w:t>creat</w:t>
+      </w:r>
+      <w:r>
+        <w:t xml:space="preserve">ing </w:t>
+      </w:r>
+      <w:r>
+        <w:t xml:space="preserve">method </w:t>
+      </w:r>
+      <w:proofErr w:type="gramStart"/>
+      <w:r>
+        <w:rPr>
+          <w:i/>
+          <w:iCs/>
+        </w:rPr>
+        <w:t>play(</w:t>
+      </w:r>
+      <w:proofErr w:type="gramEnd"/>
+      <w:r>
+        <w:rPr>
+          <w:i/>
+          <w:iCs/>
+        </w:rPr>
+        <w:t>)</w:t>
+      </w:r>
+      <w:r>
+        <w:rPr>
+          <w:i/>
+          <w:iCs/>
+        </w:rPr>
+        <w:t xml:space="preserve"> </w:t>
+      </w:r>
+      <w:r>
+        <w:t xml:space="preserve">for players to </w:t>
+      </w:r>
+      <w:r>
+        <w:t xml:space="preserve">continually draw and discard cards </w:t>
+      </w:r>
+      <w:r>
+        <w:t xml:space="preserve">until a winner is found. A new method </w:t>
+      </w:r>
+      <w:proofErr w:type="spellStart"/>
+      <w:r>
+        <w:rPr>
+          <w:i/>
+          <w:iCs/>
+        </w:rPr>
+        <w:t>isWinner</w:t>
+      </w:r>
+      <w:proofErr w:type="spellEnd"/>
+      <w:r>
+        <w:rPr>
+          <w:i/>
+          <w:iCs/>
+        </w:rPr>
+        <w:t>(player)</w:t>
+      </w:r>
+      <w:r>
+        <w:rPr>
+          <w:i/>
+          <w:iCs/>
+        </w:rPr>
+        <w:t xml:space="preserve"> </w:t>
+      </w:r>
+      <w:r>
+        <w:t xml:space="preserve">was created </w:t>
+      </w:r>
+      <w:r>
+        <w:t xml:space="preserve">in </w:t>
+      </w:r>
+      <w:r>
+        <w:rPr>
+          <w:i/>
+          <w:iCs/>
+        </w:rPr>
+        <w:t>CardGame.java</w:t>
+      </w:r>
+      <w:r>
+        <w:rPr>
+          <w:i/>
+          <w:iCs/>
+        </w:rPr>
+        <w:t xml:space="preserve">, </w:t>
+      </w:r>
+      <w:r>
+        <w:t>replac</w:t>
+      </w:r>
+      <w:r>
+        <w:t>ing</w:t>
+      </w:r>
+      <w:r>
+        <w:t xml:space="preserve"> </w:t>
+      </w:r>
+      <w:proofErr w:type="gramStart"/>
+      <w:r>
+        <w:rPr>
+          <w:i/>
+          <w:iCs/>
+        </w:rPr>
+        <w:t>identical(</w:t>
+      </w:r>
+      <w:proofErr w:type="gramEnd"/>
+      <w:r>
+        <w:rPr>
+          <w:i/>
+          <w:iCs/>
+        </w:rPr>
+        <w:t>)</w:t>
+      </w:r>
+      <w:r>
+        <w:t xml:space="preserve">, to </w:t>
+      </w:r>
+      <w:r>
+        <w:t>perform checks for a win condition and declare the winner of the game.</w:t>
+      </w:r>
+      <w:r>
+        <w:t xml:space="preserve"> </w:t>
+      </w:r>
+      <w:r>
+        <w:rPr>
+          <w:i/>
+          <w:iCs/>
+        </w:rPr>
+        <w:t xml:space="preserve">Signed: </w:t>
+      </w:r>
+      <w:r>
+        <w:rPr>
+          <w:i/>
+          <w:iCs/>
+        </w:rPr>
+        <w:t>014485</w:t>
+      </w:r>
+      <w:r>
+        <w:rPr>
+          <w:i/>
+          <w:iCs/>
+        </w:rPr>
+        <w:t xml:space="preserve"> 054530</w:t>
+      </w:r>
+    </w:p>
+    <w:p>
+      <w:pPr>
+        <w:pStyle w:val="Heading2"/>
+      </w:pPr>
+      <w:r>
+        <w:t>28/10/2020 – 12:30pm</w:t>
+      </w:r>
+    </w:p>
+    <w:p>
+      <w:r>
+        <w:t xml:space="preserve">Started with </w:t>
+      </w:r>
+      <w:r>
+        <w:t>A as driver and B as navigator</w:t>
+      </w:r>
+      <w:r>
+        <w:t xml:space="preserve">, with the goal of optimising </w:t>
+      </w:r>
+      <w:r>
+        <w:rPr>
+          <w:i/>
+          <w:iCs/>
+        </w:rPr>
+        <w:t>Player.java</w:t>
+      </w:r>
+      <w:r>
+        <w:t>.</w:t>
+      </w:r>
+      <w:r>
+        <w:t xml:space="preserve"> Student A created a new method </w:t>
+      </w:r>
+      <w:r>
+        <w:rPr>
+          <w:i/>
+          <w:iCs/>
+        </w:rPr>
+        <w:t>random(</w:t>
+      </w:r>
+      <w:proofErr w:type="spellStart"/>
+      <w:r>
+        <w:rPr>
+          <w:i/>
+          <w:iCs/>
+        </w:rPr>
+        <w:t>len</w:t>
+      </w:r>
+      <w:proofErr w:type="spellEnd"/>
+      <w:r>
+        <w:rPr>
+          <w:i/>
+          <w:iCs/>
+        </w:rPr>
+        <w:t>)</w:t>
+      </w:r>
+      <w:r>
+        <w:t xml:space="preserve"> to </w:t>
+      </w:r>
+      <w:r>
+        <w:t xml:space="preserve">randomise the index </w:t>
+      </w:r>
+      <w:r>
+        <w:t xml:space="preserve">of which card from the deck to take from, and </w:t>
+      </w:r>
+      <w:r>
+        <w:t xml:space="preserve">end the game </w:t>
+      </w:r>
+      <w:r>
+        <w:t xml:space="preserve">if there are no cards left. </w:t>
+      </w:r>
+      <w:r>
+        <w:t xml:space="preserve">The </w:t>
+      </w:r>
+      <w:proofErr w:type="gramStart"/>
+      <w:r>
+        <w:rPr>
+          <w:i/>
+          <w:iCs/>
+        </w:rPr>
+        <w:t>play(</w:t>
+      </w:r>
+      <w:proofErr w:type="gramEnd"/>
+      <w:r>
+        <w:rPr>
+          <w:i/>
+          <w:iCs/>
+        </w:rPr>
+        <w:t>)</w:t>
+      </w:r>
+      <w:r>
+        <w:t xml:space="preserve"> method was updated to utilise this </w:t>
+      </w:r>
+      <w:r>
+        <w:t xml:space="preserve">new random method. </w:t>
+      </w:r>
+      <w:r>
+        <w:rPr>
+          <w:i/>
+          <w:iCs/>
+        </w:rPr>
+        <w:t>Signed: 014485 054530</w:t>
+      </w:r>
       <w:r>
         <w:br w:type="page"/>
       </w:r>
@@ -596,8 +935,67 @@
   </w:sdt>
   <w:p>
     <w:pPr>
-      <w:pStyle w:val="Footer"/>
+      <w:rPr>
+        <w:i/>
+        <w:iCs/>
+      </w:rPr>
     </w:pPr>
+    <w:r>
+      <w:rPr>
+        <w:i/>
+        <w:iCs/>
+      </w:rPr>
+      <w:t xml:space="preserve">Student </w:t>
+    </w:r>
+    <w:r>
+      <w:rPr>
+        <w:i/>
+        <w:iCs/>
+      </w:rPr>
+      <w:t>A Candidate Number</w:t>
+    </w:r>
+    <w:r>
+      <w:rPr>
+        <w:i/>
+        <w:iCs/>
+      </w:rPr>
+      <w:t xml:space="preserve">: </w:t>
+    </w:r>
+    <w:r>
+      <w:rPr>
+        <w:i/>
+        <w:iCs/>
+      </w:rPr>
+      <w:t xml:space="preserve">014485, </w:t>
+    </w:r>
+    <w:r>
+      <w:rPr>
+        <w:i/>
+        <w:iCs/>
+      </w:rPr>
+      <w:t>Student</w:t>
+    </w:r>
+    <w:r>
+      <w:rPr>
+        <w:i/>
+        <w:iCs/>
+      </w:rPr>
+      <w:t xml:space="preserve"> B Candidate Number</w:t>
+    </w:r>
+    <w:r>
+      <w:rPr>
+        <w:i/>
+        <w:iCs/>
+      </w:rPr>
+      <w:t xml:space="preserve">: </w:t>
+    </w:r>
+    <w:r>
+      <w:rPr>
+        <w:i/>
+        <w:iCs/>
+      </w:rPr>
+      <w:t>054530</w:t>
+    </w:r>
   </w:p>
 </w:ftr>
 </file>
@@ -1455,7 +1853,6 @@
   <w:style w:type="character" w:default="1" w:styleId="DefaultParagraphFont">
     <w:name w:val="Default Paragraph Font"/>
     <w:uiPriority w:val="1"/>
-    <w:semiHidden/>
     <w:unhideWhenUsed/>
   </w:style>
   <w:style w:type="table" w:default="1" w:styleId="TableNormal">

</xml_diff>

<commit_message>
Added smaller details to development log
</commit_message>
<xml_diff>
--- a/Report - Card Game.docx
+++ b/Report - Card Game.docx
@@ -436,14 +436,55 @@
       <w:r>
         <w:t xml:space="preserve"> – 12:45pm</w:t>
       </w:r>
+      <w:r>
+        <w:t xml:space="preserve"> (</w:t>
+      </w:r>
+      <w:r>
+        <w:t>5</w:t>
+      </w:r>
+      <w:r>
+        <w:t xml:space="preserve"> hours)</w:t>
+      </w:r>
+      <w:r>
+        <w:t xml:space="preserve"> [</w:t>
+      </w:r>
+      <w:r>
+        <w:rPr>
+          <w:i/>
+          <w:iCs/>
+        </w:rPr>
+        <w:t xml:space="preserve">Signed: </w:t>
+      </w:r>
+      <w:r>
+        <w:rPr>
+          <w:i/>
+          <w:iCs/>
+        </w:rPr>
+        <w:t>014485</w:t>
+      </w:r>
+      <w:r>
+        <w:rPr>
+          <w:i/>
+          <w:iCs/>
+        </w:rPr>
+        <w:t>,</w:t>
+      </w:r>
+      <w:r>
+        <w:rPr>
+          <w:i/>
+          <w:iCs/>
+        </w:rPr>
+        <w:t xml:space="preserve"> 054530</w:t>
+      </w:r>
+      <w:r>
+        <w:rPr>
+          <w:i/>
+          <w:iCs/>
+        </w:rPr>
+        <w:t>]</w:t>
+      </w:r>
     </w:p>
     <w:p>
-      <w:pPr>
-        <w:rPr>
-          <w:i/>
-          <w:iCs/>
-        </w:rPr>
-      </w:pPr>
       <w:r>
         <w:t xml:space="preserve">Started with A as driver and B as navigator. Created </w:t>
       </w:r>
@@ -455,246 +496,165 @@
         <w:t>CardGame.java</w:t>
       </w:r>
       <w:r>
-        <w:t xml:space="preserve">, and added input for number of players and location of pack to load. Added exceptions for non-integer inputs, non-existing file inputs, and packs with invalid values or the wrong number of cards. Swapped roles (B as driver, A as navigator), then added a method to deal cards to the players, and a check to see if the pack of cards is winnable. Created </w:t>
-      </w:r>
-      <w:r>
-        <w:rPr>
-          <w:i/>
-          <w:iCs/>
-        </w:rPr>
-        <w:t xml:space="preserve">Card.java </w:t>
-      </w:r>
-      <w:r>
-        <w:t xml:space="preserve">with setter and getter methods for card values and holders. </w:t>
-      </w:r>
-      <w:r>
-        <w:rPr>
-          <w:i/>
-          <w:iCs/>
-        </w:rPr>
-        <w:t xml:space="preserve">Signed: </w:t>
-      </w:r>
-      <w:r>
-        <w:rPr>
-          <w:i/>
-          <w:iCs/>
-        </w:rPr>
-        <w:t>014485 054530</w:t>
+        <w:t xml:space="preserve">, and added input for number of players and location of pack to load. </w:t>
+      </w:r>
+      <w:r>
+        <w:t xml:space="preserve">Created objects </w:t>
+      </w:r>
+      <w:r>
+        <w:t xml:space="preserve">for the </w:t>
+      </w:r>
+      <w:r>
+        <w:t xml:space="preserve">list of </w:t>
+      </w:r>
+      <w:r>
+        <w:t>card</w:t>
+      </w:r>
+      <w:r>
+        <w:t>s</w:t>
+      </w:r>
+      <w:r>
+        <w:t xml:space="preserve"> </w:t>
+      </w:r>
+      <w:r>
+        <w:t xml:space="preserve">in the </w:t>
+      </w:r>
+      <w:r>
+        <w:t xml:space="preserve">pack, </w:t>
+      </w:r>
+      <w:r>
+        <w:t xml:space="preserve">list of players, hand of each player, </w:t>
+      </w:r>
+      <w:r>
+        <w:t xml:space="preserve">and </w:t>
+      </w:r>
+      <w:r>
+        <w:t>deck of each player</w:t>
+      </w:r>
+      <w:r>
+        <w:t xml:space="preserve">. </w:t>
+      </w:r>
+      <w:r>
+        <w:t>Added exceptions for non-integer inputs, non-existing file inputs, and packs with invalid values or the wrong number of cards.</w:t>
       </w:r>
     </w:p>
     <w:p>
       <w:pPr>
-        <w:pStyle w:val="Heading2"/>
-      </w:pPr>
-      <w:r>
-        <w:t>25/10/2020 – 12:30pm</w:t>
+        <w:rPr>
+          <w:i/>
+          <w:iCs/>
+        </w:rPr>
+      </w:pPr>
+      <w:r>
+        <w:t xml:space="preserve">Swapped roles (B as driver, A as navigator), then added a method </w:t>
+      </w:r>
+      <w:r>
+        <w:rPr>
+          <w:i/>
+          <w:iCs/>
+        </w:rPr>
+        <w:t xml:space="preserve">dealCards(packArr, numPlayers, playerObj, deckObj) </w:t>
+      </w:r>
+      <w:r>
+        <w:t xml:space="preserve">to deal cards to the players, and a </w:t>
+      </w:r>
+      <w:r>
+        <w:t xml:space="preserve">method </w:t>
+      </w:r>
+      <w:r>
+        <w:rPr>
+          <w:i/>
+          <w:iCs/>
+        </w:rPr>
+        <w:t xml:space="preserve">countFrequencies(packArr, numPlayers) </w:t>
+      </w:r>
+      <w:r>
+        <w:t xml:space="preserve">to </w:t>
+      </w:r>
+      <w:r>
+        <w:t>check</w:t>
+      </w:r>
+      <w:r>
+        <w:t xml:space="preserve"> if the pack of cards is winnable. Created </w:t>
+      </w:r>
+      <w:r>
+        <w:rPr>
+          <w:i/>
+          <w:iCs/>
+        </w:rPr>
+        <w:t xml:space="preserve">Card.java </w:t>
+      </w:r>
+      <w:r>
+        <w:t>with setter and getter methods for card values and holders.</w:t>
+      </w:r>
+      <w:r>
+        <w:t xml:space="preserve"> Created </w:t>
+      </w:r>
+      <w:r>
+        <w:rPr>
+          <w:i/>
+          <w:iCs/>
+        </w:rPr>
+        <w:t>CardDeck.java</w:t>
+      </w:r>
+      <w:r>
+        <w:t xml:space="preserve"> with </w:t>
+      </w:r>
+      <w:r>
+        <w:t>getter</w:t>
+      </w:r>
+      <w:r>
+        <w:t xml:space="preserve"> methods </w:t>
+      </w:r>
+      <w:r>
+        <w:t xml:space="preserve">for the owner, deck, deck card, and deck size, </w:t>
+      </w:r>
+      <w:r>
+        <w:t>a setter method for deck card</w:t>
+      </w:r>
+      <w:r>
+        <w:t xml:space="preserve">, and </w:t>
+      </w:r>
+      <w:r>
+        <w:t>methods to remove from deck</w:t>
+      </w:r>
+      <w:r>
+        <w:t xml:space="preserve"> and </w:t>
+      </w:r>
+      <w:r>
+        <w:t>add to deck</w:t>
+      </w:r>
+      <w:r>
+        <w:t>.</w:t>
+      </w:r>
+      <w:r>
+        <w:t xml:space="preserve"> </w:t>
       </w:r>
     </w:p>
     <w:p>
-      <w:r>
-        <w:t xml:space="preserve">Started with </w:t>
-      </w:r>
-      <w:r>
-        <w:t>B</w:t>
-      </w:r>
-      <w:r>
-        <w:t xml:space="preserve"> as driver and </w:t>
-      </w:r>
-      <w:r>
-        <w:t>A</w:t>
-      </w:r>
-      <w:r>
-        <w:t xml:space="preserve"> as navigator. </w:t>
-      </w:r>
-      <w:r>
-        <w:t xml:space="preserve">Created threaded class </w:t>
-      </w:r>
-      <w:r>
-        <w:rPr>
-          <w:i/>
-          <w:iCs/>
-        </w:rPr>
-        <w:t>Player.java</w:t>
-      </w:r>
-      <w:r>
-        <w:t xml:space="preserve">, </w:t>
-      </w:r>
-      <w:r>
-        <w:t xml:space="preserve">and created method </w:t>
-      </w:r>
-      <w:proofErr w:type="gramStart"/>
-      <w:r>
-        <w:rPr>
-          <w:i/>
-          <w:iCs/>
-        </w:rPr>
-        <w:t>identical(</w:t>
-      </w:r>
-      <w:proofErr w:type="gramEnd"/>
-      <w:r>
-        <w:rPr>
-          <w:i/>
-          <w:iCs/>
-        </w:rPr>
+      <w:pPr>
+        <w:pStyle w:val="Heading2"/>
+      </w:pPr>
+      <w:r>
+        <w:t>25/10/2020 – 12:30pm</w:t>
+      </w:r>
+      <w:r>
+        <w:t xml:space="preserve"> (</w:t>
+      </w:r>
+      <w:r>
+        <w:t>3</w:t>
+      </w:r>
+      <w:r>
+        <w:t xml:space="preserve"> hours</w:t>
+      </w:r>
+      <w:r>
+        <w:t xml:space="preserve"> 30 minutes</w:t>
+      </w:r>
+      <w:r>
         <w:t>)</w:t>
       </w:r>
       <w:r>
-        <w:t xml:space="preserve"> to check if </w:t>
-      </w:r>
-      <w:r>
-        <w:t>the player has four cards of the same value to win the game.</w:t>
-      </w:r>
-      <w:r>
-        <w:t xml:space="preserve"> </w:t>
-      </w:r>
-      <w:r>
-        <w:t>Swapped roles (A as driver, B as navigator)</w:t>
-      </w:r>
-      <w:r>
-        <w:t xml:space="preserve">. </w:t>
-      </w:r>
-      <w:r>
-        <w:t xml:space="preserve">Student </w:t>
-      </w:r>
-      <w:r>
-        <w:t xml:space="preserve">A </w:t>
-      </w:r>
-      <w:r>
-        <w:t>optimised</w:t>
-      </w:r>
-      <w:r>
-        <w:t xml:space="preserve"> </w:t>
-      </w:r>
-      <w:r>
-        <w:rPr>
-          <w:i/>
-          <w:iCs/>
-        </w:rPr>
-        <w:t>Player.java</w:t>
-      </w:r>
-      <w:r>
-        <w:t xml:space="preserve"> </w:t>
-      </w:r>
-      <w:r>
-        <w:t xml:space="preserve">by </w:t>
-      </w:r>
-      <w:r>
-        <w:t>creat</w:t>
-      </w:r>
-      <w:r>
-        <w:t xml:space="preserve">ing </w:t>
-      </w:r>
-      <w:r>
-        <w:t xml:space="preserve">method </w:t>
-      </w:r>
-      <w:proofErr w:type="gramStart"/>
-      <w:r>
-        <w:rPr>
-          <w:i/>
-          <w:iCs/>
-        </w:rPr>
-        <w:t>play(</w:t>
-      </w:r>
-      <w:proofErr w:type="gramEnd"/>
-      <w:r>
-        <w:rPr>
-          <w:i/>
-          <w:iCs/>
-        </w:rPr>
-        <w:t>)</w:t>
-      </w:r>
-      <w:r>
-        <w:rPr>
-          <w:i/>
-          <w:iCs/>
-        </w:rPr>
-        <w:t xml:space="preserve"> </w:t>
-      </w:r>
-      <w:r>
-        <w:t xml:space="preserve">for players to </w:t>
-      </w:r>
-      <w:r>
-        <w:t xml:space="preserve">continually draw and discard cards </w:t>
-      </w:r>
-      <w:r>
-        <w:t xml:space="preserve">until a winner is found. A new method </w:t>
-      </w:r>
-      <w:proofErr w:type="spellStart"/>
-      <w:r>
-        <w:rPr>
-          <w:i/>
-          <w:iCs/>
-        </w:rPr>
-        <w:t>isWinner</w:t>
-      </w:r>
-      <w:proofErr w:type="spellEnd"/>
-      <w:r>
-        <w:rPr>
-          <w:i/>
-          <w:iCs/>
-        </w:rPr>
-        <w:t>(player)</w:t>
-      </w:r>
-      <w:r>
-        <w:rPr>
-          <w:i/>
-          <w:iCs/>
-        </w:rPr>
-        <w:t xml:space="preserve"> </w:t>
-      </w:r>
-      <w:r>
-        <w:t xml:space="preserve">was created </w:t>
-      </w:r>
-      <w:r>
-        <w:t xml:space="preserve">in </w:t>
-      </w:r>
-      <w:r>
-        <w:rPr>
-          <w:i/>
-          <w:iCs/>
-        </w:rPr>
-        <w:t>CardGame.java</w:t>
-      </w:r>
-      <w:r>
-        <w:rPr>
-          <w:i/>
-          <w:iCs/>
-        </w:rPr>
-        <w:t xml:space="preserve">, </w:t>
-      </w:r>
-      <w:r>
-        <w:t>replac</w:t>
-      </w:r>
-      <w:r>
-        <w:t>ing</w:t>
-      </w:r>
-      <w:r>
-        <w:t xml:space="preserve"> </w:t>
-      </w:r>
-      <w:proofErr w:type="gramStart"/>
-      <w:r>
-        <w:rPr>
-          <w:i/>
-          <w:iCs/>
-        </w:rPr>
-        <w:t>identical(</w:t>
-      </w:r>
-      <w:proofErr w:type="gramEnd"/>
-      <w:r>
-        <w:rPr>
-          <w:i/>
-          <w:iCs/>
-        </w:rPr>
-        <w:t>)</w:t>
-      </w:r>
-      <w:r>
-        <w:t xml:space="preserve">, to </w:t>
-      </w:r>
-      <w:r>
-        <w:t>perform checks for a win condition and declare the winner of the game.</w:t>
-      </w:r>
-      <w:r>
-        <w:t xml:space="preserve"> </w:t>
+        <w:t xml:space="preserve"> [</w:t>
       </w:r>
       <w:r>
         <w:rPr>
@@ -715,35 +675,250 @@
           <w:i/>
           <w:iCs/>
         </w:rPr>
+        <w:t>,</w:t>
+      </w:r>
+      <w:r>
+        <w:rPr>
+          <w:i/>
+          <w:iCs/>
+        </w:rPr>
         <w:t xml:space="preserve"> 054530</w:t>
+      </w:r>
+      <w:r>
+        <w:rPr>
+          <w:i/>
+          <w:iCs/>
+        </w:rPr>
+        <w:t>]</w:t>
       </w:r>
     </w:p>
     <w:p>
-      <w:pPr>
-        <w:pStyle w:val="Heading2"/>
-      </w:pPr>
-      <w:r>
-        <w:t>28/10/2020 – 12:30pm</w:t>
+      <w:r>
+        <w:t xml:space="preserve">Started with </w:t>
+      </w:r>
+      <w:r>
+        <w:t>B</w:t>
+      </w:r>
+      <w:r>
+        <w:t xml:space="preserve"> as driver and </w:t>
+      </w:r>
+      <w:r>
+        <w:t>A</w:t>
+      </w:r>
+      <w:r>
+        <w:t xml:space="preserve"> as navigator. </w:t>
+      </w:r>
+      <w:r>
+        <w:t xml:space="preserve">Created threaded class </w:t>
+      </w:r>
+      <w:r>
+        <w:rPr>
+          <w:i/>
+          <w:iCs/>
+        </w:rPr>
+        <w:t>Player.java</w:t>
+      </w:r>
+      <w:r>
+        <w:t xml:space="preserve">, </w:t>
+      </w:r>
+      <w:r>
+        <w:t xml:space="preserve">and created method </w:t>
+      </w:r>
+      <w:r>
+        <w:rPr>
+          <w:i/>
+          <w:iCs/>
+        </w:rPr>
+        <w:t>identical()</w:t>
+      </w:r>
+      <w:r>
+        <w:t xml:space="preserve"> to check if </w:t>
+      </w:r>
+      <w:r>
+        <w:t>the player has four cards of the same value to win the game.</w:t>
+      </w:r>
+      <w:r>
+        <w:t xml:space="preserve"> </w:t>
       </w:r>
     </w:p>
     <w:p>
       <w:r>
+        <w:t>Swapped roles (A as driver, B as navigator)</w:t>
+      </w:r>
+      <w:r>
+        <w:t xml:space="preserve">. </w:t>
+      </w:r>
+      <w:r>
+        <w:t xml:space="preserve">Student </w:t>
+      </w:r>
+      <w:r>
+        <w:t xml:space="preserve">A </w:t>
+      </w:r>
+      <w:r>
+        <w:t>optimised</w:t>
+      </w:r>
+      <w:r>
+        <w:t xml:space="preserve"> </w:t>
+      </w:r>
+      <w:r>
+        <w:rPr>
+          <w:i/>
+          <w:iCs/>
+        </w:rPr>
+        <w:t>Player.java</w:t>
+      </w:r>
+      <w:r>
+        <w:t xml:space="preserve"> </w:t>
+      </w:r>
+      <w:r>
+        <w:t xml:space="preserve">by </w:t>
+      </w:r>
+      <w:r>
+        <w:t>creat</w:t>
+      </w:r>
+      <w:r>
+        <w:t xml:space="preserve">ing </w:t>
+      </w:r>
+      <w:r>
+        <w:t xml:space="preserve">method </w:t>
+      </w:r>
+      <w:r>
+        <w:rPr>
+          <w:i/>
+          <w:iCs/>
+        </w:rPr>
+        <w:t>play()</w:t>
+      </w:r>
+      <w:r>
+        <w:rPr>
+          <w:i/>
+          <w:iCs/>
+        </w:rPr>
+        <w:t xml:space="preserve"> </w:t>
+      </w:r>
+      <w:r>
+        <w:t xml:space="preserve">for players to </w:t>
+      </w:r>
+      <w:r>
+        <w:t xml:space="preserve">continually draw and discard cards </w:t>
+      </w:r>
+      <w:r>
+        <w:t xml:space="preserve">until a winner is found. A new method </w:t>
+      </w:r>
+      <w:r>
+        <w:rPr>
+          <w:i/>
+          <w:iCs/>
+        </w:rPr>
+        <w:t>isWinner(player)</w:t>
+      </w:r>
+      <w:r>
+        <w:rPr>
+          <w:i/>
+          <w:iCs/>
+        </w:rPr>
+        <w:t xml:space="preserve"> </w:t>
+      </w:r>
+      <w:r>
+        <w:t xml:space="preserve">was created </w:t>
+      </w:r>
+      <w:r>
+        <w:t xml:space="preserve">in </w:t>
+      </w:r>
+      <w:r>
+        <w:rPr>
+          <w:i/>
+          <w:iCs/>
+        </w:rPr>
+        <w:t>CardGame.java</w:t>
+      </w:r>
+      <w:r>
+        <w:rPr>
+          <w:i/>
+          <w:iCs/>
+        </w:rPr>
+        <w:t xml:space="preserve">, </w:t>
+      </w:r>
+      <w:r>
+        <w:t>replac</w:t>
+      </w:r>
+      <w:r>
+        <w:t>ing</w:t>
+      </w:r>
+      <w:r>
+        <w:t xml:space="preserve"> </w:t>
+      </w:r>
+      <w:r>
+        <w:rPr>
+          <w:i/>
+          <w:iCs/>
+        </w:rPr>
+        <w:t>identical()</w:t>
+      </w:r>
+      <w:r>
+        <w:t xml:space="preserve">, to </w:t>
+      </w:r>
+      <w:r>
+        <w:t>perform checks for a win condition and declare the winner of the game.</w:t>
+      </w:r>
+    </w:p>
+    <w:p>
+      <w:pPr>
+        <w:pStyle w:val="Heading2"/>
+      </w:pPr>
+      <w:r>
+        <w:t>28/10/2020 – 12:30pm</w:t>
+      </w:r>
+      <w:r>
+        <w:t xml:space="preserve"> (1 hour 30 minutes)</w:t>
+      </w:r>
+      <w:r>
+        <w:t xml:space="preserve"> [</w:t>
+      </w:r>
+      <w:r>
+        <w:rPr>
+          <w:i/>
+          <w:iCs/>
+        </w:rPr>
+        <w:t xml:space="preserve">Signed: </w:t>
+      </w:r>
+      <w:r>
+        <w:rPr>
+          <w:i/>
+          <w:iCs/>
+        </w:rPr>
+        <w:t>014485</w:t>
+      </w:r>
+      <w:r>
+        <w:rPr>
+          <w:i/>
+          <w:iCs/>
+        </w:rPr>
+        <w:t>,</w:t>
+      </w:r>
+      <w:r>
+        <w:rPr>
+          <w:i/>
+          <w:iCs/>
+        </w:rPr>
+        <w:t xml:space="preserve"> 054530</w:t>
+      </w:r>
+      <w:r>
+        <w:rPr>
+          <w:i/>
+          <w:iCs/>
+        </w:rPr>
+        <w:t>]</w:t>
+      </w:r>
+    </w:p>
+    <w:p>
+      <w:r>
         <w:t xml:space="preserve">Started with </w:t>
       </w:r>
       <w:r>
         <w:t>A as driver and B as navigator</w:t>
       </w:r>
       <w:r>
-        <w:t xml:space="preserve">, with the goal of optimising </w:t>
-      </w:r>
-      <w:r>
-        <w:rPr>
-          <w:i/>
-          <w:iCs/>
-        </w:rPr>
-        <w:t>Player.java</w:t>
-      </w:r>
-      <w:r>
         <w:t>.</w:t>
       </w:r>
       <w:r>
@@ -756,21 +931,12 @@
         </w:rPr>
         <w:t>random(</w:t>
       </w:r>
-      <w:proofErr w:type="spellStart"/>
-      <w:r>
-        <w:rPr>
-          <w:i/>
-          <w:iCs/>
-        </w:rPr>
-        <w:t>len</w:t>
-      </w:r>
-      <w:proofErr w:type="spellEnd"/>
-      <w:r>
-        <w:rPr>
-          <w:i/>
-          <w:iCs/>
-        </w:rPr>
-        <w:t>)</w:t>
+      <w:r>
+        <w:rPr>
+          <w:i/>
+          <w:iCs/>
+        </w:rPr>
+        <w:t>len)</w:t>
       </w:r>
       <w:r>
         <w:t xml:space="preserve"> to </w:t>
@@ -790,34 +956,18 @@
       <w:r>
         <w:t xml:space="preserve">The </w:t>
       </w:r>
-      <w:proofErr w:type="gramStart"/>
-      <w:r>
-        <w:rPr>
-          <w:i/>
-          <w:iCs/>
-        </w:rPr>
-        <w:t>play(</w:t>
-      </w:r>
-      <w:proofErr w:type="gramEnd"/>
-      <w:r>
-        <w:rPr>
-          <w:i/>
-          <w:iCs/>
-        </w:rPr>
-        <w:t>)</w:t>
+      <w:r>
+        <w:rPr>
+          <w:i/>
+          <w:iCs/>
+        </w:rPr>
+        <w:t>play()</w:t>
       </w:r>
       <w:r>
         <w:t xml:space="preserve"> method was updated to utilise this </w:t>
       </w:r>
       <w:r>
-        <w:t xml:space="preserve">new random method. </w:t>
-      </w:r>
-      <w:r>
-        <w:rPr>
-          <w:i/>
-          <w:iCs/>
-        </w:rPr>
-        <w:t>Signed: 014485 054530</w:t>
+        <w:t>new random method.</w:t>
       </w:r>
       <w:r>
         <w:br w:type="page"/>
@@ -1853,6 +2003,7 @@
   <w:style w:type="character" w:default="1" w:styleId="DefaultParagraphFont">
     <w:name w:val="Default Paragraph Font"/>
     <w:uiPriority w:val="1"/>
+    <w:semiHidden/>
     <w:unhideWhenUsed/>
   </w:style>
   <w:style w:type="table" w:default="1" w:styleId="TableNormal">

</xml_diff>

<commit_message>
Performed design analysis on CardGame.java
</commit_message>
<xml_diff>
--- a/Report - Card Game.docx
+++ b/Report - Card Game.docx
@@ -1,6 +1,6 @@
 
 <file path=word/document.xml><?xml version="1.0" encoding="utf-8"?>
-<w:document xmlns:wpc="http://schemas.microsoft.com/office/word/2010/wordprocessingCanvas" xmlns:cx="http://schemas.microsoft.com/office/drawing/2014/chartex" xmlns:cx1="http://schemas.microsoft.com/office/drawing/2015/9/8/chartex" xmlns:cx2="http://schemas.microsoft.com/office/drawing/2015/10/21/chartex" xmlns:cx3="http://schemas.microsoft.com/office/drawing/2016/5/9/chartex" xmlns:cx4="http://schemas.microsoft.com/office/drawing/2016/5/10/chartex" xmlns:cx5="http://schemas.microsoft.com/office/drawing/2016/5/11/chartex" xmlns:cx6="http://schemas.microsoft.com/office/drawing/2016/5/12/chartex" xmlns:cx7="http://schemas.microsoft.com/office/drawing/2016/5/13/chartex" xmlns:cx8="http://schemas.microsoft.com/office/drawing/2016/5/14/chartex" xmlns:mc="http://schemas.openxmlformats.org/markup-compatibility/2006" xmlns:aink="http://schemas.microsoft.com/office/drawing/2016/ink" xmlns:am3d="http://schemas.microsoft.com/office/drawing/2017/model3d" xmlns:o="urn:schemas-microsoft-com:office:office" xmlns:r="http://schemas.openxmlformats.org/officeDocument/2006/relationships" xmlns:m="http://schemas.openxmlformats.org/officeDocument/2006/math" xmlns:v="urn:schemas-microsoft-com:vml" xmlns:wp14="http://schemas.microsoft.com/office/word/2010/wordprocessingDrawing" xmlns:wp="http://schemas.openxmlformats.org/drawingml/2006/wordprocessingDrawing" xmlns:w10="urn:schemas-microsoft-com:office:word" xmlns:w="http://schemas.openxmlformats.org/wordprocessingml/2006/main" xmlns:w14="http://schemas.microsoft.com/office/word/2010/wordml" xmlns:w15="http://schemas.microsoft.com/office/word/2012/wordml" xmlns:w16cex="http://schemas.microsoft.com/office/word/2018/wordml/cex" xmlns:w16cid="http://schemas.microsoft.com/office/word/2016/wordml/cid" xmlns:w16="http://schemas.microsoft.com/office/word/2018/wordml" xmlns:w16se="http://schemas.microsoft.com/office/word/2015/wordml/symex" xmlns:wpg="http://schemas.microsoft.com/office/word/2010/wordprocessingGroup" xmlns:wpi="http://schemas.microsoft.com/office/word/2010/wordprocessingInk" xmlns:wne="http://schemas.microsoft.com/office/word/2006/wordml" xmlns:wps="http://schemas.microsoft.com/office/word/2010/wordprocessingShape" mc:Ignorable="w14 w15 w16se w16cid w16 w16cex wp14">
+<w:document xmlns:wpc="http://schemas.microsoft.com/office/word/2010/wordprocessingCanvas" xmlns:cx="http://schemas.microsoft.com/office/drawing/2014/chartex" xmlns:cx1="http://schemas.microsoft.com/office/drawing/2015/9/8/chartex" xmlns:cx2="http://schemas.microsoft.com/office/drawing/2015/10/21/chartex" xmlns:cx3="http://schemas.microsoft.com/office/drawing/2016/5/9/chartex" xmlns:cx4="http://schemas.microsoft.com/office/drawing/2016/5/10/chartex" xmlns:cx5="http://schemas.microsoft.com/office/drawing/2016/5/11/chartex" xmlns:cx6="http://schemas.microsoft.com/office/drawing/2016/5/12/chartex" xmlns:cx7="http://schemas.microsoft.com/office/drawing/2016/5/13/chartex" xmlns:cx8="http://schemas.microsoft.com/office/drawing/2016/5/14/chartex" xmlns:mc="http://schemas.openxmlformats.org/markup-compatibility/2006" xmlns:aink="http://schemas.microsoft.com/office/drawing/2016/ink" xmlns:am3d="http://schemas.microsoft.com/office/drawing/2017/model3d" xmlns:o="urn:schemas-microsoft-com:office:office" xmlns:r="http://schemas.openxmlformats.org/officeDocument/2006/relationships" xmlns:m="http://schemas.openxmlformats.org/officeDocument/2006/math" xmlns:v="urn:schemas-microsoft-com:vml" xmlns:wp14="http://schemas.microsoft.com/office/word/2010/wordprocessingDrawing" xmlns:wp="http://schemas.openxmlformats.org/drawingml/2006/wordprocessingDrawing" xmlns:w10="urn:schemas-microsoft-com:office:word" xmlns:w="http://schemas.openxmlformats.org/wordprocessingml/2006/main" xmlns:w14="http://schemas.microsoft.com/office/word/2010/wordml" xmlns:w15="http://schemas.microsoft.com/office/word/2012/wordml" xmlns:w16cid="http://schemas.microsoft.com/office/word/2016/wordml/cid" xmlns:w16se="http://schemas.microsoft.com/office/word/2015/wordml/symex" xmlns:wpg="http://schemas.microsoft.com/office/word/2010/wordprocessingGroup" xmlns:wpi="http://schemas.microsoft.com/office/word/2010/wordprocessingInk" xmlns:wne="http://schemas.microsoft.com/office/word/2006/wordml" xmlns:wps="http://schemas.microsoft.com/office/word/2010/wordprocessingShape" mc:Ignorable="w14 w15 w16se w16cid wp14">
   <w:body>
     <w:p>
       <w:pPr>
@@ -174,7 +174,9 @@
               <w:tab w:val="right" w:leader="dot" w:pos="9016"/>
             </w:tabs>
             <w:rPr>
+              <w:rFonts w:asciiTheme="minorHAnsi" w:eastAsiaTheme="minorEastAsia" w:hAnsiTheme="minorHAnsi"/>
               <w:noProof/>
+              <w:lang w:eastAsia="en-GB"/>
             </w:rPr>
           </w:pPr>
           <w:r>
@@ -195,7 +197,7 @@
             </w:rPr>
             <w:fldChar w:fldCharType="separate"/>
           </w:r>
-          <w:hyperlink w:anchor="_Toc54484895" w:history="1">
+          <w:hyperlink w:anchor="_Toc55848955" w:history="1">
             <w:r>
               <w:rPr>
                 <w:rStyle w:val="Hyperlink"/>
@@ -222,7 +224,315 @@
                 <w:noProof/>
                 <w:webHidden/>
               </w:rPr>
-              <w:instrText xml:space="preserve"> PAGEREF _Toc54484895 \h </w:instrText>
+              <w:instrText xml:space="preserve"> PAGEREF _Toc55848955 \h </w:instrText>
+            </w:r>
+            <w:r>
+              <w:rPr>
+                <w:noProof/>
+                <w:webHidden/>
+              </w:rPr>
+            </w:r>
+            <w:r>
+              <w:rPr>
+                <w:noProof/>
+                <w:webHidden/>
+              </w:rPr>
+              <w:fldChar w:fldCharType="separate"/>
+            </w:r>
+            <w:r>
+              <w:rPr>
+                <w:noProof/>
+                <w:webHidden/>
+              </w:rPr>
+              <w:t>3</w:t>
+            </w:r>
+            <w:r>
+              <w:rPr>
+                <w:noProof/>
+                <w:webHidden/>
+              </w:rPr>
+              <w:fldChar w:fldCharType="end"/>
+            </w:r>
+          </w:hyperlink>
+        </w:p>
+        <w:p>
+          <w:pPr>
+            <w:pStyle w:val="TOC2"/>
+            <w:tabs>
+              <w:tab w:val="right" w:leader="dot" w:pos="9016"/>
+            </w:tabs>
+            <w:rPr>
+              <w:noProof/>
+            </w:rPr>
+          </w:pPr>
+          <w:hyperlink w:anchor="_Toc55848956" w:history="1">
+            <w:r>
+              <w:rPr>
+                <w:rStyle w:val="Hyperlink"/>
+                <w:noProof/>
+              </w:rPr>
+              <w:t>23/10/2020 – 12:45pm (5 hours) [</w:t>
+            </w:r>
+            <w:r>
+              <w:rPr>
+                <w:rStyle w:val="Hyperlink"/>
+                <w:i/>
+                <w:iCs/>
+                <w:noProof/>
+              </w:rPr>
+              <w:t>Signed: 014485, 054530]</w:t>
+            </w:r>
+            <w:r>
+              <w:rPr>
+                <w:noProof/>
+                <w:webHidden/>
+              </w:rPr>
+              <w:tab/>
+            </w:r>
+            <w:r>
+              <w:rPr>
+                <w:noProof/>
+                <w:webHidden/>
+              </w:rPr>
+              <w:fldChar w:fldCharType="begin"/>
+            </w:r>
+            <w:r>
+              <w:rPr>
+                <w:noProof/>
+                <w:webHidden/>
+              </w:rPr>
+              <w:instrText xml:space="preserve"> PAGEREF _Toc55848956 \h </w:instrText>
+            </w:r>
+            <w:r>
+              <w:rPr>
+                <w:noProof/>
+                <w:webHidden/>
+              </w:rPr>
+            </w:r>
+            <w:r>
+              <w:rPr>
+                <w:noProof/>
+                <w:webHidden/>
+              </w:rPr>
+              <w:fldChar w:fldCharType="separate"/>
+            </w:r>
+            <w:r>
+              <w:rPr>
+                <w:noProof/>
+                <w:webHidden/>
+              </w:rPr>
+              <w:t>3</w:t>
+            </w:r>
+            <w:r>
+              <w:rPr>
+                <w:noProof/>
+                <w:webHidden/>
+              </w:rPr>
+              <w:fldChar w:fldCharType="end"/>
+            </w:r>
+          </w:hyperlink>
+        </w:p>
+        <w:p>
+          <w:pPr>
+            <w:pStyle w:val="TOC2"/>
+            <w:tabs>
+              <w:tab w:val="right" w:leader="dot" w:pos="9016"/>
+            </w:tabs>
+            <w:rPr>
+              <w:noProof/>
+            </w:rPr>
+          </w:pPr>
+          <w:hyperlink w:anchor="_Toc55848957" w:history="1">
+            <w:r>
+              <w:rPr>
+                <w:rStyle w:val="Hyperlink"/>
+                <w:noProof/>
+              </w:rPr>
+              <w:t>25/10/2020 – 12:30pm (3 hours 30 minutes) [</w:t>
+            </w:r>
+            <w:r>
+              <w:rPr>
+                <w:rStyle w:val="Hyperlink"/>
+                <w:i/>
+                <w:iCs/>
+                <w:noProof/>
+              </w:rPr>
+              <w:t>Signed: 014485, 054530]</w:t>
+            </w:r>
+            <w:r>
+              <w:rPr>
+                <w:noProof/>
+                <w:webHidden/>
+              </w:rPr>
+              <w:tab/>
+            </w:r>
+            <w:r>
+              <w:rPr>
+                <w:noProof/>
+                <w:webHidden/>
+              </w:rPr>
+              <w:fldChar w:fldCharType="begin"/>
+            </w:r>
+            <w:r>
+              <w:rPr>
+                <w:noProof/>
+                <w:webHidden/>
+              </w:rPr>
+              <w:instrText xml:space="preserve"> PAGEREF _Toc55848957 \h </w:instrText>
+            </w:r>
+            <w:r>
+              <w:rPr>
+                <w:noProof/>
+                <w:webHidden/>
+              </w:rPr>
+            </w:r>
+            <w:r>
+              <w:rPr>
+                <w:noProof/>
+                <w:webHidden/>
+              </w:rPr>
+              <w:fldChar w:fldCharType="separate"/>
+            </w:r>
+            <w:r>
+              <w:rPr>
+                <w:noProof/>
+                <w:webHidden/>
+              </w:rPr>
+              <w:t>3</w:t>
+            </w:r>
+            <w:r>
+              <w:rPr>
+                <w:noProof/>
+                <w:webHidden/>
+              </w:rPr>
+              <w:fldChar w:fldCharType="end"/>
+            </w:r>
+          </w:hyperlink>
+        </w:p>
+        <w:p>
+          <w:pPr>
+            <w:pStyle w:val="TOC2"/>
+            <w:tabs>
+              <w:tab w:val="right" w:leader="dot" w:pos="9016"/>
+            </w:tabs>
+            <w:rPr>
+              <w:noProof/>
+            </w:rPr>
+          </w:pPr>
+          <w:hyperlink w:anchor="_Toc55848958" w:history="1">
+            <w:r>
+              <w:rPr>
+                <w:rStyle w:val="Hyperlink"/>
+                <w:noProof/>
+              </w:rPr>
+              <w:t>28/10/2020 – 12:30pm (1 hour 30 minutes) [</w:t>
+            </w:r>
+            <w:r>
+              <w:rPr>
+                <w:rStyle w:val="Hyperlink"/>
+                <w:i/>
+                <w:iCs/>
+                <w:noProof/>
+              </w:rPr>
+              <w:t>Signed: 014485, 054530]</w:t>
+            </w:r>
+            <w:r>
+              <w:rPr>
+                <w:noProof/>
+                <w:webHidden/>
+              </w:rPr>
+              <w:tab/>
+            </w:r>
+            <w:r>
+              <w:rPr>
+                <w:noProof/>
+                <w:webHidden/>
+              </w:rPr>
+              <w:fldChar w:fldCharType="begin"/>
+            </w:r>
+            <w:r>
+              <w:rPr>
+                <w:noProof/>
+                <w:webHidden/>
+              </w:rPr>
+              <w:instrText xml:space="preserve"> PAGEREF _Toc55848958 \h </w:instrText>
+            </w:r>
+            <w:r>
+              <w:rPr>
+                <w:noProof/>
+                <w:webHidden/>
+              </w:rPr>
+            </w:r>
+            <w:r>
+              <w:rPr>
+                <w:noProof/>
+                <w:webHidden/>
+              </w:rPr>
+              <w:fldChar w:fldCharType="separate"/>
+            </w:r>
+            <w:r>
+              <w:rPr>
+                <w:noProof/>
+                <w:webHidden/>
+              </w:rPr>
+              <w:t>3</w:t>
+            </w:r>
+            <w:r>
+              <w:rPr>
+                <w:noProof/>
+                <w:webHidden/>
+              </w:rPr>
+              <w:fldChar w:fldCharType="end"/>
+            </w:r>
+          </w:hyperlink>
+        </w:p>
+        <w:p>
+          <w:pPr>
+            <w:pStyle w:val="TOC2"/>
+            <w:tabs>
+              <w:tab w:val="right" w:leader="dot" w:pos="9016"/>
+            </w:tabs>
+            <w:rPr>
+              <w:noProof/>
+            </w:rPr>
+          </w:pPr>
+          <w:hyperlink w:anchor="_Toc55848959" w:history="1">
+            <w:r>
+              <w:rPr>
+                <w:rStyle w:val="Hyperlink"/>
+                <w:noProof/>
+              </w:rPr>
+              <w:t>2/11/2020 – 1:00pm (2 hours) [</w:t>
+            </w:r>
+            <w:r>
+              <w:rPr>
+                <w:rStyle w:val="Hyperlink"/>
+                <w:i/>
+                <w:iCs/>
+                <w:noProof/>
+              </w:rPr>
+              <w:t>Signed: 014485, 054530]</w:t>
+            </w:r>
+            <w:r>
+              <w:rPr>
+                <w:noProof/>
+                <w:webHidden/>
+              </w:rPr>
+              <w:tab/>
+            </w:r>
+            <w:r>
+              <w:rPr>
+                <w:noProof/>
+                <w:webHidden/>
+              </w:rPr>
+              <w:fldChar w:fldCharType="begin"/>
+            </w:r>
+            <w:r>
+              <w:rPr>
+                <w:noProof/>
+                <w:webHidden/>
+              </w:rPr>
+              <w:instrText xml:space="preserve"> PAGEREF _Toc55848959 \h </w:instrText>
             </w:r>
             <w:r>
               <w:rPr>
@@ -260,10 +570,12 @@
               <w:tab w:val="right" w:leader="dot" w:pos="9016"/>
             </w:tabs>
             <w:rPr>
+              <w:rFonts w:asciiTheme="minorHAnsi" w:eastAsiaTheme="minorEastAsia" w:hAnsiTheme="minorHAnsi"/>
               <w:noProof/>
+              <w:lang w:eastAsia="en-GB"/>
             </w:rPr>
           </w:pPr>
-          <w:hyperlink w:anchor="_Toc54484896" w:history="1">
+          <w:hyperlink w:anchor="_Toc55848960" w:history="1">
             <w:r>
               <w:rPr>
                 <w:rStyle w:val="Hyperlink"/>
@@ -290,7 +602,7 @@
                 <w:noProof/>
                 <w:webHidden/>
               </w:rPr>
-              <w:instrText xml:space="preserve"> PAGEREF _Toc54484896 \h </w:instrText>
+              <w:instrText xml:space="preserve"> PAGEREF _Toc55848960 \h </w:instrText>
             </w:r>
             <w:r>
               <w:rPr>
@@ -328,10 +640,12 @@
               <w:tab w:val="right" w:leader="dot" w:pos="9016"/>
             </w:tabs>
             <w:rPr>
+              <w:rFonts w:asciiTheme="minorHAnsi" w:eastAsiaTheme="minorEastAsia" w:hAnsiTheme="minorHAnsi"/>
               <w:noProof/>
+              <w:lang w:eastAsia="en-GB"/>
             </w:rPr>
           </w:pPr>
-          <w:hyperlink w:anchor="_Toc54484897" w:history="1">
+          <w:hyperlink w:anchor="_Toc55848961" w:history="1">
             <w:r>
               <w:rPr>
                 <w:rStyle w:val="Hyperlink"/>
@@ -358,7 +672,7 @@
                 <w:noProof/>
                 <w:webHidden/>
               </w:rPr>
-              <w:instrText xml:space="preserve"> PAGEREF _Toc54484897 \h </w:instrText>
+              <w:instrText xml:space="preserve"> PAGEREF _Toc55848961 \h </w:instrText>
             </w:r>
             <w:r>
               <w:rPr>
@@ -416,7 +730,7 @@
       <w:pPr>
         <w:pStyle w:val="Heading1"/>
       </w:pPr>
-      <w:bookmarkStart w:id="0" w:name="_Toc54484895"/>
+      <w:bookmarkStart w:id="0" w:name="_Toc55848955"/>
       <w:r>
         <w:lastRenderedPageBreak/>
         <w:t>Development Log</w:t>
@@ -427,6 +741,7 @@
       <w:pPr>
         <w:pStyle w:val="Heading2"/>
       </w:pPr>
+      <w:bookmarkStart w:id="1" w:name="_Toc55848956"/>
       <w:r>
         <w:t>23/10/</w:t>
       </w:r>
@@ -482,523 +797,921 @@
           <w:iCs/>
         </w:rPr>
         <w:t>]</w:t>
-      </w:r>
-    </w:p>
-    <w:p>
-      <w:r>
-        <w:t xml:space="preserve">Started with A as driver and B as navigator. Created </w:t>
-      </w:r>
-      <w:r>
-        <w:rPr>
-          <w:i/>
-          <w:iCs/>
-        </w:rPr>
-        <w:t>CardGame.java</w:t>
-      </w:r>
-      <w:r>
-        <w:t xml:space="preserve">, and added input for number of players and location of pack to load. </w:t>
-      </w:r>
-      <w:r>
-        <w:t xml:space="preserve">Created objects </w:t>
-      </w:r>
-      <w:r>
-        <w:t xml:space="preserve">for the </w:t>
-      </w:r>
-      <w:r>
-        <w:t xml:space="preserve">list of </w:t>
-      </w:r>
-      <w:r>
-        <w:t>card</w:t>
-      </w:r>
-      <w:r>
-        <w:t>s</w:t>
-      </w:r>
-      <w:r>
-        <w:t xml:space="preserve"> </w:t>
-      </w:r>
-      <w:r>
-        <w:t xml:space="preserve">in the </w:t>
-      </w:r>
-      <w:r>
-        <w:t xml:space="preserve">pack, </w:t>
-      </w:r>
-      <w:r>
-        <w:t xml:space="preserve">list of players, hand of each player, </w:t>
-      </w:r>
-      <w:r>
-        <w:t xml:space="preserve">and </w:t>
-      </w:r>
-      <w:r>
-        <w:t>deck of each player</w:t>
-      </w:r>
-      <w:r>
-        <w:t xml:space="preserve">. </w:t>
-      </w:r>
-      <w:r>
-        <w:t>Added exceptions for non-integer inputs, non-existing file inputs, and packs with invalid values or the wrong number of cards.</w:t>
-      </w:r>
-    </w:p>
-    <w:p>
-      <w:pPr>
-        <w:rPr>
-          <w:i/>
-          <w:iCs/>
-        </w:rPr>
-      </w:pPr>
-      <w:r>
-        <w:t xml:space="preserve">Swapped roles (B as driver, A as navigator), then added a method </w:t>
-      </w:r>
-      <w:r>
-        <w:rPr>
-          <w:i/>
-          <w:iCs/>
-        </w:rPr>
-        <w:t xml:space="preserve">dealCards(packArr, numPlayers, playerObj, deckObj) </w:t>
-      </w:r>
-      <w:r>
-        <w:t xml:space="preserve">to deal cards to the players, and a </w:t>
-      </w:r>
-      <w:r>
-        <w:t xml:space="preserve">method </w:t>
-      </w:r>
-      <w:r>
-        <w:rPr>
-          <w:i/>
-          <w:iCs/>
-        </w:rPr>
-        <w:t xml:space="preserve">countFrequencies(packArr, numPlayers) </w:t>
-      </w:r>
-      <w:r>
-        <w:t xml:space="preserve">to </w:t>
-      </w:r>
-      <w:r>
-        <w:t>check</w:t>
-      </w:r>
-      <w:r>
-        <w:t xml:space="preserve"> if the pack of cards is winnable. Created </w:t>
-      </w:r>
-      <w:r>
-        <w:rPr>
-          <w:i/>
-          <w:iCs/>
-        </w:rPr>
-        <w:t xml:space="preserve">Card.java </w:t>
-      </w:r>
-      <w:r>
-        <w:t>with setter and getter methods for card values and holders.</w:t>
-      </w:r>
-      <w:r>
-        <w:t xml:space="preserve"> Created </w:t>
-      </w:r>
-      <w:r>
-        <w:rPr>
-          <w:i/>
-          <w:iCs/>
-        </w:rPr>
-        <w:t>CardDeck.java</w:t>
-      </w:r>
-      <w:r>
-        <w:t xml:space="preserve"> with </w:t>
-      </w:r>
-      <w:r>
-        <w:t>getter</w:t>
-      </w:r>
-      <w:r>
-        <w:t xml:space="preserve"> methods </w:t>
-      </w:r>
-      <w:r>
-        <w:t xml:space="preserve">for the owner, deck, deck card, and deck size, </w:t>
-      </w:r>
-      <w:r>
-        <w:t>a setter method for deck card</w:t>
-      </w:r>
-      <w:r>
-        <w:t xml:space="preserve">, and </w:t>
-      </w:r>
-      <w:r>
-        <w:t>methods to remove from deck</w:t>
-      </w:r>
-      <w:r>
-        <w:t xml:space="preserve"> and </w:t>
-      </w:r>
-      <w:r>
-        <w:t>add to deck</w:t>
-      </w:r>
-      <w:r>
-        <w:t>.</w:t>
-      </w:r>
-      <w:r>
-        <w:t xml:space="preserve"> </w:t>
-      </w:r>
-    </w:p>
-    <w:p>
-      <w:pPr>
-        <w:pStyle w:val="Heading2"/>
-      </w:pPr>
-      <w:r>
-        <w:t>25/10/2020 – 12:30pm</w:t>
-      </w:r>
-      <w:r>
-        <w:t xml:space="preserve"> (</w:t>
-      </w:r>
-      <w:r>
-        <w:t>3</w:t>
-      </w:r>
-      <w:r>
-        <w:t xml:space="preserve"> hours</w:t>
-      </w:r>
-      <w:r>
-        <w:t xml:space="preserve"> 30 minutes</w:t>
-      </w:r>
-      <w:r>
-        <w:t>)</w:t>
-      </w:r>
-      <w:r>
-        <w:t xml:space="preserve"> [</w:t>
-      </w:r>
-      <w:r>
-        <w:rPr>
-          <w:i/>
-          <w:iCs/>
-        </w:rPr>
-        <w:t xml:space="preserve">Signed: </w:t>
-      </w:r>
-      <w:r>
-        <w:rPr>
-          <w:i/>
-          <w:iCs/>
-        </w:rPr>
-        <w:t>014485</w:t>
-      </w:r>
-      <w:r>
-        <w:rPr>
-          <w:i/>
-          <w:iCs/>
-        </w:rPr>
-        <w:t>,</w:t>
-      </w:r>
-      <w:r>
-        <w:rPr>
-          <w:i/>
-          <w:iCs/>
-        </w:rPr>
-        <w:t xml:space="preserve"> 054530</w:t>
-      </w:r>
-      <w:r>
-        <w:rPr>
-          <w:i/>
-          <w:iCs/>
-        </w:rPr>
-        <w:t>]</w:t>
-      </w:r>
-    </w:p>
-    <w:p>
-      <w:r>
-        <w:t xml:space="preserve">Started with </w:t>
-      </w:r>
-      <w:r>
-        <w:t>B</w:t>
-      </w:r>
-      <w:r>
-        <w:t xml:space="preserve"> as driver and </w:t>
-      </w:r>
-      <w:r>
-        <w:t>A</w:t>
-      </w:r>
-      <w:r>
-        <w:t xml:space="preserve"> as navigator. </w:t>
-      </w:r>
-      <w:r>
-        <w:t xml:space="preserve">Created threaded class </w:t>
-      </w:r>
-      <w:r>
-        <w:rPr>
-          <w:i/>
-          <w:iCs/>
-        </w:rPr>
-        <w:t>Player.java</w:t>
-      </w:r>
-      <w:r>
-        <w:t xml:space="preserve">, </w:t>
-      </w:r>
-      <w:r>
-        <w:t xml:space="preserve">and created method </w:t>
-      </w:r>
-      <w:r>
-        <w:rPr>
-          <w:i/>
-          <w:iCs/>
-        </w:rPr>
-        <w:t>identical()</w:t>
-      </w:r>
-      <w:r>
-        <w:t xml:space="preserve"> to check if </w:t>
-      </w:r>
-      <w:r>
-        <w:t>the player has four cards of the same value to win the game.</w:t>
-      </w:r>
-      <w:r>
-        <w:t xml:space="preserve"> </w:t>
-      </w:r>
-    </w:p>
-    <w:p>
-      <w:r>
-        <w:t>Swapped roles (A as driver, B as navigator)</w:t>
-      </w:r>
-      <w:r>
-        <w:t xml:space="preserve">. </w:t>
-      </w:r>
-      <w:r>
-        <w:t xml:space="preserve">Student </w:t>
-      </w:r>
-      <w:r>
-        <w:t xml:space="preserve">A </w:t>
-      </w:r>
-      <w:r>
-        <w:t>optimised</w:t>
-      </w:r>
-      <w:r>
-        <w:t xml:space="preserve"> </w:t>
-      </w:r>
-      <w:r>
-        <w:rPr>
-          <w:i/>
-          <w:iCs/>
-        </w:rPr>
-        <w:t>Player.java</w:t>
-      </w:r>
-      <w:r>
-        <w:t xml:space="preserve"> </w:t>
-      </w:r>
-      <w:r>
-        <w:t xml:space="preserve">by </w:t>
-      </w:r>
-      <w:r>
-        <w:t>creat</w:t>
-      </w:r>
-      <w:r>
-        <w:t xml:space="preserve">ing </w:t>
-      </w:r>
-      <w:r>
-        <w:t xml:space="preserve">method </w:t>
-      </w:r>
-      <w:r>
-        <w:rPr>
-          <w:i/>
-          <w:iCs/>
-        </w:rPr>
-        <w:t>play()</w:t>
-      </w:r>
-      <w:r>
-        <w:rPr>
-          <w:i/>
-          <w:iCs/>
-        </w:rPr>
-        <w:t xml:space="preserve"> </w:t>
-      </w:r>
-      <w:r>
-        <w:t xml:space="preserve">for players to </w:t>
-      </w:r>
-      <w:r>
-        <w:t xml:space="preserve">continually draw and discard cards </w:t>
-      </w:r>
-      <w:r>
-        <w:t xml:space="preserve">until a winner is found. A new method </w:t>
-      </w:r>
-      <w:r>
-        <w:rPr>
-          <w:i/>
-          <w:iCs/>
-        </w:rPr>
-        <w:t>isWinner(player)</w:t>
-      </w:r>
-      <w:r>
-        <w:rPr>
-          <w:i/>
-          <w:iCs/>
-        </w:rPr>
-        <w:t xml:space="preserve"> </w:t>
-      </w:r>
-      <w:r>
-        <w:t xml:space="preserve">was created </w:t>
-      </w:r>
-      <w:r>
-        <w:t xml:space="preserve">in </w:t>
-      </w:r>
-      <w:r>
-        <w:rPr>
-          <w:i/>
-          <w:iCs/>
-        </w:rPr>
-        <w:t>CardGame.java</w:t>
-      </w:r>
-      <w:r>
-        <w:rPr>
-          <w:i/>
-          <w:iCs/>
-        </w:rPr>
-        <w:t xml:space="preserve">, </w:t>
-      </w:r>
-      <w:r>
-        <w:t>replac</w:t>
-      </w:r>
-      <w:r>
-        <w:t>ing</w:t>
-      </w:r>
-      <w:r>
-        <w:t xml:space="preserve"> </w:t>
-      </w:r>
-      <w:r>
-        <w:rPr>
-          <w:i/>
-          <w:iCs/>
-        </w:rPr>
-        <w:t>identical()</w:t>
-      </w:r>
-      <w:r>
-        <w:t xml:space="preserve">, to </w:t>
-      </w:r>
-      <w:r>
-        <w:t>perform checks for a win condition and declare the winner of the game.</w:t>
-      </w:r>
-    </w:p>
-    <w:p>
-      <w:pPr>
-        <w:pStyle w:val="Heading2"/>
-      </w:pPr>
-      <w:r>
-        <w:t>28/10/2020 – 12:30pm</w:t>
-      </w:r>
-      <w:r>
-        <w:t xml:space="preserve"> (1 hour 30 minutes)</w:t>
-      </w:r>
-      <w:r>
-        <w:t xml:space="preserve"> [</w:t>
-      </w:r>
-      <w:r>
-        <w:rPr>
-          <w:i/>
-          <w:iCs/>
-        </w:rPr>
-        <w:t xml:space="preserve">Signed: </w:t>
-      </w:r>
-      <w:r>
-        <w:rPr>
-          <w:i/>
-          <w:iCs/>
-        </w:rPr>
-        <w:t>014485</w:t>
-      </w:r>
-      <w:r>
-        <w:rPr>
-          <w:i/>
-          <w:iCs/>
-        </w:rPr>
-        <w:t>,</w:t>
-      </w:r>
-      <w:r>
-        <w:rPr>
-          <w:i/>
-          <w:iCs/>
-        </w:rPr>
-        <w:t xml:space="preserve"> 054530</w:t>
-      </w:r>
-      <w:r>
-        <w:rPr>
-          <w:i/>
-          <w:iCs/>
-        </w:rPr>
-        <w:t>]</w:t>
-      </w:r>
-    </w:p>
-    <w:p>
-      <w:r>
-        <w:t xml:space="preserve">Started with </w:t>
-      </w:r>
-      <w:r>
-        <w:t>A as driver and B as navigator</w:t>
-      </w:r>
-      <w:r>
-        <w:t>.</w:t>
-      </w:r>
-      <w:r>
-        <w:t xml:space="preserve"> Student A created a new method </w:t>
-      </w:r>
-      <w:r>
-        <w:rPr>
-          <w:i/>
-          <w:iCs/>
-        </w:rPr>
-        <w:t>random(</w:t>
-      </w:r>
-      <w:r>
-        <w:rPr>
-          <w:i/>
-          <w:iCs/>
-        </w:rPr>
-        <w:t>len)</w:t>
-      </w:r>
-      <w:r>
-        <w:t xml:space="preserve"> to </w:t>
-      </w:r>
-      <w:r>
-        <w:t xml:space="preserve">randomise the index </w:t>
-      </w:r>
-      <w:r>
-        <w:t xml:space="preserve">of which card from the deck to take from, and </w:t>
-      </w:r>
-      <w:r>
-        <w:t xml:space="preserve">end the game </w:t>
-      </w:r>
-      <w:r>
-        <w:t xml:space="preserve">if there are no cards left. </w:t>
-      </w:r>
-      <w:r>
-        <w:t xml:space="preserve">The </w:t>
-      </w:r>
-      <w:r>
-        <w:rPr>
-          <w:i/>
-          <w:iCs/>
-        </w:rPr>
-        <w:t>play()</w:t>
-      </w:r>
-      <w:r>
-        <w:t xml:space="preserve"> method was updated to utilise this </w:t>
-      </w:r>
-      <w:r>
-        <w:t>new random method.</w:t>
-      </w:r>
-      <w:r>
-        <w:br w:type="page"/>
-      </w:r>
-    </w:p>
-    <w:p>
-      <w:pPr>
-        <w:pStyle w:val="Heading1"/>
-      </w:pPr>
-      <w:bookmarkStart w:id="1" w:name="_Toc54484896"/>
-      <w:r>
-        <w:lastRenderedPageBreak/>
-        <w:t>Design Analysis</w:t>
       </w:r>
       <w:bookmarkEnd w:id="1"/>
     </w:p>
     <w:p>
       <w:r>
-        <w:br w:type="page"/>
+        <w:t xml:space="preserve">Started with A as driver and B as navigator. Created </w:t>
+      </w:r>
+      <w:r>
+        <w:rPr>
+          <w:i/>
+          <w:iCs/>
+        </w:rPr>
+        <w:t>CardGame.java</w:t>
+      </w:r>
+      <w:r>
+        <w:t xml:space="preserve">, and added input for number of players and location of pack to load. </w:t>
+      </w:r>
+      <w:r>
+        <w:t xml:space="preserve">Created objects </w:t>
+      </w:r>
+      <w:r>
+        <w:t xml:space="preserve">for the </w:t>
+      </w:r>
+      <w:r>
+        <w:t xml:space="preserve">list of </w:t>
+      </w:r>
+      <w:r>
+        <w:t>card</w:t>
+      </w:r>
+      <w:r>
+        <w:t>s</w:t>
+      </w:r>
+      <w:r>
+        <w:t xml:space="preserve"> </w:t>
+      </w:r>
+      <w:r>
+        <w:t xml:space="preserve">in the </w:t>
+      </w:r>
+      <w:r>
+        <w:t xml:space="preserve">pack, </w:t>
+      </w:r>
+      <w:r>
+        <w:t xml:space="preserve">list of players, hand of each player, </w:t>
+      </w:r>
+      <w:r>
+        <w:t xml:space="preserve">and </w:t>
+      </w:r>
+      <w:r>
+        <w:t>deck of each player</w:t>
+      </w:r>
+      <w:r>
+        <w:t xml:space="preserve">. </w:t>
+      </w:r>
+      <w:r>
+        <w:t>Added exceptions for non-integer inputs, non-existing file inputs, and packs with invalid values or the wrong number of cards.</w:t>
       </w:r>
     </w:p>
     <w:p>
       <w:pPr>
+        <w:rPr>
+          <w:i/>
+          <w:iCs/>
+        </w:rPr>
+      </w:pPr>
+      <w:r>
+        <w:t xml:space="preserve">Swapped roles (B as driver, A as navigator), then added a method </w:t>
+      </w:r>
+      <w:proofErr w:type="gramStart"/>
+      <w:r>
+        <w:rPr>
+          <w:i/>
+          <w:iCs/>
+        </w:rPr>
+        <w:t>dealCards(</w:t>
+      </w:r>
+      <w:proofErr w:type="gramEnd"/>
+      <w:r>
+        <w:rPr>
+          <w:i/>
+          <w:iCs/>
+        </w:rPr>
+        <w:t xml:space="preserve">packArr, numPlayers, playerObj, deckObj) </w:t>
+      </w:r>
+      <w:r>
+        <w:t xml:space="preserve">to deal cards to the players, and a </w:t>
+      </w:r>
+      <w:r>
+        <w:t xml:space="preserve">method </w:t>
+      </w:r>
+      <w:r>
+        <w:rPr>
+          <w:i/>
+          <w:iCs/>
+        </w:rPr>
+        <w:t xml:space="preserve">countFrequencies(packArr, numPlayers) </w:t>
+      </w:r>
+      <w:r>
+        <w:t xml:space="preserve">to </w:t>
+      </w:r>
+      <w:r>
+        <w:t>check</w:t>
+      </w:r>
+      <w:r>
+        <w:t xml:space="preserve"> if the pack of cards is winnable. Created </w:t>
+      </w:r>
+      <w:r>
+        <w:rPr>
+          <w:i/>
+          <w:iCs/>
+        </w:rPr>
+        <w:t xml:space="preserve">Card.java </w:t>
+      </w:r>
+      <w:r>
+        <w:t>with setter and getter methods for card values and holders.</w:t>
+      </w:r>
+      <w:r>
+        <w:t xml:space="preserve"> Created </w:t>
+      </w:r>
+      <w:r>
+        <w:rPr>
+          <w:i/>
+          <w:iCs/>
+        </w:rPr>
+        <w:t>CardDeck.java</w:t>
+      </w:r>
+      <w:r>
+        <w:t xml:space="preserve"> with </w:t>
+      </w:r>
+      <w:r>
+        <w:t>getter</w:t>
+      </w:r>
+      <w:r>
+        <w:t xml:space="preserve"> methods </w:t>
+      </w:r>
+      <w:r>
+        <w:t xml:space="preserve">for the owner, deck, deck card, and deck size, </w:t>
+      </w:r>
+      <w:r>
+        <w:t>a setter method for deck card</w:t>
+      </w:r>
+      <w:r>
+        <w:t xml:space="preserve">, and </w:t>
+      </w:r>
+      <w:r>
+        <w:t>methods to remove from deck</w:t>
+      </w:r>
+      <w:r>
+        <w:t xml:space="preserve"> and </w:t>
+      </w:r>
+      <w:r>
+        <w:t>add to deck</w:t>
+      </w:r>
+      <w:r>
+        <w:t>.</w:t>
+      </w:r>
+      <w:r>
+        <w:t xml:space="preserve"> </w:t>
+      </w:r>
+    </w:p>
+    <w:p>
+      <w:pPr>
+        <w:pStyle w:val="Heading2"/>
+      </w:pPr>
+      <w:bookmarkStart w:id="2" w:name="_Toc55848957"/>
+      <w:r>
+        <w:t>25/10/2020 – 12:30pm</w:t>
+      </w:r>
+      <w:r>
+        <w:t xml:space="preserve"> (</w:t>
+      </w:r>
+      <w:r>
+        <w:t>3</w:t>
+      </w:r>
+      <w:r>
+        <w:t xml:space="preserve"> hours</w:t>
+      </w:r>
+      <w:r>
+        <w:t xml:space="preserve"> 30 minutes</w:t>
+      </w:r>
+      <w:r>
+        <w:t>)</w:t>
+      </w:r>
+      <w:r>
+        <w:t xml:space="preserve"> [</w:t>
+      </w:r>
+      <w:r>
+        <w:rPr>
+          <w:i/>
+          <w:iCs/>
+        </w:rPr>
+        <w:t xml:space="preserve">Signed: </w:t>
+      </w:r>
+      <w:r>
+        <w:rPr>
+          <w:i/>
+          <w:iCs/>
+        </w:rPr>
+        <w:t>014485</w:t>
+      </w:r>
+      <w:r>
+        <w:rPr>
+          <w:i/>
+          <w:iCs/>
+        </w:rPr>
+        <w:t>,</w:t>
+      </w:r>
+      <w:r>
+        <w:rPr>
+          <w:i/>
+          <w:iCs/>
+        </w:rPr>
+        <w:t xml:space="preserve"> 054530</w:t>
+      </w:r>
+      <w:r>
+        <w:rPr>
+          <w:i/>
+          <w:iCs/>
+        </w:rPr>
+        <w:t>]</w:t>
+      </w:r>
+      <w:bookmarkEnd w:id="2"/>
+    </w:p>
+    <w:p>
+      <w:r>
+        <w:t xml:space="preserve">Started with </w:t>
+      </w:r>
+      <w:r>
+        <w:t>B</w:t>
+      </w:r>
+      <w:r>
+        <w:t xml:space="preserve"> as driver and </w:t>
+      </w:r>
+      <w:r>
+        <w:t>A</w:t>
+      </w:r>
+      <w:r>
+        <w:t xml:space="preserve"> as navigator. </w:t>
+      </w:r>
+      <w:r>
+        <w:t xml:space="preserve">Created threaded class </w:t>
+      </w:r>
+      <w:r>
+        <w:rPr>
+          <w:i/>
+          <w:iCs/>
+        </w:rPr>
+        <w:t>Player.java</w:t>
+      </w:r>
+      <w:r>
+        <w:t xml:space="preserve">, </w:t>
+      </w:r>
+      <w:r>
+        <w:t xml:space="preserve">and created method </w:t>
+      </w:r>
+      <w:proofErr w:type="gramStart"/>
+      <w:r>
+        <w:rPr>
+          <w:i/>
+          <w:iCs/>
+        </w:rPr>
+        <w:t>identical(</w:t>
+      </w:r>
+      <w:proofErr w:type="gramEnd"/>
+      <w:r>
+        <w:rPr>
+          <w:i/>
+          <w:iCs/>
+        </w:rPr>
+        <w:t>)</w:t>
+      </w:r>
+      <w:r>
+        <w:t xml:space="preserve"> to check if </w:t>
+      </w:r>
+      <w:r>
+        <w:t>the player has four cards of the same value to win the game.</w:t>
+      </w:r>
+      <w:r>
+        <w:t xml:space="preserve"> </w:t>
+      </w:r>
+    </w:p>
+    <w:p>
+      <w:r>
+        <w:t>Swapped roles (A as driver, B as navigator)</w:t>
+      </w:r>
+      <w:r>
+        <w:t xml:space="preserve">. </w:t>
+      </w:r>
+      <w:r>
+        <w:t xml:space="preserve">Student </w:t>
+      </w:r>
+      <w:r>
+        <w:t xml:space="preserve">A </w:t>
+      </w:r>
+      <w:r>
+        <w:t>optimised</w:t>
+      </w:r>
+      <w:r>
+        <w:t xml:space="preserve"> </w:t>
+      </w:r>
+      <w:r>
+        <w:rPr>
+          <w:i/>
+          <w:iCs/>
+        </w:rPr>
+        <w:t>Player.java</w:t>
+      </w:r>
+      <w:r>
+        <w:t xml:space="preserve"> </w:t>
+      </w:r>
+      <w:r>
+        <w:t xml:space="preserve">by </w:t>
+      </w:r>
+      <w:r>
+        <w:t>creat</w:t>
+      </w:r>
+      <w:r>
+        <w:t xml:space="preserve">ing </w:t>
+      </w:r>
+      <w:r>
+        <w:t xml:space="preserve">method </w:t>
+      </w:r>
+      <w:proofErr w:type="gramStart"/>
+      <w:r>
+        <w:rPr>
+          <w:i/>
+          <w:iCs/>
+        </w:rPr>
+        <w:t>play(</w:t>
+      </w:r>
+      <w:proofErr w:type="gramEnd"/>
+      <w:r>
+        <w:rPr>
+          <w:i/>
+          <w:iCs/>
+        </w:rPr>
+        <w:t>)</w:t>
+      </w:r>
+      <w:r>
+        <w:rPr>
+          <w:i/>
+          <w:iCs/>
+        </w:rPr>
+        <w:t xml:space="preserve"> </w:t>
+      </w:r>
+      <w:r>
+        <w:t xml:space="preserve">for players to </w:t>
+      </w:r>
+      <w:r>
+        <w:t xml:space="preserve">continually draw and discard cards </w:t>
+      </w:r>
+      <w:r>
+        <w:t xml:space="preserve">until a winner is found. A new method </w:t>
+      </w:r>
+      <w:r>
+        <w:rPr>
+          <w:i/>
+          <w:iCs/>
+        </w:rPr>
+        <w:t>isWinner(player)</w:t>
+      </w:r>
+      <w:r>
+        <w:rPr>
+          <w:i/>
+          <w:iCs/>
+        </w:rPr>
+        <w:t xml:space="preserve"> </w:t>
+      </w:r>
+      <w:r>
+        <w:t xml:space="preserve">was created </w:t>
+      </w:r>
+      <w:r>
+        <w:t xml:space="preserve">in </w:t>
+      </w:r>
+      <w:r>
+        <w:rPr>
+          <w:i/>
+          <w:iCs/>
+        </w:rPr>
+        <w:t>CardGame.java</w:t>
+      </w:r>
+      <w:r>
+        <w:rPr>
+          <w:i/>
+          <w:iCs/>
+        </w:rPr>
+        <w:t xml:space="preserve">, </w:t>
+      </w:r>
+      <w:r>
+        <w:t>replac</w:t>
+      </w:r>
+      <w:r>
+        <w:t>ing</w:t>
+      </w:r>
+      <w:r>
+        <w:t xml:space="preserve"> </w:t>
+      </w:r>
+      <w:proofErr w:type="gramStart"/>
+      <w:r>
+        <w:rPr>
+          <w:i/>
+          <w:iCs/>
+        </w:rPr>
+        <w:t>identical(</w:t>
+      </w:r>
+      <w:proofErr w:type="gramEnd"/>
+      <w:r>
+        <w:rPr>
+          <w:i/>
+          <w:iCs/>
+        </w:rPr>
+        <w:t>)</w:t>
+      </w:r>
+      <w:r>
+        <w:t xml:space="preserve">, to </w:t>
+      </w:r>
+      <w:r>
+        <w:t>perform checks for a win condition and declare the winner of the game.</w:t>
+      </w:r>
+    </w:p>
+    <w:p>
+      <w:pPr>
+        <w:pStyle w:val="Heading2"/>
+      </w:pPr>
+      <w:bookmarkStart w:id="3" w:name="_Toc55848958"/>
+      <w:r>
+        <w:t>28/10/2020 – 12:30pm</w:t>
+      </w:r>
+      <w:r>
+        <w:t xml:space="preserve"> (1 hour 30 minutes)</w:t>
+      </w:r>
+      <w:r>
+        <w:t xml:space="preserve"> [</w:t>
+      </w:r>
+      <w:r>
+        <w:rPr>
+          <w:i/>
+          <w:iCs/>
+        </w:rPr>
+        <w:t xml:space="preserve">Signed: </w:t>
+      </w:r>
+      <w:r>
+        <w:rPr>
+          <w:i/>
+          <w:iCs/>
+        </w:rPr>
+        <w:t>014485</w:t>
+      </w:r>
+      <w:r>
+        <w:rPr>
+          <w:i/>
+          <w:iCs/>
+        </w:rPr>
+        <w:t>,</w:t>
+      </w:r>
+      <w:r>
+        <w:rPr>
+          <w:i/>
+          <w:iCs/>
+        </w:rPr>
+        <w:t xml:space="preserve"> 054530</w:t>
+      </w:r>
+      <w:r>
+        <w:rPr>
+          <w:i/>
+          <w:iCs/>
+        </w:rPr>
+        <w:t>]</w:t>
+      </w:r>
+      <w:bookmarkEnd w:id="3"/>
+    </w:p>
+    <w:p>
+      <w:r>
+        <w:t xml:space="preserve">Started with </w:t>
+      </w:r>
+      <w:r>
+        <w:t>A as driver and B as navigator</w:t>
+      </w:r>
+      <w:r>
+        <w:t>.</w:t>
+      </w:r>
+      <w:r>
+        <w:t xml:space="preserve"> Student A created a new method </w:t>
+      </w:r>
+      <w:r>
+        <w:rPr>
+          <w:i/>
+          <w:iCs/>
+        </w:rPr>
+        <w:t>random(</w:t>
+      </w:r>
+      <w:r>
+        <w:rPr>
+          <w:i/>
+          <w:iCs/>
+        </w:rPr>
+        <w:t>len)</w:t>
+      </w:r>
+      <w:r>
+        <w:t xml:space="preserve"> to </w:t>
+      </w:r>
+      <w:r>
+        <w:t xml:space="preserve">randomise the index </w:t>
+      </w:r>
+      <w:r>
+        <w:t xml:space="preserve">of which card from the deck to take from, and </w:t>
+      </w:r>
+      <w:r>
+        <w:t xml:space="preserve">end the game </w:t>
+      </w:r>
+      <w:r>
+        <w:t xml:space="preserve">if there are no cards left. </w:t>
+      </w:r>
+      <w:r>
+        <w:t xml:space="preserve">The </w:t>
+      </w:r>
+      <w:proofErr w:type="gramStart"/>
+      <w:r>
+        <w:rPr>
+          <w:i/>
+          <w:iCs/>
+        </w:rPr>
+        <w:t>play(</w:t>
+      </w:r>
+      <w:proofErr w:type="gramEnd"/>
+      <w:r>
+        <w:rPr>
+          <w:i/>
+          <w:iCs/>
+        </w:rPr>
+        <w:t>)</w:t>
+      </w:r>
+      <w:r>
+        <w:t xml:space="preserve"> method was updated to utilise this </w:t>
+      </w:r>
+      <w:r>
+        <w:t>new random method.</w:t>
+      </w:r>
+    </w:p>
+    <w:p>
+      <w:pPr>
+        <w:pStyle w:val="Heading2"/>
+      </w:pPr>
+      <w:bookmarkStart w:id="4" w:name="_Toc55848959"/>
+      <w:r>
+        <w:t>2/11/2020 – 1:00pm (2 hours) [</w:t>
+      </w:r>
+      <w:r>
+        <w:rPr>
+          <w:i/>
+          <w:iCs/>
+        </w:rPr>
+        <w:t xml:space="preserve">Signed: </w:t>
+      </w:r>
+      <w:r>
+        <w:rPr>
+          <w:i/>
+          <w:iCs/>
+        </w:rPr>
+        <w:t>014485</w:t>
+      </w:r>
+      <w:r>
+        <w:rPr>
+          <w:i/>
+          <w:iCs/>
+        </w:rPr>
+        <w:t>,</w:t>
+      </w:r>
+      <w:r>
+        <w:rPr>
+          <w:i/>
+          <w:iCs/>
+        </w:rPr>
+        <w:t xml:space="preserve"> 054530</w:t>
+      </w:r>
+      <w:r>
+        <w:rPr>
+          <w:i/>
+          <w:iCs/>
+        </w:rPr>
+        <w:t>]</w:t>
+      </w:r>
+      <w:bookmarkEnd w:id="4"/>
+    </w:p>
+    <w:p>
+      <w:r>
+        <w:t xml:space="preserve">Started with B as driver and A as navigator. </w:t>
+      </w:r>
+      <w:r>
+        <w:t xml:space="preserve">Student B </w:t>
+      </w:r>
+      <w:r>
+        <w:br w:type="page"/>
+      </w:r>
+    </w:p>
+    <w:p>
+      <w:pPr>
         <w:pStyle w:val="Heading1"/>
       </w:pPr>
-      <w:bookmarkStart w:id="2" w:name="_Toc54484897"/>
+      <w:bookmarkStart w:id="5" w:name="_Toc55848960"/>
+      <w:r>
+        <w:lastRenderedPageBreak/>
+        <w:t>Design Analysis</w:t>
+      </w:r>
+      <w:bookmarkEnd w:id="5"/>
+    </w:p>
+    <w:p>
+      <w:r>
+        <w:t xml:space="preserve">At the start of the game, the </w:t>
+      </w:r>
+      <w:r>
+        <w:t>program asks for the user to input the number of players in the</w:t>
+      </w:r>
+      <w:r>
+        <w:t xml:space="preserve"> </w:t>
+      </w:r>
+      <w:r>
+        <w:rPr>
+          <w:i/>
+          <w:iCs/>
+        </w:rPr>
+        <w:t xml:space="preserve">main </w:t>
+      </w:r>
+      <w:r>
+        <w:t>method</w:t>
+      </w:r>
+      <w:r>
+        <w:t>. I</w:t>
+      </w:r>
+      <w:r>
+        <w:t xml:space="preserve">t </w:t>
+      </w:r>
+      <w:r>
+        <w:t xml:space="preserve">uses </w:t>
+      </w:r>
+      <w:r>
+        <w:t xml:space="preserve">the </w:t>
+      </w:r>
+      <w:r>
+        <w:rPr>
+          <w:i/>
+          <w:iCs/>
+        </w:rPr>
+        <w:t>validateInput</w:t>
+      </w:r>
+      <w:r>
+        <w:t xml:space="preserve"> method</w:t>
+      </w:r>
+      <w:r>
+        <w:t xml:space="preserve"> to check i</w:t>
+      </w:r>
+      <w:r>
+        <w:t xml:space="preserve">f </w:t>
+      </w:r>
+      <w:r>
+        <w:t xml:space="preserve">an </w:t>
+      </w:r>
+      <w:r>
+        <w:t>integer</w:t>
+      </w:r>
+      <w:r>
+        <w:t xml:space="preserve"> greater than two is inputted, </w:t>
+      </w:r>
+      <w:r>
+        <w:t xml:space="preserve">and then </w:t>
+      </w:r>
+      <w:r>
+        <w:t>it</w:t>
+      </w:r>
+      <w:r>
+        <w:t xml:space="preserve"> iterates this number of times</w:t>
+      </w:r>
+      <w:r>
+        <w:t xml:space="preserve"> to create a player object and a </w:t>
+      </w:r>
+      <w:r>
+        <w:t xml:space="preserve">deck object for that player. Creating </w:t>
+      </w:r>
+      <w:r>
+        <w:t xml:space="preserve">deck objects for each player makes it easier to decompose </w:t>
+      </w:r>
+      <w:r>
+        <w:t>problems later when it comes to drawing and discarding cards.</w:t>
+      </w:r>
+      <w:r>
+        <w:t xml:space="preserve"> </w:t>
+      </w:r>
+      <w:r>
+        <w:t>When loading the pack of cards</w:t>
+      </w:r>
+      <w:r>
+        <w:t xml:space="preserve"> in the </w:t>
+      </w:r>
+      <w:r>
+        <w:rPr>
+          <w:i/>
+          <w:iCs/>
+        </w:rPr>
+        <w:t>importPack</w:t>
+      </w:r>
+      <w:r>
+        <w:t xml:space="preserve"> method</w:t>
+      </w:r>
+      <w:r>
+        <w:t xml:space="preserve">, the program checks that the values are all positive </w:t>
+      </w:r>
+      <w:r>
+        <w:t xml:space="preserve">integers, and that there are enough cards for the number of players. </w:t>
+      </w:r>
+      <w:r>
+        <w:t>The pack of cards is implemented as an ArrayList</w:t>
+      </w:r>
+      <w:r>
+        <w:t xml:space="preserve">, </w:t>
+      </w:r>
+      <w:r>
+        <w:t>because</w:t>
+      </w:r>
+      <w:r>
+        <w:t xml:space="preserve"> this allows us to dynamically add and remove cards from the pack </w:t>
+      </w:r>
+      <w:r>
+        <w:t>as cards are transferred to players’ decks.</w:t>
+      </w:r>
+    </w:p>
+    <w:p>
+      <w:r>
+        <w:t xml:space="preserve">In </w:t>
+      </w:r>
+      <w:r>
+        <w:rPr>
+          <w:i/>
+          <w:iCs/>
+        </w:rPr>
+        <w:t>dealCards</w:t>
+      </w:r>
+      <w:r>
+        <w:t xml:space="preserve">, </w:t>
+      </w:r>
+      <w:r>
+        <w:t xml:space="preserve">the method keeps track of the </w:t>
+      </w:r>
+      <w:r>
+        <w:t xml:space="preserve">size of players’ hands through the getter method </w:t>
+      </w:r>
+      <w:r>
+        <w:rPr>
+          <w:i/>
+          <w:iCs/>
+        </w:rPr>
+        <w:t>getHandSize</w:t>
+      </w:r>
+      <w:r>
+        <w:t xml:space="preserve"> to ensure that it continues dealing directly to their hands until every player has four cards. After that, it sequentially adds cards to players’ decks with the </w:t>
+      </w:r>
+      <w:r>
+        <w:rPr>
+          <w:i/>
+          <w:iCs/>
+        </w:rPr>
+        <w:t>addToDeck</w:t>
+      </w:r>
+      <w:r>
+        <w:t xml:space="preserve"> method.</w:t>
+      </w:r>
+    </w:p>
+    <w:p>
+      <w:r>
+        <w:t xml:space="preserve">The </w:t>
+      </w:r>
+      <w:r>
+        <w:rPr>
+          <w:i/>
+          <w:iCs/>
+        </w:rPr>
+        <w:t>genHashMap</w:t>
+      </w:r>
+      <w:r>
+        <w:t xml:space="preserve"> method is used </w:t>
+      </w:r>
+      <w:r>
+        <w:t xml:space="preserve">to generate a HashMap </w:t>
+      </w:r>
+      <w:r>
+        <w:t>of key-value pairs</w:t>
+      </w:r>
+      <w:r>
+        <w:t xml:space="preserve"> of the cards in play</w:t>
+      </w:r>
+      <w:r>
+        <w:t>, where the key represents the value of the card</w:t>
+      </w:r>
+      <w:r>
+        <w:t xml:space="preserve">, and the value represents the number of these cards in the game. </w:t>
+      </w:r>
+      <w:r>
+        <w:t xml:space="preserve">This is used in the </w:t>
+      </w:r>
+      <w:r>
+        <w:rPr>
+          <w:i/>
+          <w:iCs/>
+        </w:rPr>
+        <w:t>countFrequencies</w:t>
+      </w:r>
+      <w:r>
+        <w:t xml:space="preserve"> method, which iterates through the players, and analyses </w:t>
+      </w:r>
+      <w:r>
+        <w:t xml:space="preserve">their chances of winning </w:t>
+      </w:r>
+      <w:r>
+        <w:t xml:space="preserve">based on the </w:t>
+      </w:r>
+      <w:r>
+        <w:t>number of cards with their preferred value.</w:t>
+      </w:r>
+      <w:r>
+        <w:t xml:space="preserve"> If the player has fewer than four cards of their preferred value, then </w:t>
+      </w:r>
+      <w:r>
+        <w:t>a winner isn’t guaranteed from the game, and it may stagnate.</w:t>
+      </w:r>
+    </w:p>
+    <w:p>
+      <w:r>
+        <w:t xml:space="preserve">A method </w:t>
+      </w:r>
+      <w:r>
+        <w:rPr>
+          <w:i/>
+          <w:iCs/>
+        </w:rPr>
+        <w:t xml:space="preserve">isWinner </w:t>
+      </w:r>
+      <w:r>
+        <w:t xml:space="preserve">is used to check whether a player has </w:t>
+      </w:r>
+      <w:r>
+        <w:t xml:space="preserve">the appropriate cards in their hand to win the game. It iterates through their hand by combining the getter methods </w:t>
+      </w:r>
+      <w:r>
+        <w:rPr>
+          <w:i/>
+          <w:iCs/>
+        </w:rPr>
+        <w:t>getHandCard</w:t>
+      </w:r>
+      <w:r>
+        <w:t xml:space="preserve"> and </w:t>
+      </w:r>
+      <w:r>
+        <w:rPr>
+          <w:i/>
+          <w:iCs/>
+        </w:rPr>
+        <w:t>getValue</w:t>
+      </w:r>
+      <w:r>
+        <w:t xml:space="preserve">. </w:t>
+      </w:r>
+      <w:r>
+        <w:t>If a winner has been found, it returns the</w:t>
+      </w:r>
+      <w:r>
+        <w:t xml:space="preserve"> </w:t>
+      </w:r>
+      <w:r>
+        <w:t xml:space="preserve">winning </w:t>
+      </w:r>
+      <w:r>
+        <w:t>playe</w:t>
+      </w:r>
+      <w:r>
+        <w:t>r.</w:t>
+      </w:r>
+      <w:r>
+        <w:t xml:space="preserve"> </w:t>
+      </w:r>
+    </w:p>
+    <w:p>
+      <w:r>
+        <w:t xml:space="preserve">We created a class </w:t>
+      </w:r>
+      <w:r>
+        <w:rPr>
+          <w:i/>
+          <w:iCs/>
+        </w:rPr>
+        <w:t>Player.java</w:t>
+      </w:r>
+      <w:r>
+        <w:t xml:space="preserve"> to handle the decisions of each player in the game, as this helps </w:t>
+      </w:r>
+      <w:r>
+        <w:t xml:space="preserve">to segregate </w:t>
+      </w:r>
+      <w:r>
+        <w:t>decisions made by the game (like a referee managing the game), and the players.</w:t>
+      </w:r>
+      <w:bookmarkStart w:id="6" w:name="_GoBack"/>
+      <w:bookmarkEnd w:id="6"/>
+      <w:r>
+        <w:br w:type="page"/>
+      </w:r>
+    </w:p>
+    <w:p>
+      <w:pPr>
+        <w:pStyle w:val="Heading1"/>
+      </w:pPr>
+      <w:bookmarkStart w:id="7" w:name="_Toc55848961"/>
       <w:r>
         <w:lastRenderedPageBreak/>
         <w:t>Test Design</w:t>
       </w:r>
-      <w:bookmarkEnd w:id="2"/>
+      <w:bookmarkEnd w:id="7"/>
     </w:p>
     <w:p/>
     <w:sectPr>
@@ -1014,7 +1727,7 @@
 </file>
 
 <file path=word/endnotes.xml><?xml version="1.0" encoding="utf-8"?>
-<w:endnotes xmlns:wpc="http://schemas.microsoft.com/office/word/2010/wordprocessingCanvas" xmlns:cx="http://schemas.microsoft.com/office/drawing/2014/chartex" xmlns:cx1="http://schemas.microsoft.com/office/drawing/2015/9/8/chartex" xmlns:cx2="http://schemas.microsoft.com/office/drawing/2015/10/21/chartex" xmlns:cx3="http://schemas.microsoft.com/office/drawing/2016/5/9/chartex" xmlns:cx4="http://schemas.microsoft.com/office/drawing/2016/5/10/chartex" xmlns:cx5="http://schemas.microsoft.com/office/drawing/2016/5/11/chartex" xmlns:cx6="http://schemas.microsoft.com/office/drawing/2016/5/12/chartex" xmlns:cx7="http://schemas.microsoft.com/office/drawing/2016/5/13/chartex" xmlns:cx8="http://schemas.microsoft.com/office/drawing/2016/5/14/chartex" xmlns:mc="http://schemas.openxmlformats.org/markup-compatibility/2006" xmlns:aink="http://schemas.microsoft.com/office/drawing/2016/ink" xmlns:am3d="http://schemas.microsoft.com/office/drawing/2017/model3d" xmlns:o="urn:schemas-microsoft-com:office:office" xmlns:r="http://schemas.openxmlformats.org/officeDocument/2006/relationships" xmlns:m="http://schemas.openxmlformats.org/officeDocument/2006/math" xmlns:v="urn:schemas-microsoft-com:vml" xmlns:wp14="http://schemas.microsoft.com/office/word/2010/wordprocessingDrawing" xmlns:wp="http://schemas.openxmlformats.org/drawingml/2006/wordprocessingDrawing" xmlns:w10="urn:schemas-microsoft-com:office:word" xmlns:w="http://schemas.openxmlformats.org/wordprocessingml/2006/main" xmlns:w14="http://schemas.microsoft.com/office/word/2010/wordml" xmlns:w15="http://schemas.microsoft.com/office/word/2012/wordml" xmlns:w16cex="http://schemas.microsoft.com/office/word/2018/wordml/cex" xmlns:w16cid="http://schemas.microsoft.com/office/word/2016/wordml/cid" xmlns:w16="http://schemas.microsoft.com/office/word/2018/wordml" xmlns:w16se="http://schemas.microsoft.com/office/word/2015/wordml/symex" xmlns:wpg="http://schemas.microsoft.com/office/word/2010/wordprocessingGroup" xmlns:wpi="http://schemas.microsoft.com/office/word/2010/wordprocessingInk" xmlns:wne="http://schemas.microsoft.com/office/word/2006/wordml" xmlns:wps="http://schemas.microsoft.com/office/word/2010/wordprocessingShape" mc:Ignorable="w14 w15 w16se w16cid w16 w16cex wp14">
+<w:endnotes xmlns:wpc="http://schemas.microsoft.com/office/word/2010/wordprocessingCanvas" xmlns:cx="http://schemas.microsoft.com/office/drawing/2014/chartex" xmlns:cx1="http://schemas.microsoft.com/office/drawing/2015/9/8/chartex" xmlns:cx2="http://schemas.microsoft.com/office/drawing/2015/10/21/chartex" xmlns:cx3="http://schemas.microsoft.com/office/drawing/2016/5/9/chartex" xmlns:cx4="http://schemas.microsoft.com/office/drawing/2016/5/10/chartex" xmlns:cx5="http://schemas.microsoft.com/office/drawing/2016/5/11/chartex" xmlns:cx6="http://schemas.microsoft.com/office/drawing/2016/5/12/chartex" xmlns:cx7="http://schemas.microsoft.com/office/drawing/2016/5/13/chartex" xmlns:cx8="http://schemas.microsoft.com/office/drawing/2016/5/14/chartex" xmlns:mc="http://schemas.openxmlformats.org/markup-compatibility/2006" xmlns:aink="http://schemas.microsoft.com/office/drawing/2016/ink" xmlns:am3d="http://schemas.microsoft.com/office/drawing/2017/model3d" xmlns:o="urn:schemas-microsoft-com:office:office" xmlns:r="http://schemas.openxmlformats.org/officeDocument/2006/relationships" xmlns:m="http://schemas.openxmlformats.org/officeDocument/2006/math" xmlns:v="urn:schemas-microsoft-com:vml" xmlns:wp14="http://schemas.microsoft.com/office/word/2010/wordprocessingDrawing" xmlns:wp="http://schemas.openxmlformats.org/drawingml/2006/wordprocessingDrawing" xmlns:w10="urn:schemas-microsoft-com:office:word" xmlns:w="http://schemas.openxmlformats.org/wordprocessingml/2006/main" xmlns:w14="http://schemas.microsoft.com/office/word/2010/wordml" xmlns:w15="http://schemas.microsoft.com/office/word/2012/wordml" xmlns:w16cid="http://schemas.microsoft.com/office/word/2016/wordml/cid" xmlns:w16se="http://schemas.microsoft.com/office/word/2015/wordml/symex" xmlns:wpg="http://schemas.microsoft.com/office/word/2010/wordprocessingGroup" xmlns:wpi="http://schemas.microsoft.com/office/word/2010/wordprocessingInk" xmlns:wne="http://schemas.microsoft.com/office/word/2006/wordml" xmlns:wps="http://schemas.microsoft.com/office/word/2010/wordprocessingShape" mc:Ignorable="w14 w15 w16se w16cid wp14">
   <w:endnote w:type="separator" w:id="-1">
     <w:p>
       <w:pPr>
@@ -1039,7 +1752,7 @@
 </file>
 
 <file path=word/footer1.xml><?xml version="1.0" encoding="utf-8"?>
-<w:ftr xmlns:wpc="http://schemas.microsoft.com/office/word/2010/wordprocessingCanvas" xmlns:cx="http://schemas.microsoft.com/office/drawing/2014/chartex" xmlns:cx1="http://schemas.microsoft.com/office/drawing/2015/9/8/chartex" xmlns:cx2="http://schemas.microsoft.com/office/drawing/2015/10/21/chartex" xmlns:cx3="http://schemas.microsoft.com/office/drawing/2016/5/9/chartex" xmlns:cx4="http://schemas.microsoft.com/office/drawing/2016/5/10/chartex" xmlns:cx5="http://schemas.microsoft.com/office/drawing/2016/5/11/chartex" xmlns:cx6="http://schemas.microsoft.com/office/drawing/2016/5/12/chartex" xmlns:cx7="http://schemas.microsoft.com/office/drawing/2016/5/13/chartex" xmlns:cx8="http://schemas.microsoft.com/office/drawing/2016/5/14/chartex" xmlns:mc="http://schemas.openxmlformats.org/markup-compatibility/2006" xmlns:aink="http://schemas.microsoft.com/office/drawing/2016/ink" xmlns:am3d="http://schemas.microsoft.com/office/drawing/2017/model3d" xmlns:o="urn:schemas-microsoft-com:office:office" xmlns:r="http://schemas.openxmlformats.org/officeDocument/2006/relationships" xmlns:m="http://schemas.openxmlformats.org/officeDocument/2006/math" xmlns:v="urn:schemas-microsoft-com:vml" xmlns:wp14="http://schemas.microsoft.com/office/word/2010/wordprocessingDrawing" xmlns:wp="http://schemas.openxmlformats.org/drawingml/2006/wordprocessingDrawing" xmlns:w10="urn:schemas-microsoft-com:office:word" xmlns:w="http://schemas.openxmlformats.org/wordprocessingml/2006/main" xmlns:w14="http://schemas.microsoft.com/office/word/2010/wordml" xmlns:w15="http://schemas.microsoft.com/office/word/2012/wordml" xmlns:w16cex="http://schemas.microsoft.com/office/word/2018/wordml/cex" xmlns:w16cid="http://schemas.microsoft.com/office/word/2016/wordml/cid" xmlns:w16="http://schemas.microsoft.com/office/word/2018/wordml" xmlns:w16se="http://schemas.microsoft.com/office/word/2015/wordml/symex" xmlns:wpg="http://schemas.microsoft.com/office/word/2010/wordprocessingGroup" xmlns:wpi="http://schemas.microsoft.com/office/word/2010/wordprocessingInk" xmlns:wne="http://schemas.microsoft.com/office/word/2006/wordml" xmlns:wps="http://schemas.microsoft.com/office/word/2010/wordprocessingShape" mc:Ignorable="w14 w15 w16se w16cid w16 w16cex wp14">
+<w:ftr xmlns:wpc="http://schemas.microsoft.com/office/word/2010/wordprocessingCanvas" xmlns:cx="http://schemas.microsoft.com/office/drawing/2014/chartex" xmlns:cx1="http://schemas.microsoft.com/office/drawing/2015/9/8/chartex" xmlns:cx2="http://schemas.microsoft.com/office/drawing/2015/10/21/chartex" xmlns:cx3="http://schemas.microsoft.com/office/drawing/2016/5/9/chartex" xmlns:cx4="http://schemas.microsoft.com/office/drawing/2016/5/10/chartex" xmlns:cx5="http://schemas.microsoft.com/office/drawing/2016/5/11/chartex" xmlns:cx6="http://schemas.microsoft.com/office/drawing/2016/5/12/chartex" xmlns:cx7="http://schemas.microsoft.com/office/drawing/2016/5/13/chartex" xmlns:cx8="http://schemas.microsoft.com/office/drawing/2016/5/14/chartex" xmlns:mc="http://schemas.openxmlformats.org/markup-compatibility/2006" xmlns:aink="http://schemas.microsoft.com/office/drawing/2016/ink" xmlns:am3d="http://schemas.microsoft.com/office/drawing/2017/model3d" xmlns:o="urn:schemas-microsoft-com:office:office" xmlns:r="http://schemas.openxmlformats.org/officeDocument/2006/relationships" xmlns:m="http://schemas.openxmlformats.org/officeDocument/2006/math" xmlns:v="urn:schemas-microsoft-com:vml" xmlns:wp14="http://schemas.microsoft.com/office/word/2010/wordprocessingDrawing" xmlns:wp="http://schemas.openxmlformats.org/drawingml/2006/wordprocessingDrawing" xmlns:w10="urn:schemas-microsoft-com:office:word" xmlns:w="http://schemas.openxmlformats.org/wordprocessingml/2006/main" xmlns:w14="http://schemas.microsoft.com/office/word/2010/wordml" xmlns:w15="http://schemas.microsoft.com/office/word/2012/wordml" xmlns:w16cid="http://schemas.microsoft.com/office/word/2016/wordml/cid" xmlns:w16se="http://schemas.microsoft.com/office/word/2015/wordml/symex" xmlns:wpg="http://schemas.microsoft.com/office/word/2010/wordprocessingGroup" xmlns:wpi="http://schemas.microsoft.com/office/word/2010/wordprocessingInk" xmlns:wne="http://schemas.microsoft.com/office/word/2006/wordml" xmlns:wps="http://schemas.microsoft.com/office/word/2010/wordprocessingShape" mc:Ignorable="w14 w15 w16se w16cid wp14">
   <w:sdt>
     <w:sdtPr>
       <w:id w:val="-161240392"/>
@@ -1151,7 +1864,7 @@
 </file>
 
 <file path=word/footnotes.xml><?xml version="1.0" encoding="utf-8"?>
-<w:footnotes xmlns:wpc="http://schemas.microsoft.com/office/word/2010/wordprocessingCanvas" xmlns:cx="http://schemas.microsoft.com/office/drawing/2014/chartex" xmlns:cx1="http://schemas.microsoft.com/office/drawing/2015/9/8/chartex" xmlns:cx2="http://schemas.microsoft.com/office/drawing/2015/10/21/chartex" xmlns:cx3="http://schemas.microsoft.com/office/drawing/2016/5/9/chartex" xmlns:cx4="http://schemas.microsoft.com/office/drawing/2016/5/10/chartex" xmlns:cx5="http://schemas.microsoft.com/office/drawing/2016/5/11/chartex" xmlns:cx6="http://schemas.microsoft.com/office/drawing/2016/5/12/chartex" xmlns:cx7="http://schemas.microsoft.com/office/drawing/2016/5/13/chartex" xmlns:cx8="http://schemas.microsoft.com/office/drawing/2016/5/14/chartex" xmlns:mc="http://schemas.openxmlformats.org/markup-compatibility/2006" xmlns:aink="http://schemas.microsoft.com/office/drawing/2016/ink" xmlns:am3d="http://schemas.microsoft.com/office/drawing/2017/model3d" xmlns:o="urn:schemas-microsoft-com:office:office" xmlns:r="http://schemas.openxmlformats.org/officeDocument/2006/relationships" xmlns:m="http://schemas.openxmlformats.org/officeDocument/2006/math" xmlns:v="urn:schemas-microsoft-com:vml" xmlns:wp14="http://schemas.microsoft.com/office/word/2010/wordprocessingDrawing" xmlns:wp="http://schemas.openxmlformats.org/drawingml/2006/wordprocessingDrawing" xmlns:w10="urn:schemas-microsoft-com:office:word" xmlns:w="http://schemas.openxmlformats.org/wordprocessingml/2006/main" xmlns:w14="http://schemas.microsoft.com/office/word/2010/wordml" xmlns:w15="http://schemas.microsoft.com/office/word/2012/wordml" xmlns:w16cex="http://schemas.microsoft.com/office/word/2018/wordml/cex" xmlns:w16cid="http://schemas.microsoft.com/office/word/2016/wordml/cid" xmlns:w16="http://schemas.microsoft.com/office/word/2018/wordml" xmlns:w16se="http://schemas.microsoft.com/office/word/2015/wordml/symex" xmlns:wpg="http://schemas.microsoft.com/office/word/2010/wordprocessingGroup" xmlns:wpi="http://schemas.microsoft.com/office/word/2010/wordprocessingInk" xmlns:wne="http://schemas.microsoft.com/office/word/2006/wordml" xmlns:wps="http://schemas.microsoft.com/office/word/2010/wordprocessingShape" mc:Ignorable="w14 w15 w16se w16cid w16 w16cex wp14">
+<w:footnotes xmlns:wpc="http://schemas.microsoft.com/office/word/2010/wordprocessingCanvas" xmlns:cx="http://schemas.microsoft.com/office/drawing/2014/chartex" xmlns:cx1="http://schemas.microsoft.com/office/drawing/2015/9/8/chartex" xmlns:cx2="http://schemas.microsoft.com/office/drawing/2015/10/21/chartex" xmlns:cx3="http://schemas.microsoft.com/office/drawing/2016/5/9/chartex" xmlns:cx4="http://schemas.microsoft.com/office/drawing/2016/5/10/chartex" xmlns:cx5="http://schemas.microsoft.com/office/drawing/2016/5/11/chartex" xmlns:cx6="http://schemas.microsoft.com/office/drawing/2016/5/12/chartex" xmlns:cx7="http://schemas.microsoft.com/office/drawing/2016/5/13/chartex" xmlns:cx8="http://schemas.microsoft.com/office/drawing/2016/5/14/chartex" xmlns:mc="http://schemas.openxmlformats.org/markup-compatibility/2006" xmlns:aink="http://schemas.microsoft.com/office/drawing/2016/ink" xmlns:am3d="http://schemas.microsoft.com/office/drawing/2017/model3d" xmlns:o="urn:schemas-microsoft-com:office:office" xmlns:r="http://schemas.openxmlformats.org/officeDocument/2006/relationships" xmlns:m="http://schemas.openxmlformats.org/officeDocument/2006/math" xmlns:v="urn:schemas-microsoft-com:vml" xmlns:wp14="http://schemas.microsoft.com/office/word/2010/wordprocessingDrawing" xmlns:wp="http://schemas.openxmlformats.org/drawingml/2006/wordprocessingDrawing" xmlns:w10="urn:schemas-microsoft-com:office:word" xmlns:w="http://schemas.openxmlformats.org/wordprocessingml/2006/main" xmlns:w14="http://schemas.microsoft.com/office/word/2010/wordml" xmlns:w15="http://schemas.microsoft.com/office/word/2012/wordml" xmlns:w16cid="http://schemas.microsoft.com/office/word/2016/wordml/cid" xmlns:w16se="http://schemas.microsoft.com/office/word/2015/wordml/symex" xmlns:wpg="http://schemas.microsoft.com/office/word/2010/wordprocessingGroup" xmlns:wpi="http://schemas.microsoft.com/office/word/2010/wordprocessingInk" xmlns:wne="http://schemas.microsoft.com/office/word/2006/wordml" xmlns:wps="http://schemas.microsoft.com/office/word/2010/wordprocessingShape" mc:Ignorable="w14 w15 w16se w16cid wp14">
   <w:footnote w:type="separator" w:id="-1">
     <w:p>
       <w:pPr>
@@ -1176,7 +1889,7 @@
 </file>
 
 <file path=word/header1.xml><?xml version="1.0" encoding="utf-8"?>
-<w:hdr xmlns:wpc="http://schemas.microsoft.com/office/word/2010/wordprocessingCanvas" xmlns:cx="http://schemas.microsoft.com/office/drawing/2014/chartex" xmlns:cx1="http://schemas.microsoft.com/office/drawing/2015/9/8/chartex" xmlns:cx2="http://schemas.microsoft.com/office/drawing/2015/10/21/chartex" xmlns:cx3="http://schemas.microsoft.com/office/drawing/2016/5/9/chartex" xmlns:cx4="http://schemas.microsoft.com/office/drawing/2016/5/10/chartex" xmlns:cx5="http://schemas.microsoft.com/office/drawing/2016/5/11/chartex" xmlns:cx6="http://schemas.microsoft.com/office/drawing/2016/5/12/chartex" xmlns:cx7="http://schemas.microsoft.com/office/drawing/2016/5/13/chartex" xmlns:cx8="http://schemas.microsoft.com/office/drawing/2016/5/14/chartex" xmlns:mc="http://schemas.openxmlformats.org/markup-compatibility/2006" xmlns:aink="http://schemas.microsoft.com/office/drawing/2016/ink" xmlns:am3d="http://schemas.microsoft.com/office/drawing/2017/model3d" xmlns:o="urn:schemas-microsoft-com:office:office" xmlns:r="http://schemas.openxmlformats.org/officeDocument/2006/relationships" xmlns:m="http://schemas.openxmlformats.org/officeDocument/2006/math" xmlns:v="urn:schemas-microsoft-com:vml" xmlns:wp14="http://schemas.microsoft.com/office/word/2010/wordprocessingDrawing" xmlns:wp="http://schemas.openxmlformats.org/drawingml/2006/wordprocessingDrawing" xmlns:w10="urn:schemas-microsoft-com:office:word" xmlns:w="http://schemas.openxmlformats.org/wordprocessingml/2006/main" xmlns:w14="http://schemas.microsoft.com/office/word/2010/wordml" xmlns:w15="http://schemas.microsoft.com/office/word/2012/wordml" xmlns:w16cex="http://schemas.microsoft.com/office/word/2018/wordml/cex" xmlns:w16cid="http://schemas.microsoft.com/office/word/2016/wordml/cid" xmlns:w16="http://schemas.microsoft.com/office/word/2018/wordml" xmlns:w16se="http://schemas.microsoft.com/office/word/2015/wordml/symex" xmlns:wpg="http://schemas.microsoft.com/office/word/2010/wordprocessingGroup" xmlns:wpi="http://schemas.microsoft.com/office/word/2010/wordprocessingInk" xmlns:wne="http://schemas.microsoft.com/office/word/2006/wordml" xmlns:wps="http://schemas.microsoft.com/office/word/2010/wordprocessingShape" mc:Ignorable="w14 w15 w16se w16cid w16 w16cex wp14">
+<w:hdr xmlns:wpc="http://schemas.microsoft.com/office/word/2010/wordprocessingCanvas" xmlns:cx="http://schemas.microsoft.com/office/drawing/2014/chartex" xmlns:cx1="http://schemas.microsoft.com/office/drawing/2015/9/8/chartex" xmlns:cx2="http://schemas.microsoft.com/office/drawing/2015/10/21/chartex" xmlns:cx3="http://schemas.microsoft.com/office/drawing/2016/5/9/chartex" xmlns:cx4="http://schemas.microsoft.com/office/drawing/2016/5/10/chartex" xmlns:cx5="http://schemas.microsoft.com/office/drawing/2016/5/11/chartex" xmlns:cx6="http://schemas.microsoft.com/office/drawing/2016/5/12/chartex" xmlns:cx7="http://schemas.microsoft.com/office/drawing/2016/5/13/chartex" xmlns:cx8="http://schemas.microsoft.com/office/drawing/2016/5/14/chartex" xmlns:mc="http://schemas.openxmlformats.org/markup-compatibility/2006" xmlns:aink="http://schemas.microsoft.com/office/drawing/2016/ink" xmlns:am3d="http://schemas.microsoft.com/office/drawing/2017/model3d" xmlns:o="urn:schemas-microsoft-com:office:office" xmlns:r="http://schemas.openxmlformats.org/officeDocument/2006/relationships" xmlns:m="http://schemas.openxmlformats.org/officeDocument/2006/math" xmlns:v="urn:schemas-microsoft-com:vml" xmlns:wp14="http://schemas.microsoft.com/office/word/2010/wordprocessingDrawing" xmlns:wp="http://schemas.openxmlformats.org/drawingml/2006/wordprocessingDrawing" xmlns:w10="urn:schemas-microsoft-com:office:word" xmlns:w="http://schemas.openxmlformats.org/wordprocessingml/2006/main" xmlns:w14="http://schemas.microsoft.com/office/word/2010/wordml" xmlns:w15="http://schemas.microsoft.com/office/word/2012/wordml" xmlns:w16cid="http://schemas.microsoft.com/office/word/2016/wordml/cid" xmlns:w16se="http://schemas.microsoft.com/office/word/2015/wordml/symex" xmlns:wpg="http://schemas.microsoft.com/office/word/2010/wordprocessingGroup" xmlns:wpi="http://schemas.microsoft.com/office/word/2010/wordprocessingInk" xmlns:wne="http://schemas.microsoft.com/office/word/2006/wordml" xmlns:wps="http://schemas.microsoft.com/office/word/2010/wordprocessingShape" mc:Ignorable="w14 w15 w16se w16cid wp14">
   <w:p>
     <w:pPr>
       <w:pStyle w:val="Header"/>
@@ -1214,7 +1927,7 @@
 </file>
 
 <file path=word/numbering.xml><?xml version="1.0" encoding="utf-8"?>
-<w:numbering xmlns:wpc="http://schemas.microsoft.com/office/word/2010/wordprocessingCanvas" xmlns:cx="http://schemas.microsoft.com/office/drawing/2014/chartex" xmlns:cx1="http://schemas.microsoft.com/office/drawing/2015/9/8/chartex" xmlns:cx2="http://schemas.microsoft.com/office/drawing/2015/10/21/chartex" xmlns:cx3="http://schemas.microsoft.com/office/drawing/2016/5/9/chartex" xmlns:cx4="http://schemas.microsoft.com/office/drawing/2016/5/10/chartex" xmlns:cx5="http://schemas.microsoft.com/office/drawing/2016/5/11/chartex" xmlns:cx6="http://schemas.microsoft.com/office/drawing/2016/5/12/chartex" xmlns:cx7="http://schemas.microsoft.com/office/drawing/2016/5/13/chartex" xmlns:cx8="http://schemas.microsoft.com/office/drawing/2016/5/14/chartex" xmlns:mc="http://schemas.openxmlformats.org/markup-compatibility/2006" xmlns:aink="http://schemas.microsoft.com/office/drawing/2016/ink" xmlns:am3d="http://schemas.microsoft.com/office/drawing/2017/model3d" xmlns:o="urn:schemas-microsoft-com:office:office" xmlns:r="http://schemas.openxmlformats.org/officeDocument/2006/relationships" xmlns:m="http://schemas.openxmlformats.org/officeDocument/2006/math" xmlns:v="urn:schemas-microsoft-com:vml" xmlns:wp14="http://schemas.microsoft.com/office/word/2010/wordprocessingDrawing" xmlns:wp="http://schemas.openxmlformats.org/drawingml/2006/wordprocessingDrawing" xmlns:w10="urn:schemas-microsoft-com:office:word" xmlns:w="http://schemas.openxmlformats.org/wordprocessingml/2006/main" xmlns:w14="http://schemas.microsoft.com/office/word/2010/wordml" xmlns:w15="http://schemas.microsoft.com/office/word/2012/wordml" xmlns:w16cex="http://schemas.microsoft.com/office/word/2018/wordml/cex" xmlns:w16cid="http://schemas.microsoft.com/office/word/2016/wordml/cid" xmlns:w16="http://schemas.microsoft.com/office/word/2018/wordml" xmlns:w16se="http://schemas.microsoft.com/office/word/2015/wordml/symex" xmlns:wpg="http://schemas.microsoft.com/office/word/2010/wordprocessingGroup" xmlns:wpi="http://schemas.microsoft.com/office/word/2010/wordprocessingInk" xmlns:wne="http://schemas.microsoft.com/office/word/2006/wordml" xmlns:wps="http://schemas.microsoft.com/office/word/2010/wordprocessingShape" mc:Ignorable="w14 w15 w16se w16cid w16 w16cex wp14">
+<w:numbering xmlns:wpc="http://schemas.microsoft.com/office/word/2010/wordprocessingCanvas" xmlns:cx="http://schemas.microsoft.com/office/drawing/2014/chartex" xmlns:cx1="http://schemas.microsoft.com/office/drawing/2015/9/8/chartex" xmlns:cx2="http://schemas.microsoft.com/office/drawing/2015/10/21/chartex" xmlns:cx3="http://schemas.microsoft.com/office/drawing/2016/5/9/chartex" xmlns:cx4="http://schemas.microsoft.com/office/drawing/2016/5/10/chartex" xmlns:cx5="http://schemas.microsoft.com/office/drawing/2016/5/11/chartex" xmlns:cx6="http://schemas.microsoft.com/office/drawing/2016/5/12/chartex" xmlns:cx7="http://schemas.microsoft.com/office/drawing/2016/5/13/chartex" xmlns:cx8="http://schemas.microsoft.com/office/drawing/2016/5/14/chartex" xmlns:mc="http://schemas.openxmlformats.org/markup-compatibility/2006" xmlns:aink="http://schemas.microsoft.com/office/drawing/2016/ink" xmlns:am3d="http://schemas.microsoft.com/office/drawing/2017/model3d" xmlns:o="urn:schemas-microsoft-com:office:office" xmlns:r="http://schemas.openxmlformats.org/officeDocument/2006/relationships" xmlns:m="http://schemas.openxmlformats.org/officeDocument/2006/math" xmlns:v="urn:schemas-microsoft-com:vml" xmlns:wp14="http://schemas.microsoft.com/office/word/2010/wordprocessingDrawing" xmlns:wp="http://schemas.openxmlformats.org/drawingml/2006/wordprocessingDrawing" xmlns:w10="urn:schemas-microsoft-com:office:word" xmlns:w="http://schemas.openxmlformats.org/wordprocessingml/2006/main" xmlns:w14="http://schemas.microsoft.com/office/word/2010/wordml" xmlns:w15="http://schemas.microsoft.com/office/word/2012/wordml" xmlns:w16cid="http://schemas.microsoft.com/office/word/2016/wordml/cid" xmlns:w16se="http://schemas.microsoft.com/office/word/2015/wordml/symex" xmlns:wpg="http://schemas.microsoft.com/office/word/2010/wordprocessingGroup" xmlns:wpi="http://schemas.microsoft.com/office/word/2010/wordprocessingInk" xmlns:wne="http://schemas.microsoft.com/office/word/2006/wordml" xmlns:wps="http://schemas.microsoft.com/office/word/2010/wordprocessingShape" mc:Ignorable="w14 w15 w16se w16cid wp14">
   <w:abstractNum w:abstractNumId="0" w15:restartNumberingAfterBreak="0">
     <w:nsid w:val="120E5EBB"/>
     <w:multiLevelType w:val="hybridMultilevel"/>
@@ -1564,7 +2277,7 @@
 </file>
 
 <file path=word/styles.xml><?xml version="1.0" encoding="utf-8"?>
-<w:styles xmlns:mc="http://schemas.openxmlformats.org/markup-compatibility/2006" xmlns:r="http://schemas.openxmlformats.org/officeDocument/2006/relationships" xmlns:w="http://schemas.openxmlformats.org/wordprocessingml/2006/main" xmlns:w14="http://schemas.microsoft.com/office/word/2010/wordml" xmlns:w15="http://schemas.microsoft.com/office/word/2012/wordml" xmlns:w16cex="http://schemas.microsoft.com/office/word/2018/wordml/cex" xmlns:w16cid="http://schemas.microsoft.com/office/word/2016/wordml/cid" xmlns:w16="http://schemas.microsoft.com/office/word/2018/wordml" xmlns:w16se="http://schemas.microsoft.com/office/word/2015/wordml/symex" mc:Ignorable="w14 w15 w16se w16cid w16 w16cex">
+<w:styles xmlns:mc="http://schemas.openxmlformats.org/markup-compatibility/2006" xmlns:r="http://schemas.openxmlformats.org/officeDocument/2006/relationships" xmlns:w="http://schemas.openxmlformats.org/wordprocessingml/2006/main" xmlns:w14="http://schemas.microsoft.com/office/word/2010/wordml" xmlns:w15="http://schemas.microsoft.com/office/word/2012/wordml" xmlns:w16cid="http://schemas.microsoft.com/office/word/2016/wordml/cid" xmlns:w16se="http://schemas.microsoft.com/office/word/2015/wordml/symex" mc:Ignorable="w14 w15 w16se w16cid">
   <w:docDefaults>
     <w:rPrDefault>
       <w:rPr>
@@ -2003,7 +2716,6 @@
   <w:style w:type="character" w:default="1" w:styleId="DefaultParagraphFont">
     <w:name w:val="Default Paragraph Font"/>
     <w:uiPriority w:val="1"/>
-    <w:semiHidden/>
     <w:unhideWhenUsed/>
   </w:style>
   <w:style w:type="table" w:default="1" w:styleId="TableNormal">
@@ -2171,6 +2883,19 @@
     <w:pPr>
       <w:ind w:left="720"/>
       <w:contextualSpacing/>
+    </w:pPr>
+  </w:style>
+  <w:style w:type="paragraph" w:styleId="TOC2">
+    <w:name w:val="toc 2"/>
+    <w:basedOn w:val="Normal"/>
+    <w:next w:val="Normal"/>
+    <w:autoRedefine/>
+    <w:uiPriority w:val="39"/>
+    <w:unhideWhenUsed/>
+    <w:rsid w:val="00350B7F"/>
+    <w:pPr>
+      <w:spacing w:after="100"/>
+      <w:ind w:left="220"/>
     </w:pPr>
   </w:style>
 </w:styles>
@@ -2476,7 +3201,7 @@
 </file>
 
 <file path=customXml/itemProps1.xml><?xml version="1.0" encoding="utf-8"?>
-<ds:datastoreItem xmlns:ds="http://schemas.openxmlformats.org/officeDocument/2006/customXml" ds:itemID="{9EFCF748-4A0D-4FA8-9034-980351933AE6}">
+<ds:datastoreItem xmlns:ds="http://schemas.openxmlformats.org/officeDocument/2006/customXml" ds:itemID="{7BD15AB1-B3E7-4E6E-98CE-69347BD210A8}">
   <ds:schemaRefs>
     <ds:schemaRef ds:uri="http://schemas.openxmlformats.org/officeDocument/2006/bibliography"/>
   </ds:schemaRefs>

</xml_diff>

<commit_message>
Updated development log to include creation of newStrat method
</commit_message>
<xml_diff>
--- a/Report - Card Game.docx
+++ b/Report - Card Game.docx
@@ -1,6 +1,6 @@
 
 <file path=word/document.xml><?xml version="1.0" encoding="utf-8"?>
-<w:document xmlns:wpc="http://schemas.microsoft.com/office/word/2010/wordprocessingCanvas" xmlns:cx="http://schemas.microsoft.com/office/drawing/2014/chartex" xmlns:cx1="http://schemas.microsoft.com/office/drawing/2015/9/8/chartex" xmlns:cx2="http://schemas.microsoft.com/office/drawing/2015/10/21/chartex" xmlns:cx3="http://schemas.microsoft.com/office/drawing/2016/5/9/chartex" xmlns:cx4="http://schemas.microsoft.com/office/drawing/2016/5/10/chartex" xmlns:cx5="http://schemas.microsoft.com/office/drawing/2016/5/11/chartex" xmlns:cx6="http://schemas.microsoft.com/office/drawing/2016/5/12/chartex" xmlns:cx7="http://schemas.microsoft.com/office/drawing/2016/5/13/chartex" xmlns:cx8="http://schemas.microsoft.com/office/drawing/2016/5/14/chartex" xmlns:mc="http://schemas.openxmlformats.org/markup-compatibility/2006" xmlns:aink="http://schemas.microsoft.com/office/drawing/2016/ink" xmlns:am3d="http://schemas.microsoft.com/office/drawing/2017/model3d" xmlns:o="urn:schemas-microsoft-com:office:office" xmlns:r="http://schemas.openxmlformats.org/officeDocument/2006/relationships" xmlns:m="http://schemas.openxmlformats.org/officeDocument/2006/math" xmlns:v="urn:schemas-microsoft-com:vml" xmlns:wp14="http://schemas.microsoft.com/office/word/2010/wordprocessingDrawing" xmlns:wp="http://schemas.openxmlformats.org/drawingml/2006/wordprocessingDrawing" xmlns:w10="urn:schemas-microsoft-com:office:word" xmlns:w="http://schemas.openxmlformats.org/wordprocessingml/2006/main" xmlns:w14="http://schemas.microsoft.com/office/word/2010/wordml" xmlns:w15="http://schemas.microsoft.com/office/word/2012/wordml" xmlns:w16cid="http://schemas.microsoft.com/office/word/2016/wordml/cid" xmlns:w16se="http://schemas.microsoft.com/office/word/2015/wordml/symex" xmlns:wpg="http://schemas.microsoft.com/office/word/2010/wordprocessingGroup" xmlns:wpi="http://schemas.microsoft.com/office/word/2010/wordprocessingInk" xmlns:wne="http://schemas.microsoft.com/office/word/2006/wordml" xmlns:wps="http://schemas.microsoft.com/office/word/2010/wordprocessingShape" mc:Ignorable="w14 w15 w16se w16cid wp14">
+<w:document xmlns:wpc="http://schemas.microsoft.com/office/word/2010/wordprocessingCanvas" xmlns:cx="http://schemas.microsoft.com/office/drawing/2014/chartex" xmlns:cx1="http://schemas.microsoft.com/office/drawing/2015/9/8/chartex" xmlns:cx2="http://schemas.microsoft.com/office/drawing/2015/10/21/chartex" xmlns:cx3="http://schemas.microsoft.com/office/drawing/2016/5/9/chartex" xmlns:cx4="http://schemas.microsoft.com/office/drawing/2016/5/10/chartex" xmlns:cx5="http://schemas.microsoft.com/office/drawing/2016/5/11/chartex" xmlns:cx6="http://schemas.microsoft.com/office/drawing/2016/5/12/chartex" xmlns:cx7="http://schemas.microsoft.com/office/drawing/2016/5/13/chartex" xmlns:cx8="http://schemas.microsoft.com/office/drawing/2016/5/14/chartex" xmlns:mc="http://schemas.openxmlformats.org/markup-compatibility/2006" xmlns:aink="http://schemas.microsoft.com/office/drawing/2016/ink" xmlns:am3d="http://schemas.microsoft.com/office/drawing/2017/model3d" xmlns:o="urn:schemas-microsoft-com:office:office" xmlns:r="http://schemas.openxmlformats.org/officeDocument/2006/relationships" xmlns:m="http://schemas.openxmlformats.org/officeDocument/2006/math" xmlns:v="urn:schemas-microsoft-com:vml" xmlns:wp14="http://schemas.microsoft.com/office/word/2010/wordprocessingDrawing" xmlns:wp="http://schemas.openxmlformats.org/drawingml/2006/wordprocessingDrawing" xmlns:w10="urn:schemas-microsoft-com:office:word" xmlns:w="http://schemas.openxmlformats.org/wordprocessingml/2006/main" xmlns:w14="http://schemas.microsoft.com/office/word/2010/wordml" xmlns:w15="http://schemas.microsoft.com/office/word/2012/wordml" xmlns:w16cex="http://schemas.microsoft.com/office/word/2018/wordml/cex" xmlns:w16cid="http://schemas.microsoft.com/office/word/2016/wordml/cid" xmlns:w16="http://schemas.microsoft.com/office/word/2018/wordml" xmlns:w16se="http://schemas.microsoft.com/office/word/2015/wordml/symex" xmlns:wpg="http://schemas.microsoft.com/office/word/2010/wordprocessingGroup" xmlns:wpi="http://schemas.microsoft.com/office/word/2010/wordprocessingInk" xmlns:wne="http://schemas.microsoft.com/office/word/2006/wordml" xmlns:wps="http://schemas.microsoft.com/office/word/2010/wordprocessingShape" mc:Ignorable="w14 w15 w16se w16cid w16 w16cex wp14">
   <w:body>
     <w:p>
       <w:pPr>
@@ -864,21 +864,21 @@
       <w:r>
         <w:t xml:space="preserve">Swapped roles (B as driver, A as navigator), then added a method </w:t>
       </w:r>
-      <w:proofErr w:type="gramStart"/>
-      <w:r>
-        <w:rPr>
-          <w:i/>
-          <w:iCs/>
-        </w:rPr>
-        <w:t>dealCards(</w:t>
-      </w:r>
-      <w:proofErr w:type="gramEnd"/>
-      <w:r>
-        <w:rPr>
-          <w:i/>
-          <w:iCs/>
-        </w:rPr>
-        <w:t xml:space="preserve">packArr, numPlayers, playerObj, deckObj) </w:t>
+      <w:proofErr w:type="spellStart"/>
+      <w:r>
+        <w:rPr>
+          <w:i/>
+          <w:iCs/>
+        </w:rPr>
+        <w:t>dealCards</w:t>
+      </w:r>
+      <w:proofErr w:type="spellEnd"/>
+      <w:r>
+        <w:rPr>
+          <w:i/>
+          <w:iCs/>
+        </w:rPr>
+        <w:t xml:space="preserve"> </w:t>
       </w:r>
       <w:r>
         <w:t xml:space="preserve">to deal cards to the players, and a </w:t>
@@ -886,12 +886,21 @@
       <w:r>
         <w:t xml:space="preserve">method </w:t>
       </w:r>
-      <w:r>
-        <w:rPr>
-          <w:i/>
-          <w:iCs/>
-        </w:rPr>
-        <w:t xml:space="preserve">countFrequencies(packArr, numPlayers) </w:t>
+      <w:proofErr w:type="spellStart"/>
+      <w:r>
+        <w:rPr>
+          <w:i/>
+          <w:iCs/>
+        </w:rPr>
+        <w:t>countFrequencies</w:t>
+      </w:r>
+      <w:proofErr w:type="spellEnd"/>
+      <w:r>
+        <w:rPr>
+          <w:i/>
+          <w:iCs/>
+        </w:rPr>
+        <w:t xml:space="preserve"> </w:t>
       </w:r>
       <w:r>
         <w:t xml:space="preserve">to </w:t>
@@ -1051,21 +1060,12 @@
       <w:r>
         <w:t xml:space="preserve">and created method </w:t>
       </w:r>
-      <w:proofErr w:type="gramStart"/>
-      <w:r>
-        <w:rPr>
-          <w:i/>
-          <w:iCs/>
-        </w:rPr>
-        <w:t>identical(</w:t>
-      </w:r>
-      <w:proofErr w:type="gramEnd"/>
-      <w:r>
-        <w:rPr>
-          <w:i/>
-          <w:iCs/>
-        </w:rPr>
-        <w:t>)</w:t>
+      <w:r>
+        <w:rPr>
+          <w:i/>
+          <w:iCs/>
+        </w:rPr>
+        <w:t>identical</w:t>
       </w:r>
       <w:r>
         <w:t xml:space="preserve"> to check if </w:t>
@@ -1118,21 +1118,12 @@
       <w:r>
         <w:t xml:space="preserve">method </w:t>
       </w:r>
-      <w:proofErr w:type="gramStart"/>
-      <w:r>
-        <w:rPr>
-          <w:i/>
-          <w:iCs/>
-        </w:rPr>
-        <w:t>play(</w:t>
-      </w:r>
-      <w:proofErr w:type="gramEnd"/>
-      <w:r>
-        <w:rPr>
-          <w:i/>
-          <w:iCs/>
-        </w:rPr>
-        <w:t>)</w:t>
+      <w:r>
+        <w:rPr>
+          <w:i/>
+          <w:iCs/>
+        </w:rPr>
+        <w:t>play</w:t>
       </w:r>
       <w:r>
         <w:rPr>
@@ -1150,13 +1141,15 @@
       <w:r>
         <w:t xml:space="preserve">until a winner is found. A new method </w:t>
       </w:r>
-      <w:r>
-        <w:rPr>
-          <w:i/>
-          <w:iCs/>
-        </w:rPr>
-        <w:t>isWinner(player)</w:t>
-      </w:r>
+      <w:proofErr w:type="spellStart"/>
+      <w:r>
+        <w:rPr>
+          <w:i/>
+          <w:iCs/>
+        </w:rPr>
+        <w:t>isWinner</w:t>
+      </w:r>
+      <w:proofErr w:type="spellEnd"/>
       <w:r>
         <w:rPr>
           <w:i/>
@@ -1193,21 +1186,12 @@
       <w:r>
         <w:t xml:space="preserve"> </w:t>
       </w:r>
-      <w:proofErr w:type="gramStart"/>
-      <w:r>
-        <w:rPr>
-          <w:i/>
-          <w:iCs/>
-        </w:rPr>
-        <w:t>identical(</w:t>
-      </w:r>
-      <w:proofErr w:type="gramEnd"/>
-      <w:r>
-        <w:rPr>
-          <w:i/>
-          <w:iCs/>
-        </w:rPr>
-        <w:t>)</w:t>
+      <w:r>
+        <w:rPr>
+          <w:i/>
+          <w:iCs/>
+        </w:rPr>
+        <w:t>identical</w:t>
       </w:r>
       <w:r>
         <w:t xml:space="preserve">, to </w:t>
@@ -1285,14 +1269,7 @@
           <w:i/>
           <w:iCs/>
         </w:rPr>
-        <w:t>random(</w:t>
-      </w:r>
-      <w:r>
-        <w:rPr>
-          <w:i/>
-          <w:iCs/>
-        </w:rPr>
-        <w:t>len)</w:t>
+        <w:t>random</w:t>
       </w:r>
       <w:r>
         <w:t xml:space="preserve"> to </w:t>
@@ -1312,21 +1289,12 @@
       <w:r>
         <w:t xml:space="preserve">The </w:t>
       </w:r>
-      <w:proofErr w:type="gramStart"/>
-      <w:r>
-        <w:rPr>
-          <w:i/>
-          <w:iCs/>
-        </w:rPr>
-        <w:t>play(</w:t>
-      </w:r>
-      <w:proofErr w:type="gramEnd"/>
-      <w:r>
-        <w:rPr>
-          <w:i/>
-          <w:iCs/>
-        </w:rPr>
-        <w:t>)</w:t>
+      <w:r>
+        <w:rPr>
+          <w:i/>
+          <w:iCs/>
+        </w:rPr>
+        <w:t>play</w:t>
       </w:r>
       <w:r>
         <w:t xml:space="preserve"> method was updated to utilise this </w:t>
@@ -1388,6 +1356,157 @@
         <w:t xml:space="preserve">Student B </w:t>
       </w:r>
       <w:r>
+        <w:t xml:space="preserve">created the method </w:t>
+      </w:r>
+      <w:proofErr w:type="spellStart"/>
+      <w:r>
+        <w:rPr>
+          <w:i/>
+          <w:iCs/>
+        </w:rPr>
+        <w:t>newStrat</w:t>
+      </w:r>
+      <w:proofErr w:type="spellEnd"/>
+      <w:r>
+        <w:t xml:space="preserve"> to help the player decide what to do with a newly drawn card depending on cards in their hand, with </w:t>
+      </w:r>
+      <w:r>
+        <w:t xml:space="preserve">auxiliary functions such as </w:t>
+      </w:r>
+      <w:r>
+        <w:rPr>
+          <w:i/>
+          <w:iCs/>
+        </w:rPr>
+        <w:t>kee</w:t>
+      </w:r>
+      <w:r>
+        <w:rPr>
+          <w:i/>
+          <w:iCs/>
+        </w:rPr>
+        <w:t>p</w:t>
+      </w:r>
+      <w:r>
+        <w:t xml:space="preserve">, </w:t>
+      </w:r>
+      <w:r>
+        <w:rPr>
+          <w:i/>
+          <w:iCs/>
+        </w:rPr>
+        <w:t>remov</w:t>
+      </w:r>
+      <w:r>
+        <w:rPr>
+          <w:i/>
+          <w:iCs/>
+        </w:rPr>
+        <w:t>e</w:t>
+      </w:r>
+      <w:r>
+        <w:t xml:space="preserve">, and </w:t>
+      </w:r>
+      <w:r>
+        <w:rPr>
+          <w:i/>
+          <w:iCs/>
+        </w:rPr>
+        <w:t>discard</w:t>
+      </w:r>
+      <w:r>
+        <w:t xml:space="preserve"> </w:t>
+      </w:r>
+      <w:r>
+        <w:t>to act based on the scenario</w:t>
+      </w:r>
+      <w:r>
+        <w:t>.</w:t>
+      </w:r>
+    </w:p>
+    <w:p>
+      <w:r>
+        <w:t xml:space="preserve">Swapped roles (A as driver, B as navigator). Student A created </w:t>
+      </w:r>
+      <w:r>
+        <w:t xml:space="preserve">a method </w:t>
+      </w:r>
+      <w:proofErr w:type="spellStart"/>
+      <w:r>
+        <w:rPr>
+          <w:i/>
+          <w:iCs/>
+        </w:rPr>
+        <w:t>createFile</w:t>
+      </w:r>
+      <w:proofErr w:type="spellEnd"/>
+      <w:r>
+        <w:t xml:space="preserve"> to create an output file for each player’s actions, and a method </w:t>
+      </w:r>
+      <w:proofErr w:type="spellStart"/>
+      <w:r>
+        <w:rPr>
+          <w:i/>
+          <w:iCs/>
+        </w:rPr>
+        <w:t>writeToFile</w:t>
+      </w:r>
+      <w:proofErr w:type="spellEnd"/>
+      <w:r>
+        <w:t xml:space="preserve">, which writes to these files </w:t>
+      </w:r>
+      <w:r>
+        <w:t>when a game action has occurred.</w:t>
+      </w:r>
+    </w:p>
+    <w:p>
+      <w:pPr>
+        <w:pStyle w:val="Heading2"/>
+      </w:pPr>
+      <w:r>
+        <w:t xml:space="preserve">5/11/2020 – 1:00pm (4 hours) </w:t>
+      </w:r>
+      <w:r>
+        <w:t>[</w:t>
+      </w:r>
+      <w:r>
+        <w:rPr>
+          <w:i/>
+          <w:iCs/>
+        </w:rPr>
+        <w:t xml:space="preserve">Signed: </w:t>
+      </w:r>
+      <w:r>
+        <w:rPr>
+          <w:i/>
+          <w:iCs/>
+        </w:rPr>
+        <w:t>014485</w:t>
+      </w:r>
+      <w:r>
+        <w:rPr>
+          <w:i/>
+          <w:iCs/>
+        </w:rPr>
+        <w:t>,</w:t>
+      </w:r>
+      <w:r>
+        <w:rPr>
+          <w:i/>
+          <w:iCs/>
+        </w:rPr>
+        <w:t xml:space="preserve"> 054530</w:t>
+      </w:r>
+      <w:r>
+        <w:rPr>
+          <w:i/>
+          <w:iCs/>
+        </w:rPr>
+        <w:t>]</w:t>
+      </w:r>
+    </w:p>
+    <w:p>
+      <w:r>
         <w:br w:type="page"/>
       </w:r>
     </w:p>
@@ -1434,6 +1553,7 @@
       <w:r>
         <w:t xml:space="preserve">the </w:t>
       </w:r>
+      <w:proofErr w:type="spellStart"/>
       <w:r>
         <w:rPr>
           <w:i/>
@@ -1441,6 +1561,7 @@
         </w:rPr>
         <w:t>validateInput</w:t>
       </w:r>
+      <w:proofErr w:type="spellEnd"/>
       <w:r>
         <w:t xml:space="preserve"> method</w:t>
       </w:r>
@@ -1489,6 +1610,7 @@
       <w:r>
         <w:t xml:space="preserve"> in the </w:t>
       </w:r>
+      <w:proofErr w:type="spellStart"/>
       <w:r>
         <w:rPr>
           <w:i/>
@@ -1496,6 +1618,7 @@
         </w:rPr>
         <w:t>importPack</w:t>
       </w:r>
+      <w:proofErr w:type="spellEnd"/>
       <w:r>
         <w:t xml:space="preserve"> method</w:t>
       </w:r>
@@ -1506,8 +1629,13 @@
         <w:t xml:space="preserve">integers, and that there are enough cards for the number of players. </w:t>
       </w:r>
       <w:r>
-        <w:t>The pack of cards is implemented as an ArrayList</w:t>
-      </w:r>
+        <w:t xml:space="preserve">The pack of cards is implemented as an </w:t>
+      </w:r>
+      <w:proofErr w:type="spellStart"/>
+      <w:r>
+        <w:t>ArrayList</w:t>
+      </w:r>
+      <w:proofErr w:type="spellEnd"/>
       <w:r>
         <w:t xml:space="preserve">, </w:t>
       </w:r>
@@ -1525,6 +1653,7 @@
       <w:r>
         <w:t xml:space="preserve">In </w:t>
       </w:r>
+      <w:proofErr w:type="spellStart"/>
       <w:r>
         <w:rPr>
           <w:i/>
@@ -1532,6 +1661,7 @@
         </w:rPr>
         <w:t>dealCards</w:t>
       </w:r>
+      <w:proofErr w:type="spellEnd"/>
       <w:r>
         <w:t xml:space="preserve">, </w:t>
       </w:r>
@@ -1541,6 +1671,7 @@
       <w:r>
         <w:t xml:space="preserve">size of players’ hands through the getter method </w:t>
       </w:r>
+      <w:proofErr w:type="spellStart"/>
       <w:r>
         <w:rPr>
           <w:i/>
@@ -1548,9 +1679,11 @@
         </w:rPr>
         <w:t>getHandSize</w:t>
       </w:r>
+      <w:proofErr w:type="spellEnd"/>
       <w:r>
         <w:t xml:space="preserve"> to ensure that it continues dealing directly to their hands until every player has four cards. After that, it sequentially adds cards to players’ decks with the </w:t>
       </w:r>
+      <w:proofErr w:type="spellStart"/>
       <w:r>
         <w:rPr>
           <w:i/>
@@ -1558,6 +1691,7 @@
         </w:rPr>
         <w:t>addToDeck</w:t>
       </w:r>
+      <w:proofErr w:type="spellEnd"/>
       <w:r>
         <w:t xml:space="preserve"> method.</w:t>
       </w:r>
@@ -1566,6 +1700,7 @@
       <w:r>
         <w:t xml:space="preserve">The </w:t>
       </w:r>
+      <w:proofErr w:type="spellStart"/>
       <w:r>
         <w:rPr>
           <w:i/>
@@ -1573,6 +1708,7 @@
         </w:rPr>
         <w:t>genHashMap</w:t>
       </w:r>
+      <w:proofErr w:type="spellEnd"/>
       <w:r>
         <w:t xml:space="preserve"> method is used </w:t>
       </w:r>
@@ -1594,6 +1730,7 @@
       <w:r>
         <w:t xml:space="preserve">This is used in the </w:t>
       </w:r>
+      <w:proofErr w:type="spellStart"/>
       <w:r>
         <w:rPr>
           <w:i/>
@@ -1601,6 +1738,7 @@
         </w:rPr>
         <w:t>countFrequencies</w:t>
       </w:r>
+      <w:proofErr w:type="spellEnd"/>
       <w:r>
         <w:t xml:space="preserve"> method, which iterates through the players, and analyses </w:t>
       </w:r>
@@ -1624,12 +1762,21 @@
       <w:r>
         <w:t xml:space="preserve">A method </w:t>
       </w:r>
-      <w:r>
-        <w:rPr>
-          <w:i/>
-          <w:iCs/>
-        </w:rPr>
-        <w:t xml:space="preserve">isWinner </w:t>
+      <w:proofErr w:type="spellStart"/>
+      <w:r>
+        <w:rPr>
+          <w:i/>
+          <w:iCs/>
+        </w:rPr>
+        <w:t>isWinner</w:t>
+      </w:r>
+      <w:proofErr w:type="spellEnd"/>
+      <w:r>
+        <w:rPr>
+          <w:i/>
+          <w:iCs/>
+        </w:rPr>
+        <w:t xml:space="preserve"> </w:t>
       </w:r>
       <w:r>
         <w:t xml:space="preserve">is used to check whether a player has </w:t>
@@ -1637,6 +1784,7 @@
       <w:r>
         <w:t xml:space="preserve">the appropriate cards in their hand to win the game. It iterates through their hand by combining the getter methods </w:t>
       </w:r>
+      <w:proofErr w:type="spellStart"/>
       <w:r>
         <w:rPr>
           <w:i/>
@@ -1644,9 +1792,11 @@
         </w:rPr>
         <w:t>getHandCard</w:t>
       </w:r>
+      <w:proofErr w:type="spellEnd"/>
       <w:r>
         <w:t xml:space="preserve"> and </w:t>
       </w:r>
+      <w:proofErr w:type="spellStart"/>
       <w:r>
         <w:rPr>
           <w:i/>
@@ -1654,6 +1804,7 @@
         </w:rPr>
         <w:t>getValue</w:t>
       </w:r>
+      <w:proofErr w:type="spellEnd"/>
       <w:r>
         <w:t xml:space="preserve">. </w:t>
       </w:r>
@@ -1696,22 +1847,22 @@
       <w:r>
         <w:t>decisions made by the game (like a referee managing the game), and the players.</w:t>
       </w:r>
-      <w:bookmarkStart w:id="6" w:name="_GoBack"/>
-      <w:bookmarkEnd w:id="6"/>
-      <w:r>
-        <w:br w:type="page"/>
-      </w:r>
     </w:p>
     <w:p>
+      <w:r>
+        <w:br w:type="page"/>
+      </w:r>
+    </w:p>
+    <w:p>
       <w:pPr>
         <w:pStyle w:val="Heading1"/>
       </w:pPr>
-      <w:bookmarkStart w:id="7" w:name="_Toc55848961"/>
+      <w:bookmarkStart w:id="6" w:name="_Toc55848961"/>
       <w:r>
         <w:lastRenderedPageBreak/>
         <w:t>Test Design</w:t>
       </w:r>
-      <w:bookmarkEnd w:id="7"/>
+      <w:bookmarkEnd w:id="6"/>
     </w:p>
     <w:p/>
     <w:sectPr>
@@ -1727,7 +1878,7 @@
 </file>
 
 <file path=word/endnotes.xml><?xml version="1.0" encoding="utf-8"?>
-<w:endnotes xmlns:wpc="http://schemas.microsoft.com/office/word/2010/wordprocessingCanvas" xmlns:cx="http://schemas.microsoft.com/office/drawing/2014/chartex" xmlns:cx1="http://schemas.microsoft.com/office/drawing/2015/9/8/chartex" xmlns:cx2="http://schemas.microsoft.com/office/drawing/2015/10/21/chartex" xmlns:cx3="http://schemas.microsoft.com/office/drawing/2016/5/9/chartex" xmlns:cx4="http://schemas.microsoft.com/office/drawing/2016/5/10/chartex" xmlns:cx5="http://schemas.microsoft.com/office/drawing/2016/5/11/chartex" xmlns:cx6="http://schemas.microsoft.com/office/drawing/2016/5/12/chartex" xmlns:cx7="http://schemas.microsoft.com/office/drawing/2016/5/13/chartex" xmlns:cx8="http://schemas.microsoft.com/office/drawing/2016/5/14/chartex" xmlns:mc="http://schemas.openxmlformats.org/markup-compatibility/2006" xmlns:aink="http://schemas.microsoft.com/office/drawing/2016/ink" xmlns:am3d="http://schemas.microsoft.com/office/drawing/2017/model3d" xmlns:o="urn:schemas-microsoft-com:office:office" xmlns:r="http://schemas.openxmlformats.org/officeDocument/2006/relationships" xmlns:m="http://schemas.openxmlformats.org/officeDocument/2006/math" xmlns:v="urn:schemas-microsoft-com:vml" xmlns:wp14="http://schemas.microsoft.com/office/word/2010/wordprocessingDrawing" xmlns:wp="http://schemas.openxmlformats.org/drawingml/2006/wordprocessingDrawing" xmlns:w10="urn:schemas-microsoft-com:office:word" xmlns:w="http://schemas.openxmlformats.org/wordprocessingml/2006/main" xmlns:w14="http://schemas.microsoft.com/office/word/2010/wordml" xmlns:w15="http://schemas.microsoft.com/office/word/2012/wordml" xmlns:w16cid="http://schemas.microsoft.com/office/word/2016/wordml/cid" xmlns:w16se="http://schemas.microsoft.com/office/word/2015/wordml/symex" xmlns:wpg="http://schemas.microsoft.com/office/word/2010/wordprocessingGroup" xmlns:wpi="http://schemas.microsoft.com/office/word/2010/wordprocessingInk" xmlns:wne="http://schemas.microsoft.com/office/word/2006/wordml" xmlns:wps="http://schemas.microsoft.com/office/word/2010/wordprocessingShape" mc:Ignorable="w14 w15 w16se w16cid wp14">
+<w:endnotes xmlns:wpc="http://schemas.microsoft.com/office/word/2010/wordprocessingCanvas" xmlns:cx="http://schemas.microsoft.com/office/drawing/2014/chartex" xmlns:cx1="http://schemas.microsoft.com/office/drawing/2015/9/8/chartex" xmlns:cx2="http://schemas.microsoft.com/office/drawing/2015/10/21/chartex" xmlns:cx3="http://schemas.microsoft.com/office/drawing/2016/5/9/chartex" xmlns:cx4="http://schemas.microsoft.com/office/drawing/2016/5/10/chartex" xmlns:cx5="http://schemas.microsoft.com/office/drawing/2016/5/11/chartex" xmlns:cx6="http://schemas.microsoft.com/office/drawing/2016/5/12/chartex" xmlns:cx7="http://schemas.microsoft.com/office/drawing/2016/5/13/chartex" xmlns:cx8="http://schemas.microsoft.com/office/drawing/2016/5/14/chartex" xmlns:mc="http://schemas.openxmlformats.org/markup-compatibility/2006" xmlns:aink="http://schemas.microsoft.com/office/drawing/2016/ink" xmlns:am3d="http://schemas.microsoft.com/office/drawing/2017/model3d" xmlns:o="urn:schemas-microsoft-com:office:office" xmlns:r="http://schemas.openxmlformats.org/officeDocument/2006/relationships" xmlns:m="http://schemas.openxmlformats.org/officeDocument/2006/math" xmlns:v="urn:schemas-microsoft-com:vml" xmlns:wp14="http://schemas.microsoft.com/office/word/2010/wordprocessingDrawing" xmlns:wp="http://schemas.openxmlformats.org/drawingml/2006/wordprocessingDrawing" xmlns:w10="urn:schemas-microsoft-com:office:word" xmlns:w="http://schemas.openxmlformats.org/wordprocessingml/2006/main" xmlns:w14="http://schemas.microsoft.com/office/word/2010/wordml" xmlns:w15="http://schemas.microsoft.com/office/word/2012/wordml" xmlns:w16cex="http://schemas.microsoft.com/office/word/2018/wordml/cex" xmlns:w16cid="http://schemas.microsoft.com/office/word/2016/wordml/cid" xmlns:w16="http://schemas.microsoft.com/office/word/2018/wordml" xmlns:w16se="http://schemas.microsoft.com/office/word/2015/wordml/symex" xmlns:wpg="http://schemas.microsoft.com/office/word/2010/wordprocessingGroup" xmlns:wpi="http://schemas.microsoft.com/office/word/2010/wordprocessingInk" xmlns:wne="http://schemas.microsoft.com/office/word/2006/wordml" xmlns:wps="http://schemas.microsoft.com/office/word/2010/wordprocessingShape" mc:Ignorable="w14 w15 w16se w16cid w16 w16cex wp14">
   <w:endnote w:type="separator" w:id="-1">
     <w:p>
       <w:pPr>
@@ -1752,7 +1903,7 @@
 </file>
 
 <file path=word/footer1.xml><?xml version="1.0" encoding="utf-8"?>
-<w:ftr xmlns:wpc="http://schemas.microsoft.com/office/word/2010/wordprocessingCanvas" xmlns:cx="http://schemas.microsoft.com/office/drawing/2014/chartex" xmlns:cx1="http://schemas.microsoft.com/office/drawing/2015/9/8/chartex" xmlns:cx2="http://schemas.microsoft.com/office/drawing/2015/10/21/chartex" xmlns:cx3="http://schemas.microsoft.com/office/drawing/2016/5/9/chartex" xmlns:cx4="http://schemas.microsoft.com/office/drawing/2016/5/10/chartex" xmlns:cx5="http://schemas.microsoft.com/office/drawing/2016/5/11/chartex" xmlns:cx6="http://schemas.microsoft.com/office/drawing/2016/5/12/chartex" xmlns:cx7="http://schemas.microsoft.com/office/drawing/2016/5/13/chartex" xmlns:cx8="http://schemas.microsoft.com/office/drawing/2016/5/14/chartex" xmlns:mc="http://schemas.openxmlformats.org/markup-compatibility/2006" xmlns:aink="http://schemas.microsoft.com/office/drawing/2016/ink" xmlns:am3d="http://schemas.microsoft.com/office/drawing/2017/model3d" xmlns:o="urn:schemas-microsoft-com:office:office" xmlns:r="http://schemas.openxmlformats.org/officeDocument/2006/relationships" xmlns:m="http://schemas.openxmlformats.org/officeDocument/2006/math" xmlns:v="urn:schemas-microsoft-com:vml" xmlns:wp14="http://schemas.microsoft.com/office/word/2010/wordprocessingDrawing" xmlns:wp="http://schemas.openxmlformats.org/drawingml/2006/wordprocessingDrawing" xmlns:w10="urn:schemas-microsoft-com:office:word" xmlns:w="http://schemas.openxmlformats.org/wordprocessingml/2006/main" xmlns:w14="http://schemas.microsoft.com/office/word/2010/wordml" xmlns:w15="http://schemas.microsoft.com/office/word/2012/wordml" xmlns:w16cid="http://schemas.microsoft.com/office/word/2016/wordml/cid" xmlns:w16se="http://schemas.microsoft.com/office/word/2015/wordml/symex" xmlns:wpg="http://schemas.microsoft.com/office/word/2010/wordprocessingGroup" xmlns:wpi="http://schemas.microsoft.com/office/word/2010/wordprocessingInk" xmlns:wne="http://schemas.microsoft.com/office/word/2006/wordml" xmlns:wps="http://schemas.microsoft.com/office/word/2010/wordprocessingShape" mc:Ignorable="w14 w15 w16se w16cid wp14">
+<w:ftr xmlns:wpc="http://schemas.microsoft.com/office/word/2010/wordprocessingCanvas" xmlns:cx="http://schemas.microsoft.com/office/drawing/2014/chartex" xmlns:cx1="http://schemas.microsoft.com/office/drawing/2015/9/8/chartex" xmlns:cx2="http://schemas.microsoft.com/office/drawing/2015/10/21/chartex" xmlns:cx3="http://schemas.microsoft.com/office/drawing/2016/5/9/chartex" xmlns:cx4="http://schemas.microsoft.com/office/drawing/2016/5/10/chartex" xmlns:cx5="http://schemas.microsoft.com/office/drawing/2016/5/11/chartex" xmlns:cx6="http://schemas.microsoft.com/office/drawing/2016/5/12/chartex" xmlns:cx7="http://schemas.microsoft.com/office/drawing/2016/5/13/chartex" xmlns:cx8="http://schemas.microsoft.com/office/drawing/2016/5/14/chartex" xmlns:mc="http://schemas.openxmlformats.org/markup-compatibility/2006" xmlns:aink="http://schemas.microsoft.com/office/drawing/2016/ink" xmlns:am3d="http://schemas.microsoft.com/office/drawing/2017/model3d" xmlns:o="urn:schemas-microsoft-com:office:office" xmlns:r="http://schemas.openxmlformats.org/officeDocument/2006/relationships" xmlns:m="http://schemas.openxmlformats.org/officeDocument/2006/math" xmlns:v="urn:schemas-microsoft-com:vml" xmlns:wp14="http://schemas.microsoft.com/office/word/2010/wordprocessingDrawing" xmlns:wp="http://schemas.openxmlformats.org/drawingml/2006/wordprocessingDrawing" xmlns:w10="urn:schemas-microsoft-com:office:word" xmlns:w="http://schemas.openxmlformats.org/wordprocessingml/2006/main" xmlns:w14="http://schemas.microsoft.com/office/word/2010/wordml" xmlns:w15="http://schemas.microsoft.com/office/word/2012/wordml" xmlns:w16cex="http://schemas.microsoft.com/office/word/2018/wordml/cex" xmlns:w16cid="http://schemas.microsoft.com/office/word/2016/wordml/cid" xmlns:w16="http://schemas.microsoft.com/office/word/2018/wordml" xmlns:w16se="http://schemas.microsoft.com/office/word/2015/wordml/symex" xmlns:wpg="http://schemas.microsoft.com/office/word/2010/wordprocessingGroup" xmlns:wpi="http://schemas.microsoft.com/office/word/2010/wordprocessingInk" xmlns:wne="http://schemas.microsoft.com/office/word/2006/wordml" xmlns:wps="http://schemas.microsoft.com/office/word/2010/wordprocessingShape" mc:Ignorable="w14 w15 w16se w16cid w16 w16cex wp14">
   <w:sdt>
     <w:sdtPr>
       <w:id w:val="-161240392"/>
@@ -1864,7 +2015,7 @@
 </file>
 
 <file path=word/footnotes.xml><?xml version="1.0" encoding="utf-8"?>
-<w:footnotes xmlns:wpc="http://schemas.microsoft.com/office/word/2010/wordprocessingCanvas" xmlns:cx="http://schemas.microsoft.com/office/drawing/2014/chartex" xmlns:cx1="http://schemas.microsoft.com/office/drawing/2015/9/8/chartex" xmlns:cx2="http://schemas.microsoft.com/office/drawing/2015/10/21/chartex" xmlns:cx3="http://schemas.microsoft.com/office/drawing/2016/5/9/chartex" xmlns:cx4="http://schemas.microsoft.com/office/drawing/2016/5/10/chartex" xmlns:cx5="http://schemas.microsoft.com/office/drawing/2016/5/11/chartex" xmlns:cx6="http://schemas.microsoft.com/office/drawing/2016/5/12/chartex" xmlns:cx7="http://schemas.microsoft.com/office/drawing/2016/5/13/chartex" xmlns:cx8="http://schemas.microsoft.com/office/drawing/2016/5/14/chartex" xmlns:mc="http://schemas.openxmlformats.org/markup-compatibility/2006" xmlns:aink="http://schemas.microsoft.com/office/drawing/2016/ink" xmlns:am3d="http://schemas.microsoft.com/office/drawing/2017/model3d" xmlns:o="urn:schemas-microsoft-com:office:office" xmlns:r="http://schemas.openxmlformats.org/officeDocument/2006/relationships" xmlns:m="http://schemas.openxmlformats.org/officeDocument/2006/math" xmlns:v="urn:schemas-microsoft-com:vml" xmlns:wp14="http://schemas.microsoft.com/office/word/2010/wordprocessingDrawing" xmlns:wp="http://schemas.openxmlformats.org/drawingml/2006/wordprocessingDrawing" xmlns:w10="urn:schemas-microsoft-com:office:word" xmlns:w="http://schemas.openxmlformats.org/wordprocessingml/2006/main" xmlns:w14="http://schemas.microsoft.com/office/word/2010/wordml" xmlns:w15="http://schemas.microsoft.com/office/word/2012/wordml" xmlns:w16cid="http://schemas.microsoft.com/office/word/2016/wordml/cid" xmlns:w16se="http://schemas.microsoft.com/office/word/2015/wordml/symex" xmlns:wpg="http://schemas.microsoft.com/office/word/2010/wordprocessingGroup" xmlns:wpi="http://schemas.microsoft.com/office/word/2010/wordprocessingInk" xmlns:wne="http://schemas.microsoft.com/office/word/2006/wordml" xmlns:wps="http://schemas.microsoft.com/office/word/2010/wordprocessingShape" mc:Ignorable="w14 w15 w16se w16cid wp14">
+<w:footnotes xmlns:wpc="http://schemas.microsoft.com/office/word/2010/wordprocessingCanvas" xmlns:cx="http://schemas.microsoft.com/office/drawing/2014/chartex" xmlns:cx1="http://schemas.microsoft.com/office/drawing/2015/9/8/chartex" xmlns:cx2="http://schemas.microsoft.com/office/drawing/2015/10/21/chartex" xmlns:cx3="http://schemas.microsoft.com/office/drawing/2016/5/9/chartex" xmlns:cx4="http://schemas.microsoft.com/office/drawing/2016/5/10/chartex" xmlns:cx5="http://schemas.microsoft.com/office/drawing/2016/5/11/chartex" xmlns:cx6="http://schemas.microsoft.com/office/drawing/2016/5/12/chartex" xmlns:cx7="http://schemas.microsoft.com/office/drawing/2016/5/13/chartex" xmlns:cx8="http://schemas.microsoft.com/office/drawing/2016/5/14/chartex" xmlns:mc="http://schemas.openxmlformats.org/markup-compatibility/2006" xmlns:aink="http://schemas.microsoft.com/office/drawing/2016/ink" xmlns:am3d="http://schemas.microsoft.com/office/drawing/2017/model3d" xmlns:o="urn:schemas-microsoft-com:office:office" xmlns:r="http://schemas.openxmlformats.org/officeDocument/2006/relationships" xmlns:m="http://schemas.openxmlformats.org/officeDocument/2006/math" xmlns:v="urn:schemas-microsoft-com:vml" xmlns:wp14="http://schemas.microsoft.com/office/word/2010/wordprocessingDrawing" xmlns:wp="http://schemas.openxmlformats.org/drawingml/2006/wordprocessingDrawing" xmlns:w10="urn:schemas-microsoft-com:office:word" xmlns:w="http://schemas.openxmlformats.org/wordprocessingml/2006/main" xmlns:w14="http://schemas.microsoft.com/office/word/2010/wordml" xmlns:w15="http://schemas.microsoft.com/office/word/2012/wordml" xmlns:w16cex="http://schemas.microsoft.com/office/word/2018/wordml/cex" xmlns:w16cid="http://schemas.microsoft.com/office/word/2016/wordml/cid" xmlns:w16="http://schemas.microsoft.com/office/word/2018/wordml" xmlns:w16se="http://schemas.microsoft.com/office/word/2015/wordml/symex" xmlns:wpg="http://schemas.microsoft.com/office/word/2010/wordprocessingGroup" xmlns:wpi="http://schemas.microsoft.com/office/word/2010/wordprocessingInk" xmlns:wne="http://schemas.microsoft.com/office/word/2006/wordml" xmlns:wps="http://schemas.microsoft.com/office/word/2010/wordprocessingShape" mc:Ignorable="w14 w15 w16se w16cid w16 w16cex wp14">
   <w:footnote w:type="separator" w:id="-1">
     <w:p>
       <w:pPr>
@@ -1889,7 +2040,7 @@
 </file>
 
 <file path=word/header1.xml><?xml version="1.0" encoding="utf-8"?>
-<w:hdr xmlns:wpc="http://schemas.microsoft.com/office/word/2010/wordprocessingCanvas" xmlns:cx="http://schemas.microsoft.com/office/drawing/2014/chartex" xmlns:cx1="http://schemas.microsoft.com/office/drawing/2015/9/8/chartex" xmlns:cx2="http://schemas.microsoft.com/office/drawing/2015/10/21/chartex" xmlns:cx3="http://schemas.microsoft.com/office/drawing/2016/5/9/chartex" xmlns:cx4="http://schemas.microsoft.com/office/drawing/2016/5/10/chartex" xmlns:cx5="http://schemas.microsoft.com/office/drawing/2016/5/11/chartex" xmlns:cx6="http://schemas.microsoft.com/office/drawing/2016/5/12/chartex" xmlns:cx7="http://schemas.microsoft.com/office/drawing/2016/5/13/chartex" xmlns:cx8="http://schemas.microsoft.com/office/drawing/2016/5/14/chartex" xmlns:mc="http://schemas.openxmlformats.org/markup-compatibility/2006" xmlns:aink="http://schemas.microsoft.com/office/drawing/2016/ink" xmlns:am3d="http://schemas.microsoft.com/office/drawing/2017/model3d" xmlns:o="urn:schemas-microsoft-com:office:office" xmlns:r="http://schemas.openxmlformats.org/officeDocument/2006/relationships" xmlns:m="http://schemas.openxmlformats.org/officeDocument/2006/math" xmlns:v="urn:schemas-microsoft-com:vml" xmlns:wp14="http://schemas.microsoft.com/office/word/2010/wordprocessingDrawing" xmlns:wp="http://schemas.openxmlformats.org/drawingml/2006/wordprocessingDrawing" xmlns:w10="urn:schemas-microsoft-com:office:word" xmlns:w="http://schemas.openxmlformats.org/wordprocessingml/2006/main" xmlns:w14="http://schemas.microsoft.com/office/word/2010/wordml" xmlns:w15="http://schemas.microsoft.com/office/word/2012/wordml" xmlns:w16cid="http://schemas.microsoft.com/office/word/2016/wordml/cid" xmlns:w16se="http://schemas.microsoft.com/office/word/2015/wordml/symex" xmlns:wpg="http://schemas.microsoft.com/office/word/2010/wordprocessingGroup" xmlns:wpi="http://schemas.microsoft.com/office/word/2010/wordprocessingInk" xmlns:wne="http://schemas.microsoft.com/office/word/2006/wordml" xmlns:wps="http://schemas.microsoft.com/office/word/2010/wordprocessingShape" mc:Ignorable="w14 w15 w16se w16cid wp14">
+<w:hdr xmlns:wpc="http://schemas.microsoft.com/office/word/2010/wordprocessingCanvas" xmlns:cx="http://schemas.microsoft.com/office/drawing/2014/chartex" xmlns:cx1="http://schemas.microsoft.com/office/drawing/2015/9/8/chartex" xmlns:cx2="http://schemas.microsoft.com/office/drawing/2015/10/21/chartex" xmlns:cx3="http://schemas.microsoft.com/office/drawing/2016/5/9/chartex" xmlns:cx4="http://schemas.microsoft.com/office/drawing/2016/5/10/chartex" xmlns:cx5="http://schemas.microsoft.com/office/drawing/2016/5/11/chartex" xmlns:cx6="http://schemas.microsoft.com/office/drawing/2016/5/12/chartex" xmlns:cx7="http://schemas.microsoft.com/office/drawing/2016/5/13/chartex" xmlns:cx8="http://schemas.microsoft.com/office/drawing/2016/5/14/chartex" xmlns:mc="http://schemas.openxmlformats.org/markup-compatibility/2006" xmlns:aink="http://schemas.microsoft.com/office/drawing/2016/ink" xmlns:am3d="http://schemas.microsoft.com/office/drawing/2017/model3d" xmlns:o="urn:schemas-microsoft-com:office:office" xmlns:r="http://schemas.openxmlformats.org/officeDocument/2006/relationships" xmlns:m="http://schemas.openxmlformats.org/officeDocument/2006/math" xmlns:v="urn:schemas-microsoft-com:vml" xmlns:wp14="http://schemas.microsoft.com/office/word/2010/wordprocessingDrawing" xmlns:wp="http://schemas.openxmlformats.org/drawingml/2006/wordprocessingDrawing" xmlns:w10="urn:schemas-microsoft-com:office:word" xmlns:w="http://schemas.openxmlformats.org/wordprocessingml/2006/main" xmlns:w14="http://schemas.microsoft.com/office/word/2010/wordml" xmlns:w15="http://schemas.microsoft.com/office/word/2012/wordml" xmlns:w16cex="http://schemas.microsoft.com/office/word/2018/wordml/cex" xmlns:w16cid="http://schemas.microsoft.com/office/word/2016/wordml/cid" xmlns:w16="http://schemas.microsoft.com/office/word/2018/wordml" xmlns:w16se="http://schemas.microsoft.com/office/word/2015/wordml/symex" xmlns:wpg="http://schemas.microsoft.com/office/word/2010/wordprocessingGroup" xmlns:wpi="http://schemas.microsoft.com/office/word/2010/wordprocessingInk" xmlns:wne="http://schemas.microsoft.com/office/word/2006/wordml" xmlns:wps="http://schemas.microsoft.com/office/word/2010/wordprocessingShape" mc:Ignorable="w14 w15 w16se w16cid w16 w16cex wp14">
   <w:p>
     <w:pPr>
       <w:pStyle w:val="Header"/>
@@ -1927,7 +2078,7 @@
 </file>
 
 <file path=word/numbering.xml><?xml version="1.0" encoding="utf-8"?>
-<w:numbering xmlns:wpc="http://schemas.microsoft.com/office/word/2010/wordprocessingCanvas" xmlns:cx="http://schemas.microsoft.com/office/drawing/2014/chartex" xmlns:cx1="http://schemas.microsoft.com/office/drawing/2015/9/8/chartex" xmlns:cx2="http://schemas.microsoft.com/office/drawing/2015/10/21/chartex" xmlns:cx3="http://schemas.microsoft.com/office/drawing/2016/5/9/chartex" xmlns:cx4="http://schemas.microsoft.com/office/drawing/2016/5/10/chartex" xmlns:cx5="http://schemas.microsoft.com/office/drawing/2016/5/11/chartex" xmlns:cx6="http://schemas.microsoft.com/office/drawing/2016/5/12/chartex" xmlns:cx7="http://schemas.microsoft.com/office/drawing/2016/5/13/chartex" xmlns:cx8="http://schemas.microsoft.com/office/drawing/2016/5/14/chartex" xmlns:mc="http://schemas.openxmlformats.org/markup-compatibility/2006" xmlns:aink="http://schemas.microsoft.com/office/drawing/2016/ink" xmlns:am3d="http://schemas.microsoft.com/office/drawing/2017/model3d" xmlns:o="urn:schemas-microsoft-com:office:office" xmlns:r="http://schemas.openxmlformats.org/officeDocument/2006/relationships" xmlns:m="http://schemas.openxmlformats.org/officeDocument/2006/math" xmlns:v="urn:schemas-microsoft-com:vml" xmlns:wp14="http://schemas.microsoft.com/office/word/2010/wordprocessingDrawing" xmlns:wp="http://schemas.openxmlformats.org/drawingml/2006/wordprocessingDrawing" xmlns:w10="urn:schemas-microsoft-com:office:word" xmlns:w="http://schemas.openxmlformats.org/wordprocessingml/2006/main" xmlns:w14="http://schemas.microsoft.com/office/word/2010/wordml" xmlns:w15="http://schemas.microsoft.com/office/word/2012/wordml" xmlns:w16cid="http://schemas.microsoft.com/office/word/2016/wordml/cid" xmlns:w16se="http://schemas.microsoft.com/office/word/2015/wordml/symex" xmlns:wpg="http://schemas.microsoft.com/office/word/2010/wordprocessingGroup" xmlns:wpi="http://schemas.microsoft.com/office/word/2010/wordprocessingInk" xmlns:wne="http://schemas.microsoft.com/office/word/2006/wordml" xmlns:wps="http://schemas.microsoft.com/office/word/2010/wordprocessingShape" mc:Ignorable="w14 w15 w16se w16cid wp14">
+<w:numbering xmlns:wpc="http://schemas.microsoft.com/office/word/2010/wordprocessingCanvas" xmlns:cx="http://schemas.microsoft.com/office/drawing/2014/chartex" xmlns:cx1="http://schemas.microsoft.com/office/drawing/2015/9/8/chartex" xmlns:cx2="http://schemas.microsoft.com/office/drawing/2015/10/21/chartex" xmlns:cx3="http://schemas.microsoft.com/office/drawing/2016/5/9/chartex" xmlns:cx4="http://schemas.microsoft.com/office/drawing/2016/5/10/chartex" xmlns:cx5="http://schemas.microsoft.com/office/drawing/2016/5/11/chartex" xmlns:cx6="http://schemas.microsoft.com/office/drawing/2016/5/12/chartex" xmlns:cx7="http://schemas.microsoft.com/office/drawing/2016/5/13/chartex" xmlns:cx8="http://schemas.microsoft.com/office/drawing/2016/5/14/chartex" xmlns:mc="http://schemas.openxmlformats.org/markup-compatibility/2006" xmlns:aink="http://schemas.microsoft.com/office/drawing/2016/ink" xmlns:am3d="http://schemas.microsoft.com/office/drawing/2017/model3d" xmlns:o="urn:schemas-microsoft-com:office:office" xmlns:r="http://schemas.openxmlformats.org/officeDocument/2006/relationships" xmlns:m="http://schemas.openxmlformats.org/officeDocument/2006/math" xmlns:v="urn:schemas-microsoft-com:vml" xmlns:wp14="http://schemas.microsoft.com/office/word/2010/wordprocessingDrawing" xmlns:wp="http://schemas.openxmlformats.org/drawingml/2006/wordprocessingDrawing" xmlns:w10="urn:schemas-microsoft-com:office:word" xmlns:w="http://schemas.openxmlformats.org/wordprocessingml/2006/main" xmlns:w14="http://schemas.microsoft.com/office/word/2010/wordml" xmlns:w15="http://schemas.microsoft.com/office/word/2012/wordml" xmlns:w16cex="http://schemas.microsoft.com/office/word/2018/wordml/cex" xmlns:w16cid="http://schemas.microsoft.com/office/word/2016/wordml/cid" xmlns:w16="http://schemas.microsoft.com/office/word/2018/wordml" xmlns:w16se="http://schemas.microsoft.com/office/word/2015/wordml/symex" xmlns:wpg="http://schemas.microsoft.com/office/word/2010/wordprocessingGroup" xmlns:wpi="http://schemas.microsoft.com/office/word/2010/wordprocessingInk" xmlns:wne="http://schemas.microsoft.com/office/word/2006/wordml" xmlns:wps="http://schemas.microsoft.com/office/word/2010/wordprocessingShape" mc:Ignorable="w14 w15 w16se w16cid w16 w16cex wp14">
   <w:abstractNum w:abstractNumId="0" w15:restartNumberingAfterBreak="0">
     <w:nsid w:val="120E5EBB"/>
     <w:multiLevelType w:val="hybridMultilevel"/>
@@ -2277,7 +2428,7 @@
 </file>
 
 <file path=word/styles.xml><?xml version="1.0" encoding="utf-8"?>
-<w:styles xmlns:mc="http://schemas.openxmlformats.org/markup-compatibility/2006" xmlns:r="http://schemas.openxmlformats.org/officeDocument/2006/relationships" xmlns:w="http://schemas.openxmlformats.org/wordprocessingml/2006/main" xmlns:w14="http://schemas.microsoft.com/office/word/2010/wordml" xmlns:w15="http://schemas.microsoft.com/office/word/2012/wordml" xmlns:w16cid="http://schemas.microsoft.com/office/word/2016/wordml/cid" xmlns:w16se="http://schemas.microsoft.com/office/word/2015/wordml/symex" mc:Ignorable="w14 w15 w16se w16cid">
+<w:styles xmlns:mc="http://schemas.openxmlformats.org/markup-compatibility/2006" xmlns:r="http://schemas.openxmlformats.org/officeDocument/2006/relationships" xmlns:w="http://schemas.openxmlformats.org/wordprocessingml/2006/main" xmlns:w14="http://schemas.microsoft.com/office/word/2010/wordml" xmlns:w15="http://schemas.microsoft.com/office/word/2012/wordml" xmlns:w16cex="http://schemas.microsoft.com/office/word/2018/wordml/cex" xmlns:w16cid="http://schemas.microsoft.com/office/word/2016/wordml/cid" xmlns:w16="http://schemas.microsoft.com/office/word/2018/wordml" xmlns:w16se="http://schemas.microsoft.com/office/word/2015/wordml/symex" mc:Ignorable="w14 w15 w16se w16cid w16 w16cex">
   <w:docDefaults>
     <w:rPrDefault>
       <w:rPr>

</xml_diff>

<commit_message>
Updated design analysis to explain Player.java
</commit_message>
<xml_diff>
--- a/Report - Card Game.docx
+++ b/Report - Card Game.docx
@@ -1,6 +1,6 @@
 
 <file path=word/document.xml><?xml version="1.0" encoding="utf-8"?>
-<w:document xmlns:wpc="http://schemas.microsoft.com/office/word/2010/wordprocessingCanvas" xmlns:cx="http://schemas.microsoft.com/office/drawing/2014/chartex" xmlns:cx1="http://schemas.microsoft.com/office/drawing/2015/9/8/chartex" xmlns:cx2="http://schemas.microsoft.com/office/drawing/2015/10/21/chartex" xmlns:cx3="http://schemas.microsoft.com/office/drawing/2016/5/9/chartex" xmlns:cx4="http://schemas.microsoft.com/office/drawing/2016/5/10/chartex" xmlns:cx5="http://schemas.microsoft.com/office/drawing/2016/5/11/chartex" xmlns:cx6="http://schemas.microsoft.com/office/drawing/2016/5/12/chartex" xmlns:cx7="http://schemas.microsoft.com/office/drawing/2016/5/13/chartex" xmlns:cx8="http://schemas.microsoft.com/office/drawing/2016/5/14/chartex" xmlns:mc="http://schemas.openxmlformats.org/markup-compatibility/2006" xmlns:aink="http://schemas.microsoft.com/office/drawing/2016/ink" xmlns:am3d="http://schemas.microsoft.com/office/drawing/2017/model3d" xmlns:o="urn:schemas-microsoft-com:office:office" xmlns:r="http://schemas.openxmlformats.org/officeDocument/2006/relationships" xmlns:m="http://schemas.openxmlformats.org/officeDocument/2006/math" xmlns:v="urn:schemas-microsoft-com:vml" xmlns:wp14="http://schemas.microsoft.com/office/word/2010/wordprocessingDrawing" xmlns:wp="http://schemas.openxmlformats.org/drawingml/2006/wordprocessingDrawing" xmlns:w10="urn:schemas-microsoft-com:office:word" xmlns:w="http://schemas.openxmlformats.org/wordprocessingml/2006/main" xmlns:w14="http://schemas.microsoft.com/office/word/2010/wordml" xmlns:w15="http://schemas.microsoft.com/office/word/2012/wordml" xmlns:w16cex="http://schemas.microsoft.com/office/word/2018/wordml/cex" xmlns:w16cid="http://schemas.microsoft.com/office/word/2016/wordml/cid" xmlns:w16="http://schemas.microsoft.com/office/word/2018/wordml" xmlns:w16se="http://schemas.microsoft.com/office/word/2015/wordml/symex" xmlns:wpg="http://schemas.microsoft.com/office/word/2010/wordprocessingGroup" xmlns:wpi="http://schemas.microsoft.com/office/word/2010/wordprocessingInk" xmlns:wne="http://schemas.microsoft.com/office/word/2006/wordml" xmlns:wps="http://schemas.microsoft.com/office/word/2010/wordprocessingShape" mc:Ignorable="w14 w15 w16se w16cid w16 w16cex wp14">
+<w:document xmlns:wpc="http://schemas.microsoft.com/office/word/2010/wordprocessingCanvas" xmlns:cx="http://schemas.microsoft.com/office/drawing/2014/chartex" xmlns:cx1="http://schemas.microsoft.com/office/drawing/2015/9/8/chartex" xmlns:cx2="http://schemas.microsoft.com/office/drawing/2015/10/21/chartex" xmlns:cx3="http://schemas.microsoft.com/office/drawing/2016/5/9/chartex" xmlns:cx4="http://schemas.microsoft.com/office/drawing/2016/5/10/chartex" xmlns:cx5="http://schemas.microsoft.com/office/drawing/2016/5/11/chartex" xmlns:cx6="http://schemas.microsoft.com/office/drawing/2016/5/12/chartex" xmlns:cx7="http://schemas.microsoft.com/office/drawing/2016/5/13/chartex" xmlns:cx8="http://schemas.microsoft.com/office/drawing/2016/5/14/chartex" xmlns:mc="http://schemas.openxmlformats.org/markup-compatibility/2006" xmlns:aink="http://schemas.microsoft.com/office/drawing/2016/ink" xmlns:am3d="http://schemas.microsoft.com/office/drawing/2017/model3d" xmlns:o="urn:schemas-microsoft-com:office:office" xmlns:r="http://schemas.openxmlformats.org/officeDocument/2006/relationships" xmlns:m="http://schemas.openxmlformats.org/officeDocument/2006/math" xmlns:v="urn:schemas-microsoft-com:vml" xmlns:wp14="http://schemas.microsoft.com/office/word/2010/wordprocessingDrawing" xmlns:wp="http://schemas.openxmlformats.org/drawingml/2006/wordprocessingDrawing" xmlns:w10="urn:schemas-microsoft-com:office:word" xmlns:w="http://schemas.openxmlformats.org/wordprocessingml/2006/main" xmlns:w14="http://schemas.microsoft.com/office/word/2010/wordml" xmlns:w15="http://schemas.microsoft.com/office/word/2012/wordml" xmlns:w16cid="http://schemas.microsoft.com/office/word/2016/wordml/cid" xmlns:w16se="http://schemas.microsoft.com/office/word/2015/wordml/symex" xmlns:wpg="http://schemas.microsoft.com/office/word/2010/wordprocessingGroup" xmlns:wpi="http://schemas.microsoft.com/office/word/2010/wordprocessingInk" xmlns:wne="http://schemas.microsoft.com/office/word/2006/wordml" xmlns:wps="http://schemas.microsoft.com/office/word/2010/wordprocessingShape" mc:Ignorable="w14 w15 w16se w16cid wp14">
   <w:body>
     <w:p>
       <w:pPr>
@@ -1464,10 +1464,7 @@
         <w:pStyle w:val="Heading2"/>
       </w:pPr>
       <w:r>
-        <w:t xml:space="preserve">5/11/2020 – 1:00pm (4 hours) </w:t>
-      </w:r>
-      <w:r>
-        <w:t>[</w:t>
+        <w:t>5/11/2020 – 1:00pm (4 hours) [</w:t>
       </w:r>
       <w:r>
         <w:rPr>
@@ -1850,6 +1847,275 @@
     </w:p>
     <w:p>
       <w:r>
+        <w:t xml:space="preserve">To draw a card from the </w:t>
+      </w:r>
+      <w:r>
+        <w:t xml:space="preserve">player’s deck, the method </w:t>
+      </w:r>
+      <w:r>
+        <w:rPr>
+          <w:i/>
+          <w:iCs/>
+        </w:rPr>
+        <w:t>draw</w:t>
+      </w:r>
+      <w:r>
+        <w:t xml:space="preserve"> takes the last card in the</w:t>
+      </w:r>
+      <w:r>
+        <w:rPr>
+          <w:i/>
+          <w:iCs/>
+        </w:rPr>
+        <w:t xml:space="preserve"> </w:t>
+      </w:r>
+      <w:r>
+        <w:t>deck object, removes it form the deck, and then returns the card which was taken.</w:t>
+      </w:r>
+      <w:r>
+        <w:t xml:space="preserve"> After every draw, the player’s hand is printed using the method </w:t>
+      </w:r>
+      <w:proofErr w:type="spellStart"/>
+      <w:r>
+        <w:rPr>
+          <w:i/>
+          <w:iCs/>
+        </w:rPr>
+        <w:t>seeHand</w:t>
+      </w:r>
+      <w:proofErr w:type="spellEnd"/>
+      <w:r>
+        <w:t xml:space="preserve">, </w:t>
+      </w:r>
+      <w:r>
+        <w:t>which looks at the player object and iterates over the hand to check each value.</w:t>
+      </w:r>
+    </w:p>
+    <w:p>
+      <w:r>
+        <w:t xml:space="preserve">The method </w:t>
+      </w:r>
+      <w:proofErr w:type="spellStart"/>
+      <w:r>
+        <w:rPr>
+          <w:i/>
+          <w:iCs/>
+        </w:rPr>
+        <w:t>newStrat</w:t>
+      </w:r>
+      <w:proofErr w:type="spellEnd"/>
+      <w:r>
+        <w:t xml:space="preserve"> is used to </w:t>
+      </w:r>
+      <w:r>
+        <w:t xml:space="preserve">decide what the player should do with their newly drawn card according to the scenario. If the drawn card is their preferred card, it always </w:t>
+      </w:r>
+      <w:r>
+        <w:t xml:space="preserve">keeps the card, then discards the first non-preferred card in the player’s hand. Otherwise, it will </w:t>
+      </w:r>
+      <w:r>
+        <w:t>perform several checks.</w:t>
+      </w:r>
+    </w:p>
+    <w:p>
+      <w:r>
+        <w:t xml:space="preserve">Firstly, </w:t>
+      </w:r>
+      <w:r>
+        <w:t xml:space="preserve">it will iterate through the cards in the player’s hand; </w:t>
+      </w:r>
+      <w:r>
+        <w:t>i</w:t>
+      </w:r>
+      <w:r>
+        <w:t>f their hand contains cards with values of other players’ preferred cards, and will discard the first one of these cards so it can make room for the newly drawn card.</w:t>
+      </w:r>
+    </w:p>
+    <w:p>
+      <w:r>
+        <w:t>Next, it will k</w:t>
+      </w:r>
+      <w:r>
+        <w:t xml:space="preserve">eep the </w:t>
+      </w:r>
+      <w:r>
+        <w:t xml:space="preserve">newly drawn </w:t>
+      </w:r>
+      <w:r>
+        <w:t xml:space="preserve">card if </w:t>
+      </w:r>
+      <w:r>
+        <w:t>there are existing cards in their hand with the same value</w:t>
+      </w:r>
+      <w:r>
+        <w:t xml:space="preserve">, </w:t>
+      </w:r>
+      <w:r>
+        <w:t>and discard the first card in their hand which doesn’t have the same value</w:t>
+      </w:r>
+      <w:r>
+        <w:t xml:space="preserve"> to make room for this card.</w:t>
+      </w:r>
+    </w:p>
+    <w:p>
+      <w:r>
+        <w:t xml:space="preserve">The player </w:t>
+      </w:r>
+      <w:r>
+        <w:t xml:space="preserve">will discard the newly drawn card if </w:t>
+      </w:r>
+      <w:r>
+        <w:t>none of the above conditions occur.</w:t>
+      </w:r>
+    </w:p>
+    <w:p>
+      <w:r>
+        <w:t xml:space="preserve">Auxiliary functions </w:t>
+      </w:r>
+      <w:r>
+        <w:rPr>
+          <w:i/>
+          <w:iCs/>
+        </w:rPr>
+        <w:t>keep</w:t>
+      </w:r>
+      <w:r>
+        <w:t xml:space="preserve">, </w:t>
+      </w:r>
+      <w:r>
+        <w:rPr>
+          <w:i/>
+          <w:iCs/>
+        </w:rPr>
+        <w:t>remove</w:t>
+      </w:r>
+      <w:r>
+        <w:t xml:space="preserve">, and </w:t>
+      </w:r>
+      <w:r>
+        <w:rPr>
+          <w:i/>
+          <w:iCs/>
+        </w:rPr>
+        <w:t xml:space="preserve">discard </w:t>
+      </w:r>
+      <w:r>
+        <w:t xml:space="preserve">are used </w:t>
+      </w:r>
+      <w:r>
+        <w:t>for the player to perform the appropriate actions according to the game scenario.</w:t>
+      </w:r>
+      <w:r>
+        <w:t xml:space="preserve"> The </w:t>
+      </w:r>
+      <w:r>
+        <w:rPr>
+          <w:i/>
+          <w:iCs/>
+        </w:rPr>
+        <w:t>keep</w:t>
+      </w:r>
+      <w:r>
+        <w:t xml:space="preserve"> method </w:t>
+      </w:r>
+      <w:r>
+        <w:t xml:space="preserve">takes the card as an argument, then adds it to the player object’s hand. The </w:t>
+      </w:r>
+      <w:r>
+        <w:rPr>
+          <w:i/>
+          <w:iCs/>
+        </w:rPr>
+        <w:t>remove</w:t>
+      </w:r>
+      <w:r>
+        <w:t xml:space="preserve"> method takes the card as an </w:t>
+      </w:r>
+      <w:r>
+        <w:lastRenderedPageBreak/>
+        <w:t xml:space="preserve">argument, then removes it from the player object’s hand. The </w:t>
+      </w:r>
+      <w:r>
+        <w:rPr>
+          <w:i/>
+          <w:iCs/>
+        </w:rPr>
+        <w:t>discard</w:t>
+      </w:r>
+      <w:r>
+        <w:t xml:space="preserve"> method </w:t>
+      </w:r>
+      <w:r>
+        <w:t>takes the card as an argument, then discards it to the deck of the next player</w:t>
+      </w:r>
+      <w:r>
+        <w:t>’s deck.</w:t>
+      </w:r>
+    </w:p>
+    <w:p>
+      <w:r>
+        <w:t xml:space="preserve">To track the activities of players as actions in the game occur, we made a method </w:t>
+      </w:r>
+      <w:proofErr w:type="spellStart"/>
+      <w:r>
+        <w:rPr>
+          <w:i/>
+          <w:iCs/>
+        </w:rPr>
+        <w:t>createFile</w:t>
+      </w:r>
+      <w:proofErr w:type="spellEnd"/>
+      <w:r>
+        <w:t>, which creates an output .txt file for every player in the game</w:t>
+      </w:r>
+      <w:r>
+        <w:t xml:space="preserve"> in the format </w:t>
+      </w:r>
+      <w:proofErr w:type="gramStart"/>
+      <w:r>
+        <w:rPr>
+          <w:i/>
+          <w:iCs/>
+        </w:rPr>
+        <w:t>player[</w:t>
+      </w:r>
+      <w:proofErr w:type="gramEnd"/>
+      <w:r>
+        <w:rPr>
+          <w:i/>
+          <w:iCs/>
+        </w:rPr>
+        <w:t>NUMBER]_output.txt</w:t>
+      </w:r>
+      <w:r>
+        <w:t xml:space="preserve">. </w:t>
+      </w:r>
+      <w:r>
+        <w:t xml:space="preserve">The additional method </w:t>
+      </w:r>
+      <w:proofErr w:type="spellStart"/>
+      <w:r>
+        <w:rPr>
+          <w:i/>
+          <w:iCs/>
+        </w:rPr>
+        <w:t>writeToFile</w:t>
+      </w:r>
+      <w:proofErr w:type="spellEnd"/>
+      <w:r>
+        <w:t xml:space="preserve"> is used to write </w:t>
+      </w:r>
+      <w:r>
+        <w:t>strings into th</w:t>
+      </w:r>
+      <w:bookmarkStart w:id="6" w:name="_GoBack"/>
+      <w:bookmarkEnd w:id="6"/>
+      <w:r>
+        <w:t>e text file on new lines after an action in the game is made.</w:t>
+      </w:r>
+    </w:p>
+    <w:p>
+      <w:r>
         <w:br w:type="page"/>
       </w:r>
     </w:p>
@@ -1857,12 +2123,12 @@
       <w:pPr>
         <w:pStyle w:val="Heading1"/>
       </w:pPr>
-      <w:bookmarkStart w:id="6" w:name="_Toc55848961"/>
+      <w:bookmarkStart w:id="7" w:name="_Toc55848961"/>
       <w:r>
         <w:lastRenderedPageBreak/>
         <w:t>Test Design</w:t>
       </w:r>
-      <w:bookmarkEnd w:id="6"/>
+      <w:bookmarkEnd w:id="7"/>
     </w:p>
     <w:p/>
     <w:sectPr>
@@ -1878,7 +2144,7 @@
 </file>
 
 <file path=word/endnotes.xml><?xml version="1.0" encoding="utf-8"?>
-<w:endnotes xmlns:wpc="http://schemas.microsoft.com/office/word/2010/wordprocessingCanvas" xmlns:cx="http://schemas.microsoft.com/office/drawing/2014/chartex" xmlns:cx1="http://schemas.microsoft.com/office/drawing/2015/9/8/chartex" xmlns:cx2="http://schemas.microsoft.com/office/drawing/2015/10/21/chartex" xmlns:cx3="http://schemas.microsoft.com/office/drawing/2016/5/9/chartex" xmlns:cx4="http://schemas.microsoft.com/office/drawing/2016/5/10/chartex" xmlns:cx5="http://schemas.microsoft.com/office/drawing/2016/5/11/chartex" xmlns:cx6="http://schemas.microsoft.com/office/drawing/2016/5/12/chartex" xmlns:cx7="http://schemas.microsoft.com/office/drawing/2016/5/13/chartex" xmlns:cx8="http://schemas.microsoft.com/office/drawing/2016/5/14/chartex" xmlns:mc="http://schemas.openxmlformats.org/markup-compatibility/2006" xmlns:aink="http://schemas.microsoft.com/office/drawing/2016/ink" xmlns:am3d="http://schemas.microsoft.com/office/drawing/2017/model3d" xmlns:o="urn:schemas-microsoft-com:office:office" xmlns:r="http://schemas.openxmlformats.org/officeDocument/2006/relationships" xmlns:m="http://schemas.openxmlformats.org/officeDocument/2006/math" xmlns:v="urn:schemas-microsoft-com:vml" xmlns:wp14="http://schemas.microsoft.com/office/word/2010/wordprocessingDrawing" xmlns:wp="http://schemas.openxmlformats.org/drawingml/2006/wordprocessingDrawing" xmlns:w10="urn:schemas-microsoft-com:office:word" xmlns:w="http://schemas.openxmlformats.org/wordprocessingml/2006/main" xmlns:w14="http://schemas.microsoft.com/office/word/2010/wordml" xmlns:w15="http://schemas.microsoft.com/office/word/2012/wordml" xmlns:w16cex="http://schemas.microsoft.com/office/word/2018/wordml/cex" xmlns:w16cid="http://schemas.microsoft.com/office/word/2016/wordml/cid" xmlns:w16="http://schemas.microsoft.com/office/word/2018/wordml" xmlns:w16se="http://schemas.microsoft.com/office/word/2015/wordml/symex" xmlns:wpg="http://schemas.microsoft.com/office/word/2010/wordprocessingGroup" xmlns:wpi="http://schemas.microsoft.com/office/word/2010/wordprocessingInk" xmlns:wne="http://schemas.microsoft.com/office/word/2006/wordml" xmlns:wps="http://schemas.microsoft.com/office/word/2010/wordprocessingShape" mc:Ignorable="w14 w15 w16se w16cid w16 w16cex wp14">
+<w:endnotes xmlns:wpc="http://schemas.microsoft.com/office/word/2010/wordprocessingCanvas" xmlns:cx="http://schemas.microsoft.com/office/drawing/2014/chartex" xmlns:cx1="http://schemas.microsoft.com/office/drawing/2015/9/8/chartex" xmlns:cx2="http://schemas.microsoft.com/office/drawing/2015/10/21/chartex" xmlns:cx3="http://schemas.microsoft.com/office/drawing/2016/5/9/chartex" xmlns:cx4="http://schemas.microsoft.com/office/drawing/2016/5/10/chartex" xmlns:cx5="http://schemas.microsoft.com/office/drawing/2016/5/11/chartex" xmlns:cx6="http://schemas.microsoft.com/office/drawing/2016/5/12/chartex" xmlns:cx7="http://schemas.microsoft.com/office/drawing/2016/5/13/chartex" xmlns:cx8="http://schemas.microsoft.com/office/drawing/2016/5/14/chartex" xmlns:mc="http://schemas.openxmlformats.org/markup-compatibility/2006" xmlns:aink="http://schemas.microsoft.com/office/drawing/2016/ink" xmlns:am3d="http://schemas.microsoft.com/office/drawing/2017/model3d" xmlns:o="urn:schemas-microsoft-com:office:office" xmlns:r="http://schemas.openxmlformats.org/officeDocument/2006/relationships" xmlns:m="http://schemas.openxmlformats.org/officeDocument/2006/math" xmlns:v="urn:schemas-microsoft-com:vml" xmlns:wp14="http://schemas.microsoft.com/office/word/2010/wordprocessingDrawing" xmlns:wp="http://schemas.openxmlformats.org/drawingml/2006/wordprocessingDrawing" xmlns:w10="urn:schemas-microsoft-com:office:word" xmlns:w="http://schemas.openxmlformats.org/wordprocessingml/2006/main" xmlns:w14="http://schemas.microsoft.com/office/word/2010/wordml" xmlns:w15="http://schemas.microsoft.com/office/word/2012/wordml" xmlns:w16cid="http://schemas.microsoft.com/office/word/2016/wordml/cid" xmlns:w16se="http://schemas.microsoft.com/office/word/2015/wordml/symex" xmlns:wpg="http://schemas.microsoft.com/office/word/2010/wordprocessingGroup" xmlns:wpi="http://schemas.microsoft.com/office/word/2010/wordprocessingInk" xmlns:wne="http://schemas.microsoft.com/office/word/2006/wordml" xmlns:wps="http://schemas.microsoft.com/office/word/2010/wordprocessingShape" mc:Ignorable="w14 w15 w16se w16cid wp14">
   <w:endnote w:type="separator" w:id="-1">
     <w:p>
       <w:pPr>
@@ -1897,13 +2163,20 @@
       <w:r>
         <w:continuationSeparator/>
       </w:r>
+    </w:p>
+  </w:endnote>
+  <w:endnote w:type="continuationNotice" w:id="1">
+    <w:p>
+      <w:pPr>
+        <w:spacing w:after="0" w:line="240" w:lineRule="auto"/>
+      </w:pPr>
     </w:p>
   </w:endnote>
 </w:endnotes>
 </file>
 
 <file path=word/footer1.xml><?xml version="1.0" encoding="utf-8"?>
-<w:ftr xmlns:wpc="http://schemas.microsoft.com/office/word/2010/wordprocessingCanvas" xmlns:cx="http://schemas.microsoft.com/office/drawing/2014/chartex" xmlns:cx1="http://schemas.microsoft.com/office/drawing/2015/9/8/chartex" xmlns:cx2="http://schemas.microsoft.com/office/drawing/2015/10/21/chartex" xmlns:cx3="http://schemas.microsoft.com/office/drawing/2016/5/9/chartex" xmlns:cx4="http://schemas.microsoft.com/office/drawing/2016/5/10/chartex" xmlns:cx5="http://schemas.microsoft.com/office/drawing/2016/5/11/chartex" xmlns:cx6="http://schemas.microsoft.com/office/drawing/2016/5/12/chartex" xmlns:cx7="http://schemas.microsoft.com/office/drawing/2016/5/13/chartex" xmlns:cx8="http://schemas.microsoft.com/office/drawing/2016/5/14/chartex" xmlns:mc="http://schemas.openxmlformats.org/markup-compatibility/2006" xmlns:aink="http://schemas.microsoft.com/office/drawing/2016/ink" xmlns:am3d="http://schemas.microsoft.com/office/drawing/2017/model3d" xmlns:o="urn:schemas-microsoft-com:office:office" xmlns:r="http://schemas.openxmlformats.org/officeDocument/2006/relationships" xmlns:m="http://schemas.openxmlformats.org/officeDocument/2006/math" xmlns:v="urn:schemas-microsoft-com:vml" xmlns:wp14="http://schemas.microsoft.com/office/word/2010/wordprocessingDrawing" xmlns:wp="http://schemas.openxmlformats.org/drawingml/2006/wordprocessingDrawing" xmlns:w10="urn:schemas-microsoft-com:office:word" xmlns:w="http://schemas.openxmlformats.org/wordprocessingml/2006/main" xmlns:w14="http://schemas.microsoft.com/office/word/2010/wordml" xmlns:w15="http://schemas.microsoft.com/office/word/2012/wordml" xmlns:w16cex="http://schemas.microsoft.com/office/word/2018/wordml/cex" xmlns:w16cid="http://schemas.microsoft.com/office/word/2016/wordml/cid" xmlns:w16="http://schemas.microsoft.com/office/word/2018/wordml" xmlns:w16se="http://schemas.microsoft.com/office/word/2015/wordml/symex" xmlns:wpg="http://schemas.microsoft.com/office/word/2010/wordprocessingGroup" xmlns:wpi="http://schemas.microsoft.com/office/word/2010/wordprocessingInk" xmlns:wne="http://schemas.microsoft.com/office/word/2006/wordml" xmlns:wps="http://schemas.microsoft.com/office/word/2010/wordprocessingShape" mc:Ignorable="w14 w15 w16se w16cid w16 w16cex wp14">
+<w:ftr xmlns:wpc="http://schemas.microsoft.com/office/word/2010/wordprocessingCanvas" xmlns:cx="http://schemas.microsoft.com/office/drawing/2014/chartex" xmlns:cx1="http://schemas.microsoft.com/office/drawing/2015/9/8/chartex" xmlns:cx2="http://schemas.microsoft.com/office/drawing/2015/10/21/chartex" xmlns:cx3="http://schemas.microsoft.com/office/drawing/2016/5/9/chartex" xmlns:cx4="http://schemas.microsoft.com/office/drawing/2016/5/10/chartex" xmlns:cx5="http://schemas.microsoft.com/office/drawing/2016/5/11/chartex" xmlns:cx6="http://schemas.microsoft.com/office/drawing/2016/5/12/chartex" xmlns:cx7="http://schemas.microsoft.com/office/drawing/2016/5/13/chartex" xmlns:cx8="http://schemas.microsoft.com/office/drawing/2016/5/14/chartex" xmlns:mc="http://schemas.openxmlformats.org/markup-compatibility/2006" xmlns:aink="http://schemas.microsoft.com/office/drawing/2016/ink" xmlns:am3d="http://schemas.microsoft.com/office/drawing/2017/model3d" xmlns:o="urn:schemas-microsoft-com:office:office" xmlns:r="http://schemas.openxmlformats.org/officeDocument/2006/relationships" xmlns:m="http://schemas.openxmlformats.org/officeDocument/2006/math" xmlns:v="urn:schemas-microsoft-com:vml" xmlns:wp14="http://schemas.microsoft.com/office/word/2010/wordprocessingDrawing" xmlns:wp="http://schemas.openxmlformats.org/drawingml/2006/wordprocessingDrawing" xmlns:w10="urn:schemas-microsoft-com:office:word" xmlns:w="http://schemas.openxmlformats.org/wordprocessingml/2006/main" xmlns:w14="http://schemas.microsoft.com/office/word/2010/wordml" xmlns:w15="http://schemas.microsoft.com/office/word/2012/wordml" xmlns:w16cid="http://schemas.microsoft.com/office/word/2016/wordml/cid" xmlns:w16se="http://schemas.microsoft.com/office/word/2015/wordml/symex" xmlns:wpg="http://schemas.microsoft.com/office/word/2010/wordprocessingGroup" xmlns:wpi="http://schemas.microsoft.com/office/word/2010/wordprocessingInk" xmlns:wne="http://schemas.microsoft.com/office/word/2006/wordml" xmlns:wps="http://schemas.microsoft.com/office/word/2010/wordprocessingShape" mc:Ignorable="w14 w15 w16se w16cid wp14">
   <w:sdt>
     <w:sdtPr>
       <w:id w:val="-161240392"/>
@@ -2015,7 +2288,7 @@
 </file>
 
 <file path=word/footnotes.xml><?xml version="1.0" encoding="utf-8"?>
-<w:footnotes xmlns:wpc="http://schemas.microsoft.com/office/word/2010/wordprocessingCanvas" xmlns:cx="http://schemas.microsoft.com/office/drawing/2014/chartex" xmlns:cx1="http://schemas.microsoft.com/office/drawing/2015/9/8/chartex" xmlns:cx2="http://schemas.microsoft.com/office/drawing/2015/10/21/chartex" xmlns:cx3="http://schemas.microsoft.com/office/drawing/2016/5/9/chartex" xmlns:cx4="http://schemas.microsoft.com/office/drawing/2016/5/10/chartex" xmlns:cx5="http://schemas.microsoft.com/office/drawing/2016/5/11/chartex" xmlns:cx6="http://schemas.microsoft.com/office/drawing/2016/5/12/chartex" xmlns:cx7="http://schemas.microsoft.com/office/drawing/2016/5/13/chartex" xmlns:cx8="http://schemas.microsoft.com/office/drawing/2016/5/14/chartex" xmlns:mc="http://schemas.openxmlformats.org/markup-compatibility/2006" xmlns:aink="http://schemas.microsoft.com/office/drawing/2016/ink" xmlns:am3d="http://schemas.microsoft.com/office/drawing/2017/model3d" xmlns:o="urn:schemas-microsoft-com:office:office" xmlns:r="http://schemas.openxmlformats.org/officeDocument/2006/relationships" xmlns:m="http://schemas.openxmlformats.org/officeDocument/2006/math" xmlns:v="urn:schemas-microsoft-com:vml" xmlns:wp14="http://schemas.microsoft.com/office/word/2010/wordprocessingDrawing" xmlns:wp="http://schemas.openxmlformats.org/drawingml/2006/wordprocessingDrawing" xmlns:w10="urn:schemas-microsoft-com:office:word" xmlns:w="http://schemas.openxmlformats.org/wordprocessingml/2006/main" xmlns:w14="http://schemas.microsoft.com/office/word/2010/wordml" xmlns:w15="http://schemas.microsoft.com/office/word/2012/wordml" xmlns:w16cex="http://schemas.microsoft.com/office/word/2018/wordml/cex" xmlns:w16cid="http://schemas.microsoft.com/office/word/2016/wordml/cid" xmlns:w16="http://schemas.microsoft.com/office/word/2018/wordml" xmlns:w16se="http://schemas.microsoft.com/office/word/2015/wordml/symex" xmlns:wpg="http://schemas.microsoft.com/office/word/2010/wordprocessingGroup" xmlns:wpi="http://schemas.microsoft.com/office/word/2010/wordprocessingInk" xmlns:wne="http://schemas.microsoft.com/office/word/2006/wordml" xmlns:wps="http://schemas.microsoft.com/office/word/2010/wordprocessingShape" mc:Ignorable="w14 w15 w16se w16cid w16 w16cex wp14">
+<w:footnotes xmlns:wpc="http://schemas.microsoft.com/office/word/2010/wordprocessingCanvas" xmlns:cx="http://schemas.microsoft.com/office/drawing/2014/chartex" xmlns:cx1="http://schemas.microsoft.com/office/drawing/2015/9/8/chartex" xmlns:cx2="http://schemas.microsoft.com/office/drawing/2015/10/21/chartex" xmlns:cx3="http://schemas.microsoft.com/office/drawing/2016/5/9/chartex" xmlns:cx4="http://schemas.microsoft.com/office/drawing/2016/5/10/chartex" xmlns:cx5="http://schemas.microsoft.com/office/drawing/2016/5/11/chartex" xmlns:cx6="http://schemas.microsoft.com/office/drawing/2016/5/12/chartex" xmlns:cx7="http://schemas.microsoft.com/office/drawing/2016/5/13/chartex" xmlns:cx8="http://schemas.microsoft.com/office/drawing/2016/5/14/chartex" xmlns:mc="http://schemas.openxmlformats.org/markup-compatibility/2006" xmlns:aink="http://schemas.microsoft.com/office/drawing/2016/ink" xmlns:am3d="http://schemas.microsoft.com/office/drawing/2017/model3d" xmlns:o="urn:schemas-microsoft-com:office:office" xmlns:r="http://schemas.openxmlformats.org/officeDocument/2006/relationships" xmlns:m="http://schemas.openxmlformats.org/officeDocument/2006/math" xmlns:v="urn:schemas-microsoft-com:vml" xmlns:wp14="http://schemas.microsoft.com/office/word/2010/wordprocessingDrawing" xmlns:wp="http://schemas.openxmlformats.org/drawingml/2006/wordprocessingDrawing" xmlns:w10="urn:schemas-microsoft-com:office:word" xmlns:w="http://schemas.openxmlformats.org/wordprocessingml/2006/main" xmlns:w14="http://schemas.microsoft.com/office/word/2010/wordml" xmlns:w15="http://schemas.microsoft.com/office/word/2012/wordml" xmlns:w16cid="http://schemas.microsoft.com/office/word/2016/wordml/cid" xmlns:w16se="http://schemas.microsoft.com/office/word/2015/wordml/symex" xmlns:wpg="http://schemas.microsoft.com/office/word/2010/wordprocessingGroup" xmlns:wpi="http://schemas.microsoft.com/office/word/2010/wordprocessingInk" xmlns:wne="http://schemas.microsoft.com/office/word/2006/wordml" xmlns:wps="http://schemas.microsoft.com/office/word/2010/wordprocessingShape" mc:Ignorable="w14 w15 w16se w16cid wp14">
   <w:footnote w:type="separator" w:id="-1">
     <w:p>
       <w:pPr>
@@ -2034,13 +2307,20 @@
       <w:r>
         <w:continuationSeparator/>
       </w:r>
+    </w:p>
+  </w:footnote>
+  <w:footnote w:type="continuationNotice" w:id="1">
+    <w:p>
+      <w:pPr>
+        <w:spacing w:after="0" w:line="240" w:lineRule="auto"/>
+      </w:pPr>
     </w:p>
   </w:footnote>
 </w:footnotes>
 </file>
 
 <file path=word/header1.xml><?xml version="1.0" encoding="utf-8"?>
-<w:hdr xmlns:wpc="http://schemas.microsoft.com/office/word/2010/wordprocessingCanvas" xmlns:cx="http://schemas.microsoft.com/office/drawing/2014/chartex" xmlns:cx1="http://schemas.microsoft.com/office/drawing/2015/9/8/chartex" xmlns:cx2="http://schemas.microsoft.com/office/drawing/2015/10/21/chartex" xmlns:cx3="http://schemas.microsoft.com/office/drawing/2016/5/9/chartex" xmlns:cx4="http://schemas.microsoft.com/office/drawing/2016/5/10/chartex" xmlns:cx5="http://schemas.microsoft.com/office/drawing/2016/5/11/chartex" xmlns:cx6="http://schemas.microsoft.com/office/drawing/2016/5/12/chartex" xmlns:cx7="http://schemas.microsoft.com/office/drawing/2016/5/13/chartex" xmlns:cx8="http://schemas.microsoft.com/office/drawing/2016/5/14/chartex" xmlns:mc="http://schemas.openxmlformats.org/markup-compatibility/2006" xmlns:aink="http://schemas.microsoft.com/office/drawing/2016/ink" xmlns:am3d="http://schemas.microsoft.com/office/drawing/2017/model3d" xmlns:o="urn:schemas-microsoft-com:office:office" xmlns:r="http://schemas.openxmlformats.org/officeDocument/2006/relationships" xmlns:m="http://schemas.openxmlformats.org/officeDocument/2006/math" xmlns:v="urn:schemas-microsoft-com:vml" xmlns:wp14="http://schemas.microsoft.com/office/word/2010/wordprocessingDrawing" xmlns:wp="http://schemas.openxmlformats.org/drawingml/2006/wordprocessingDrawing" xmlns:w10="urn:schemas-microsoft-com:office:word" xmlns:w="http://schemas.openxmlformats.org/wordprocessingml/2006/main" xmlns:w14="http://schemas.microsoft.com/office/word/2010/wordml" xmlns:w15="http://schemas.microsoft.com/office/word/2012/wordml" xmlns:w16cex="http://schemas.microsoft.com/office/word/2018/wordml/cex" xmlns:w16cid="http://schemas.microsoft.com/office/word/2016/wordml/cid" xmlns:w16="http://schemas.microsoft.com/office/word/2018/wordml" xmlns:w16se="http://schemas.microsoft.com/office/word/2015/wordml/symex" xmlns:wpg="http://schemas.microsoft.com/office/word/2010/wordprocessingGroup" xmlns:wpi="http://schemas.microsoft.com/office/word/2010/wordprocessingInk" xmlns:wne="http://schemas.microsoft.com/office/word/2006/wordml" xmlns:wps="http://schemas.microsoft.com/office/word/2010/wordprocessingShape" mc:Ignorable="w14 w15 w16se w16cid w16 w16cex wp14">
+<w:hdr xmlns:wpc="http://schemas.microsoft.com/office/word/2010/wordprocessingCanvas" xmlns:cx="http://schemas.microsoft.com/office/drawing/2014/chartex" xmlns:cx1="http://schemas.microsoft.com/office/drawing/2015/9/8/chartex" xmlns:cx2="http://schemas.microsoft.com/office/drawing/2015/10/21/chartex" xmlns:cx3="http://schemas.microsoft.com/office/drawing/2016/5/9/chartex" xmlns:cx4="http://schemas.microsoft.com/office/drawing/2016/5/10/chartex" xmlns:cx5="http://schemas.microsoft.com/office/drawing/2016/5/11/chartex" xmlns:cx6="http://schemas.microsoft.com/office/drawing/2016/5/12/chartex" xmlns:cx7="http://schemas.microsoft.com/office/drawing/2016/5/13/chartex" xmlns:cx8="http://schemas.microsoft.com/office/drawing/2016/5/14/chartex" xmlns:mc="http://schemas.openxmlformats.org/markup-compatibility/2006" xmlns:aink="http://schemas.microsoft.com/office/drawing/2016/ink" xmlns:am3d="http://schemas.microsoft.com/office/drawing/2017/model3d" xmlns:o="urn:schemas-microsoft-com:office:office" xmlns:r="http://schemas.openxmlformats.org/officeDocument/2006/relationships" xmlns:m="http://schemas.openxmlformats.org/officeDocument/2006/math" xmlns:v="urn:schemas-microsoft-com:vml" xmlns:wp14="http://schemas.microsoft.com/office/word/2010/wordprocessingDrawing" xmlns:wp="http://schemas.openxmlformats.org/drawingml/2006/wordprocessingDrawing" xmlns:w10="urn:schemas-microsoft-com:office:word" xmlns:w="http://schemas.openxmlformats.org/wordprocessingml/2006/main" xmlns:w14="http://schemas.microsoft.com/office/word/2010/wordml" xmlns:w15="http://schemas.microsoft.com/office/word/2012/wordml" xmlns:w16cid="http://schemas.microsoft.com/office/word/2016/wordml/cid" xmlns:w16se="http://schemas.microsoft.com/office/word/2015/wordml/symex" xmlns:wpg="http://schemas.microsoft.com/office/word/2010/wordprocessingGroup" xmlns:wpi="http://schemas.microsoft.com/office/word/2010/wordprocessingInk" xmlns:wne="http://schemas.microsoft.com/office/word/2006/wordml" xmlns:wps="http://schemas.microsoft.com/office/word/2010/wordprocessingShape" mc:Ignorable="w14 w15 w16se w16cid wp14">
   <w:p>
     <w:pPr>
       <w:pStyle w:val="Header"/>
@@ -2078,7 +2358,7 @@
 </file>
 
 <file path=word/numbering.xml><?xml version="1.0" encoding="utf-8"?>
-<w:numbering xmlns:wpc="http://schemas.microsoft.com/office/word/2010/wordprocessingCanvas" xmlns:cx="http://schemas.microsoft.com/office/drawing/2014/chartex" xmlns:cx1="http://schemas.microsoft.com/office/drawing/2015/9/8/chartex" xmlns:cx2="http://schemas.microsoft.com/office/drawing/2015/10/21/chartex" xmlns:cx3="http://schemas.microsoft.com/office/drawing/2016/5/9/chartex" xmlns:cx4="http://schemas.microsoft.com/office/drawing/2016/5/10/chartex" xmlns:cx5="http://schemas.microsoft.com/office/drawing/2016/5/11/chartex" xmlns:cx6="http://schemas.microsoft.com/office/drawing/2016/5/12/chartex" xmlns:cx7="http://schemas.microsoft.com/office/drawing/2016/5/13/chartex" xmlns:cx8="http://schemas.microsoft.com/office/drawing/2016/5/14/chartex" xmlns:mc="http://schemas.openxmlformats.org/markup-compatibility/2006" xmlns:aink="http://schemas.microsoft.com/office/drawing/2016/ink" xmlns:am3d="http://schemas.microsoft.com/office/drawing/2017/model3d" xmlns:o="urn:schemas-microsoft-com:office:office" xmlns:r="http://schemas.openxmlformats.org/officeDocument/2006/relationships" xmlns:m="http://schemas.openxmlformats.org/officeDocument/2006/math" xmlns:v="urn:schemas-microsoft-com:vml" xmlns:wp14="http://schemas.microsoft.com/office/word/2010/wordprocessingDrawing" xmlns:wp="http://schemas.openxmlformats.org/drawingml/2006/wordprocessingDrawing" xmlns:w10="urn:schemas-microsoft-com:office:word" xmlns:w="http://schemas.openxmlformats.org/wordprocessingml/2006/main" xmlns:w14="http://schemas.microsoft.com/office/word/2010/wordml" xmlns:w15="http://schemas.microsoft.com/office/word/2012/wordml" xmlns:w16cex="http://schemas.microsoft.com/office/word/2018/wordml/cex" xmlns:w16cid="http://schemas.microsoft.com/office/word/2016/wordml/cid" xmlns:w16="http://schemas.microsoft.com/office/word/2018/wordml" xmlns:w16se="http://schemas.microsoft.com/office/word/2015/wordml/symex" xmlns:wpg="http://schemas.microsoft.com/office/word/2010/wordprocessingGroup" xmlns:wpi="http://schemas.microsoft.com/office/word/2010/wordprocessingInk" xmlns:wne="http://schemas.microsoft.com/office/word/2006/wordml" xmlns:wps="http://schemas.microsoft.com/office/word/2010/wordprocessingShape" mc:Ignorable="w14 w15 w16se w16cid w16 w16cex wp14">
+<w:numbering xmlns:wpc="http://schemas.microsoft.com/office/word/2010/wordprocessingCanvas" xmlns:cx="http://schemas.microsoft.com/office/drawing/2014/chartex" xmlns:cx1="http://schemas.microsoft.com/office/drawing/2015/9/8/chartex" xmlns:cx2="http://schemas.microsoft.com/office/drawing/2015/10/21/chartex" xmlns:cx3="http://schemas.microsoft.com/office/drawing/2016/5/9/chartex" xmlns:cx4="http://schemas.microsoft.com/office/drawing/2016/5/10/chartex" xmlns:cx5="http://schemas.microsoft.com/office/drawing/2016/5/11/chartex" xmlns:cx6="http://schemas.microsoft.com/office/drawing/2016/5/12/chartex" xmlns:cx7="http://schemas.microsoft.com/office/drawing/2016/5/13/chartex" xmlns:cx8="http://schemas.microsoft.com/office/drawing/2016/5/14/chartex" xmlns:mc="http://schemas.openxmlformats.org/markup-compatibility/2006" xmlns:aink="http://schemas.microsoft.com/office/drawing/2016/ink" xmlns:am3d="http://schemas.microsoft.com/office/drawing/2017/model3d" xmlns:o="urn:schemas-microsoft-com:office:office" xmlns:r="http://schemas.openxmlformats.org/officeDocument/2006/relationships" xmlns:m="http://schemas.openxmlformats.org/officeDocument/2006/math" xmlns:v="urn:schemas-microsoft-com:vml" xmlns:wp14="http://schemas.microsoft.com/office/word/2010/wordprocessingDrawing" xmlns:wp="http://schemas.openxmlformats.org/drawingml/2006/wordprocessingDrawing" xmlns:w10="urn:schemas-microsoft-com:office:word" xmlns:w="http://schemas.openxmlformats.org/wordprocessingml/2006/main" xmlns:w14="http://schemas.microsoft.com/office/word/2010/wordml" xmlns:w15="http://schemas.microsoft.com/office/word/2012/wordml" xmlns:w16cid="http://schemas.microsoft.com/office/word/2016/wordml/cid" xmlns:w16se="http://schemas.microsoft.com/office/word/2015/wordml/symex" xmlns:wpg="http://schemas.microsoft.com/office/word/2010/wordprocessingGroup" xmlns:wpi="http://schemas.microsoft.com/office/word/2010/wordprocessingInk" xmlns:wne="http://schemas.microsoft.com/office/word/2006/wordml" xmlns:wps="http://schemas.microsoft.com/office/word/2010/wordprocessingShape" mc:Ignorable="w14 w15 w16se w16cid wp14">
   <w:abstractNum w:abstractNumId="0" w15:restartNumberingAfterBreak="0">
     <w:nsid w:val="120E5EBB"/>
     <w:multiLevelType w:val="hybridMultilevel"/>
@@ -2428,7 +2708,7 @@
 </file>
 
 <file path=word/styles.xml><?xml version="1.0" encoding="utf-8"?>
-<w:styles xmlns:mc="http://schemas.openxmlformats.org/markup-compatibility/2006" xmlns:r="http://schemas.openxmlformats.org/officeDocument/2006/relationships" xmlns:w="http://schemas.openxmlformats.org/wordprocessingml/2006/main" xmlns:w14="http://schemas.microsoft.com/office/word/2010/wordml" xmlns:w15="http://schemas.microsoft.com/office/word/2012/wordml" xmlns:w16cex="http://schemas.microsoft.com/office/word/2018/wordml/cex" xmlns:w16cid="http://schemas.microsoft.com/office/word/2016/wordml/cid" xmlns:w16="http://schemas.microsoft.com/office/word/2018/wordml" xmlns:w16se="http://schemas.microsoft.com/office/word/2015/wordml/symex" mc:Ignorable="w14 w15 w16se w16cid w16 w16cex">
+<w:styles xmlns:mc="http://schemas.openxmlformats.org/markup-compatibility/2006" xmlns:r="http://schemas.openxmlformats.org/officeDocument/2006/relationships" xmlns:w="http://schemas.openxmlformats.org/wordprocessingml/2006/main" xmlns:w14="http://schemas.microsoft.com/office/word/2010/wordml" xmlns:w15="http://schemas.microsoft.com/office/word/2012/wordml" xmlns:w16cid="http://schemas.microsoft.com/office/word/2016/wordml/cid" xmlns:w16se="http://schemas.microsoft.com/office/word/2015/wordml/symex" mc:Ignorable="w14 w15 w16se w16cid">
   <w:docDefaults>
     <w:rPrDefault>
       <w:rPr>
@@ -2867,6 +3147,7 @@
   <w:style w:type="character" w:default="1" w:styleId="DefaultParagraphFont">
     <w:name w:val="Default Paragraph Font"/>
     <w:uiPriority w:val="1"/>
+    <w:semiHidden/>
     <w:unhideWhenUsed/>
   </w:style>
   <w:style w:type="table" w:default="1" w:styleId="TableNormal">
@@ -3352,7 +3633,7 @@
 </file>
 
 <file path=customXml/itemProps1.xml><?xml version="1.0" encoding="utf-8"?>
-<ds:datastoreItem xmlns:ds="http://schemas.openxmlformats.org/officeDocument/2006/customXml" ds:itemID="{7BD15AB1-B3E7-4E6E-98CE-69347BD210A8}">
+<ds:datastoreItem xmlns:ds="http://schemas.openxmlformats.org/officeDocument/2006/customXml" ds:itemID="{D5C7AF3F-05CD-42B0-85F0-1510A3C8CB13}">
   <ds:schemaRefs>
     <ds:schemaRef ds:uri="http://schemas.openxmlformats.org/officeDocument/2006/bibliography"/>
   </ds:schemaRefs>

</xml_diff>

<commit_message>
Updated log and design analysis to represent updated classes and methods
</commit_message>
<xml_diff>
--- a/Report - Card Game.docx
+++ b/Report - Card Game.docx
@@ -539,20 +539,17 @@
                 <w:noProof/>
                 <w:webHidden/>
               </w:rPr>
-            </w:r>
-            <w:r>
-              <w:rPr>
-                <w:noProof/>
-                <w:webHidden/>
-              </w:rPr>
               <w:fldChar w:fldCharType="separate"/>
             </w:r>
             <w:r>
               <w:rPr>
-                <w:noProof/>
-                <w:webHidden/>
-              </w:rPr>
-              <w:t>3</w:t>
+                <w:b/>
+                <w:bCs/>
+                <w:noProof/>
+                <w:webHidden/>
+                <w:lang w:val="en-US"/>
+              </w:rPr>
+              <w:t>Error! Bookmark not defined.</w:t>
             </w:r>
             <w:r>
               <w:rPr>
@@ -692,7 +689,7 @@
                 <w:noProof/>
                 <w:webHidden/>
               </w:rPr>
-              <w:t>5</w:t>
+              <w:t>6</w:t>
             </w:r>
             <w:r>
               <w:rPr>
@@ -812,184 +809,592 @@
         <w:t>CardGame.java</w:t>
       </w:r>
       <w:r>
-        <w:t xml:space="preserve">, and added input for number of players and location of pack to load. </w:t>
-      </w:r>
-      <w:r>
-        <w:t xml:space="preserve">Created objects </w:t>
-      </w:r>
-      <w:r>
-        <w:t xml:space="preserve">for the </w:t>
-      </w:r>
-      <w:r>
-        <w:t xml:space="preserve">list of </w:t>
-      </w:r>
-      <w:r>
-        <w:t>card</w:t>
+        <w:t>, and added input for number of players and location of pack to load</w:t>
+      </w:r>
+      <w:r>
+        <w:t xml:space="preserve"> in the main method, with </w:t>
+      </w:r>
+      <w:r>
+        <w:t xml:space="preserve">auxiliary methods </w:t>
+      </w:r>
+      <w:r>
+        <w:rPr>
+          <w:i/>
+          <w:iCs/>
+        </w:rPr>
+        <w:t>validateInput</w:t>
+      </w:r>
+      <w:r>
+        <w:t xml:space="preserve"> and </w:t>
+      </w:r>
+      <w:r>
+        <w:rPr>
+          <w:i/>
+          <w:iCs/>
+        </w:rPr>
+        <w:t>importPack</w:t>
+      </w:r>
+      <w:r>
+        <w:t xml:space="preserve"> to handle these inputs</w:t>
+      </w:r>
+      <w:r>
+        <w:t xml:space="preserve">. </w:t>
+      </w:r>
+      <w:r>
+        <w:t xml:space="preserve">Created </w:t>
+      </w:r>
+      <w:r>
+        <w:rPr>
+          <w:i/>
+          <w:iCs/>
+        </w:rPr>
+        <w:t>CardGameTest.java</w:t>
+      </w:r>
+      <w:r>
+        <w:t xml:space="preserve"> to test this class</w:t>
+      </w:r>
+      <w:r>
+        <w:t xml:space="preserve"> </w:t>
+      </w:r>
+      <w:r>
+        <w:t xml:space="preserve">and </w:t>
+      </w:r>
+      <w:r>
+        <w:t xml:space="preserve">its </w:t>
+      </w:r>
+      <w:r>
+        <w:t>new methods.</w:t>
+      </w:r>
+    </w:p>
+    <w:p>
+      <w:pPr>
+        <w:rPr>
+          <w:i/>
+          <w:iCs/>
+        </w:rPr>
+      </w:pPr>
+      <w:r>
+        <w:t xml:space="preserve">Swapped roles (B as driver, A as navigator), then added a method </w:t>
+      </w:r>
+      <w:r>
+        <w:rPr>
+          <w:i/>
+          <w:iCs/>
+        </w:rPr>
+        <w:t>dealCards</w:t>
+      </w:r>
+      <w:r>
+        <w:rPr>
+          <w:i/>
+          <w:iCs/>
+        </w:rPr>
+        <w:t xml:space="preserve"> </w:t>
+      </w:r>
+      <w:r>
+        <w:t xml:space="preserve">to deal cards to the players, and a </w:t>
+      </w:r>
+      <w:r>
+        <w:t xml:space="preserve">method </w:t>
+      </w:r>
+      <w:r>
+        <w:rPr>
+          <w:i/>
+          <w:iCs/>
+        </w:rPr>
+        <w:t>countFrequencies</w:t>
+      </w:r>
+      <w:r>
+        <w:rPr>
+          <w:i/>
+          <w:iCs/>
+        </w:rPr>
+        <w:t xml:space="preserve"> </w:t>
+      </w:r>
+      <w:r>
+        <w:t xml:space="preserve">to </w:t>
+      </w:r>
+      <w:r>
+        <w:t>check</w:t>
+      </w:r>
+      <w:r>
+        <w:t xml:space="preserve"> if the pack of cards is winnable. </w:t>
+      </w:r>
+      <w:r>
+        <w:t xml:space="preserve">Added test methods to </w:t>
+      </w:r>
+      <w:r>
+        <w:rPr>
+          <w:i/>
+          <w:iCs/>
+        </w:rPr>
+        <w:t>CardGameTest.</w:t>
+      </w:r>
+      <w:r>
+        <w:t>java</w:t>
+      </w:r>
+      <w:r>
+        <w:t xml:space="preserve"> for these new methods. </w:t>
+      </w:r>
+      <w:r>
+        <w:t>Created</w:t>
+      </w:r>
+      <w:r>
+        <w:t xml:space="preserve"> </w:t>
+      </w:r>
+      <w:r>
+        <w:rPr>
+          <w:i/>
+          <w:iCs/>
+        </w:rPr>
+        <w:t xml:space="preserve">Card.java </w:t>
+      </w:r>
+      <w:r>
+        <w:t>with setter and getter methods for card values and holders.</w:t>
+      </w:r>
+      <w:r>
+        <w:t xml:space="preserve"> Created </w:t>
+      </w:r>
+      <w:r>
+        <w:rPr>
+          <w:i/>
+          <w:iCs/>
+        </w:rPr>
+        <w:t>CardDeck.java</w:t>
+      </w:r>
+      <w:r>
+        <w:t xml:space="preserve"> with </w:t>
+      </w:r>
+      <w:r>
+        <w:t xml:space="preserve">methods </w:t>
+      </w:r>
+      <w:r>
+        <w:t xml:space="preserve">for </w:t>
+      </w:r>
+      <w:r>
+        <w:t xml:space="preserve">deck transactions. </w:t>
+      </w:r>
+      <w:r>
+        <w:t xml:space="preserve"> </w:t>
+      </w:r>
+    </w:p>
+    <w:p>
+      <w:pPr>
+        <w:pStyle w:val="Heading2"/>
+      </w:pPr>
+      <w:bookmarkStart w:id="2" w:name="_Toc55848957"/>
+      <w:r>
+        <w:t>25/10/2020 – 12:30pm</w:t>
+      </w:r>
+      <w:r>
+        <w:t xml:space="preserve"> (</w:t>
+      </w:r>
+      <w:r>
+        <w:t>3</w:t>
+      </w:r>
+      <w:r>
+        <w:t xml:space="preserve"> hours</w:t>
+      </w:r>
+      <w:r>
+        <w:t xml:space="preserve"> 30 minutes</w:t>
+      </w:r>
+      <w:r>
+        <w:t>)</w:t>
+      </w:r>
+      <w:r>
+        <w:t xml:space="preserve"> [</w:t>
+      </w:r>
+      <w:r>
+        <w:rPr>
+          <w:i/>
+          <w:iCs/>
+        </w:rPr>
+        <w:t xml:space="preserve">Signed: </w:t>
+      </w:r>
+      <w:r>
+        <w:rPr>
+          <w:i/>
+          <w:iCs/>
+        </w:rPr>
+        <w:t>014485</w:t>
+      </w:r>
+      <w:r>
+        <w:rPr>
+          <w:i/>
+          <w:iCs/>
+        </w:rPr>
+        <w:t>,</w:t>
+      </w:r>
+      <w:r>
+        <w:rPr>
+          <w:i/>
+          <w:iCs/>
+        </w:rPr>
+        <w:t xml:space="preserve"> 054530</w:t>
+      </w:r>
+      <w:r>
+        <w:rPr>
+          <w:i/>
+          <w:iCs/>
+        </w:rPr>
+        <w:t>]</w:t>
+      </w:r>
+      <w:bookmarkEnd w:id="2"/>
+    </w:p>
+    <w:p>
+      <w:r>
+        <w:t xml:space="preserve">Started with </w:t>
+      </w:r>
+      <w:r>
+        <w:t>B</w:t>
+      </w:r>
+      <w:r>
+        <w:t xml:space="preserve"> as driver and </w:t>
+      </w:r>
+      <w:r>
+        <w:t>A</w:t>
+      </w:r>
+      <w:r>
+        <w:t xml:space="preserve"> as navigator. </w:t>
+      </w:r>
+      <w:r>
+        <w:t xml:space="preserve">Created threaded class </w:t>
+      </w:r>
+      <w:r>
+        <w:rPr>
+          <w:i/>
+          <w:iCs/>
+        </w:rPr>
+        <w:t>Player.java</w:t>
+      </w:r>
+      <w:r>
+        <w:t xml:space="preserve"> to handle actions of the player. Created </w:t>
+      </w:r>
+      <w:r>
+        <w:t xml:space="preserve">method </w:t>
+      </w:r>
+      <w:r>
+        <w:rPr>
+          <w:i/>
+          <w:iCs/>
+        </w:rPr>
+        <w:t>play</w:t>
+      </w:r>
+      <w:r>
+        <w:rPr>
+          <w:i/>
+          <w:iCs/>
+        </w:rPr>
+        <w:t xml:space="preserve"> </w:t>
+      </w:r>
+      <w:r>
+        <w:t xml:space="preserve">for players to </w:t>
+      </w:r>
+      <w:r>
+        <w:t xml:space="preserve">continually draw and discard cards </w:t>
+      </w:r>
+      <w:r>
+        <w:t>until a winner is found.</w:t>
+      </w:r>
+      <w:r>
+        <w:t xml:space="preserve"> Created </w:t>
+      </w:r>
+      <w:r>
+        <w:rPr>
+          <w:i/>
+          <w:iCs/>
+        </w:rPr>
+        <w:t>PlayerTest.java</w:t>
+      </w:r>
+      <w:r>
+        <w:t xml:space="preserve"> to test this class and its new methods.</w:t>
+      </w:r>
+    </w:p>
+    <w:p>
+      <w:r>
+        <w:t xml:space="preserve">Swapped roles (A as driver, B as navigator). </w:t>
+      </w:r>
+      <w:r>
+        <w:t xml:space="preserve">Student A created a </w:t>
+      </w:r>
+      <w:r>
+        <w:t xml:space="preserve">new method </w:t>
+      </w:r>
+      <w:r>
+        <w:rPr>
+          <w:i/>
+          <w:iCs/>
+        </w:rPr>
+        <w:t>isWinner</w:t>
+      </w:r>
+      <w:r>
+        <w:t xml:space="preserve"> </w:t>
+      </w:r>
+      <w:r>
+        <w:t>in</w:t>
+      </w:r>
+      <w:r>
+        <w:t xml:space="preserve"> </w:t>
+      </w:r>
+      <w:r>
+        <w:rPr>
+          <w:i/>
+          <w:iCs/>
+        </w:rPr>
+        <w:t>Player</w:t>
+      </w:r>
+      <w:r>
+        <w:rPr>
+          <w:i/>
+          <w:iCs/>
+        </w:rPr>
+        <w:t>.java</w:t>
+      </w:r>
+      <w:r>
+        <w:rPr>
+          <w:i/>
+          <w:iCs/>
+        </w:rPr>
+        <w:t xml:space="preserve"> </w:t>
+      </w:r>
+      <w:r>
+        <w:t xml:space="preserve">to </w:t>
+      </w:r>
+      <w:r>
+        <w:t>perform checks for a win condition and declare the winner of the game.</w:t>
+      </w:r>
+      <w:r>
+        <w:t xml:space="preserve"> Added a test method to test this new method.</w:t>
+      </w:r>
+    </w:p>
+    <w:p>
+      <w:pPr>
+        <w:pStyle w:val="Heading2"/>
+      </w:pPr>
+      <w:bookmarkStart w:id="3" w:name="_Toc55848958"/>
+      <w:r>
+        <w:t>30</w:t>
+      </w:r>
+      <w:r>
+        <w:t>/10/2020 – 12:30pm</w:t>
+      </w:r>
+      <w:r>
+        <w:t xml:space="preserve"> (</w:t>
+      </w:r>
+      <w:r>
+        <w:t>3</w:t>
+      </w:r>
+      <w:r>
+        <w:t xml:space="preserve"> hour</w:t>
       </w:r>
       <w:r>
         <w:t>s</w:t>
       </w:r>
       <w:r>
+        <w:t xml:space="preserve"> 30 minutes)</w:t>
+      </w:r>
+      <w:r>
+        <w:t xml:space="preserve"> [</w:t>
+      </w:r>
+      <w:r>
+        <w:rPr>
+          <w:i/>
+          <w:iCs/>
+        </w:rPr>
+        <w:t xml:space="preserve">Signed: </w:t>
+      </w:r>
+      <w:r>
+        <w:rPr>
+          <w:i/>
+          <w:iCs/>
+        </w:rPr>
+        <w:t>014485</w:t>
+      </w:r>
+      <w:r>
+        <w:rPr>
+          <w:i/>
+          <w:iCs/>
+        </w:rPr>
+        <w:t>,</w:t>
+      </w:r>
+      <w:r>
+        <w:rPr>
+          <w:i/>
+          <w:iCs/>
+        </w:rPr>
+        <w:t xml:space="preserve"> 054530</w:t>
+      </w:r>
+      <w:r>
+        <w:rPr>
+          <w:i/>
+          <w:iCs/>
+        </w:rPr>
+        <w:t>]</w:t>
+      </w:r>
+      <w:bookmarkEnd w:id="3"/>
+    </w:p>
+    <w:p>
+      <w:r>
+        <w:t xml:space="preserve">Started with B as driver and A as navigator. </w:t>
+      </w:r>
+      <w:r>
+        <w:t xml:space="preserve">Student B </w:t>
+      </w:r>
+      <w:r>
+        <w:t xml:space="preserve">created the method </w:t>
+      </w:r>
+      <w:r>
+        <w:rPr>
+          <w:i/>
+          <w:iCs/>
+        </w:rPr>
+        <w:t>strategy</w:t>
+      </w:r>
+      <w:r>
+        <w:t xml:space="preserve"> to help the player decide what to do with a newly drawn card depending on cards in their hand, with </w:t>
+      </w:r>
+      <w:r>
+        <w:t xml:space="preserve">auxiliary functions such as </w:t>
+      </w:r>
+      <w:r>
+        <w:rPr>
+          <w:i/>
+          <w:iCs/>
+        </w:rPr>
+        <w:t>kee</w:t>
+      </w:r>
+      <w:r>
+        <w:rPr>
+          <w:i/>
+          <w:iCs/>
+        </w:rPr>
+        <w:t>p</w:t>
+      </w:r>
+      <w:r>
+        <w:t xml:space="preserve">, </w:t>
+      </w:r>
+      <w:r>
+        <w:rPr>
+          <w:i/>
+          <w:iCs/>
+        </w:rPr>
+        <w:t>remov</w:t>
+      </w:r>
+      <w:r>
+        <w:rPr>
+          <w:i/>
+          <w:iCs/>
+        </w:rPr>
+        <w:t>e</w:t>
+      </w:r>
+      <w:r>
+        <w:t xml:space="preserve">, and </w:t>
+      </w:r>
+      <w:r>
+        <w:rPr>
+          <w:i/>
+          <w:iCs/>
+        </w:rPr>
+        <w:t>discard</w:t>
+      </w:r>
+      <w:r>
         <w:t xml:space="preserve"> </w:t>
       </w:r>
       <w:r>
-        <w:t xml:space="preserve">in the </w:t>
-      </w:r>
-      <w:r>
-        <w:t xml:space="preserve">pack, </w:t>
-      </w:r>
-      <w:r>
-        <w:t xml:space="preserve">list of players, hand of each player, </w:t>
-      </w:r>
-      <w:r>
-        <w:t xml:space="preserve">and </w:t>
-      </w:r>
-      <w:r>
-        <w:t>deck of each player</w:t>
-      </w:r>
-      <w:r>
-        <w:t xml:space="preserve">. </w:t>
-      </w:r>
-      <w:r>
-        <w:t>Added exceptions for non-integer inputs, non-existing file inputs, and packs with invalid values or the wrong number of cards.</w:t>
-      </w:r>
-    </w:p>
-    <w:p>
-      <w:pPr>
-        <w:rPr>
-          <w:i/>
-          <w:iCs/>
-        </w:rPr>
-      </w:pPr>
-      <w:r>
-        <w:t xml:space="preserve">Swapped roles (B as driver, A as navigator), then added a method </w:t>
-      </w:r>
-      <w:proofErr w:type="spellStart"/>
-      <w:r>
-        <w:rPr>
-          <w:i/>
-          <w:iCs/>
-        </w:rPr>
-        <w:t>dealCards</w:t>
-      </w:r>
-      <w:proofErr w:type="spellEnd"/>
-      <w:r>
-        <w:rPr>
-          <w:i/>
-          <w:iCs/>
-        </w:rPr>
+        <w:t>to act based on the scenario</w:t>
+      </w:r>
+      <w:r>
+        <w:t>.</w:t>
+      </w:r>
+      <w:r>
+        <w:t xml:space="preserve"> Added test methods for these new methods in </w:t>
+      </w:r>
+      <w:r>
+        <w:rPr>
+          <w:i/>
+          <w:iCs/>
+        </w:rPr>
+        <w:t>PlayerTest.java</w:t>
+      </w:r>
+      <w:r>
+        <w:t>.</w:t>
+      </w:r>
+    </w:p>
+    <w:p>
+      <w:r>
+        <w:t xml:space="preserve">Swapped roles (A as driver, B as navigator). Student A created </w:t>
+      </w:r>
+      <w:r>
+        <w:t xml:space="preserve">a method </w:t>
+      </w:r>
+      <w:r>
+        <w:rPr>
+          <w:i/>
+          <w:iCs/>
+        </w:rPr>
+        <w:t>createFile</w:t>
+      </w:r>
+      <w:r>
+        <w:t xml:space="preserve"> to create an output file for each player’s actions, and a method </w:t>
+      </w:r>
+      <w:r>
+        <w:rPr>
+          <w:i/>
+          <w:iCs/>
+        </w:rPr>
+        <w:t>writeToFile</w:t>
+      </w:r>
+      <w:r>
+        <w:t xml:space="preserve">, which writes to these files </w:t>
+      </w:r>
+      <w:r>
+        <w:t>when a game action has occurred.</w:t>
+      </w:r>
+      <w:r>
         <w:t xml:space="preserve"> </w:t>
       </w:r>
       <w:r>
-        <w:t xml:space="preserve">to deal cards to the players, and a </w:t>
-      </w:r>
-      <w:r>
-        <w:t xml:space="preserve">method </w:t>
-      </w:r>
-      <w:proofErr w:type="spellStart"/>
-      <w:r>
-        <w:rPr>
-          <w:i/>
-          <w:iCs/>
-        </w:rPr>
-        <w:t>countFrequencies</w:t>
-      </w:r>
-      <w:proofErr w:type="spellEnd"/>
-      <w:r>
-        <w:rPr>
-          <w:i/>
-          <w:iCs/>
-        </w:rPr>
-        <w:t xml:space="preserve"> </w:t>
-      </w:r>
-      <w:r>
-        <w:t xml:space="preserve">to </w:t>
-      </w:r>
-      <w:r>
-        <w:t>check</w:t>
-      </w:r>
-      <w:r>
-        <w:t xml:space="preserve"> if the pack of cards is winnable. Created </w:t>
-      </w:r>
-      <w:r>
-        <w:rPr>
-          <w:i/>
-          <w:iCs/>
-        </w:rPr>
-        <w:t xml:space="preserve">Card.java </w:t>
-      </w:r>
-      <w:r>
-        <w:t>with setter and getter methods for card values and holders.</w:t>
-      </w:r>
-      <w:r>
-        <w:t xml:space="preserve"> Created </w:t>
-      </w:r>
-      <w:r>
-        <w:rPr>
-          <w:i/>
-          <w:iCs/>
-        </w:rPr>
-        <w:t>CardDeck.java</w:t>
-      </w:r>
-      <w:r>
-        <w:t xml:space="preserve"> with </w:t>
-      </w:r>
-      <w:r>
-        <w:t>getter</w:t>
-      </w:r>
-      <w:r>
-        <w:t xml:space="preserve"> methods </w:t>
-      </w:r>
-      <w:r>
-        <w:t xml:space="preserve">for the owner, deck, deck card, and deck size, </w:t>
-      </w:r>
-      <w:r>
-        <w:t>a setter method for deck card</w:t>
-      </w:r>
-      <w:r>
-        <w:t xml:space="preserve">, and </w:t>
-      </w:r>
-      <w:r>
-        <w:t>methods to remove from deck</w:t>
-      </w:r>
-      <w:r>
-        <w:t xml:space="preserve"> and </w:t>
-      </w:r>
-      <w:r>
-        <w:t>add to deck</w:t>
+        <w:rPr>
+          <w:i/>
+          <w:iCs/>
+        </w:rPr>
+        <w:t>viewArray</w:t>
+      </w:r>
+      <w:r>
+        <w:t xml:space="preserve"> was made to display the </w:t>
+      </w:r>
+      <w:r>
+        <w:t xml:space="preserve">cards in the hand or deck of a player using this </w:t>
+      </w:r>
+      <w:r>
+        <w:rPr>
+          <w:i/>
+          <w:iCs/>
+        </w:rPr>
+        <w:t>writeToFile</w:t>
+      </w:r>
+      <w:r>
+        <w:t xml:space="preserve"> method.</w:t>
+      </w:r>
+      <w:r>
+        <w:t xml:space="preserve"> Added test methods for these new methods in </w:t>
+      </w:r>
+      <w:r>
+        <w:rPr>
+          <w:i/>
+          <w:iCs/>
+        </w:rPr>
+        <w:t>PlayerTest.java</w:t>
       </w:r>
       <w:r>
         <w:t>.</w:t>
       </w:r>
-      <w:r>
-        <w:t xml:space="preserve"> </w:t>
-      </w:r>
     </w:p>
     <w:p>
       <w:pPr>
         <w:pStyle w:val="Heading2"/>
       </w:pPr>
-      <w:bookmarkStart w:id="2" w:name="_Toc55848957"/>
-      <w:r>
-        <w:t>25/10/2020 – 12:30pm</w:t>
-      </w:r>
-      <w:r>
-        <w:t xml:space="preserve"> (</w:t>
-      </w:r>
-      <w:r>
-        <w:t>3</w:t>
-      </w:r>
-      <w:r>
-        <w:t xml:space="preserve"> hours</w:t>
-      </w:r>
-      <w:r>
-        <w:t xml:space="preserve"> 30 minutes</w:t>
-      </w:r>
-      <w:r>
-        <w:t>)</w:t>
-      </w:r>
-      <w:r>
-        <w:t xml:space="preserve"> [</w:t>
+      <w:r>
+        <w:t>5/11/2020 – 1:00pm (4 hours) [</w:t>
       </w:r>
       <w:r>
         <w:rPr>
@@ -1026,481 +1431,6 @@
         </w:rPr>
         <w:t>]</w:t>
       </w:r>
-      <w:bookmarkEnd w:id="2"/>
-    </w:p>
-    <w:p>
-      <w:r>
-        <w:t xml:space="preserve">Started with </w:t>
-      </w:r>
-      <w:r>
-        <w:t>B</w:t>
-      </w:r>
-      <w:r>
-        <w:t xml:space="preserve"> as driver and </w:t>
-      </w:r>
-      <w:r>
-        <w:t>A</w:t>
-      </w:r>
-      <w:r>
-        <w:t xml:space="preserve"> as navigator. </w:t>
-      </w:r>
-      <w:r>
-        <w:t xml:space="preserve">Created threaded class </w:t>
-      </w:r>
-      <w:r>
-        <w:rPr>
-          <w:i/>
-          <w:iCs/>
-        </w:rPr>
-        <w:t>Player.java</w:t>
-      </w:r>
-      <w:r>
-        <w:t xml:space="preserve">, </w:t>
-      </w:r>
-      <w:r>
-        <w:t xml:space="preserve">and created method </w:t>
-      </w:r>
-      <w:r>
-        <w:rPr>
-          <w:i/>
-          <w:iCs/>
-        </w:rPr>
-        <w:t>identical</w:t>
-      </w:r>
-      <w:r>
-        <w:t xml:space="preserve"> to check if </w:t>
-      </w:r>
-      <w:r>
-        <w:t>the player has four cards of the same value to win the game.</w:t>
-      </w:r>
-      <w:r>
-        <w:t xml:space="preserve"> </w:t>
-      </w:r>
-    </w:p>
-    <w:p>
-      <w:r>
-        <w:t>Swapped roles (A as driver, B as navigator)</w:t>
-      </w:r>
-      <w:r>
-        <w:t xml:space="preserve">. </w:t>
-      </w:r>
-      <w:r>
-        <w:t xml:space="preserve">Student </w:t>
-      </w:r>
-      <w:r>
-        <w:t xml:space="preserve">A </w:t>
-      </w:r>
-      <w:r>
-        <w:t>optimised</w:t>
-      </w:r>
-      <w:r>
-        <w:t xml:space="preserve"> </w:t>
-      </w:r>
-      <w:r>
-        <w:rPr>
-          <w:i/>
-          <w:iCs/>
-        </w:rPr>
-        <w:t>Player.java</w:t>
-      </w:r>
-      <w:r>
-        <w:t xml:space="preserve"> </w:t>
-      </w:r>
-      <w:r>
-        <w:t xml:space="preserve">by </w:t>
-      </w:r>
-      <w:r>
-        <w:t>creat</w:t>
-      </w:r>
-      <w:r>
-        <w:t xml:space="preserve">ing </w:t>
-      </w:r>
-      <w:r>
-        <w:t xml:space="preserve">method </w:t>
-      </w:r>
-      <w:r>
-        <w:rPr>
-          <w:i/>
-          <w:iCs/>
-        </w:rPr>
-        <w:t>play</w:t>
-      </w:r>
-      <w:r>
-        <w:rPr>
-          <w:i/>
-          <w:iCs/>
-        </w:rPr>
-        <w:t xml:space="preserve"> </w:t>
-      </w:r>
-      <w:r>
-        <w:t xml:space="preserve">for players to </w:t>
-      </w:r>
-      <w:r>
-        <w:t xml:space="preserve">continually draw and discard cards </w:t>
-      </w:r>
-      <w:r>
-        <w:t xml:space="preserve">until a winner is found. A new method </w:t>
-      </w:r>
-      <w:proofErr w:type="spellStart"/>
-      <w:r>
-        <w:rPr>
-          <w:i/>
-          <w:iCs/>
-        </w:rPr>
-        <w:t>isWinner</w:t>
-      </w:r>
-      <w:proofErr w:type="spellEnd"/>
-      <w:r>
-        <w:rPr>
-          <w:i/>
-          <w:iCs/>
-        </w:rPr>
-        <w:t xml:space="preserve"> </w:t>
-      </w:r>
-      <w:r>
-        <w:t xml:space="preserve">was created </w:t>
-      </w:r>
-      <w:r>
-        <w:t xml:space="preserve">in </w:t>
-      </w:r>
-      <w:r>
-        <w:rPr>
-          <w:i/>
-          <w:iCs/>
-        </w:rPr>
-        <w:t>CardGame.java</w:t>
-      </w:r>
-      <w:r>
-        <w:rPr>
-          <w:i/>
-          <w:iCs/>
-        </w:rPr>
-        <w:t xml:space="preserve">, </w:t>
-      </w:r>
-      <w:r>
-        <w:t>replac</w:t>
-      </w:r>
-      <w:r>
-        <w:t>ing</w:t>
-      </w:r>
-      <w:r>
-        <w:t xml:space="preserve"> </w:t>
-      </w:r>
-      <w:r>
-        <w:rPr>
-          <w:i/>
-          <w:iCs/>
-        </w:rPr>
-        <w:t>identical</w:t>
-      </w:r>
-      <w:r>
-        <w:t xml:space="preserve">, to </w:t>
-      </w:r>
-      <w:r>
-        <w:t>perform checks for a win condition and declare the winner of the game.</w:t>
-      </w:r>
-    </w:p>
-    <w:p>
-      <w:pPr>
-        <w:pStyle w:val="Heading2"/>
-      </w:pPr>
-      <w:bookmarkStart w:id="3" w:name="_Toc55848958"/>
-      <w:r>
-        <w:t>28/10/2020 – 12:30pm</w:t>
-      </w:r>
-      <w:r>
-        <w:t xml:space="preserve"> (1 hour 30 minutes)</w:t>
-      </w:r>
-      <w:r>
-        <w:t xml:space="preserve"> [</w:t>
-      </w:r>
-      <w:r>
-        <w:rPr>
-          <w:i/>
-          <w:iCs/>
-        </w:rPr>
-        <w:t xml:space="preserve">Signed: </w:t>
-      </w:r>
-      <w:r>
-        <w:rPr>
-          <w:i/>
-          <w:iCs/>
-        </w:rPr>
-        <w:t>014485</w:t>
-      </w:r>
-      <w:r>
-        <w:rPr>
-          <w:i/>
-          <w:iCs/>
-        </w:rPr>
-        <w:t>,</w:t>
-      </w:r>
-      <w:r>
-        <w:rPr>
-          <w:i/>
-          <w:iCs/>
-        </w:rPr>
-        <w:t xml:space="preserve"> 054530</w:t>
-      </w:r>
-      <w:r>
-        <w:rPr>
-          <w:i/>
-          <w:iCs/>
-        </w:rPr>
-        <w:t>]</w:t>
-      </w:r>
-      <w:bookmarkEnd w:id="3"/>
-    </w:p>
-    <w:p>
-      <w:r>
-        <w:t xml:space="preserve">Started with </w:t>
-      </w:r>
-      <w:r>
-        <w:t>A as driver and B as navigator</w:t>
-      </w:r>
-      <w:r>
-        <w:t>.</w:t>
-      </w:r>
-      <w:r>
-        <w:t xml:space="preserve"> Student A created a new method </w:t>
-      </w:r>
-      <w:r>
-        <w:rPr>
-          <w:i/>
-          <w:iCs/>
-        </w:rPr>
-        <w:t>random</w:t>
-      </w:r>
-      <w:r>
-        <w:t xml:space="preserve"> to </w:t>
-      </w:r>
-      <w:r>
-        <w:t xml:space="preserve">randomise the index </w:t>
-      </w:r>
-      <w:r>
-        <w:t xml:space="preserve">of which card from the deck to take from, and </w:t>
-      </w:r>
-      <w:r>
-        <w:t xml:space="preserve">end the game </w:t>
-      </w:r>
-      <w:r>
-        <w:t xml:space="preserve">if there are no cards left. </w:t>
-      </w:r>
-      <w:r>
-        <w:t xml:space="preserve">The </w:t>
-      </w:r>
-      <w:r>
-        <w:rPr>
-          <w:i/>
-          <w:iCs/>
-        </w:rPr>
-        <w:t>play</w:t>
-      </w:r>
-      <w:r>
-        <w:t xml:space="preserve"> method was updated to utilise this </w:t>
-      </w:r>
-      <w:r>
-        <w:t>new random method.</w:t>
-      </w:r>
-    </w:p>
-    <w:p>
-      <w:pPr>
-        <w:pStyle w:val="Heading2"/>
-      </w:pPr>
-      <w:bookmarkStart w:id="4" w:name="_Toc55848959"/>
-      <w:r>
-        <w:t>2/11/2020 – 1:00pm (2 hours) [</w:t>
-      </w:r>
-      <w:r>
-        <w:rPr>
-          <w:i/>
-          <w:iCs/>
-        </w:rPr>
-        <w:t xml:space="preserve">Signed: </w:t>
-      </w:r>
-      <w:r>
-        <w:rPr>
-          <w:i/>
-          <w:iCs/>
-        </w:rPr>
-        <w:t>014485</w:t>
-      </w:r>
-      <w:r>
-        <w:rPr>
-          <w:i/>
-          <w:iCs/>
-        </w:rPr>
-        <w:t>,</w:t>
-      </w:r>
-      <w:r>
-        <w:rPr>
-          <w:i/>
-          <w:iCs/>
-        </w:rPr>
-        <w:t xml:space="preserve"> 054530</w:t>
-      </w:r>
-      <w:r>
-        <w:rPr>
-          <w:i/>
-          <w:iCs/>
-        </w:rPr>
-        <w:t>]</w:t>
-      </w:r>
-      <w:bookmarkEnd w:id="4"/>
-    </w:p>
-    <w:p>
-      <w:r>
-        <w:t xml:space="preserve">Started with B as driver and A as navigator. </w:t>
-      </w:r>
-      <w:r>
-        <w:t xml:space="preserve">Student B </w:t>
-      </w:r>
-      <w:r>
-        <w:t xml:space="preserve">created the method </w:t>
-      </w:r>
-      <w:proofErr w:type="spellStart"/>
-      <w:r>
-        <w:rPr>
-          <w:i/>
-          <w:iCs/>
-        </w:rPr>
-        <w:t>newStrat</w:t>
-      </w:r>
-      <w:proofErr w:type="spellEnd"/>
-      <w:r>
-        <w:t xml:space="preserve"> to help the player decide what to do with a newly drawn card depending on cards in their hand, with </w:t>
-      </w:r>
-      <w:r>
-        <w:t xml:space="preserve">auxiliary functions such as </w:t>
-      </w:r>
-      <w:r>
-        <w:rPr>
-          <w:i/>
-          <w:iCs/>
-        </w:rPr>
-        <w:t>kee</w:t>
-      </w:r>
-      <w:r>
-        <w:rPr>
-          <w:i/>
-          <w:iCs/>
-        </w:rPr>
-        <w:t>p</w:t>
-      </w:r>
-      <w:r>
-        <w:t xml:space="preserve">, </w:t>
-      </w:r>
-      <w:r>
-        <w:rPr>
-          <w:i/>
-          <w:iCs/>
-        </w:rPr>
-        <w:t>remov</w:t>
-      </w:r>
-      <w:r>
-        <w:rPr>
-          <w:i/>
-          <w:iCs/>
-        </w:rPr>
-        <w:t>e</w:t>
-      </w:r>
-      <w:r>
-        <w:t xml:space="preserve">, and </w:t>
-      </w:r>
-      <w:r>
-        <w:rPr>
-          <w:i/>
-          <w:iCs/>
-        </w:rPr>
-        <w:t>discard</w:t>
-      </w:r>
-      <w:r>
-        <w:t xml:space="preserve"> </w:t>
-      </w:r>
-      <w:r>
-        <w:t>to act based on the scenario</w:t>
-      </w:r>
-      <w:r>
-        <w:t>.</w:t>
-      </w:r>
-    </w:p>
-    <w:p>
-      <w:r>
-        <w:t xml:space="preserve">Swapped roles (A as driver, B as navigator). Student A created </w:t>
-      </w:r>
-      <w:r>
-        <w:t xml:space="preserve">a method </w:t>
-      </w:r>
-      <w:proofErr w:type="spellStart"/>
-      <w:r>
-        <w:rPr>
-          <w:i/>
-          <w:iCs/>
-        </w:rPr>
-        <w:t>createFile</w:t>
-      </w:r>
-      <w:proofErr w:type="spellEnd"/>
-      <w:r>
-        <w:t xml:space="preserve"> to create an output file for each player’s actions, and a method </w:t>
-      </w:r>
-      <w:proofErr w:type="spellStart"/>
-      <w:r>
-        <w:rPr>
-          <w:i/>
-          <w:iCs/>
-        </w:rPr>
-        <w:t>writeToFile</w:t>
-      </w:r>
-      <w:proofErr w:type="spellEnd"/>
-      <w:r>
-        <w:t xml:space="preserve">, which writes to these files </w:t>
-      </w:r>
-      <w:r>
-        <w:t>when a game action has occurred.</w:t>
-      </w:r>
-    </w:p>
-    <w:p>
-      <w:pPr>
-        <w:pStyle w:val="Heading2"/>
-      </w:pPr>
-      <w:r>
-        <w:t>5/11/2020 – 1:00pm (4 hours) [</w:t>
-      </w:r>
-      <w:r>
-        <w:rPr>
-          <w:i/>
-          <w:iCs/>
-        </w:rPr>
-        <w:t xml:space="preserve">Signed: </w:t>
-      </w:r>
-      <w:r>
-        <w:rPr>
-          <w:i/>
-          <w:iCs/>
-        </w:rPr>
-        <w:t>014485</w:t>
-      </w:r>
-      <w:r>
-        <w:rPr>
-          <w:i/>
-          <w:iCs/>
-        </w:rPr>
-        <w:t>,</w:t>
-      </w:r>
-      <w:r>
-        <w:rPr>
-          <w:i/>
-          <w:iCs/>
-        </w:rPr>
-        <w:t xml:space="preserve"> 054530</w:t>
-      </w:r>
-      <w:r>
-        <w:rPr>
-          <w:i/>
-          <w:iCs/>
-        </w:rPr>
-        <w:t>]</w:t>
-      </w:r>
     </w:p>
     <w:p>
       <w:r>
@@ -1511,12 +1441,12 @@
       <w:pPr>
         <w:pStyle w:val="Heading1"/>
       </w:pPr>
-      <w:bookmarkStart w:id="5" w:name="_Toc55848960"/>
+      <w:bookmarkStart w:id="4" w:name="_Toc55848960"/>
       <w:r>
         <w:lastRenderedPageBreak/>
         <w:t>Design Analysis</w:t>
       </w:r>
-      <w:bookmarkEnd w:id="5"/>
+      <w:bookmarkEnd w:id="4"/>
     </w:p>
     <w:p>
       <w:r>
@@ -1550,7 +1480,6 @@
       <w:r>
         <w:t xml:space="preserve">the </w:t>
       </w:r>
-      <w:proofErr w:type="spellStart"/>
       <w:r>
         <w:rPr>
           <w:i/>
@@ -1558,7 +1487,6 @@
         </w:rPr>
         <w:t>validateInput</w:t>
       </w:r>
-      <w:proofErr w:type="spellEnd"/>
       <w:r>
         <w:t xml:space="preserve"> method</w:t>
       </w:r>
@@ -1602,12 +1530,14 @@
         <w:t xml:space="preserve"> </w:t>
       </w:r>
       <w:r>
+        <w:t xml:space="preserve">In the main method, it also asks the user to input the file name for the pack of cards to be used. </w:t>
+      </w:r>
+      <w:r>
         <w:t>When loading the pack of cards</w:t>
       </w:r>
       <w:r>
         <w:t xml:space="preserve"> in the </w:t>
       </w:r>
-      <w:proofErr w:type="spellStart"/>
       <w:r>
         <w:rPr>
           <w:i/>
@@ -1615,24 +1545,24 @@
         </w:rPr>
         <w:t>importPack</w:t>
       </w:r>
-      <w:proofErr w:type="spellEnd"/>
       <w:r>
         <w:t xml:space="preserve"> method</w:t>
       </w:r>
       <w:r>
-        <w:t xml:space="preserve">, the program checks that the values are all positive </w:t>
+        <w:t xml:space="preserve">, the program checks that the values </w:t>
+      </w:r>
+      <w:r>
+        <w:t xml:space="preserve">in the text file </w:t>
+      </w:r>
+      <w:r>
+        <w:t xml:space="preserve">are all positive </w:t>
       </w:r>
       <w:r>
         <w:t xml:space="preserve">integers, and that there are enough cards for the number of players. </w:t>
       </w:r>
       <w:r>
-        <w:t xml:space="preserve">The pack of cards is implemented as an </w:t>
-      </w:r>
-      <w:proofErr w:type="spellStart"/>
-      <w:r>
-        <w:t>ArrayList</w:t>
-      </w:r>
-      <w:proofErr w:type="spellEnd"/>
+        <w:t>The pack of cards is implemented as an ArrayList</w:t>
+      </w:r>
       <w:r>
         <w:t xml:space="preserve">, </w:t>
       </w:r>
@@ -1650,7 +1580,6 @@
       <w:r>
         <w:t xml:space="preserve">In </w:t>
       </w:r>
-      <w:proofErr w:type="spellStart"/>
       <w:r>
         <w:rPr>
           <w:i/>
@@ -1658,7 +1587,6 @@
         </w:rPr>
         <w:t>dealCards</w:t>
       </w:r>
-      <w:proofErr w:type="spellEnd"/>
       <w:r>
         <w:t xml:space="preserve">, </w:t>
       </w:r>
@@ -1668,7 +1596,6 @@
       <w:r>
         <w:t xml:space="preserve">size of players’ hands through the getter method </w:t>
       </w:r>
-      <w:proofErr w:type="spellStart"/>
       <w:r>
         <w:rPr>
           <w:i/>
@@ -1676,11 +1603,9 @@
         </w:rPr>
         <w:t>getHandSize</w:t>
       </w:r>
-      <w:proofErr w:type="spellEnd"/>
       <w:r>
         <w:t xml:space="preserve"> to ensure that it continues dealing directly to their hands until every player has four cards. After that, it sequentially adds cards to players’ decks with the </w:t>
       </w:r>
-      <w:proofErr w:type="spellStart"/>
       <w:r>
         <w:rPr>
           <w:i/>
@@ -1688,7 +1613,6 @@
         </w:rPr>
         <w:t>addToDeck</w:t>
       </w:r>
-      <w:proofErr w:type="spellEnd"/>
       <w:r>
         <w:t xml:space="preserve"> method.</w:t>
       </w:r>
@@ -1697,7 +1621,6 @@
       <w:r>
         <w:t xml:space="preserve">The </w:t>
       </w:r>
-      <w:proofErr w:type="spellStart"/>
       <w:r>
         <w:rPr>
           <w:i/>
@@ -1705,7 +1628,6 @@
         </w:rPr>
         <w:t>genHashMap</w:t>
       </w:r>
-      <w:proofErr w:type="spellEnd"/>
       <w:r>
         <w:t xml:space="preserve"> method is used </w:t>
       </w:r>
@@ -1727,7 +1649,6 @@
       <w:r>
         <w:t xml:space="preserve">This is used in the </w:t>
       </w:r>
-      <w:proofErr w:type="spellStart"/>
       <w:r>
         <w:rPr>
           <w:i/>
@@ -1735,7 +1656,6 @@
         </w:rPr>
         <w:t>countFrequencies</w:t>
       </w:r>
-      <w:proofErr w:type="spellEnd"/>
       <w:r>
         <w:t xml:space="preserve"> method, which iterates through the players, and analyses </w:t>
       </w:r>
@@ -1757,17 +1677,42 @@
     </w:p>
     <w:p>
       <w:r>
-        <w:t xml:space="preserve">A method </w:t>
-      </w:r>
-      <w:proofErr w:type="spellStart"/>
-      <w:r>
-        <w:rPr>
-          <w:i/>
-          <w:iCs/>
-        </w:rPr>
-        <w:t>isWinner</w:t>
-      </w:r>
-      <w:proofErr w:type="spellEnd"/>
+        <w:t xml:space="preserve">We created a class </w:t>
+      </w:r>
+      <w:r>
+        <w:rPr>
+          <w:i/>
+          <w:iCs/>
+        </w:rPr>
+        <w:t>Player.java</w:t>
+      </w:r>
+      <w:r>
+        <w:t xml:space="preserve"> to handle the decisions of each player in the game, as this helps </w:t>
+      </w:r>
+      <w:r>
+        <w:t xml:space="preserve">to segregate </w:t>
+      </w:r>
+      <w:r>
+        <w:t>decisions made by the game (like a referee managing the game), and the players.</w:t>
+      </w:r>
+    </w:p>
+    <w:p>
+      <w:r>
+        <w:t xml:space="preserve">To draw a card from the </w:t>
+      </w:r>
+      <w:r>
+        <w:t xml:space="preserve">player’s deck, the method </w:t>
+      </w:r>
+      <w:r>
+        <w:rPr>
+          <w:i/>
+          <w:iCs/>
+        </w:rPr>
+        <w:t>draw</w:t>
+      </w:r>
+      <w:r>
+        <w:t xml:space="preserve"> takes the last card in the</w:t>
+      </w:r>
       <w:r>
         <w:rPr>
           <w:i/>
@@ -1776,114 +1721,21 @@
         <w:t xml:space="preserve"> </w:t>
       </w:r>
       <w:r>
-        <w:t xml:space="preserve">is used to check whether a player has </w:t>
-      </w:r>
-      <w:r>
-        <w:t xml:space="preserve">the appropriate cards in their hand to win the game. It iterates through their hand by combining the getter methods </w:t>
-      </w:r>
-      <w:proofErr w:type="spellStart"/>
-      <w:r>
-        <w:rPr>
-          <w:i/>
-          <w:iCs/>
-        </w:rPr>
-        <w:t>getHandCard</w:t>
-      </w:r>
-      <w:proofErr w:type="spellEnd"/>
-      <w:r>
-        <w:t xml:space="preserve"> and </w:t>
-      </w:r>
-      <w:proofErr w:type="spellStart"/>
-      <w:r>
-        <w:rPr>
-          <w:i/>
-          <w:iCs/>
-        </w:rPr>
-        <w:t>getValue</w:t>
-      </w:r>
-      <w:proofErr w:type="spellEnd"/>
-      <w:r>
-        <w:t xml:space="preserve">. </w:t>
-      </w:r>
-      <w:r>
-        <w:t>If a winner has been found, it returns the</w:t>
+        <w:t>deck object, removes it form the deck, and then returns the card which was taken.</w:t>
+      </w:r>
+      <w:r>
+        <w:t xml:space="preserve"> After every draw, the player’s hand is printed using the method</w:t>
       </w:r>
       <w:r>
         <w:t xml:space="preserve"> </w:t>
       </w:r>
       <w:r>
-        <w:t xml:space="preserve">winning </w:t>
-      </w:r>
-      <w:r>
-        <w:t>playe</w:t>
-      </w:r>
-      <w:r>
-        <w:t>r.</w:t>
-      </w:r>
-      <w:r>
-        <w:t xml:space="preserve"> </w:t>
-      </w:r>
-    </w:p>
-    <w:p>
-      <w:r>
-        <w:t xml:space="preserve">We created a class </w:t>
-      </w:r>
-      <w:r>
-        <w:rPr>
-          <w:i/>
-          <w:iCs/>
-        </w:rPr>
-        <w:t>Player.java</w:t>
-      </w:r>
-      <w:r>
-        <w:t xml:space="preserve"> to handle the decisions of each player in the game, as this helps </w:t>
-      </w:r>
-      <w:r>
-        <w:t xml:space="preserve">to segregate </w:t>
-      </w:r>
-      <w:r>
-        <w:t>decisions made by the game (like a referee managing the game), and the players.</w:t>
-      </w:r>
-    </w:p>
-    <w:p>
-      <w:r>
-        <w:t xml:space="preserve">To draw a card from the </w:t>
-      </w:r>
-      <w:r>
-        <w:t xml:space="preserve">player’s deck, the method </w:t>
-      </w:r>
-      <w:r>
-        <w:rPr>
-          <w:i/>
-          <w:iCs/>
-        </w:rPr>
-        <w:t>draw</w:t>
-      </w:r>
-      <w:r>
-        <w:t xml:space="preserve"> takes the last card in the</w:t>
-      </w:r>
-      <w:r>
-        <w:rPr>
-          <w:i/>
-          <w:iCs/>
-        </w:rPr>
-        <w:t xml:space="preserve"> </w:t>
-      </w:r>
-      <w:r>
-        <w:t>deck object, removes it form the deck, and then returns the card which was taken.</w:t>
-      </w:r>
-      <w:r>
-        <w:t xml:space="preserve"> After every draw, the player’s hand is printed using the method </w:t>
-      </w:r>
-      <w:proofErr w:type="spellStart"/>
-      <w:r>
-        <w:rPr>
-          <w:i/>
-          <w:iCs/>
-        </w:rPr>
-        <w:t>seeHand</w:t>
-      </w:r>
-      <w:proofErr w:type="spellEnd"/>
+        <w:rPr>
+          <w:i/>
+          <w:iCs/>
+        </w:rPr>
+        <w:t>viewArray</w:t>
+      </w:r>
       <w:r>
         <w:t xml:space="preserve">, </w:t>
       </w:r>
@@ -1895,15 +1747,13 @@
       <w:r>
         <w:t xml:space="preserve">The method </w:t>
       </w:r>
-      <w:proofErr w:type="spellStart"/>
-      <w:r>
-        <w:rPr>
-          <w:i/>
-          <w:iCs/>
-        </w:rPr>
-        <w:t>newStrat</w:t>
-      </w:r>
-      <w:proofErr w:type="spellEnd"/>
+      <w:r>
+        <w:rPr>
+          <w:i/>
+          <w:iCs/>
+        </w:rPr>
+        <w:t>strategy</w:t>
+      </w:r>
       <w:r>
         <w:t xml:space="preserve"> is used to </w:t>
       </w:r>
@@ -2056,7 +1906,6 @@
       <w:r>
         <w:t xml:space="preserve">To track the activities of players as actions in the game occur, we made a method </w:t>
       </w:r>
-      <w:proofErr w:type="spellStart"/>
       <w:r>
         <w:rPr>
           <w:i/>
@@ -2064,28 +1913,18 @@
         </w:rPr>
         <w:t>createFile</w:t>
       </w:r>
-      <w:proofErr w:type="spellEnd"/>
       <w:r>
         <w:t>, which creates an output .txt file for every player in the game</w:t>
       </w:r>
       <w:r>
         <w:t xml:space="preserve"> in the format </w:t>
       </w:r>
-      <w:proofErr w:type="gramStart"/>
-      <w:r>
-        <w:rPr>
-          <w:i/>
-          <w:iCs/>
-        </w:rPr>
-        <w:t>player[</w:t>
-      </w:r>
-      <w:proofErr w:type="gramEnd"/>
-      <w:r>
-        <w:rPr>
-          <w:i/>
-          <w:iCs/>
-        </w:rPr>
-        <w:t>NUMBER]_output.txt</w:t>
+      <w:r>
+        <w:rPr>
+          <w:i/>
+          <w:iCs/>
+        </w:rPr>
+        <w:t>player[NUMBER]_output.txt</w:t>
       </w:r>
       <w:r>
         <w:t xml:space="preserve">. </w:t>
@@ -2093,7 +1932,6 @@
       <w:r>
         <w:t xml:space="preserve">The additional method </w:t>
       </w:r>
-      <w:proofErr w:type="spellStart"/>
       <w:r>
         <w:rPr>
           <w:i/>
@@ -2101,36 +1939,86 @@
         </w:rPr>
         <w:t>writeToFile</w:t>
       </w:r>
-      <w:proofErr w:type="spellEnd"/>
       <w:r>
         <w:t xml:space="preserve"> is used to write </w:t>
       </w:r>
       <w:r>
-        <w:t>strings into th</w:t>
+        <w:t>strings into the text file on new lines after an action in the game is made.</w:t>
+      </w:r>
+    </w:p>
+    <w:p>
+      <w:r>
+        <w:t xml:space="preserve">A method </w:t>
+      </w:r>
+      <w:r>
+        <w:rPr>
+          <w:i/>
+          <w:iCs/>
+        </w:rPr>
+        <w:t xml:space="preserve">isWinner </w:t>
+      </w:r>
+      <w:r>
+        <w:t>is used to check whether a player has the appropriate cards in their hand to win the game.</w:t>
+      </w:r>
+      <w:r>
+        <w:t xml:space="preserve"> </w:t>
+      </w:r>
+      <w:r>
+        <w:rPr>
+          <w:i/>
+          <w:iCs/>
+        </w:rPr>
+        <w:t>[</w:t>
+      </w:r>
+      <w:r>
+        <w:rPr>
+          <w:i/>
+          <w:iCs/>
+        </w:rPr>
+        <w:t>EXPLANATION NEEDED]</w:t>
+      </w:r>
+      <w:r>
+        <w:t xml:space="preserve"> If a winner has been found, it returns the winning player. </w:t>
+      </w:r>
+    </w:p>
+    <w:p>
+      <w:r>
+        <w:br w:type="page"/>
+      </w:r>
+    </w:p>
+    <w:p>
+      <w:pPr>
+        <w:pStyle w:val="Heading1"/>
+      </w:pPr>
+      <w:bookmarkStart w:id="5" w:name="_Toc55848961"/>
+      <w:r>
+        <w:lastRenderedPageBreak/>
+        <w:t>Test Design</w:t>
+      </w:r>
+      <w:bookmarkEnd w:id="5"/>
+    </w:p>
+    <w:p>
+      <w:r>
+        <w:t xml:space="preserve">For our testing, we decided to </w:t>
+      </w:r>
+      <w:r>
+        <w:t>use JUnit 5</w:t>
+      </w:r>
+      <w:r>
+        <w:t xml:space="preserve">.4.2, as this </w:t>
+      </w:r>
+      <w:r>
+        <w:t>has several advantages over using JUnit 4.x. It enables you to import only what is necessary</w:t>
+      </w:r>
+      <w:r>
+        <w:t xml:space="preserve">, which is more efficient on storage. In addition, it </w:t>
+      </w:r>
+      <w:r>
+        <w:t>allows multiple test runners to work simultaneously, which means testing can be performed more quickly.</w:t>
       </w:r>
       <w:bookmarkStart w:id="6" w:name="_GoBack"/>
       <w:bookmarkEnd w:id="6"/>
-      <w:r>
-        <w:t>e text file on new lines after an action in the game is made.</w:t>
-      </w:r>
-    </w:p>
-    <w:p>
-      <w:r>
-        <w:br w:type="page"/>
-      </w:r>
-    </w:p>
-    <w:p>
-      <w:pPr>
-        <w:pStyle w:val="Heading1"/>
-      </w:pPr>
-      <w:bookmarkStart w:id="7" w:name="_Toc55848961"/>
-      <w:r>
-        <w:lastRenderedPageBreak/>
-        <w:t>Test Design</w:t>
-      </w:r>
-      <w:bookmarkEnd w:id="7"/>
-    </w:p>
-    <w:p/>
+    </w:p>
     <w:sectPr>
       <w:headerReference w:type="default" r:id="rId8"/>
       <w:footerReference w:type="default" r:id="rId9"/>
@@ -3633,7 +3521,7 @@
 </file>
 
 <file path=customXml/itemProps1.xml><?xml version="1.0" encoding="utf-8"?>
-<ds:datastoreItem xmlns:ds="http://schemas.openxmlformats.org/officeDocument/2006/customXml" ds:itemID="{D5C7AF3F-05CD-42B0-85F0-1510A3C8CB13}">
+<ds:datastoreItem xmlns:ds="http://schemas.openxmlformats.org/officeDocument/2006/customXml" ds:itemID="{B0442143-D39D-48B4-81A7-9793A2FE5739}">
   <ds:schemaRefs>
     <ds:schemaRef ds:uri="http://schemas.openxmlformats.org/officeDocument/2006/bibliography"/>
   </ds:schemaRefs>

</xml_diff>

<commit_message>
Showed tests being created before code in development log, and started test design
</commit_message>
<xml_diff>
--- a/Report - Card Game.docx
+++ b/Report - Card Game.docx
@@ -197,7 +197,7 @@
             </w:rPr>
             <w:fldChar w:fldCharType="separate"/>
           </w:r>
-          <w:hyperlink w:anchor="_Toc55848955" w:history="1">
+          <w:hyperlink w:anchor="_Toc55993899" w:history="1">
             <w:r>
               <w:rPr>
                 <w:rStyle w:val="Hyperlink"/>
@@ -224,7 +224,7 @@
                 <w:noProof/>
                 <w:webHidden/>
               </w:rPr>
-              <w:instrText xml:space="preserve"> PAGEREF _Toc55848955 \h </w:instrText>
+              <w:instrText xml:space="preserve"> PAGEREF _Toc55993899 \h </w:instrText>
             </w:r>
             <w:r>
               <w:rPr>
@@ -262,10 +262,12 @@
               <w:tab w:val="right" w:leader="dot" w:pos="9016"/>
             </w:tabs>
             <w:rPr>
+              <w:rFonts w:asciiTheme="minorHAnsi" w:eastAsiaTheme="minorEastAsia" w:hAnsiTheme="minorHAnsi"/>
               <w:noProof/>
+              <w:lang w:eastAsia="en-GB"/>
             </w:rPr>
           </w:pPr>
-          <w:hyperlink w:anchor="_Toc55848956" w:history="1">
+          <w:hyperlink w:anchor="_Toc55993900" w:history="1">
             <w:r>
               <w:rPr>
                 <w:rStyle w:val="Hyperlink"/>
@@ -301,7 +303,7 @@
                 <w:noProof/>
                 <w:webHidden/>
               </w:rPr>
-              <w:instrText xml:space="preserve"> PAGEREF _Toc55848956 \h </w:instrText>
+              <w:instrText xml:space="preserve"> PAGEREF _Toc55993900 \h </w:instrText>
             </w:r>
             <w:r>
               <w:rPr>
@@ -339,10 +341,12 @@
               <w:tab w:val="right" w:leader="dot" w:pos="9016"/>
             </w:tabs>
             <w:rPr>
+              <w:rFonts w:asciiTheme="minorHAnsi" w:eastAsiaTheme="minorEastAsia" w:hAnsiTheme="minorHAnsi"/>
               <w:noProof/>
+              <w:lang w:eastAsia="en-GB"/>
             </w:rPr>
           </w:pPr>
-          <w:hyperlink w:anchor="_Toc55848957" w:history="1">
+          <w:hyperlink w:anchor="_Toc55993901" w:history="1">
             <w:r>
               <w:rPr>
                 <w:rStyle w:val="Hyperlink"/>
@@ -378,7 +382,7 @@
                 <w:noProof/>
                 <w:webHidden/>
               </w:rPr>
-              <w:instrText xml:space="preserve"> PAGEREF _Toc55848957 \h </w:instrText>
+              <w:instrText xml:space="preserve"> PAGEREF _Toc55993901 \h </w:instrText>
             </w:r>
             <w:r>
               <w:rPr>
@@ -416,16 +420,18 @@
               <w:tab w:val="right" w:leader="dot" w:pos="9016"/>
             </w:tabs>
             <w:rPr>
+              <w:rFonts w:asciiTheme="minorHAnsi" w:eastAsiaTheme="minorEastAsia" w:hAnsiTheme="minorHAnsi"/>
               <w:noProof/>
+              <w:lang w:eastAsia="en-GB"/>
             </w:rPr>
           </w:pPr>
-          <w:hyperlink w:anchor="_Toc55848958" w:history="1">
+          <w:hyperlink w:anchor="_Toc55993902" w:history="1">
             <w:r>
               <w:rPr>
                 <w:rStyle w:val="Hyperlink"/>
                 <w:noProof/>
               </w:rPr>
-              <w:t>28/10/2020 – 12:30pm (1 hour 30 minutes) [</w:t>
+              <w:t>30/10/2020 – 12:30pm (3 hours 30 minutes) [</w:t>
             </w:r>
             <w:r>
               <w:rPr>
@@ -455,7 +461,7 @@
                 <w:noProof/>
                 <w:webHidden/>
               </w:rPr>
-              <w:instrText xml:space="preserve"> PAGEREF _Toc55848958 \h </w:instrText>
+              <w:instrText xml:space="preserve"> PAGEREF _Toc55993902 \h </w:instrText>
             </w:r>
             <w:r>
               <w:rPr>
@@ -493,16 +499,18 @@
               <w:tab w:val="right" w:leader="dot" w:pos="9016"/>
             </w:tabs>
             <w:rPr>
+              <w:rFonts w:asciiTheme="minorHAnsi" w:eastAsiaTheme="minorEastAsia" w:hAnsiTheme="minorHAnsi"/>
               <w:noProof/>
+              <w:lang w:eastAsia="en-GB"/>
             </w:rPr>
           </w:pPr>
-          <w:hyperlink w:anchor="_Toc55848959" w:history="1">
+          <w:hyperlink w:anchor="_Toc55993903" w:history="1">
             <w:r>
               <w:rPr>
                 <w:rStyle w:val="Hyperlink"/>
                 <w:noProof/>
               </w:rPr>
-              <w:t>2/11/2020 – 1:00pm (2 hours) [</w:t>
+              <w:t>5/11/2020 – 1:00pm (4 hours) [</w:t>
             </w:r>
             <w:r>
               <w:rPr>
@@ -532,7 +540,13 @@
                 <w:noProof/>
                 <w:webHidden/>
               </w:rPr>
-              <w:instrText xml:space="preserve"> PAGEREF _Toc55848959 \h </w:instrText>
+              <w:instrText xml:space="preserve"> PAGEREF _Toc55993903 \h </w:instrText>
+            </w:r>
+            <w:r>
+              <w:rPr>
+                <w:noProof/>
+                <w:webHidden/>
+              </w:rPr>
             </w:r>
             <w:r>
               <w:rPr>
@@ -543,13 +557,10 @@
             </w:r>
             <w:r>
               <w:rPr>
-                <w:b/>
-                <w:bCs/>
-                <w:noProof/>
-                <w:webHidden/>
-                <w:lang w:val="en-US"/>
-              </w:rPr>
-              <w:t>Error! Bookmark not defined.</w:t>
+                <w:noProof/>
+                <w:webHidden/>
+              </w:rPr>
+              <w:t>3</w:t>
             </w:r>
             <w:r>
               <w:rPr>
@@ -572,7 +583,7 @@
               <w:lang w:eastAsia="en-GB"/>
             </w:rPr>
           </w:pPr>
-          <w:hyperlink w:anchor="_Toc55848960" w:history="1">
+          <w:hyperlink w:anchor="_Toc55993904" w:history="1">
             <w:r>
               <w:rPr>
                 <w:rStyle w:val="Hyperlink"/>
@@ -599,7 +610,7 @@
                 <w:noProof/>
                 <w:webHidden/>
               </w:rPr>
-              <w:instrText xml:space="preserve"> PAGEREF _Toc55848960 \h </w:instrText>
+              <w:instrText xml:space="preserve"> PAGEREF _Toc55993904 \h </w:instrText>
             </w:r>
             <w:r>
               <w:rPr>
@@ -642,7 +653,7 @@
               <w:lang w:eastAsia="en-GB"/>
             </w:rPr>
           </w:pPr>
-          <w:hyperlink w:anchor="_Toc55848961" w:history="1">
+          <w:hyperlink w:anchor="_Toc55993905" w:history="1">
             <w:r>
               <w:rPr>
                 <w:rStyle w:val="Hyperlink"/>
@@ -669,7 +680,7 @@
                 <w:noProof/>
                 <w:webHidden/>
               </w:rPr>
-              <w:instrText xml:space="preserve"> PAGEREF _Toc55848961 \h </w:instrText>
+              <w:instrText xml:space="preserve"> PAGEREF _Toc55993905 \h </w:instrText>
             </w:r>
             <w:r>
               <w:rPr>
@@ -727,7 +738,7 @@
       <w:pPr>
         <w:pStyle w:val="Heading1"/>
       </w:pPr>
-      <w:bookmarkStart w:id="0" w:name="_Toc55848955"/>
+      <w:bookmarkStart w:id="0" w:name="_Toc55993899"/>
       <w:r>
         <w:lastRenderedPageBreak/>
         <w:t>Development Log</w:t>
@@ -738,7 +749,7 @@
       <w:pPr>
         <w:pStyle w:val="Heading2"/>
       </w:pPr>
-      <w:bookmarkStart w:id="1" w:name="_Toc55848956"/>
+      <w:bookmarkStart w:id="1" w:name="_Toc55993900"/>
       <w:r>
         <w:t>23/10/</w:t>
       </w:r>
@@ -799,7 +810,58 @@
     </w:p>
     <w:p>
       <w:r>
-        <w:t xml:space="preserve">Started with A as driver and B as navigator. Created </w:t>
+        <w:t xml:space="preserve">Started with A as driver and B as navigator. </w:t>
+      </w:r>
+      <w:r>
+        <w:t xml:space="preserve">Created </w:t>
+      </w:r>
+      <w:r>
+        <w:rPr>
+          <w:i/>
+          <w:iCs/>
+        </w:rPr>
+        <w:t>CardGameTest.java</w:t>
+      </w:r>
+      <w:r>
+        <w:t xml:space="preserve"> to test</w:t>
+      </w:r>
+      <w:r>
+        <w:t xml:space="preserve"> methods </w:t>
+      </w:r>
+      <w:r>
+        <w:rPr>
+          <w:i/>
+          <w:iCs/>
+        </w:rPr>
+        <w:t>validateInput</w:t>
+      </w:r>
+      <w:r>
+        <w:t xml:space="preserve"> and </w:t>
+      </w:r>
+      <w:r>
+        <w:rPr>
+          <w:i/>
+          <w:iCs/>
+        </w:rPr>
+        <w:t>importPack</w:t>
+      </w:r>
+      <w:r>
+        <w:t xml:space="preserve">, which will be used </w:t>
+      </w:r>
+      <w:r>
+        <w:t>to handle</w:t>
+      </w:r>
+      <w:r>
+        <w:t xml:space="preserve"> input for number of players and input for the pack of cards respectively</w:t>
+      </w:r>
+      <w:r>
+        <w:t>.</w:t>
+      </w:r>
+      <w:r>
+        <w:t xml:space="preserve"> </w:t>
+      </w:r>
+      <w:r>
+        <w:t xml:space="preserve">Created </w:t>
       </w:r>
       <w:r>
         <w:rPr>
@@ -841,6 +903,225 @@
         <w:t xml:space="preserve">. </w:t>
       </w:r>
       <w:r>
+        <w:t>Ensured code passed unit tests.</w:t>
+      </w:r>
+    </w:p>
+    <w:p>
+      <w:pPr>
+        <w:rPr>
+          <w:i/>
+          <w:iCs/>
+        </w:rPr>
+      </w:pPr>
+      <w:r>
+        <w:t>Swapped roles (B as driver, A as navigator), then</w:t>
+      </w:r>
+      <w:r>
+        <w:t xml:space="preserve"> a</w:t>
+      </w:r>
+      <w:r>
+        <w:t xml:space="preserve">dded test methods to </w:t>
+      </w:r>
+      <w:r>
+        <w:rPr>
+          <w:i/>
+          <w:iCs/>
+        </w:rPr>
+        <w:t>CardGameTest.</w:t>
+      </w:r>
+      <w:r>
+        <w:t>java</w:t>
+      </w:r>
+      <w:r>
+        <w:t xml:space="preserve"> </w:t>
+      </w:r>
+      <w:r>
+        <w:t xml:space="preserve">for </w:t>
+      </w:r>
+      <w:r>
+        <w:rPr>
+          <w:i/>
+          <w:iCs/>
+        </w:rPr>
+        <w:t>dealCards</w:t>
+      </w:r>
+      <w:r>
+        <w:t xml:space="preserve">, which will deal cards to players, and </w:t>
+      </w:r>
+      <w:r>
+        <w:rPr>
+          <w:i/>
+          <w:iCs/>
+        </w:rPr>
+        <w:t>countFrequencies</w:t>
+      </w:r>
+      <w:r>
+        <w:t>, which will check if pack of cards is guaranteed to be winnable.</w:t>
+      </w:r>
+      <w:r>
+        <w:t xml:space="preserve"> </w:t>
+      </w:r>
+      <w:r>
+        <w:t>Developed methods</w:t>
+      </w:r>
+      <w:r>
+        <w:t xml:space="preserve"> </w:t>
+      </w:r>
+      <w:r>
+        <w:rPr>
+          <w:i/>
+          <w:iCs/>
+        </w:rPr>
+        <w:t>dealCards</w:t>
+      </w:r>
+      <w:r>
+        <w:rPr>
+          <w:i/>
+          <w:iCs/>
+        </w:rPr>
+        <w:t xml:space="preserve"> </w:t>
+      </w:r>
+      <w:r>
+        <w:t>and</w:t>
+      </w:r>
+      <w:r>
+        <w:t xml:space="preserve"> </w:t>
+      </w:r>
+      <w:r>
+        <w:rPr>
+          <w:i/>
+          <w:iCs/>
+        </w:rPr>
+        <w:t>countFrequencies</w:t>
+      </w:r>
+      <w:r>
+        <w:t>, and ensured code for these methods passed unit tests</w:t>
+      </w:r>
+      <w:r>
+        <w:t xml:space="preserve">. </w:t>
+      </w:r>
+      <w:r>
+        <w:t>Created</w:t>
+      </w:r>
+      <w:r>
+        <w:t xml:space="preserve"> </w:t>
+      </w:r>
+      <w:r>
+        <w:rPr>
+          <w:i/>
+          <w:iCs/>
+        </w:rPr>
+        <w:t xml:space="preserve">Card.java </w:t>
+      </w:r>
+      <w:r>
+        <w:t>with setter and getter methods for card values and holders.</w:t>
+      </w:r>
+      <w:r>
+        <w:t xml:space="preserve"> Created </w:t>
+      </w:r>
+      <w:r>
+        <w:rPr>
+          <w:i/>
+          <w:iCs/>
+        </w:rPr>
+        <w:t>CardDeck.java</w:t>
+      </w:r>
+      <w:r>
+        <w:t xml:space="preserve"> with </w:t>
+      </w:r>
+      <w:r>
+        <w:t xml:space="preserve">methods </w:t>
+      </w:r>
+      <w:r>
+        <w:t xml:space="preserve">for </w:t>
+      </w:r>
+      <w:r>
+        <w:t xml:space="preserve">deck transactions. </w:t>
+      </w:r>
+      <w:r>
+        <w:t xml:space="preserve"> </w:t>
+      </w:r>
+    </w:p>
+    <w:p>
+      <w:pPr>
+        <w:pStyle w:val="Heading2"/>
+      </w:pPr>
+      <w:bookmarkStart w:id="2" w:name="_Toc55993901"/>
+      <w:r>
+        <w:t>25/10/2020 – 12:30pm</w:t>
+      </w:r>
+      <w:r>
+        <w:t xml:space="preserve"> (</w:t>
+      </w:r>
+      <w:r>
+        <w:t>3</w:t>
+      </w:r>
+      <w:r>
+        <w:t xml:space="preserve"> hours</w:t>
+      </w:r>
+      <w:r>
+        <w:t xml:space="preserve"> 30 minutes</w:t>
+      </w:r>
+      <w:r>
+        <w:t>)</w:t>
+      </w:r>
+      <w:r>
+        <w:t xml:space="preserve"> [</w:t>
+      </w:r>
+      <w:r>
+        <w:rPr>
+          <w:i/>
+          <w:iCs/>
+        </w:rPr>
+        <w:t xml:space="preserve">Signed: </w:t>
+      </w:r>
+      <w:r>
+        <w:rPr>
+          <w:i/>
+          <w:iCs/>
+        </w:rPr>
+        <w:t>014485</w:t>
+      </w:r>
+      <w:r>
+        <w:rPr>
+          <w:i/>
+          <w:iCs/>
+        </w:rPr>
+        <w:t>,</w:t>
+      </w:r>
+      <w:r>
+        <w:rPr>
+          <w:i/>
+          <w:iCs/>
+        </w:rPr>
+        <w:t xml:space="preserve"> 054530</w:t>
+      </w:r>
+      <w:r>
+        <w:rPr>
+          <w:i/>
+          <w:iCs/>
+        </w:rPr>
+        <w:t>]</w:t>
+      </w:r>
+      <w:bookmarkEnd w:id="2"/>
+    </w:p>
+    <w:p>
+      <w:r>
+        <w:t xml:space="preserve">Started with </w:t>
+      </w:r>
+      <w:r>
+        <w:t>B</w:t>
+      </w:r>
+      <w:r>
+        <w:t xml:space="preserve"> as driver and </w:t>
+      </w:r>
+      <w:r>
+        <w:t>A</w:t>
+      </w:r>
+      <w:r>
+        <w:t xml:space="preserve"> as navigator. </w:t>
+      </w:r>
+      <w:r>
         <w:t xml:space="preserve">Created </w:t>
       </w:r>
       <w:r>
@@ -848,160 +1129,463 @@
           <w:i/>
           <w:iCs/>
         </w:rPr>
-        <w:t>CardGameTest.java</w:t>
-      </w:r>
-      <w:r>
-        <w:t xml:space="preserve"> to test this class</w:t>
+        <w:t>PlayerTest.java</w:t>
+      </w:r>
+      <w:r>
+        <w:t xml:space="preserve"> to </w:t>
+      </w:r>
+      <w:r>
+        <w:t xml:space="preserve">test a threaded class which will handle actions of the player, with a method </w:t>
+      </w:r>
+      <w:r>
+        <w:rPr>
+          <w:i/>
+          <w:iCs/>
+        </w:rPr>
+        <w:t>play</w:t>
+      </w:r>
+      <w:r>
+        <w:t xml:space="preserve"> which will continually draw and discard cards until a winner is found</w:t>
+      </w:r>
+      <w:r>
+        <w:t>.</w:t>
       </w:r>
       <w:r>
         <w:t xml:space="preserve"> </w:t>
       </w:r>
       <w:r>
-        <w:t xml:space="preserve">and </w:t>
-      </w:r>
-      <w:r>
-        <w:t xml:space="preserve">its </w:t>
-      </w:r>
-      <w:r>
-        <w:t>new methods.</w:t>
-      </w:r>
-    </w:p>
-    <w:p>
-      <w:pPr>
-        <w:rPr>
-          <w:i/>
-          <w:iCs/>
-        </w:rPr>
-      </w:pPr>
-      <w:r>
-        <w:t xml:space="preserve">Swapped roles (B as driver, A as navigator), then added a method </w:t>
-      </w:r>
-      <w:r>
-        <w:rPr>
-          <w:i/>
-          <w:iCs/>
-        </w:rPr>
-        <w:t>dealCards</w:t>
-      </w:r>
-      <w:r>
-        <w:rPr>
-          <w:i/>
-          <w:iCs/>
-        </w:rPr>
+        <w:t xml:space="preserve">Created threaded class </w:t>
+      </w:r>
+      <w:r>
+        <w:rPr>
+          <w:i/>
+          <w:iCs/>
+        </w:rPr>
+        <w:t>Player.java</w:t>
+      </w:r>
+      <w:r>
+        <w:t xml:space="preserve"> with </w:t>
+      </w:r>
+      <w:r>
+        <w:t xml:space="preserve">method </w:t>
+      </w:r>
+      <w:r>
+        <w:rPr>
+          <w:i/>
+          <w:iCs/>
+        </w:rPr>
+        <w:t>play</w:t>
+      </w:r>
+      <w:r>
+        <w:t xml:space="preserve">, and ensured </w:t>
+      </w:r>
+      <w:r>
+        <w:t xml:space="preserve">the code passed </w:t>
+      </w:r>
+      <w:r>
+        <w:t xml:space="preserve">the </w:t>
+      </w:r>
+      <w:r>
+        <w:t>unit test.</w:t>
+      </w:r>
+    </w:p>
+    <w:p>
+      <w:r>
+        <w:t xml:space="preserve">Swapped roles (A as driver, B as navigator). </w:t>
+      </w:r>
+      <w:r>
+        <w:t xml:space="preserve">Added a test method in </w:t>
+      </w:r>
+      <w:r>
+        <w:rPr>
+          <w:i/>
+          <w:iCs/>
+        </w:rPr>
+        <w:t xml:space="preserve">PlayerTest.java </w:t>
+      </w:r>
+      <w:r>
+        <w:t xml:space="preserve">for a new method </w:t>
+      </w:r>
+      <w:r>
+        <w:rPr>
+          <w:i/>
+          <w:iCs/>
+        </w:rPr>
+        <w:t>isWinner</w:t>
+      </w:r>
+      <w:r>
+        <w:t>, which will perform checks for a win condition and declare the winner of the game. C</w:t>
+      </w:r>
+      <w:r>
+        <w:t xml:space="preserve">reated a </w:t>
+      </w:r>
+      <w:r>
+        <w:t xml:space="preserve">new method </w:t>
+      </w:r>
+      <w:r>
+        <w:rPr>
+          <w:i/>
+          <w:iCs/>
+        </w:rPr>
+        <w:t>isWinner</w:t>
+      </w:r>
+      <w:r>
         <w:t xml:space="preserve"> </w:t>
       </w:r>
       <w:r>
-        <w:t xml:space="preserve">to deal cards to the players, and a </w:t>
-      </w:r>
-      <w:r>
-        <w:t xml:space="preserve">method </w:t>
-      </w:r>
-      <w:r>
-        <w:rPr>
-          <w:i/>
-          <w:iCs/>
-        </w:rPr>
-        <w:t>countFrequencies</w:t>
-      </w:r>
-      <w:r>
-        <w:rPr>
-          <w:i/>
-          <w:iCs/>
-        </w:rPr>
+        <w:t>in</w:t>
+      </w:r>
+      <w:r>
         <w:t xml:space="preserve"> </w:t>
       </w:r>
       <w:r>
-        <w:t xml:space="preserve">to </w:t>
-      </w:r>
-      <w:r>
-        <w:t>check</w:t>
-      </w:r>
-      <w:r>
-        <w:t xml:space="preserve"> if the pack of cards is winnable. </w:t>
-      </w:r>
-      <w:r>
-        <w:t xml:space="preserve">Added test methods to </w:t>
-      </w:r>
-      <w:r>
-        <w:rPr>
-          <w:i/>
-          <w:iCs/>
-        </w:rPr>
-        <w:t>CardGameTest.</w:t>
-      </w:r>
-      <w:r>
-        <w:t>java</w:t>
-      </w:r>
-      <w:r>
-        <w:t xml:space="preserve"> for these new methods. </w:t>
-      </w:r>
-      <w:r>
-        <w:t>Created</w:t>
-      </w:r>
-      <w:r>
+        <w:rPr>
+          <w:i/>
+          <w:iCs/>
+        </w:rPr>
+        <w:t>Player</w:t>
+      </w:r>
+      <w:r>
+        <w:rPr>
+          <w:i/>
+          <w:iCs/>
+        </w:rPr>
+        <w:t>.java</w:t>
+      </w:r>
+      <w:r>
+        <w:t xml:space="preserve">, and ensured </w:t>
+      </w:r>
+      <w:r>
+        <w:t>the code passed the unit test.</w:t>
+      </w:r>
+      <w:bookmarkStart w:id="3" w:name="_GoBack"/>
+      <w:bookmarkEnd w:id="3"/>
+    </w:p>
+    <w:p>
+      <w:pPr>
+        <w:pStyle w:val="Heading2"/>
+      </w:pPr>
+      <w:bookmarkStart w:id="4" w:name="_Toc55993902"/>
+      <w:r>
+        <w:t>30</w:t>
+      </w:r>
+      <w:r>
+        <w:t>/10/2020 – 12:30pm</w:t>
+      </w:r>
+      <w:r>
+        <w:t xml:space="preserve"> (</w:t>
+      </w:r>
+      <w:r>
+        <w:t>3</w:t>
+      </w:r>
+      <w:r>
+        <w:t xml:space="preserve"> hour</w:t>
+      </w:r>
+      <w:r>
+        <w:t>s</w:t>
+      </w:r>
+      <w:r>
+        <w:t xml:space="preserve"> 30 minutes)</w:t>
+      </w:r>
+      <w:r>
+        <w:t xml:space="preserve"> [</w:t>
+      </w:r>
+      <w:r>
+        <w:rPr>
+          <w:i/>
+          <w:iCs/>
+        </w:rPr>
+        <w:t xml:space="preserve">Signed: </w:t>
+      </w:r>
+      <w:r>
+        <w:rPr>
+          <w:i/>
+          <w:iCs/>
+        </w:rPr>
+        <w:t>014485</w:t>
+      </w:r>
+      <w:r>
+        <w:rPr>
+          <w:i/>
+          <w:iCs/>
+        </w:rPr>
+        <w:t>,</w:t>
+      </w:r>
+      <w:r>
+        <w:rPr>
+          <w:i/>
+          <w:iCs/>
+        </w:rPr>
+        <w:t xml:space="preserve"> 054530</w:t>
+      </w:r>
+      <w:r>
+        <w:rPr>
+          <w:i/>
+          <w:iCs/>
+        </w:rPr>
+        <w:t>]</w:t>
+      </w:r>
+      <w:bookmarkEnd w:id="4"/>
+    </w:p>
+    <w:p>
+      <w:r>
+        <w:t xml:space="preserve">Started with B as driver and A as navigator. </w:t>
+      </w:r>
+      <w:r>
+        <w:t>Added test method</w:t>
+      </w:r>
+      <w:r>
+        <w:t>s</w:t>
+      </w:r>
+      <w:r>
+        <w:t xml:space="preserve"> in </w:t>
+      </w:r>
+      <w:r>
+        <w:rPr>
+          <w:i/>
+          <w:iCs/>
+        </w:rPr>
+        <w:t>PlayerTest.java</w:t>
+      </w:r>
+      <w:r>
+        <w:t xml:space="preserve"> for </w:t>
+      </w:r>
+      <w:r>
+        <w:rPr>
+          <w:i/>
+          <w:iCs/>
+        </w:rPr>
+        <w:t>strategy</w:t>
+      </w:r>
+      <w:r>
+        <w:t xml:space="preserve">, </w:t>
+      </w:r>
+      <w:r>
+        <w:t xml:space="preserve">which will help the player decide to do with a </w:t>
+      </w:r>
+      <w:r>
+        <w:t>newly drawn card depending on cards in their hand</w:t>
+      </w:r>
+      <w:r>
+        <w:t xml:space="preserve">, and auxiliary </w:t>
+      </w:r>
+      <w:r>
+        <w:t xml:space="preserve">methods </w:t>
+      </w:r>
+      <w:r>
+        <w:rPr>
+          <w:i/>
+          <w:iCs/>
+        </w:rPr>
+        <w:t>keep</w:t>
+      </w:r>
+      <w:r>
+        <w:t xml:space="preserve">, </w:t>
+      </w:r>
+      <w:r>
+        <w:rPr>
+          <w:i/>
+          <w:iCs/>
+        </w:rPr>
+        <w:t>remove</w:t>
+      </w:r>
+      <w:r>
+        <w:t xml:space="preserve">, and </w:t>
+      </w:r>
+      <w:r>
+        <w:rPr>
+          <w:i/>
+          <w:iCs/>
+        </w:rPr>
+        <w:t>discard</w:t>
+      </w:r>
+      <w:r>
+        <w:t xml:space="preserve"> to </w:t>
+      </w:r>
+      <w:r>
+        <w:t>manipulate the cards depending on the scenario.</w:t>
+      </w:r>
+      <w:r>
+        <w:rPr>
+          <w:i/>
+          <w:iCs/>
+        </w:rPr>
         <w:t xml:space="preserve"> </w:t>
       </w:r>
       <w:r>
-        <w:rPr>
-          <w:i/>
-          <w:iCs/>
-        </w:rPr>
-        <w:t xml:space="preserve">Card.java </w:t>
-      </w:r>
-      <w:r>
-        <w:t>with setter and getter methods for card values and holders.</w:t>
-      </w:r>
-      <w:r>
-        <w:t xml:space="preserve"> Created </w:t>
-      </w:r>
-      <w:r>
-        <w:rPr>
-          <w:i/>
-          <w:iCs/>
-        </w:rPr>
-        <w:t>CardDeck.java</w:t>
-      </w:r>
-      <w:r>
-        <w:t xml:space="preserve"> with </w:t>
+        <w:t>C</w:t>
+      </w:r>
+      <w:r>
+        <w:t xml:space="preserve">reated the method </w:t>
+      </w:r>
+      <w:r>
+        <w:rPr>
+          <w:i/>
+          <w:iCs/>
+        </w:rPr>
+        <w:t>strategy</w:t>
+      </w:r>
+      <w:r>
+        <w:t xml:space="preserve"> and its </w:t>
+      </w:r>
+      <w:r>
+        <w:t xml:space="preserve">auxiliary </w:t>
       </w:r>
       <w:r>
         <w:t xml:space="preserve">methods </w:t>
       </w:r>
       <w:r>
-        <w:t xml:space="preserve">for </w:t>
-      </w:r>
-      <w:r>
-        <w:t xml:space="preserve">deck transactions. </w:t>
+        <w:rPr>
+          <w:i/>
+          <w:iCs/>
+        </w:rPr>
+        <w:t>kee</w:t>
+      </w:r>
+      <w:r>
+        <w:rPr>
+          <w:i/>
+          <w:iCs/>
+        </w:rPr>
+        <w:t>p</w:t>
+      </w:r>
+      <w:r>
+        <w:t xml:space="preserve">, </w:t>
+      </w:r>
+      <w:r>
+        <w:rPr>
+          <w:i/>
+          <w:iCs/>
+        </w:rPr>
+        <w:t>remov</w:t>
+      </w:r>
+      <w:r>
+        <w:rPr>
+          <w:i/>
+          <w:iCs/>
+        </w:rPr>
+        <w:t>e</w:t>
+      </w:r>
+      <w:r>
+        <w:t xml:space="preserve">, and </w:t>
+      </w:r>
+      <w:r>
+        <w:rPr>
+          <w:i/>
+          <w:iCs/>
+        </w:rPr>
+        <w:t>discard</w:t>
+      </w:r>
+      <w:r>
+        <w:t>.</w:t>
       </w:r>
       <w:r>
         <w:t xml:space="preserve"> </w:t>
       </w:r>
     </w:p>
     <w:p>
+      <w:r>
+        <w:t xml:space="preserve">Swapped roles (A as driver, B as navigator). </w:t>
+      </w:r>
+      <w:r>
+        <w:t>Added test methods</w:t>
+      </w:r>
+      <w:r>
+        <w:t xml:space="preserve"> in </w:t>
+      </w:r>
+      <w:r>
+        <w:rPr>
+          <w:i/>
+          <w:iCs/>
+        </w:rPr>
+        <w:t>PlayerTest.java</w:t>
+      </w:r>
+      <w:r>
+        <w:t xml:space="preserve"> for </w:t>
+      </w:r>
+      <w:r>
+        <w:rPr>
+          <w:i/>
+          <w:iCs/>
+        </w:rPr>
+        <w:t>createFile</w:t>
+      </w:r>
+      <w:r>
+        <w:t>, which will create an output file for each player’s actions</w:t>
+      </w:r>
+      <w:r>
+        <w:t xml:space="preserve">, </w:t>
+      </w:r>
+      <w:r>
+        <w:rPr>
+          <w:i/>
+          <w:iCs/>
+        </w:rPr>
+        <w:t>writeToFile</w:t>
+      </w:r>
+      <w:r>
+        <w:t xml:space="preserve">, which will write to these files when a game action has occurred, and </w:t>
+      </w:r>
+      <w:r>
+        <w:rPr>
+          <w:i/>
+          <w:iCs/>
+        </w:rPr>
+        <w:t>viewArray</w:t>
+      </w:r>
+      <w:r>
+        <w:t xml:space="preserve">, which will display the cards in the hand or deck of a player. </w:t>
+      </w:r>
+      <w:r>
+        <w:t xml:space="preserve">Created methods </w:t>
+      </w:r>
+      <w:r>
+        <w:rPr>
+          <w:i/>
+          <w:iCs/>
+        </w:rPr>
+        <w:t>createFile</w:t>
+      </w:r>
+      <w:r>
+        <w:t xml:space="preserve">, </w:t>
+      </w:r>
+      <w:r>
+        <w:rPr>
+          <w:i/>
+          <w:iCs/>
+        </w:rPr>
+        <w:t>writeToFile</w:t>
+      </w:r>
+      <w:r>
+        <w:t xml:space="preserve">, and </w:t>
+      </w:r>
+      <w:r>
+        <w:rPr>
+          <w:i/>
+          <w:iCs/>
+        </w:rPr>
+        <w:t>viewArray</w:t>
+      </w:r>
+      <w:r>
+        <w:t xml:space="preserve"> in </w:t>
+      </w:r>
+      <w:r>
+        <w:rPr>
+          <w:i/>
+          <w:iCs/>
+        </w:rPr>
+        <w:t>Player.java</w:t>
+      </w:r>
+      <w:r>
+        <w:t>, ensuring that the code passed unit tests.</w:t>
+      </w:r>
+    </w:p>
+    <w:p>
       <w:pPr>
         <w:pStyle w:val="Heading2"/>
       </w:pPr>
-      <w:bookmarkStart w:id="2" w:name="_Toc55848957"/>
-      <w:r>
-        <w:t>25/10/2020 – 12:30pm</w:t>
-      </w:r>
-      <w:r>
-        <w:t xml:space="preserve"> (</w:t>
-      </w:r>
-      <w:r>
-        <w:t>3</w:t>
-      </w:r>
-      <w:r>
-        <w:t xml:space="preserve"> hours</w:t>
-      </w:r>
-      <w:r>
-        <w:t xml:space="preserve"> 30 minutes</w:t>
-      </w:r>
-      <w:r>
-        <w:t>)</w:t>
-      </w:r>
-      <w:r>
-        <w:t xml:space="preserve"> [</w:t>
+      <w:bookmarkStart w:id="5" w:name="_Toc55993903"/>
+      <w:r>
+        <w:t>5/11/2020 – 1:00pm (4 hours) [</w:t>
       </w:r>
       <w:r>
         <w:rPr>
@@ -1038,399 +1622,7 @@
         </w:rPr>
         <w:t>]</w:t>
       </w:r>
-      <w:bookmarkEnd w:id="2"/>
-    </w:p>
-    <w:p>
-      <w:r>
-        <w:t xml:space="preserve">Started with </w:t>
-      </w:r>
-      <w:r>
-        <w:t>B</w:t>
-      </w:r>
-      <w:r>
-        <w:t xml:space="preserve"> as driver and </w:t>
-      </w:r>
-      <w:r>
-        <w:t>A</w:t>
-      </w:r>
-      <w:r>
-        <w:t xml:space="preserve"> as navigator. </w:t>
-      </w:r>
-      <w:r>
-        <w:t xml:space="preserve">Created threaded class </w:t>
-      </w:r>
-      <w:r>
-        <w:rPr>
-          <w:i/>
-          <w:iCs/>
-        </w:rPr>
-        <w:t>Player.java</w:t>
-      </w:r>
-      <w:r>
-        <w:t xml:space="preserve"> to handle actions of the player. Created </w:t>
-      </w:r>
-      <w:r>
-        <w:t xml:space="preserve">method </w:t>
-      </w:r>
-      <w:r>
-        <w:rPr>
-          <w:i/>
-          <w:iCs/>
-        </w:rPr>
-        <w:t>play</w:t>
-      </w:r>
-      <w:r>
-        <w:rPr>
-          <w:i/>
-          <w:iCs/>
-        </w:rPr>
-        <w:t xml:space="preserve"> </w:t>
-      </w:r>
-      <w:r>
-        <w:t xml:space="preserve">for players to </w:t>
-      </w:r>
-      <w:r>
-        <w:t xml:space="preserve">continually draw and discard cards </w:t>
-      </w:r>
-      <w:r>
-        <w:t>until a winner is found.</w:t>
-      </w:r>
-      <w:r>
-        <w:t xml:space="preserve"> Created </w:t>
-      </w:r>
-      <w:r>
-        <w:rPr>
-          <w:i/>
-          <w:iCs/>
-        </w:rPr>
-        <w:t>PlayerTest.java</w:t>
-      </w:r>
-      <w:r>
-        <w:t xml:space="preserve"> to test this class and its new methods.</w:t>
-      </w:r>
-    </w:p>
-    <w:p>
-      <w:r>
-        <w:t xml:space="preserve">Swapped roles (A as driver, B as navigator). </w:t>
-      </w:r>
-      <w:r>
-        <w:t xml:space="preserve">Student A created a </w:t>
-      </w:r>
-      <w:r>
-        <w:t xml:space="preserve">new method </w:t>
-      </w:r>
-      <w:r>
-        <w:rPr>
-          <w:i/>
-          <w:iCs/>
-        </w:rPr>
-        <w:t>isWinner</w:t>
-      </w:r>
-      <w:r>
-        <w:t xml:space="preserve"> </w:t>
-      </w:r>
-      <w:r>
-        <w:t>in</w:t>
-      </w:r>
-      <w:r>
-        <w:t xml:space="preserve"> </w:t>
-      </w:r>
-      <w:r>
-        <w:rPr>
-          <w:i/>
-          <w:iCs/>
-        </w:rPr>
-        <w:t>Player</w:t>
-      </w:r>
-      <w:r>
-        <w:rPr>
-          <w:i/>
-          <w:iCs/>
-        </w:rPr>
-        <w:t>.java</w:t>
-      </w:r>
-      <w:r>
-        <w:rPr>
-          <w:i/>
-          <w:iCs/>
-        </w:rPr>
-        <w:t xml:space="preserve"> </w:t>
-      </w:r>
-      <w:r>
-        <w:t xml:space="preserve">to </w:t>
-      </w:r>
-      <w:r>
-        <w:t>perform checks for a win condition and declare the winner of the game.</w:t>
-      </w:r>
-      <w:r>
-        <w:t xml:space="preserve"> Added a test method to test this new method.</w:t>
-      </w:r>
-    </w:p>
-    <w:p>
-      <w:pPr>
-        <w:pStyle w:val="Heading2"/>
-      </w:pPr>
-      <w:bookmarkStart w:id="3" w:name="_Toc55848958"/>
-      <w:r>
-        <w:t>30</w:t>
-      </w:r>
-      <w:r>
-        <w:t>/10/2020 – 12:30pm</w:t>
-      </w:r>
-      <w:r>
-        <w:t xml:space="preserve"> (</w:t>
-      </w:r>
-      <w:r>
-        <w:t>3</w:t>
-      </w:r>
-      <w:r>
-        <w:t xml:space="preserve"> hour</w:t>
-      </w:r>
-      <w:r>
-        <w:t>s</w:t>
-      </w:r>
-      <w:r>
-        <w:t xml:space="preserve"> 30 minutes)</w:t>
-      </w:r>
-      <w:r>
-        <w:t xml:space="preserve"> [</w:t>
-      </w:r>
-      <w:r>
-        <w:rPr>
-          <w:i/>
-          <w:iCs/>
-        </w:rPr>
-        <w:t xml:space="preserve">Signed: </w:t>
-      </w:r>
-      <w:r>
-        <w:rPr>
-          <w:i/>
-          <w:iCs/>
-        </w:rPr>
-        <w:t>014485</w:t>
-      </w:r>
-      <w:r>
-        <w:rPr>
-          <w:i/>
-          <w:iCs/>
-        </w:rPr>
-        <w:t>,</w:t>
-      </w:r>
-      <w:r>
-        <w:rPr>
-          <w:i/>
-          <w:iCs/>
-        </w:rPr>
-        <w:t xml:space="preserve"> 054530</w:t>
-      </w:r>
-      <w:r>
-        <w:rPr>
-          <w:i/>
-          <w:iCs/>
-        </w:rPr>
-        <w:t>]</w:t>
-      </w:r>
-      <w:bookmarkEnd w:id="3"/>
-    </w:p>
-    <w:p>
-      <w:r>
-        <w:t xml:space="preserve">Started with B as driver and A as navigator. </w:t>
-      </w:r>
-      <w:r>
-        <w:t xml:space="preserve">Student B </w:t>
-      </w:r>
-      <w:r>
-        <w:t xml:space="preserve">created the method </w:t>
-      </w:r>
-      <w:r>
-        <w:rPr>
-          <w:i/>
-          <w:iCs/>
-        </w:rPr>
-        <w:t>strategy</w:t>
-      </w:r>
-      <w:r>
-        <w:t xml:space="preserve"> to help the player decide what to do with a newly drawn card depending on cards in their hand, with </w:t>
-      </w:r>
-      <w:r>
-        <w:t xml:space="preserve">auxiliary functions such as </w:t>
-      </w:r>
-      <w:r>
-        <w:rPr>
-          <w:i/>
-          <w:iCs/>
-        </w:rPr>
-        <w:t>kee</w:t>
-      </w:r>
-      <w:r>
-        <w:rPr>
-          <w:i/>
-          <w:iCs/>
-        </w:rPr>
-        <w:t>p</w:t>
-      </w:r>
-      <w:r>
-        <w:t xml:space="preserve">, </w:t>
-      </w:r>
-      <w:r>
-        <w:rPr>
-          <w:i/>
-          <w:iCs/>
-        </w:rPr>
-        <w:t>remov</w:t>
-      </w:r>
-      <w:r>
-        <w:rPr>
-          <w:i/>
-          <w:iCs/>
-        </w:rPr>
-        <w:t>e</w:t>
-      </w:r>
-      <w:r>
-        <w:t xml:space="preserve">, and </w:t>
-      </w:r>
-      <w:r>
-        <w:rPr>
-          <w:i/>
-          <w:iCs/>
-        </w:rPr>
-        <w:t>discard</w:t>
-      </w:r>
-      <w:r>
-        <w:t xml:space="preserve"> </w:t>
-      </w:r>
-      <w:r>
-        <w:t>to act based on the scenario</w:t>
-      </w:r>
-      <w:r>
-        <w:t>.</w:t>
-      </w:r>
-      <w:r>
-        <w:t xml:space="preserve"> Added test methods for these new methods in </w:t>
-      </w:r>
-      <w:r>
-        <w:rPr>
-          <w:i/>
-          <w:iCs/>
-        </w:rPr>
-        <w:t>PlayerTest.java</w:t>
-      </w:r>
-      <w:r>
-        <w:t>.</w:t>
-      </w:r>
-    </w:p>
-    <w:p>
-      <w:r>
-        <w:t xml:space="preserve">Swapped roles (A as driver, B as navigator). Student A created </w:t>
-      </w:r>
-      <w:r>
-        <w:t xml:space="preserve">a method </w:t>
-      </w:r>
-      <w:r>
-        <w:rPr>
-          <w:i/>
-          <w:iCs/>
-        </w:rPr>
-        <w:t>createFile</w:t>
-      </w:r>
-      <w:r>
-        <w:t xml:space="preserve"> to create an output file for each player’s actions, and a method </w:t>
-      </w:r>
-      <w:r>
-        <w:rPr>
-          <w:i/>
-          <w:iCs/>
-        </w:rPr>
-        <w:t>writeToFile</w:t>
-      </w:r>
-      <w:r>
-        <w:t xml:space="preserve">, which writes to these files </w:t>
-      </w:r>
-      <w:r>
-        <w:t>when a game action has occurred.</w:t>
-      </w:r>
-      <w:r>
-        <w:t xml:space="preserve"> </w:t>
-      </w:r>
-      <w:r>
-        <w:rPr>
-          <w:i/>
-          <w:iCs/>
-        </w:rPr>
-        <w:t>viewArray</w:t>
-      </w:r>
-      <w:r>
-        <w:t xml:space="preserve"> was made to display the </w:t>
-      </w:r>
-      <w:r>
-        <w:t xml:space="preserve">cards in the hand or deck of a player using this </w:t>
-      </w:r>
-      <w:r>
-        <w:rPr>
-          <w:i/>
-          <w:iCs/>
-        </w:rPr>
-        <w:t>writeToFile</w:t>
-      </w:r>
-      <w:r>
-        <w:t xml:space="preserve"> method.</w:t>
-      </w:r>
-      <w:r>
-        <w:t xml:space="preserve"> Added test methods for these new methods in </w:t>
-      </w:r>
-      <w:r>
-        <w:rPr>
-          <w:i/>
-          <w:iCs/>
-        </w:rPr>
-        <w:t>PlayerTest.java</w:t>
-      </w:r>
-      <w:r>
-        <w:t>.</w:t>
-      </w:r>
-    </w:p>
-    <w:p>
-      <w:pPr>
-        <w:pStyle w:val="Heading2"/>
-      </w:pPr>
-      <w:r>
-        <w:t>5/11/2020 – 1:00pm (4 hours) [</w:t>
-      </w:r>
-      <w:r>
-        <w:rPr>
-          <w:i/>
-          <w:iCs/>
-        </w:rPr>
-        <w:t xml:space="preserve">Signed: </w:t>
-      </w:r>
-      <w:r>
-        <w:rPr>
-          <w:i/>
-          <w:iCs/>
-        </w:rPr>
-        <w:t>014485</w:t>
-      </w:r>
-      <w:r>
-        <w:rPr>
-          <w:i/>
-          <w:iCs/>
-        </w:rPr>
-        <w:t>,</w:t>
-      </w:r>
-      <w:r>
-        <w:rPr>
-          <w:i/>
-          <w:iCs/>
-        </w:rPr>
-        <w:t xml:space="preserve"> 054530</w:t>
-      </w:r>
-      <w:r>
-        <w:rPr>
-          <w:i/>
-          <w:iCs/>
-        </w:rPr>
-        <w:t>]</w:t>
-      </w:r>
+      <w:bookmarkEnd w:id="5"/>
     </w:p>
     <w:p>
       <w:r>
@@ -1441,12 +1633,12 @@
       <w:pPr>
         <w:pStyle w:val="Heading1"/>
       </w:pPr>
-      <w:bookmarkStart w:id="4" w:name="_Toc55848960"/>
+      <w:bookmarkStart w:id="6" w:name="_Toc55993904"/>
       <w:r>
         <w:lastRenderedPageBreak/>
         <w:t>Design Analysis</w:t>
       </w:r>
-      <w:bookmarkEnd w:id="4"/>
+      <w:bookmarkEnd w:id="6"/>
     </w:p>
     <w:p>
       <w:r>
@@ -1879,31 +2071,28 @@
         <w:t>remove</w:t>
       </w:r>
       <w:r>
-        <w:t xml:space="preserve"> method takes the card as an </w:t>
-      </w:r>
+        <w:t xml:space="preserve"> method takes the card as an argument, then removes it from the player object’s hand. The </w:t>
+      </w:r>
+      <w:r>
+        <w:rPr>
+          <w:i/>
+          <w:iCs/>
+        </w:rPr>
+        <w:t>discard</w:t>
+      </w:r>
+      <w:r>
+        <w:t xml:space="preserve"> method </w:t>
+      </w:r>
+      <w:r>
+        <w:t>takes the card as an argument, then discards it to the deck of the next player</w:t>
+      </w:r>
+      <w:r>
+        <w:t>’s deck.</w:t>
+      </w:r>
+    </w:p>
+    <w:p>
       <w:r>
         <w:lastRenderedPageBreak/>
-        <w:t xml:space="preserve">argument, then removes it from the player object’s hand. The </w:t>
-      </w:r>
-      <w:r>
-        <w:rPr>
-          <w:i/>
-          <w:iCs/>
-        </w:rPr>
-        <w:t>discard</w:t>
-      </w:r>
-      <w:r>
-        <w:t xml:space="preserve"> method </w:t>
-      </w:r>
-      <w:r>
-        <w:t>takes the card as an argument, then discards it to the deck of the next player</w:t>
-      </w:r>
-      <w:r>
-        <w:t>’s deck.</w:t>
-      </w:r>
-    </w:p>
-    <w:p>
-      <w:r>
         <w:t xml:space="preserve">To track the activities of players as actions in the game occur, we made a method </w:t>
       </w:r>
       <w:r>
@@ -1990,12 +2179,12 @@
       <w:pPr>
         <w:pStyle w:val="Heading1"/>
       </w:pPr>
-      <w:bookmarkStart w:id="5" w:name="_Toc55848961"/>
+      <w:bookmarkStart w:id="7" w:name="_Toc55993905"/>
       <w:r>
         <w:lastRenderedPageBreak/>
         <w:t>Test Design</w:t>
       </w:r>
-      <w:bookmarkEnd w:id="5"/>
+      <w:bookmarkEnd w:id="7"/>
     </w:p>
     <w:p>
       <w:r>
@@ -2016,9 +2205,8 @@
       <w:r>
         <w:t>allows multiple test runners to work simultaneously, which means testing can be performed more quickly.</w:t>
       </w:r>
-      <w:bookmarkStart w:id="6" w:name="_GoBack"/>
-      <w:bookmarkEnd w:id="6"/>
-    </w:p>
+    </w:p>
+    <w:p/>
     <w:sectPr>
       <w:headerReference w:type="default" r:id="rId8"/>
       <w:footerReference w:type="default" r:id="rId9"/>
@@ -3521,7 +3709,7 @@
 </file>
 
 <file path=customXml/itemProps1.xml><?xml version="1.0" encoding="utf-8"?>
-<ds:datastoreItem xmlns:ds="http://schemas.openxmlformats.org/officeDocument/2006/customXml" ds:itemID="{B0442143-D39D-48B4-81A7-9793A2FE5739}">
+<ds:datastoreItem xmlns:ds="http://schemas.openxmlformats.org/officeDocument/2006/customXml" ds:itemID="{4B7B055E-143E-432A-8415-5EDEF3824567}">
   <ds:schemaRefs>
     <ds:schemaRef ds:uri="http://schemas.openxmlformats.org/officeDocument/2006/bibliography"/>
   </ds:schemaRefs>

</xml_diff>

<commit_message>
Wrote introduction for test design analysis
</commit_message>
<xml_diff>
--- a/Report - Card Game.docx
+++ b/Report - Card Game.docx
@@ -828,6 +828,7 @@
       <w:r>
         <w:t xml:space="preserve"> methods </w:t>
       </w:r>
+      <w:proofErr w:type="spellStart"/>
       <w:r>
         <w:rPr>
           <w:i/>
@@ -835,9 +836,11 @@
         </w:rPr>
         <w:t>validateInput</w:t>
       </w:r>
+      <w:proofErr w:type="spellEnd"/>
       <w:r>
         <w:t xml:space="preserve"> and </w:t>
       </w:r>
+      <w:proofErr w:type="spellStart"/>
       <w:r>
         <w:rPr>
           <w:i/>
@@ -845,6 +848,7 @@
         </w:rPr>
         <w:t>importPack</w:t>
       </w:r>
+      <w:proofErr w:type="spellEnd"/>
       <w:r>
         <w:t xml:space="preserve">, which will be used </w:t>
       </w:r>
@@ -855,218 +859,742 @@
         <w:t xml:space="preserve"> input for number of players and input for the pack of cards respectively</w:t>
       </w:r>
       <w:r>
+        <w:t xml:space="preserve">. </w:t>
+      </w:r>
+      <w:r>
+        <w:t xml:space="preserve">Created </w:t>
+      </w:r>
+      <w:r>
+        <w:rPr>
+          <w:i/>
+          <w:iCs/>
+        </w:rPr>
+        <w:t>CardGame.java</w:t>
+      </w:r>
+      <w:r>
+        <w:t>, and added input for number of players and location of pack to load</w:t>
+      </w:r>
+      <w:r>
+        <w:t xml:space="preserve"> in the main method, with </w:t>
+      </w:r>
+      <w:r>
+        <w:t xml:space="preserve">auxiliary methods </w:t>
+      </w:r>
+      <w:proofErr w:type="spellStart"/>
+      <w:r>
+        <w:rPr>
+          <w:i/>
+          <w:iCs/>
+        </w:rPr>
+        <w:t>validateInput</w:t>
+      </w:r>
+      <w:proofErr w:type="spellEnd"/>
+      <w:r>
+        <w:t xml:space="preserve"> and </w:t>
+      </w:r>
+      <w:proofErr w:type="spellStart"/>
+      <w:r>
+        <w:rPr>
+          <w:i/>
+          <w:iCs/>
+        </w:rPr>
+        <w:t>importPack</w:t>
+      </w:r>
+      <w:proofErr w:type="spellEnd"/>
+      <w:r>
+        <w:t xml:space="preserve"> to handle these inputs</w:t>
+      </w:r>
+      <w:r>
+        <w:t xml:space="preserve">. </w:t>
+      </w:r>
+      <w:r>
+        <w:t>Ensured code passed unit tests.</w:t>
+      </w:r>
+    </w:p>
+    <w:p>
+      <w:pPr>
+        <w:rPr>
+          <w:i/>
+          <w:iCs/>
+        </w:rPr>
+      </w:pPr>
+      <w:r>
+        <w:t>Swapped roles (B as driver, A as navigator), then</w:t>
+      </w:r>
+      <w:r>
+        <w:t xml:space="preserve"> added test methods to </w:t>
+      </w:r>
+      <w:r>
+        <w:rPr>
+          <w:i/>
+          <w:iCs/>
+        </w:rPr>
+        <w:t>CardGameTest.</w:t>
+      </w:r>
+      <w:r>
+        <w:t>java</w:t>
+      </w:r>
+      <w:r>
+        <w:t xml:space="preserve"> </w:t>
+      </w:r>
+      <w:r>
+        <w:t xml:space="preserve">for </w:t>
+      </w:r>
+      <w:proofErr w:type="spellStart"/>
+      <w:r>
+        <w:rPr>
+          <w:i/>
+          <w:iCs/>
+        </w:rPr>
+        <w:t>dealCards</w:t>
+      </w:r>
+      <w:proofErr w:type="spellEnd"/>
+      <w:r>
+        <w:t xml:space="preserve">, which will deal cards to players, and </w:t>
+      </w:r>
+      <w:proofErr w:type="spellStart"/>
+      <w:r>
+        <w:rPr>
+          <w:i/>
+          <w:iCs/>
+        </w:rPr>
+        <w:t>countFrequencies</w:t>
+      </w:r>
+      <w:proofErr w:type="spellEnd"/>
+      <w:r>
+        <w:t>, which will check if pack of cards is guaranteed to be winnable.</w:t>
+      </w:r>
+      <w:r>
+        <w:t xml:space="preserve"> </w:t>
+      </w:r>
+      <w:r>
+        <w:t>Developed methods</w:t>
+      </w:r>
+      <w:r>
+        <w:t xml:space="preserve"> </w:t>
+      </w:r>
+      <w:proofErr w:type="spellStart"/>
+      <w:r>
+        <w:rPr>
+          <w:i/>
+          <w:iCs/>
+        </w:rPr>
+        <w:t>dealCards</w:t>
+      </w:r>
+      <w:proofErr w:type="spellEnd"/>
+      <w:r>
+        <w:rPr>
+          <w:i/>
+          <w:iCs/>
+        </w:rPr>
+        <w:t xml:space="preserve"> </w:t>
+      </w:r>
+      <w:r>
+        <w:t>and</w:t>
+      </w:r>
+      <w:r>
+        <w:t xml:space="preserve"> </w:t>
+      </w:r>
+      <w:proofErr w:type="spellStart"/>
+      <w:r>
+        <w:rPr>
+          <w:i/>
+          <w:iCs/>
+        </w:rPr>
+        <w:t>countFrequencies</w:t>
+      </w:r>
+      <w:proofErr w:type="spellEnd"/>
+      <w:r>
+        <w:t>, and ensured code for these methods passed unit tests</w:t>
+      </w:r>
+      <w:r>
+        <w:t xml:space="preserve">. </w:t>
+      </w:r>
+      <w:r>
+        <w:t>Created</w:t>
+      </w:r>
+      <w:r>
+        <w:t xml:space="preserve"> </w:t>
+      </w:r>
+      <w:r>
+        <w:rPr>
+          <w:i/>
+          <w:iCs/>
+        </w:rPr>
+        <w:t xml:space="preserve">Card.java </w:t>
+      </w:r>
+      <w:r>
+        <w:t>with setter and getter methods for card values and holders.</w:t>
+      </w:r>
+      <w:r>
+        <w:t xml:space="preserve"> Created </w:t>
+      </w:r>
+      <w:r>
+        <w:rPr>
+          <w:i/>
+          <w:iCs/>
+        </w:rPr>
+        <w:t>CardDeck.java</w:t>
+      </w:r>
+      <w:r>
+        <w:t xml:space="preserve"> with </w:t>
+      </w:r>
+      <w:r>
+        <w:t xml:space="preserve">methods </w:t>
+      </w:r>
+      <w:r>
+        <w:t xml:space="preserve">for </w:t>
+      </w:r>
+      <w:r>
+        <w:t xml:space="preserve">deck transactions. </w:t>
+      </w:r>
+      <w:r>
+        <w:t xml:space="preserve"> </w:t>
+      </w:r>
+    </w:p>
+    <w:p>
+      <w:pPr>
+        <w:pStyle w:val="Heading2"/>
+      </w:pPr>
+      <w:bookmarkStart w:id="2" w:name="_Toc55993901"/>
+      <w:r>
+        <w:t>25/10/2020 – 12:30pm</w:t>
+      </w:r>
+      <w:r>
+        <w:t xml:space="preserve"> (</w:t>
+      </w:r>
+      <w:r>
+        <w:t>3</w:t>
+      </w:r>
+      <w:r>
+        <w:t xml:space="preserve"> hours</w:t>
+      </w:r>
+      <w:r>
+        <w:t xml:space="preserve"> 30 minutes</w:t>
+      </w:r>
+      <w:r>
+        <w:t>)</w:t>
+      </w:r>
+      <w:r>
+        <w:t xml:space="preserve"> [</w:t>
+      </w:r>
+      <w:r>
+        <w:rPr>
+          <w:i/>
+          <w:iCs/>
+        </w:rPr>
+        <w:t xml:space="preserve">Signed: </w:t>
+      </w:r>
+      <w:r>
+        <w:rPr>
+          <w:i/>
+          <w:iCs/>
+        </w:rPr>
+        <w:t>014485</w:t>
+      </w:r>
+      <w:r>
+        <w:rPr>
+          <w:i/>
+          <w:iCs/>
+        </w:rPr>
+        <w:t>,</w:t>
+      </w:r>
+      <w:r>
+        <w:rPr>
+          <w:i/>
+          <w:iCs/>
+        </w:rPr>
+        <w:t xml:space="preserve"> 054530</w:t>
+      </w:r>
+      <w:r>
+        <w:rPr>
+          <w:i/>
+          <w:iCs/>
+        </w:rPr>
+        <w:t>]</w:t>
+      </w:r>
+      <w:bookmarkEnd w:id="2"/>
+    </w:p>
+    <w:p>
+      <w:r>
+        <w:t xml:space="preserve">Started with </w:t>
+      </w:r>
+      <w:r>
+        <w:t>B</w:t>
+      </w:r>
+      <w:r>
+        <w:t xml:space="preserve"> as driver and </w:t>
+      </w:r>
+      <w:r>
+        <w:t>A</w:t>
+      </w:r>
+      <w:r>
+        <w:t xml:space="preserve"> as navigator. </w:t>
+      </w:r>
+      <w:r>
+        <w:t xml:space="preserve">Created </w:t>
+      </w:r>
+      <w:r>
+        <w:rPr>
+          <w:i/>
+          <w:iCs/>
+        </w:rPr>
+        <w:t>PlayerTest.java</w:t>
+      </w:r>
+      <w:r>
+        <w:t xml:space="preserve"> to test a threaded class which will handle actions of the player, with a method </w:t>
+      </w:r>
+      <w:r>
+        <w:rPr>
+          <w:i/>
+          <w:iCs/>
+        </w:rPr>
+        <w:t>play</w:t>
+      </w:r>
+      <w:r>
+        <w:t xml:space="preserve"> which will continually draw and discard cards until a winner is found. </w:t>
+      </w:r>
+      <w:r>
+        <w:t xml:space="preserve">Created threaded class </w:t>
+      </w:r>
+      <w:r>
+        <w:rPr>
+          <w:i/>
+          <w:iCs/>
+        </w:rPr>
+        <w:t>Player.java</w:t>
+      </w:r>
+      <w:r>
+        <w:t xml:space="preserve"> with </w:t>
+      </w:r>
+      <w:r>
+        <w:t xml:space="preserve">method </w:t>
+      </w:r>
+      <w:r>
+        <w:rPr>
+          <w:i/>
+          <w:iCs/>
+        </w:rPr>
+        <w:t>play</w:t>
+      </w:r>
+      <w:r>
+        <w:t xml:space="preserve">, and ensured </w:t>
+      </w:r>
+      <w:r>
+        <w:t xml:space="preserve">the code passed </w:t>
+      </w:r>
+      <w:r>
+        <w:t xml:space="preserve">the </w:t>
+      </w:r>
+      <w:r>
+        <w:t>unit test.</w:t>
+      </w:r>
+    </w:p>
+    <w:p>
+      <w:r>
+        <w:t xml:space="preserve">Swapped roles (A as driver, B as navigator). </w:t>
+      </w:r>
+      <w:r>
+        <w:t xml:space="preserve">Added a test method in </w:t>
+      </w:r>
+      <w:r>
+        <w:rPr>
+          <w:i/>
+          <w:iCs/>
+        </w:rPr>
+        <w:t xml:space="preserve">PlayerTest.java </w:t>
+      </w:r>
+      <w:r>
+        <w:t xml:space="preserve">for a new method </w:t>
+      </w:r>
+      <w:proofErr w:type="spellStart"/>
+      <w:r>
+        <w:rPr>
+          <w:i/>
+          <w:iCs/>
+        </w:rPr>
+        <w:t>isWinner</w:t>
+      </w:r>
+      <w:proofErr w:type="spellEnd"/>
+      <w:r>
+        <w:t>, which will perform checks for a win condition and declare the winner of the game. C</w:t>
+      </w:r>
+      <w:r>
+        <w:t xml:space="preserve">reated a </w:t>
+      </w:r>
+      <w:r>
+        <w:t xml:space="preserve">new method </w:t>
+      </w:r>
+      <w:proofErr w:type="spellStart"/>
+      <w:r>
+        <w:rPr>
+          <w:i/>
+          <w:iCs/>
+        </w:rPr>
+        <w:t>isWinner</w:t>
+      </w:r>
+      <w:proofErr w:type="spellEnd"/>
+      <w:r>
+        <w:t xml:space="preserve"> </w:t>
+      </w:r>
+      <w:r>
+        <w:t>in</w:t>
+      </w:r>
+      <w:r>
+        <w:t xml:space="preserve"> </w:t>
+      </w:r>
+      <w:r>
+        <w:rPr>
+          <w:i/>
+          <w:iCs/>
+        </w:rPr>
+        <w:t>Player</w:t>
+      </w:r>
+      <w:r>
+        <w:rPr>
+          <w:i/>
+          <w:iCs/>
+        </w:rPr>
+        <w:t>.java</w:t>
+      </w:r>
+      <w:r>
+        <w:t xml:space="preserve">, and ensured </w:t>
+      </w:r>
+      <w:r>
+        <w:t>the code passed the unit test.</w:t>
+      </w:r>
+    </w:p>
+    <w:p>
+      <w:pPr>
+        <w:pStyle w:val="Heading2"/>
+      </w:pPr>
+      <w:bookmarkStart w:id="3" w:name="_Toc55993902"/>
+      <w:r>
+        <w:t>30</w:t>
+      </w:r>
+      <w:r>
+        <w:t>/10/2020 – 12:30pm</w:t>
+      </w:r>
+      <w:r>
+        <w:t xml:space="preserve"> (</w:t>
+      </w:r>
+      <w:r>
+        <w:t>3</w:t>
+      </w:r>
+      <w:r>
+        <w:t xml:space="preserve"> hour</w:t>
+      </w:r>
+      <w:r>
+        <w:t>s</w:t>
+      </w:r>
+      <w:r>
+        <w:t xml:space="preserve"> 30 minutes)</w:t>
+      </w:r>
+      <w:r>
+        <w:t xml:space="preserve"> [</w:t>
+      </w:r>
+      <w:r>
+        <w:rPr>
+          <w:i/>
+          <w:iCs/>
+        </w:rPr>
+        <w:t xml:space="preserve">Signed: </w:t>
+      </w:r>
+      <w:r>
+        <w:rPr>
+          <w:i/>
+          <w:iCs/>
+        </w:rPr>
+        <w:t>014485</w:t>
+      </w:r>
+      <w:r>
+        <w:rPr>
+          <w:i/>
+          <w:iCs/>
+        </w:rPr>
+        <w:t>,</w:t>
+      </w:r>
+      <w:r>
+        <w:rPr>
+          <w:i/>
+          <w:iCs/>
+        </w:rPr>
+        <w:t xml:space="preserve"> 054530</w:t>
+      </w:r>
+      <w:r>
+        <w:rPr>
+          <w:i/>
+          <w:iCs/>
+        </w:rPr>
+        <w:t>]</w:t>
+      </w:r>
+      <w:bookmarkEnd w:id="3"/>
+    </w:p>
+    <w:p>
+      <w:r>
+        <w:t xml:space="preserve">Started with B as driver and A as navigator. </w:t>
+      </w:r>
+      <w:r>
+        <w:t>Added test method</w:t>
+      </w:r>
+      <w:r>
+        <w:t>s</w:t>
+      </w:r>
+      <w:r>
+        <w:t xml:space="preserve"> in </w:t>
+      </w:r>
+      <w:r>
+        <w:rPr>
+          <w:i/>
+          <w:iCs/>
+        </w:rPr>
+        <w:t>PlayerTest.java</w:t>
+      </w:r>
+      <w:r>
+        <w:t xml:space="preserve"> for </w:t>
+      </w:r>
+      <w:r>
+        <w:rPr>
+          <w:i/>
+          <w:iCs/>
+        </w:rPr>
+        <w:t>strategy</w:t>
+      </w:r>
+      <w:r>
+        <w:t xml:space="preserve">, </w:t>
+      </w:r>
+      <w:r>
+        <w:t xml:space="preserve">which will help the player decide to do with a newly drawn card depending on cards in their hand, and auxiliary </w:t>
+      </w:r>
+      <w:r>
+        <w:t xml:space="preserve">methods </w:t>
+      </w:r>
+      <w:r>
+        <w:rPr>
+          <w:i/>
+          <w:iCs/>
+        </w:rPr>
+        <w:t>keep</w:t>
+      </w:r>
+      <w:r>
+        <w:t xml:space="preserve">, </w:t>
+      </w:r>
+      <w:r>
+        <w:rPr>
+          <w:i/>
+          <w:iCs/>
+        </w:rPr>
+        <w:t>remove</w:t>
+      </w:r>
+      <w:r>
+        <w:t xml:space="preserve">, and </w:t>
+      </w:r>
+      <w:r>
+        <w:rPr>
+          <w:i/>
+          <w:iCs/>
+        </w:rPr>
+        <w:t>discard</w:t>
+      </w:r>
+      <w:r>
+        <w:t xml:space="preserve"> to </w:t>
+      </w:r>
+      <w:r>
+        <w:t>manipulate the cards depending on the scenario.</w:t>
+      </w:r>
+      <w:r>
+        <w:rPr>
+          <w:i/>
+          <w:iCs/>
+        </w:rPr>
+        <w:t xml:space="preserve"> </w:t>
+      </w:r>
+      <w:r>
+        <w:t>C</w:t>
+      </w:r>
+      <w:r>
+        <w:t xml:space="preserve">reated the method </w:t>
+      </w:r>
+      <w:r>
+        <w:rPr>
+          <w:i/>
+          <w:iCs/>
+        </w:rPr>
+        <w:t>strategy</w:t>
+      </w:r>
+      <w:r>
+        <w:t xml:space="preserve"> and its </w:t>
+      </w:r>
+      <w:r>
+        <w:t xml:space="preserve">auxiliary </w:t>
+      </w:r>
+      <w:r>
+        <w:t xml:space="preserve">methods </w:t>
+      </w:r>
+      <w:r>
+        <w:rPr>
+          <w:i/>
+          <w:iCs/>
+        </w:rPr>
+        <w:t>kee</w:t>
+      </w:r>
+      <w:r>
+        <w:rPr>
+          <w:i/>
+          <w:iCs/>
+        </w:rPr>
+        <w:t>p</w:t>
+      </w:r>
+      <w:r>
+        <w:t xml:space="preserve">, </w:t>
+      </w:r>
+      <w:r>
+        <w:rPr>
+          <w:i/>
+          <w:iCs/>
+        </w:rPr>
+        <w:t>remov</w:t>
+      </w:r>
+      <w:r>
+        <w:rPr>
+          <w:i/>
+          <w:iCs/>
+        </w:rPr>
+        <w:t>e</w:t>
+      </w:r>
+      <w:r>
+        <w:t xml:space="preserve">, and </w:t>
+      </w:r>
+      <w:r>
+        <w:rPr>
+          <w:i/>
+          <w:iCs/>
+        </w:rPr>
+        <w:t>discard</w:t>
+      </w:r>
+      <w:r>
         <w:t>.</w:t>
       </w:r>
       <w:r>
         <w:t xml:space="preserve"> </w:t>
       </w:r>
-      <w:r>
-        <w:t xml:space="preserve">Created </w:t>
-      </w:r>
-      <w:r>
-        <w:rPr>
-          <w:i/>
-          <w:iCs/>
-        </w:rPr>
-        <w:t>CardGame.java</w:t>
-      </w:r>
-      <w:r>
-        <w:t>, and added input for number of players and location of pack to load</w:t>
-      </w:r>
-      <w:r>
-        <w:t xml:space="preserve"> in the main method, with </w:t>
-      </w:r>
-      <w:r>
-        <w:t xml:space="preserve">auxiliary methods </w:t>
-      </w:r>
-      <w:r>
-        <w:rPr>
-          <w:i/>
-          <w:iCs/>
-        </w:rPr>
-        <w:t>validateInput</w:t>
-      </w:r>
-      <w:r>
-        <w:t xml:space="preserve"> and </w:t>
-      </w:r>
-      <w:r>
-        <w:rPr>
-          <w:i/>
-          <w:iCs/>
-        </w:rPr>
-        <w:t>importPack</w:t>
-      </w:r>
-      <w:r>
-        <w:t xml:space="preserve"> to handle these inputs</w:t>
-      </w:r>
-      <w:r>
-        <w:t xml:space="preserve">. </w:t>
-      </w:r>
-      <w:r>
-        <w:t>Ensured code passed unit tests.</w:t>
-      </w:r>
-    </w:p>
-    <w:p>
-      <w:pPr>
-        <w:rPr>
-          <w:i/>
-          <w:iCs/>
-        </w:rPr>
-      </w:pPr>
-      <w:r>
-        <w:t>Swapped roles (B as driver, A as navigator), then</w:t>
-      </w:r>
-      <w:r>
-        <w:t xml:space="preserve"> a</w:t>
-      </w:r>
-      <w:r>
-        <w:t xml:space="preserve">dded test methods to </w:t>
-      </w:r>
-      <w:r>
-        <w:rPr>
-          <w:i/>
-          <w:iCs/>
-        </w:rPr>
-        <w:t>CardGameTest.</w:t>
-      </w:r>
-      <w:r>
-        <w:t>java</w:t>
-      </w:r>
-      <w:r>
-        <w:t xml:space="preserve"> </w:t>
-      </w:r>
-      <w:r>
-        <w:t xml:space="preserve">for </w:t>
-      </w:r>
-      <w:r>
-        <w:rPr>
-          <w:i/>
-          <w:iCs/>
-        </w:rPr>
-        <w:t>dealCards</w:t>
-      </w:r>
-      <w:r>
-        <w:t xml:space="preserve">, which will deal cards to players, and </w:t>
-      </w:r>
-      <w:r>
-        <w:rPr>
-          <w:i/>
-          <w:iCs/>
-        </w:rPr>
-        <w:t>countFrequencies</w:t>
-      </w:r>
-      <w:r>
-        <w:t>, which will check if pack of cards is guaranteed to be winnable.</w:t>
-      </w:r>
-      <w:r>
-        <w:t xml:space="preserve"> </w:t>
-      </w:r>
-      <w:r>
-        <w:t>Developed methods</w:t>
-      </w:r>
-      <w:r>
-        <w:t xml:space="preserve"> </w:t>
-      </w:r>
-      <w:r>
-        <w:rPr>
-          <w:i/>
-          <w:iCs/>
-        </w:rPr>
-        <w:t>dealCards</w:t>
-      </w:r>
-      <w:r>
-        <w:rPr>
-          <w:i/>
-          <w:iCs/>
-        </w:rPr>
-        <w:t xml:space="preserve"> </w:t>
-      </w:r>
-      <w:r>
-        <w:t>and</w:t>
-      </w:r>
-      <w:r>
-        <w:t xml:space="preserve"> </w:t>
-      </w:r>
-      <w:r>
-        <w:rPr>
-          <w:i/>
-          <w:iCs/>
-        </w:rPr>
-        <w:t>countFrequencies</w:t>
-      </w:r>
-      <w:r>
-        <w:t>, and ensured code for these methods passed unit tests</w:t>
-      </w:r>
-      <w:r>
-        <w:t xml:space="preserve">. </w:t>
-      </w:r>
-      <w:r>
-        <w:t>Created</w:t>
-      </w:r>
-      <w:r>
-        <w:t xml:space="preserve"> </w:t>
-      </w:r>
-      <w:r>
-        <w:rPr>
-          <w:i/>
-          <w:iCs/>
-        </w:rPr>
-        <w:t xml:space="preserve">Card.java </w:t>
-      </w:r>
-      <w:r>
-        <w:t>with setter and getter methods for card values and holders.</w:t>
-      </w:r>
-      <w:r>
-        <w:t xml:space="preserve"> Created </w:t>
-      </w:r>
-      <w:r>
-        <w:rPr>
-          <w:i/>
-          <w:iCs/>
-        </w:rPr>
-        <w:t>CardDeck.java</w:t>
-      </w:r>
-      <w:r>
-        <w:t xml:space="preserve"> with </w:t>
-      </w:r>
-      <w:r>
-        <w:t xml:space="preserve">methods </w:t>
-      </w:r>
-      <w:r>
-        <w:t xml:space="preserve">for </w:t>
-      </w:r>
-      <w:r>
-        <w:t xml:space="preserve">deck transactions. </w:t>
-      </w:r>
-      <w:r>
-        <w:t xml:space="preserve"> </w:t>
+    </w:p>
+    <w:p>
+      <w:r>
+        <w:t xml:space="preserve">Swapped roles (A as driver, B as navigator). </w:t>
+      </w:r>
+      <w:r>
+        <w:t>Added test methods</w:t>
+      </w:r>
+      <w:r>
+        <w:t xml:space="preserve"> in </w:t>
+      </w:r>
+      <w:r>
+        <w:rPr>
+          <w:i/>
+          <w:iCs/>
+        </w:rPr>
+        <w:t>PlayerTest.java</w:t>
+      </w:r>
+      <w:r>
+        <w:t xml:space="preserve"> for </w:t>
+      </w:r>
+      <w:proofErr w:type="spellStart"/>
+      <w:r>
+        <w:rPr>
+          <w:i/>
+          <w:iCs/>
+        </w:rPr>
+        <w:t>createFile</w:t>
+      </w:r>
+      <w:proofErr w:type="spellEnd"/>
+      <w:r>
+        <w:t>, which will create an output file for each player’s actions</w:t>
+      </w:r>
+      <w:r>
+        <w:t xml:space="preserve">, </w:t>
+      </w:r>
+      <w:proofErr w:type="spellStart"/>
+      <w:r>
+        <w:rPr>
+          <w:i/>
+          <w:iCs/>
+        </w:rPr>
+        <w:t>writeToFile</w:t>
+      </w:r>
+      <w:proofErr w:type="spellEnd"/>
+      <w:r>
+        <w:t xml:space="preserve">, which will write to these files when a game action has occurred, and </w:t>
+      </w:r>
+      <w:proofErr w:type="spellStart"/>
+      <w:r>
+        <w:rPr>
+          <w:i/>
+          <w:iCs/>
+        </w:rPr>
+        <w:t>viewArray</w:t>
+      </w:r>
+      <w:proofErr w:type="spellEnd"/>
+      <w:r>
+        <w:t xml:space="preserve">, which will display the cards in the hand or deck of a player. </w:t>
+      </w:r>
+      <w:r>
+        <w:t xml:space="preserve">Created methods </w:t>
+      </w:r>
+      <w:proofErr w:type="spellStart"/>
+      <w:r>
+        <w:rPr>
+          <w:i/>
+          <w:iCs/>
+        </w:rPr>
+        <w:t>createFile</w:t>
+      </w:r>
+      <w:proofErr w:type="spellEnd"/>
+      <w:r>
+        <w:t xml:space="preserve">, </w:t>
+      </w:r>
+      <w:proofErr w:type="spellStart"/>
+      <w:r>
+        <w:rPr>
+          <w:i/>
+          <w:iCs/>
+        </w:rPr>
+        <w:t>writeToFile</w:t>
+      </w:r>
+      <w:proofErr w:type="spellEnd"/>
+      <w:r>
+        <w:t xml:space="preserve">, and </w:t>
+      </w:r>
+      <w:proofErr w:type="spellStart"/>
+      <w:r>
+        <w:rPr>
+          <w:i/>
+          <w:iCs/>
+        </w:rPr>
+        <w:t>viewArray</w:t>
+      </w:r>
+      <w:proofErr w:type="spellEnd"/>
+      <w:r>
+        <w:t xml:space="preserve"> in </w:t>
+      </w:r>
+      <w:r>
+        <w:rPr>
+          <w:i/>
+          <w:iCs/>
+        </w:rPr>
+        <w:t>Player.java</w:t>
+      </w:r>
+      <w:r>
+        <w:t>, ensuring that the code passed unit tests.</w:t>
       </w:r>
     </w:p>
     <w:p>
       <w:pPr>
         <w:pStyle w:val="Heading2"/>
       </w:pPr>
-      <w:bookmarkStart w:id="2" w:name="_Toc55993901"/>
-      <w:r>
-        <w:t>25/10/2020 – 12:30pm</w:t>
-      </w:r>
-      <w:r>
-        <w:t xml:space="preserve"> (</w:t>
-      </w:r>
-      <w:r>
-        <w:t>3</w:t>
-      </w:r>
-      <w:r>
-        <w:t xml:space="preserve"> hours</w:t>
-      </w:r>
-      <w:r>
-        <w:t xml:space="preserve"> 30 minutes</w:t>
-      </w:r>
-      <w:r>
-        <w:t>)</w:t>
-      </w:r>
-      <w:r>
-        <w:t xml:space="preserve"> [</w:t>
+      <w:bookmarkStart w:id="4" w:name="_Toc55993903"/>
+      <w:r>
+        <w:t>5/11/2020 – 1:00pm (4 hours) [</w:t>
       </w:r>
       <w:r>
         <w:rPr>
@@ -1103,529 +1631,10 @@
         </w:rPr>
         <w:t>]</w:t>
       </w:r>
-      <w:bookmarkEnd w:id="2"/>
-    </w:p>
-    <w:p>
-      <w:r>
-        <w:t xml:space="preserve">Started with </w:t>
-      </w:r>
-      <w:r>
-        <w:t>B</w:t>
-      </w:r>
-      <w:r>
-        <w:t xml:space="preserve"> as driver and </w:t>
-      </w:r>
-      <w:r>
-        <w:t>A</w:t>
-      </w:r>
-      <w:r>
-        <w:t xml:space="preserve"> as navigator. </w:t>
-      </w:r>
-      <w:r>
-        <w:t xml:space="preserve">Created </w:t>
-      </w:r>
-      <w:r>
-        <w:rPr>
-          <w:i/>
-          <w:iCs/>
-        </w:rPr>
-        <w:t>PlayerTest.java</w:t>
-      </w:r>
-      <w:r>
-        <w:t xml:space="preserve"> to </w:t>
-      </w:r>
-      <w:r>
-        <w:t xml:space="preserve">test a threaded class which will handle actions of the player, with a method </w:t>
-      </w:r>
-      <w:r>
-        <w:rPr>
-          <w:i/>
-          <w:iCs/>
-        </w:rPr>
-        <w:t>play</w:t>
-      </w:r>
-      <w:r>
-        <w:t xml:space="preserve"> which will continually draw and discard cards until a winner is found</w:t>
-      </w:r>
-      <w:r>
-        <w:t>.</w:t>
-      </w:r>
-      <w:r>
-        <w:t xml:space="preserve"> </w:t>
-      </w:r>
-      <w:r>
-        <w:t xml:space="preserve">Created threaded class </w:t>
-      </w:r>
-      <w:r>
-        <w:rPr>
-          <w:i/>
-          <w:iCs/>
-        </w:rPr>
-        <w:t>Player.java</w:t>
-      </w:r>
-      <w:r>
-        <w:t xml:space="preserve"> with </w:t>
-      </w:r>
-      <w:r>
-        <w:t xml:space="preserve">method </w:t>
-      </w:r>
-      <w:r>
-        <w:rPr>
-          <w:i/>
-          <w:iCs/>
-        </w:rPr>
-        <w:t>play</w:t>
-      </w:r>
-      <w:r>
-        <w:t xml:space="preserve">, and ensured </w:t>
-      </w:r>
-      <w:r>
-        <w:t xml:space="preserve">the code passed </w:t>
-      </w:r>
-      <w:r>
-        <w:t xml:space="preserve">the </w:t>
-      </w:r>
-      <w:r>
-        <w:t>unit test.</w:t>
-      </w:r>
-    </w:p>
-    <w:p>
-      <w:r>
-        <w:t xml:space="preserve">Swapped roles (A as driver, B as navigator). </w:t>
-      </w:r>
-      <w:r>
-        <w:t xml:space="preserve">Added a test method in </w:t>
-      </w:r>
-      <w:r>
-        <w:rPr>
-          <w:i/>
-          <w:iCs/>
-        </w:rPr>
-        <w:t xml:space="preserve">PlayerTest.java </w:t>
-      </w:r>
-      <w:r>
-        <w:t xml:space="preserve">for a new method </w:t>
-      </w:r>
-      <w:r>
-        <w:rPr>
-          <w:i/>
-          <w:iCs/>
-        </w:rPr>
-        <w:t>isWinner</w:t>
-      </w:r>
-      <w:r>
-        <w:t>, which will perform checks for a win condition and declare the winner of the game. C</w:t>
-      </w:r>
-      <w:r>
-        <w:t xml:space="preserve">reated a </w:t>
-      </w:r>
-      <w:r>
-        <w:t xml:space="preserve">new method </w:t>
-      </w:r>
-      <w:r>
-        <w:rPr>
-          <w:i/>
-          <w:iCs/>
-        </w:rPr>
-        <w:t>isWinner</w:t>
-      </w:r>
-      <w:r>
-        <w:t xml:space="preserve"> </w:t>
-      </w:r>
-      <w:r>
-        <w:t>in</w:t>
-      </w:r>
-      <w:r>
-        <w:t xml:space="preserve"> </w:t>
-      </w:r>
-      <w:r>
-        <w:rPr>
-          <w:i/>
-          <w:iCs/>
-        </w:rPr>
-        <w:t>Player</w:t>
-      </w:r>
-      <w:r>
-        <w:rPr>
-          <w:i/>
-          <w:iCs/>
-        </w:rPr>
-        <w:t>.java</w:t>
-      </w:r>
-      <w:r>
-        <w:t xml:space="preserve">, and ensured </w:t>
-      </w:r>
-      <w:r>
-        <w:t>the code passed the unit test.</w:t>
-      </w:r>
-      <w:bookmarkStart w:id="3" w:name="_GoBack"/>
-      <w:bookmarkEnd w:id="3"/>
-    </w:p>
-    <w:p>
-      <w:pPr>
-        <w:pStyle w:val="Heading2"/>
-      </w:pPr>
-      <w:bookmarkStart w:id="4" w:name="_Toc55993902"/>
-      <w:r>
-        <w:t>30</w:t>
-      </w:r>
-      <w:r>
-        <w:t>/10/2020 – 12:30pm</w:t>
-      </w:r>
-      <w:r>
-        <w:t xml:space="preserve"> (</w:t>
-      </w:r>
-      <w:r>
-        <w:t>3</w:t>
-      </w:r>
-      <w:r>
-        <w:t xml:space="preserve"> hour</w:t>
-      </w:r>
-      <w:r>
-        <w:t>s</w:t>
-      </w:r>
-      <w:r>
-        <w:t xml:space="preserve"> 30 minutes)</w:t>
-      </w:r>
-      <w:r>
-        <w:t xml:space="preserve"> [</w:t>
-      </w:r>
-      <w:r>
-        <w:rPr>
-          <w:i/>
-          <w:iCs/>
-        </w:rPr>
-        <w:t xml:space="preserve">Signed: </w:t>
-      </w:r>
-      <w:r>
-        <w:rPr>
-          <w:i/>
-          <w:iCs/>
-        </w:rPr>
-        <w:t>014485</w:t>
-      </w:r>
-      <w:r>
-        <w:rPr>
-          <w:i/>
-          <w:iCs/>
-        </w:rPr>
-        <w:t>,</w:t>
-      </w:r>
-      <w:r>
-        <w:rPr>
-          <w:i/>
-          <w:iCs/>
-        </w:rPr>
-        <w:t xml:space="preserve"> 054530</w:t>
-      </w:r>
-      <w:r>
-        <w:rPr>
-          <w:i/>
-          <w:iCs/>
-        </w:rPr>
-        <w:t>]</w:t>
-      </w:r>
       <w:bookmarkEnd w:id="4"/>
     </w:p>
     <w:p>
       <w:r>
-        <w:t xml:space="preserve">Started with B as driver and A as navigator. </w:t>
-      </w:r>
-      <w:r>
-        <w:t>Added test method</w:t>
-      </w:r>
-      <w:r>
-        <w:t>s</w:t>
-      </w:r>
-      <w:r>
-        <w:t xml:space="preserve"> in </w:t>
-      </w:r>
-      <w:r>
-        <w:rPr>
-          <w:i/>
-          <w:iCs/>
-        </w:rPr>
-        <w:t>PlayerTest.java</w:t>
-      </w:r>
-      <w:r>
-        <w:t xml:space="preserve"> for </w:t>
-      </w:r>
-      <w:r>
-        <w:rPr>
-          <w:i/>
-          <w:iCs/>
-        </w:rPr>
-        <w:t>strategy</w:t>
-      </w:r>
-      <w:r>
-        <w:t xml:space="preserve">, </w:t>
-      </w:r>
-      <w:r>
-        <w:t xml:space="preserve">which will help the player decide to do with a </w:t>
-      </w:r>
-      <w:r>
-        <w:t>newly drawn card depending on cards in their hand</w:t>
-      </w:r>
-      <w:r>
-        <w:t xml:space="preserve">, and auxiliary </w:t>
-      </w:r>
-      <w:r>
-        <w:t xml:space="preserve">methods </w:t>
-      </w:r>
-      <w:r>
-        <w:rPr>
-          <w:i/>
-          <w:iCs/>
-        </w:rPr>
-        <w:t>keep</w:t>
-      </w:r>
-      <w:r>
-        <w:t xml:space="preserve">, </w:t>
-      </w:r>
-      <w:r>
-        <w:rPr>
-          <w:i/>
-          <w:iCs/>
-        </w:rPr>
-        <w:t>remove</w:t>
-      </w:r>
-      <w:r>
-        <w:t xml:space="preserve">, and </w:t>
-      </w:r>
-      <w:r>
-        <w:rPr>
-          <w:i/>
-          <w:iCs/>
-        </w:rPr>
-        <w:t>discard</w:t>
-      </w:r>
-      <w:r>
-        <w:t xml:space="preserve"> to </w:t>
-      </w:r>
-      <w:r>
-        <w:t>manipulate the cards depending on the scenario.</w:t>
-      </w:r>
-      <w:r>
-        <w:rPr>
-          <w:i/>
-          <w:iCs/>
-        </w:rPr>
-        <w:t xml:space="preserve"> </w:t>
-      </w:r>
-      <w:r>
-        <w:t>C</w:t>
-      </w:r>
-      <w:r>
-        <w:t xml:space="preserve">reated the method </w:t>
-      </w:r>
-      <w:r>
-        <w:rPr>
-          <w:i/>
-          <w:iCs/>
-        </w:rPr>
-        <w:t>strategy</w:t>
-      </w:r>
-      <w:r>
-        <w:t xml:space="preserve"> and its </w:t>
-      </w:r>
-      <w:r>
-        <w:t xml:space="preserve">auxiliary </w:t>
-      </w:r>
-      <w:r>
-        <w:t xml:space="preserve">methods </w:t>
-      </w:r>
-      <w:r>
-        <w:rPr>
-          <w:i/>
-          <w:iCs/>
-        </w:rPr>
-        <w:t>kee</w:t>
-      </w:r>
-      <w:r>
-        <w:rPr>
-          <w:i/>
-          <w:iCs/>
-        </w:rPr>
-        <w:t>p</w:t>
-      </w:r>
-      <w:r>
-        <w:t xml:space="preserve">, </w:t>
-      </w:r>
-      <w:r>
-        <w:rPr>
-          <w:i/>
-          <w:iCs/>
-        </w:rPr>
-        <w:t>remov</w:t>
-      </w:r>
-      <w:r>
-        <w:rPr>
-          <w:i/>
-          <w:iCs/>
-        </w:rPr>
-        <w:t>e</w:t>
-      </w:r>
-      <w:r>
-        <w:t xml:space="preserve">, and </w:t>
-      </w:r>
-      <w:r>
-        <w:rPr>
-          <w:i/>
-          <w:iCs/>
-        </w:rPr>
-        <w:t>discard</w:t>
-      </w:r>
-      <w:r>
-        <w:t>.</w:t>
-      </w:r>
-      <w:r>
-        <w:t xml:space="preserve"> </w:t>
-      </w:r>
-    </w:p>
-    <w:p>
-      <w:r>
-        <w:t xml:space="preserve">Swapped roles (A as driver, B as navigator). </w:t>
-      </w:r>
-      <w:r>
-        <w:t>Added test methods</w:t>
-      </w:r>
-      <w:r>
-        <w:t xml:space="preserve"> in </w:t>
-      </w:r>
-      <w:r>
-        <w:rPr>
-          <w:i/>
-          <w:iCs/>
-        </w:rPr>
-        <w:t>PlayerTest.java</w:t>
-      </w:r>
-      <w:r>
-        <w:t xml:space="preserve"> for </w:t>
-      </w:r>
-      <w:r>
-        <w:rPr>
-          <w:i/>
-          <w:iCs/>
-        </w:rPr>
-        <w:t>createFile</w:t>
-      </w:r>
-      <w:r>
-        <w:t>, which will create an output file for each player’s actions</w:t>
-      </w:r>
-      <w:r>
-        <w:t xml:space="preserve">, </w:t>
-      </w:r>
-      <w:r>
-        <w:rPr>
-          <w:i/>
-          <w:iCs/>
-        </w:rPr>
-        <w:t>writeToFile</w:t>
-      </w:r>
-      <w:r>
-        <w:t xml:space="preserve">, which will write to these files when a game action has occurred, and </w:t>
-      </w:r>
-      <w:r>
-        <w:rPr>
-          <w:i/>
-          <w:iCs/>
-        </w:rPr>
-        <w:t>viewArray</w:t>
-      </w:r>
-      <w:r>
-        <w:t xml:space="preserve">, which will display the cards in the hand or deck of a player. </w:t>
-      </w:r>
-      <w:r>
-        <w:t xml:space="preserve">Created methods </w:t>
-      </w:r>
-      <w:r>
-        <w:rPr>
-          <w:i/>
-          <w:iCs/>
-        </w:rPr>
-        <w:t>createFile</w:t>
-      </w:r>
-      <w:r>
-        <w:t xml:space="preserve">, </w:t>
-      </w:r>
-      <w:r>
-        <w:rPr>
-          <w:i/>
-          <w:iCs/>
-        </w:rPr>
-        <w:t>writeToFile</w:t>
-      </w:r>
-      <w:r>
-        <w:t xml:space="preserve">, and </w:t>
-      </w:r>
-      <w:r>
-        <w:rPr>
-          <w:i/>
-          <w:iCs/>
-        </w:rPr>
-        <w:t>viewArray</w:t>
-      </w:r>
-      <w:r>
-        <w:t xml:space="preserve"> in </w:t>
-      </w:r>
-      <w:r>
-        <w:rPr>
-          <w:i/>
-          <w:iCs/>
-        </w:rPr>
-        <w:t>Player.java</w:t>
-      </w:r>
-      <w:r>
-        <w:t>, ensuring that the code passed unit tests.</w:t>
-      </w:r>
-    </w:p>
-    <w:p>
-      <w:pPr>
-        <w:pStyle w:val="Heading2"/>
-      </w:pPr>
-      <w:bookmarkStart w:id="5" w:name="_Toc55993903"/>
-      <w:r>
-        <w:t>5/11/2020 – 1:00pm (4 hours) [</w:t>
-      </w:r>
-      <w:r>
-        <w:rPr>
-          <w:i/>
-          <w:iCs/>
-        </w:rPr>
-        <w:t xml:space="preserve">Signed: </w:t>
-      </w:r>
-      <w:r>
-        <w:rPr>
-          <w:i/>
-          <w:iCs/>
-        </w:rPr>
-        <w:t>014485</w:t>
-      </w:r>
-      <w:r>
-        <w:rPr>
-          <w:i/>
-          <w:iCs/>
-        </w:rPr>
-        <w:t>,</w:t>
-      </w:r>
-      <w:r>
-        <w:rPr>
-          <w:i/>
-          <w:iCs/>
-        </w:rPr>
-        <w:t xml:space="preserve"> 054530</w:t>
-      </w:r>
-      <w:r>
-        <w:rPr>
-          <w:i/>
-          <w:iCs/>
-        </w:rPr>
-        <w:t>]</w:t>
-      </w:r>
-      <w:bookmarkEnd w:id="5"/>
-    </w:p>
-    <w:p>
-      <w:r>
         <w:br w:type="page"/>
       </w:r>
     </w:p>
@@ -1633,12 +1642,12 @@
       <w:pPr>
         <w:pStyle w:val="Heading1"/>
       </w:pPr>
-      <w:bookmarkStart w:id="6" w:name="_Toc55993904"/>
+      <w:bookmarkStart w:id="5" w:name="_Toc55993904"/>
       <w:r>
         <w:lastRenderedPageBreak/>
         <w:t>Design Analysis</w:t>
       </w:r>
-      <w:bookmarkEnd w:id="6"/>
+      <w:bookmarkEnd w:id="5"/>
     </w:p>
     <w:p>
       <w:r>
@@ -1672,6 +1681,7 @@
       <w:r>
         <w:t xml:space="preserve">the </w:t>
       </w:r>
+      <w:proofErr w:type="spellStart"/>
       <w:r>
         <w:rPr>
           <w:i/>
@@ -1679,6 +1689,7 @@
         </w:rPr>
         <w:t>validateInput</w:t>
       </w:r>
+      <w:proofErr w:type="spellEnd"/>
       <w:r>
         <w:t xml:space="preserve"> method</w:t>
       </w:r>
@@ -1730,6 +1741,7 @@
       <w:r>
         <w:t xml:space="preserve"> in the </w:t>
       </w:r>
+      <w:proofErr w:type="spellStart"/>
       <w:r>
         <w:rPr>
           <w:i/>
@@ -1737,6 +1749,7 @@
         </w:rPr>
         <w:t>importPack</w:t>
       </w:r>
+      <w:proofErr w:type="spellEnd"/>
       <w:r>
         <w:t xml:space="preserve"> method</w:t>
       </w:r>
@@ -1753,8 +1766,13 @@
         <w:t xml:space="preserve">integers, and that there are enough cards for the number of players. </w:t>
       </w:r>
       <w:r>
-        <w:t>The pack of cards is implemented as an ArrayList</w:t>
-      </w:r>
+        <w:t xml:space="preserve">The pack of cards is implemented as an </w:t>
+      </w:r>
+      <w:proofErr w:type="spellStart"/>
+      <w:r>
+        <w:t>ArrayList</w:t>
+      </w:r>
+      <w:proofErr w:type="spellEnd"/>
       <w:r>
         <w:t xml:space="preserve">, </w:t>
       </w:r>
@@ -1772,6 +1790,7 @@
       <w:r>
         <w:t xml:space="preserve">In </w:t>
       </w:r>
+      <w:proofErr w:type="spellStart"/>
       <w:r>
         <w:rPr>
           <w:i/>
@@ -1779,6 +1798,7 @@
         </w:rPr>
         <w:t>dealCards</w:t>
       </w:r>
+      <w:proofErr w:type="spellEnd"/>
       <w:r>
         <w:t xml:space="preserve">, </w:t>
       </w:r>
@@ -1788,6 +1808,7 @@
       <w:r>
         <w:t xml:space="preserve">size of players’ hands through the getter method </w:t>
       </w:r>
+      <w:proofErr w:type="spellStart"/>
       <w:r>
         <w:rPr>
           <w:i/>
@@ -1795,9 +1816,11 @@
         </w:rPr>
         <w:t>getHandSize</w:t>
       </w:r>
+      <w:proofErr w:type="spellEnd"/>
       <w:r>
         <w:t xml:space="preserve"> to ensure that it continues dealing directly to their hands until every player has four cards. After that, it sequentially adds cards to players’ decks with the </w:t>
       </w:r>
+      <w:proofErr w:type="spellStart"/>
       <w:r>
         <w:rPr>
           <w:i/>
@@ -1805,6 +1828,7 @@
         </w:rPr>
         <w:t>addToDeck</w:t>
       </w:r>
+      <w:proofErr w:type="spellEnd"/>
       <w:r>
         <w:t xml:space="preserve"> method.</w:t>
       </w:r>
@@ -1813,6 +1837,7 @@
       <w:r>
         <w:t xml:space="preserve">The </w:t>
       </w:r>
+      <w:proofErr w:type="spellStart"/>
       <w:r>
         <w:rPr>
           <w:i/>
@@ -1820,6 +1845,7 @@
         </w:rPr>
         <w:t>genHashMap</w:t>
       </w:r>
+      <w:proofErr w:type="spellEnd"/>
       <w:r>
         <w:t xml:space="preserve"> method is used </w:t>
       </w:r>
@@ -1841,6 +1867,7 @@
       <w:r>
         <w:t xml:space="preserve">This is used in the </w:t>
       </w:r>
+      <w:proofErr w:type="spellStart"/>
       <w:r>
         <w:rPr>
           <w:i/>
@@ -1848,6 +1875,7 @@
         </w:rPr>
         <w:t>countFrequencies</w:t>
       </w:r>
+      <w:proofErr w:type="spellEnd"/>
       <w:r>
         <w:t xml:space="preserve"> method, which iterates through the players, and analyses </w:t>
       </w:r>
@@ -1921,6 +1949,7 @@
       <w:r>
         <w:t xml:space="preserve"> </w:t>
       </w:r>
+      <w:proofErr w:type="spellStart"/>
       <w:r>
         <w:rPr>
           <w:i/>
@@ -1928,6 +1957,7 @@
         </w:rPr>
         <w:t>viewArray</w:t>
       </w:r>
+      <w:proofErr w:type="spellEnd"/>
       <w:r>
         <w:t xml:space="preserve">, </w:t>
       </w:r>
@@ -2095,6 +2125,7 @@
         <w:lastRenderedPageBreak/>
         <w:t xml:space="preserve">To track the activities of players as actions in the game occur, we made a method </w:t>
       </w:r>
+      <w:proofErr w:type="spellStart"/>
       <w:r>
         <w:rPr>
           <w:i/>
@@ -2102,18 +2133,28 @@
         </w:rPr>
         <w:t>createFile</w:t>
       </w:r>
+      <w:proofErr w:type="spellEnd"/>
       <w:r>
         <w:t>, which creates an output .txt file for every player in the game</w:t>
       </w:r>
       <w:r>
         <w:t xml:space="preserve"> in the format </w:t>
       </w:r>
-      <w:r>
-        <w:rPr>
-          <w:i/>
-          <w:iCs/>
-        </w:rPr>
-        <w:t>player[NUMBER]_output.txt</w:t>
+      <w:proofErr w:type="gramStart"/>
+      <w:r>
+        <w:rPr>
+          <w:i/>
+          <w:iCs/>
+        </w:rPr>
+        <w:t>player[</w:t>
+      </w:r>
+      <w:proofErr w:type="gramEnd"/>
+      <w:r>
+        <w:rPr>
+          <w:i/>
+          <w:iCs/>
+        </w:rPr>
+        <w:t>NUMBER]_output.txt</w:t>
       </w:r>
       <w:r>
         <w:t xml:space="preserve">. </w:t>
@@ -2121,6 +2162,7 @@
       <w:r>
         <w:t xml:space="preserve">The additional method </w:t>
       </w:r>
+      <w:proofErr w:type="spellStart"/>
       <w:r>
         <w:rPr>
           <w:i/>
@@ -2128,6 +2170,7 @@
         </w:rPr>
         <w:t>writeToFile</w:t>
       </w:r>
+      <w:proofErr w:type="spellEnd"/>
       <w:r>
         <w:t xml:space="preserve"> is used to write </w:t>
       </w:r>
@@ -2139,12 +2182,21 @@
       <w:r>
         <w:t xml:space="preserve">A method </w:t>
       </w:r>
-      <w:r>
-        <w:rPr>
-          <w:i/>
-          <w:iCs/>
-        </w:rPr>
-        <w:t xml:space="preserve">isWinner </w:t>
+      <w:proofErr w:type="spellStart"/>
+      <w:r>
+        <w:rPr>
+          <w:i/>
+          <w:iCs/>
+        </w:rPr>
+        <w:t>isWinner</w:t>
+      </w:r>
+      <w:proofErr w:type="spellEnd"/>
+      <w:r>
+        <w:rPr>
+          <w:i/>
+          <w:iCs/>
+        </w:rPr>
+        <w:t xml:space="preserve"> </w:t>
       </w:r>
       <w:r>
         <w:t>is used to check whether a player has the appropriate cards in their hand to win the game.</w:t>
@@ -2179,37 +2231,129 @@
       <w:pPr>
         <w:pStyle w:val="Heading1"/>
       </w:pPr>
-      <w:bookmarkStart w:id="7" w:name="_Toc55993905"/>
+      <w:bookmarkStart w:id="6" w:name="_Toc55993905"/>
       <w:r>
         <w:lastRenderedPageBreak/>
         <w:t>Test Design</w:t>
       </w:r>
+      <w:bookmarkEnd w:id="6"/>
+    </w:p>
+    <w:p>
+      <w:r>
+        <w:t xml:space="preserve">For our testing, we decided to </w:t>
+      </w:r>
+      <w:r>
+        <w:t>use JUnit 5</w:t>
+      </w:r>
+      <w:r>
+        <w:t xml:space="preserve">.4.2, as this </w:t>
+      </w:r>
+      <w:r>
+        <w:t>has several advantages over using JUnit 4.x. It enables you to import only what is necessary</w:t>
+      </w:r>
+      <w:r>
+        <w:t xml:space="preserve">, which is more efficient on storage. In addition, it </w:t>
+      </w:r>
+      <w:r>
+        <w:t>allows multiple test runners to work simultaneously, which means testing can be performed more quickly.</w:t>
+      </w:r>
+    </w:p>
+    <w:p>
+      <w:r>
+        <w:t>We took a test-driven development approach, and</w:t>
+      </w:r>
+      <w:r>
+        <w:t xml:space="preserve"> we </w:t>
+      </w:r>
+      <w:r>
+        <w:t xml:space="preserve">sought to abide by best practices for testing, as outlined </w:t>
+      </w:r>
+      <w:r>
+        <w:t>by JUnit themselves (</w:t>
+      </w:r>
+      <w:hyperlink r:id="rId8" w:history="1">
+        <w:r>
+          <w:rPr>
+            <w:rStyle w:val="Hyperlink"/>
+            <w:u w:val="none"/>
+          </w:rPr>
+          <w:t>https://junit.org/junit4/faq.html#best_1</w:t>
+        </w:r>
+      </w:hyperlink>
+      <w:r>
+        <w:t>).</w:t>
+      </w:r>
+    </w:p>
+    <w:p>
+      <w:r>
+        <w:t xml:space="preserve">We created </w:t>
+      </w:r>
+      <w:r>
+        <w:t xml:space="preserve">test classes for </w:t>
+      </w:r>
+      <w:r>
+        <w:t>major classes, and created test methods to test each method in these classes where necessary</w:t>
+      </w:r>
+      <w:r>
+        <w:t xml:space="preserve">. </w:t>
+      </w:r>
+      <w:r>
+        <w:t xml:space="preserve">Tests were written before the code, </w:t>
+      </w:r>
+      <w:r>
+        <w:t>which helped</w:t>
+      </w:r>
+      <w:r>
+        <w:t xml:space="preserve"> us to get an idea of how we should write the code to be concise and fit for purpose. </w:t>
+      </w:r>
+      <w:r>
+        <w:t>T</w:t>
+      </w:r>
+      <w:r>
+        <w:t>est-first programming</w:t>
+      </w:r>
+      <w:r>
+        <w:t xml:space="preserve"> was practised, </w:t>
+      </w:r>
+      <w:r>
+        <w:t>only writing new code when an automated test was failing</w:t>
+      </w:r>
+      <w:r>
+        <w:t>.</w:t>
+      </w:r>
+    </w:p>
+    <w:p>
+      <w:r>
+        <w:t xml:space="preserve">A </w:t>
+      </w:r>
+      <w:r>
+        <w:t xml:space="preserve">pragmatic approach was taken in that tests were not created for everything; we simply tested everything which could reasonably break. </w:t>
+      </w:r>
+      <w:r>
+        <w:t xml:space="preserve">Where possible, we adapted our design so that testing would be possible. For example, when seeking to take inputs from the user, we took the input from the main method, and then processed them </w:t>
+      </w:r>
+      <w:r>
+        <w:t>in auxiliary methods which took the input as an argument. This ensured that we could test different inputs, and check whether they were being validated correctly in the auxiliary methods.</w:t>
+      </w:r>
+    </w:p>
+    <w:p>
+      <w:r>
+        <w:t xml:space="preserve">The benefit of our test-driven approach was that the code developed was </w:t>
+      </w:r>
+      <w:r>
+        <w:t xml:space="preserve">less likely to include bugs, as they would have been exposed through the unit tests created beforehand. We had very few problems with the functionality of our code, which left us with more time to optimise </w:t>
+      </w:r>
+      <w:r>
+        <w:t>our code for efficiency.</w:t>
+      </w:r>
+    </w:p>
+    <w:p>
+      <w:bookmarkStart w:id="7" w:name="_GoBack"/>
       <w:bookmarkEnd w:id="7"/>
     </w:p>
-    <w:p>
-      <w:r>
-        <w:t xml:space="preserve">For our testing, we decided to </w:t>
-      </w:r>
-      <w:r>
-        <w:t>use JUnit 5</w:t>
-      </w:r>
-      <w:r>
-        <w:t xml:space="preserve">.4.2, as this </w:t>
-      </w:r>
-      <w:r>
-        <w:t>has several advantages over using JUnit 4.x. It enables you to import only what is necessary</w:t>
-      </w:r>
-      <w:r>
-        <w:t xml:space="preserve">, which is more efficient on storage. In addition, it </w:t>
-      </w:r>
-      <w:r>
-        <w:t>allows multiple test runners to work simultaneously, which means testing can be performed more quickly.</w:t>
-      </w:r>
-    </w:p>
-    <w:p/>
     <w:sectPr>
-      <w:headerReference w:type="default" r:id="rId8"/>
-      <w:footerReference w:type="default" r:id="rId9"/>
+      <w:headerReference w:type="default" r:id="rId9"/>
+      <w:footerReference w:type="default" r:id="rId10"/>
       <w:pgSz w:w="11906" w:h="16838"/>
       <w:pgMar w:top="1440" w:right="1440" w:bottom="1440" w:left="1440" w:header="708" w:footer="708" w:gutter="0"/>
       <w:cols w:space="708"/>
@@ -3406,6 +3550,18 @@
       <w:ind w:left="220"/>
     </w:pPr>
   </w:style>
+  <w:style w:type="character" w:styleId="UnresolvedMention">
+    <w:name w:val="Unresolved Mention"/>
+    <w:basedOn w:val="DefaultParagraphFont"/>
+    <w:uiPriority w:val="99"/>
+    <w:semiHidden/>
+    <w:unhideWhenUsed/>
+    <w:rsid w:val="00480AA4"/>
+    <w:rPr>
+      <w:color w:val="605E5C"/>
+      <w:shd w:val="clear" w:color="auto" w:fill="E1DFDD"/>
+    </w:rPr>
+  </w:style>
 </w:styles>
 </file>
 
@@ -3709,7 +3865,7 @@
 </file>
 
 <file path=customXml/itemProps1.xml><?xml version="1.0" encoding="utf-8"?>
-<ds:datastoreItem xmlns:ds="http://schemas.openxmlformats.org/officeDocument/2006/customXml" ds:itemID="{4B7B055E-143E-432A-8415-5EDEF3824567}">
+<ds:datastoreItem xmlns:ds="http://schemas.openxmlformats.org/officeDocument/2006/customXml" ds:itemID="{B9711FE2-E53B-48FF-AC4D-52C37A257B22}">
   <ds:schemaRefs>
     <ds:schemaRef ds:uri="http://schemas.openxmlformats.org/officeDocument/2006/bibliography"/>
   </ds:schemaRefs>

</xml_diff>

<commit_message>
Updated design analysis to represent changes made in Player.java
</commit_message>
<xml_diff>
--- a/Report - Card Game.docx
+++ b/Report - Card Game.docx
@@ -1,6 +1,6 @@
 
 <file path=word/document.xml><?xml version="1.0" encoding="utf-8"?>
-<w:document xmlns:wpc="http://schemas.microsoft.com/office/word/2010/wordprocessingCanvas" xmlns:cx="http://schemas.microsoft.com/office/drawing/2014/chartex" xmlns:cx1="http://schemas.microsoft.com/office/drawing/2015/9/8/chartex" xmlns:cx2="http://schemas.microsoft.com/office/drawing/2015/10/21/chartex" xmlns:cx3="http://schemas.microsoft.com/office/drawing/2016/5/9/chartex" xmlns:cx4="http://schemas.microsoft.com/office/drawing/2016/5/10/chartex" xmlns:cx5="http://schemas.microsoft.com/office/drawing/2016/5/11/chartex" xmlns:cx6="http://schemas.microsoft.com/office/drawing/2016/5/12/chartex" xmlns:cx7="http://schemas.microsoft.com/office/drawing/2016/5/13/chartex" xmlns:cx8="http://schemas.microsoft.com/office/drawing/2016/5/14/chartex" xmlns:mc="http://schemas.openxmlformats.org/markup-compatibility/2006" xmlns:aink="http://schemas.microsoft.com/office/drawing/2016/ink" xmlns:am3d="http://schemas.microsoft.com/office/drawing/2017/model3d" xmlns:o="urn:schemas-microsoft-com:office:office" xmlns:r="http://schemas.openxmlformats.org/officeDocument/2006/relationships" xmlns:m="http://schemas.openxmlformats.org/officeDocument/2006/math" xmlns:v="urn:schemas-microsoft-com:vml" xmlns:wp14="http://schemas.microsoft.com/office/word/2010/wordprocessingDrawing" xmlns:wp="http://schemas.openxmlformats.org/drawingml/2006/wordprocessingDrawing" xmlns:w10="urn:schemas-microsoft-com:office:word" xmlns:w="http://schemas.openxmlformats.org/wordprocessingml/2006/main" xmlns:w14="http://schemas.microsoft.com/office/word/2010/wordml" xmlns:w15="http://schemas.microsoft.com/office/word/2012/wordml" xmlns:w16cid="http://schemas.microsoft.com/office/word/2016/wordml/cid" xmlns:w16se="http://schemas.microsoft.com/office/word/2015/wordml/symex" xmlns:wpg="http://schemas.microsoft.com/office/word/2010/wordprocessingGroup" xmlns:wpi="http://schemas.microsoft.com/office/word/2010/wordprocessingInk" xmlns:wne="http://schemas.microsoft.com/office/word/2006/wordml" xmlns:wps="http://schemas.microsoft.com/office/word/2010/wordprocessingShape" mc:Ignorable="w14 w15 w16se w16cid wp14">
+<w:document xmlns:wpc="http://schemas.microsoft.com/office/word/2010/wordprocessingCanvas" xmlns:cx="http://schemas.microsoft.com/office/drawing/2014/chartex" xmlns:cx1="http://schemas.microsoft.com/office/drawing/2015/9/8/chartex" xmlns:cx2="http://schemas.microsoft.com/office/drawing/2015/10/21/chartex" xmlns:cx3="http://schemas.microsoft.com/office/drawing/2016/5/9/chartex" xmlns:cx4="http://schemas.microsoft.com/office/drawing/2016/5/10/chartex" xmlns:cx5="http://schemas.microsoft.com/office/drawing/2016/5/11/chartex" xmlns:cx6="http://schemas.microsoft.com/office/drawing/2016/5/12/chartex" xmlns:cx7="http://schemas.microsoft.com/office/drawing/2016/5/13/chartex" xmlns:cx8="http://schemas.microsoft.com/office/drawing/2016/5/14/chartex" xmlns:mc="http://schemas.openxmlformats.org/markup-compatibility/2006" xmlns:aink="http://schemas.microsoft.com/office/drawing/2016/ink" xmlns:am3d="http://schemas.microsoft.com/office/drawing/2017/model3d" xmlns:o="urn:schemas-microsoft-com:office:office" xmlns:r="http://schemas.openxmlformats.org/officeDocument/2006/relationships" xmlns:m="http://schemas.openxmlformats.org/officeDocument/2006/math" xmlns:v="urn:schemas-microsoft-com:vml" xmlns:wp14="http://schemas.microsoft.com/office/word/2010/wordprocessingDrawing" xmlns:wp="http://schemas.openxmlformats.org/drawingml/2006/wordprocessingDrawing" xmlns:w10="urn:schemas-microsoft-com:office:word" xmlns:w="http://schemas.openxmlformats.org/wordprocessingml/2006/main" xmlns:w14="http://schemas.microsoft.com/office/word/2010/wordml" xmlns:w15="http://schemas.microsoft.com/office/word/2012/wordml" xmlns:w16cex="http://schemas.microsoft.com/office/word/2018/wordml/cex" xmlns:w16cid="http://schemas.microsoft.com/office/word/2016/wordml/cid" xmlns:w16="http://schemas.microsoft.com/office/word/2018/wordml" xmlns:w16se="http://schemas.microsoft.com/office/word/2015/wordml/symex" xmlns:wpg="http://schemas.microsoft.com/office/word/2010/wordprocessingGroup" xmlns:wpi="http://schemas.microsoft.com/office/word/2010/wordprocessingInk" xmlns:wne="http://schemas.microsoft.com/office/word/2006/wordml" xmlns:wps="http://schemas.microsoft.com/office/word/2010/wordprocessingShape" mc:Ignorable="w14 w15 w16se w16cid w16 w16cex wp14">
   <w:body>
     <w:p>
       <w:pPr>
@@ -197,7 +197,7 @@
             </w:rPr>
             <w:fldChar w:fldCharType="separate"/>
           </w:r>
-          <w:hyperlink w:anchor="_Toc55993899" w:history="1">
+          <w:hyperlink w:anchor="_Toc56003105" w:history="1">
             <w:r>
               <w:rPr>
                 <w:rStyle w:val="Hyperlink"/>
@@ -224,7 +224,7 @@
                 <w:noProof/>
                 <w:webHidden/>
               </w:rPr>
-              <w:instrText xml:space="preserve"> PAGEREF _Toc55993899 \h </w:instrText>
+              <w:instrText xml:space="preserve"> PAGEREF _Toc56003105 \h </w:instrText>
             </w:r>
             <w:r>
               <w:rPr>
@@ -267,7 +267,7 @@
               <w:lang w:eastAsia="en-GB"/>
             </w:rPr>
           </w:pPr>
-          <w:hyperlink w:anchor="_Toc55993900" w:history="1">
+          <w:hyperlink w:anchor="_Toc56003106" w:history="1">
             <w:r>
               <w:rPr>
                 <w:rStyle w:val="Hyperlink"/>
@@ -303,7 +303,7 @@
                 <w:noProof/>
                 <w:webHidden/>
               </w:rPr>
-              <w:instrText xml:space="preserve"> PAGEREF _Toc55993900 \h </w:instrText>
+              <w:instrText xml:space="preserve"> PAGEREF _Toc56003106 \h </w:instrText>
             </w:r>
             <w:r>
               <w:rPr>
@@ -346,7 +346,7 @@
               <w:lang w:eastAsia="en-GB"/>
             </w:rPr>
           </w:pPr>
-          <w:hyperlink w:anchor="_Toc55993901" w:history="1">
+          <w:hyperlink w:anchor="_Toc56003107" w:history="1">
             <w:r>
               <w:rPr>
                 <w:rStyle w:val="Hyperlink"/>
@@ -382,7 +382,7 @@
                 <w:noProof/>
                 <w:webHidden/>
               </w:rPr>
-              <w:instrText xml:space="preserve"> PAGEREF _Toc55993901 \h </w:instrText>
+              <w:instrText xml:space="preserve"> PAGEREF _Toc56003107 \h </w:instrText>
             </w:r>
             <w:r>
               <w:rPr>
@@ -425,7 +425,7 @@
               <w:lang w:eastAsia="en-GB"/>
             </w:rPr>
           </w:pPr>
-          <w:hyperlink w:anchor="_Toc55993902" w:history="1">
+          <w:hyperlink w:anchor="_Toc56003108" w:history="1">
             <w:r>
               <w:rPr>
                 <w:rStyle w:val="Hyperlink"/>
@@ -461,7 +461,7 @@
                 <w:noProof/>
                 <w:webHidden/>
               </w:rPr>
-              <w:instrText xml:space="preserve"> PAGEREF _Toc55993902 \h </w:instrText>
+              <w:instrText xml:space="preserve"> PAGEREF _Toc56003108 \h </w:instrText>
             </w:r>
             <w:r>
               <w:rPr>
@@ -504,7 +504,7 @@
               <w:lang w:eastAsia="en-GB"/>
             </w:rPr>
           </w:pPr>
-          <w:hyperlink w:anchor="_Toc55993903" w:history="1">
+          <w:hyperlink w:anchor="_Toc56003109" w:history="1">
             <w:r>
               <w:rPr>
                 <w:rStyle w:val="Hyperlink"/>
@@ -540,7 +540,7 @@
                 <w:noProof/>
                 <w:webHidden/>
               </w:rPr>
-              <w:instrText xml:space="preserve"> PAGEREF _Toc55993903 \h </w:instrText>
+              <w:instrText xml:space="preserve"> PAGEREF _Toc56003109 \h </w:instrText>
             </w:r>
             <w:r>
               <w:rPr>
@@ -583,7 +583,7 @@
               <w:lang w:eastAsia="en-GB"/>
             </w:rPr>
           </w:pPr>
-          <w:hyperlink w:anchor="_Toc55993904" w:history="1">
+          <w:hyperlink w:anchor="_Toc56003110" w:history="1">
             <w:r>
               <w:rPr>
                 <w:rStyle w:val="Hyperlink"/>
@@ -610,7 +610,7 @@
                 <w:noProof/>
                 <w:webHidden/>
               </w:rPr>
-              <w:instrText xml:space="preserve"> PAGEREF _Toc55993904 \h </w:instrText>
+              <w:instrText xml:space="preserve"> PAGEREF _Toc56003110 \h </w:instrText>
             </w:r>
             <w:r>
               <w:rPr>
@@ -653,13 +653,13 @@
               <w:lang w:eastAsia="en-GB"/>
             </w:rPr>
           </w:pPr>
-          <w:hyperlink w:anchor="_Toc55993905" w:history="1">
+          <w:hyperlink w:anchor="_Toc56003111" w:history="1">
             <w:r>
               <w:rPr>
                 <w:rStyle w:val="Hyperlink"/>
                 <w:noProof/>
               </w:rPr>
-              <w:t>Test Design</w:t>
+              <w:t>Test Design Analysis</w:t>
             </w:r>
             <w:r>
               <w:rPr>
@@ -680,7 +680,7 @@
                 <w:noProof/>
                 <w:webHidden/>
               </w:rPr>
-              <w:instrText xml:space="preserve"> PAGEREF _Toc55993905 \h </w:instrText>
+              <w:instrText xml:space="preserve"> PAGEREF _Toc56003111 \h </w:instrText>
             </w:r>
             <w:r>
               <w:rPr>
@@ -738,7 +738,7 @@
       <w:pPr>
         <w:pStyle w:val="Heading1"/>
       </w:pPr>
-      <w:bookmarkStart w:id="0" w:name="_Toc55993899"/>
+      <w:bookmarkStart w:id="0" w:name="_Toc56003105"/>
       <w:r>
         <w:lastRenderedPageBreak/>
         <w:t>Development Log</w:t>
@@ -749,7 +749,7 @@
       <w:pPr>
         <w:pStyle w:val="Heading2"/>
       </w:pPr>
-      <w:bookmarkStart w:id="1" w:name="_Toc55993900"/>
+      <w:bookmarkStart w:id="1" w:name="_Toc56003106"/>
       <w:r>
         <w:t>23/10/</w:t>
       </w:r>
@@ -856,7 +856,15 @@
         <w:t>to handle</w:t>
       </w:r>
       <w:r>
-        <w:t xml:space="preserve"> input for number of players and input for the pack of cards respectively</w:t>
+        <w:t xml:space="preserve"> input for number of players and input for the pack of </w:t>
+      </w:r>
+      <w:proofErr w:type="gramStart"/>
+      <w:r>
+        <w:t>cards</w:t>
+      </w:r>
+      <w:proofErr w:type="gramEnd"/>
+      <w:r>
+        <w:t xml:space="preserve"> respectively</w:t>
       </w:r>
       <w:r>
         <w:t xml:space="preserve">. </w:t>
@@ -875,7 +883,13 @@
         <w:t>, and added input for number of players and location of pack to load</w:t>
       </w:r>
       <w:r>
-        <w:t xml:space="preserve"> in the main method, with </w:t>
+        <w:t xml:space="preserve"> </w:t>
+      </w:r>
+      <w:r>
+        <w:t xml:space="preserve">in the </w:t>
+      </w:r>
+      <w:r>
+        <w:t xml:space="preserve">main method, with </w:t>
       </w:r>
       <w:r>
         <w:t xml:space="preserve">auxiliary methods </w:t>
@@ -902,55 +916,359 @@
       </w:r>
       <w:proofErr w:type="spellEnd"/>
       <w:r>
-        <w:t xml:space="preserve"> to handle these inputs</w:t>
+        <w:t xml:space="preserve"> to handle these</w:t>
+      </w:r>
+      <w:r>
+        <w:t xml:space="preserve"> inputs. </w:t>
+      </w:r>
+      <w:r>
+        <w:t>Ensured code passed unit tests.</w:t>
+      </w:r>
+    </w:p>
+    <w:p>
+      <w:pPr>
+        <w:rPr>
+          <w:i/>
+          <w:iCs/>
+        </w:rPr>
+      </w:pPr>
+      <w:r>
+        <w:t xml:space="preserve">Swapped roles (B as driver, A as navigator), then added </w:t>
+      </w:r>
+      <w:r>
+        <w:t xml:space="preserve">test methods to </w:t>
+      </w:r>
+      <w:r>
+        <w:rPr>
+          <w:i/>
+          <w:iCs/>
+        </w:rPr>
+        <w:t>CardGameTest.</w:t>
+      </w:r>
+      <w:r>
+        <w:t>java</w:t>
+      </w:r>
+      <w:r>
+        <w:t xml:space="preserve"> </w:t>
+      </w:r>
+      <w:r>
+        <w:t xml:space="preserve">for </w:t>
+      </w:r>
+      <w:proofErr w:type="spellStart"/>
+      <w:r>
+        <w:rPr>
+          <w:i/>
+          <w:iCs/>
+        </w:rPr>
+        <w:t>dealCards</w:t>
+      </w:r>
+      <w:proofErr w:type="spellEnd"/>
+      <w:r>
+        <w:t xml:space="preserve">, which will </w:t>
+      </w:r>
+      <w:r>
+        <w:t xml:space="preserve">deal cards to players, and </w:t>
+      </w:r>
+      <w:proofErr w:type="spellStart"/>
+      <w:r>
+        <w:rPr>
+          <w:i/>
+          <w:iCs/>
+        </w:rPr>
+        <w:t>countFrequencies</w:t>
+      </w:r>
+      <w:proofErr w:type="spellEnd"/>
+      <w:r>
+        <w:t xml:space="preserve">, which will </w:t>
+      </w:r>
+      <w:r>
+        <w:t>check</w:t>
+      </w:r>
+      <w:r>
+        <w:t xml:space="preserve"> if pack of cards is </w:t>
+      </w:r>
+      <w:r>
+        <w:t xml:space="preserve">guaranteed to be </w:t>
+      </w:r>
+      <w:r>
+        <w:t xml:space="preserve">winnable. </w:t>
+      </w:r>
+      <w:r>
+        <w:t>Developed methods</w:t>
+      </w:r>
+      <w:r>
+        <w:t xml:space="preserve"> </w:t>
+      </w:r>
+      <w:proofErr w:type="spellStart"/>
+      <w:r>
+        <w:rPr>
+          <w:i/>
+          <w:iCs/>
+        </w:rPr>
+        <w:t>dealCards</w:t>
+      </w:r>
+      <w:proofErr w:type="spellEnd"/>
+      <w:r>
+        <w:rPr>
+          <w:i/>
+          <w:iCs/>
+        </w:rPr>
+        <w:t xml:space="preserve"> </w:t>
+      </w:r>
+      <w:r>
+        <w:t>and</w:t>
+      </w:r>
+      <w:r>
+        <w:t xml:space="preserve"> </w:t>
+      </w:r>
+      <w:proofErr w:type="spellStart"/>
+      <w:r>
+        <w:rPr>
+          <w:i/>
+          <w:iCs/>
+        </w:rPr>
+        <w:t>countFrequencies</w:t>
+      </w:r>
+      <w:proofErr w:type="spellEnd"/>
+      <w:r>
+        <w:t>, and ensured code for these methods passed unit tests</w:t>
+      </w:r>
+      <w:r>
+        <w:t xml:space="preserve">. Created </w:t>
+      </w:r>
+      <w:r>
+        <w:rPr>
+          <w:i/>
+          <w:iCs/>
+        </w:rPr>
+        <w:t xml:space="preserve">Card.java </w:t>
+      </w:r>
+      <w:r>
+        <w:t>with setter and getter methods for card values and holders.</w:t>
+      </w:r>
+      <w:r>
+        <w:t xml:space="preserve"> Created </w:t>
+      </w:r>
+      <w:r>
+        <w:rPr>
+          <w:i/>
+          <w:iCs/>
+        </w:rPr>
+        <w:t>CardDeck.java</w:t>
+      </w:r>
+      <w:r>
+        <w:t xml:space="preserve"> with </w:t>
+      </w:r>
+      <w:r>
+        <w:t xml:space="preserve">methods </w:t>
+      </w:r>
+      <w:r>
+        <w:t xml:space="preserve">for </w:t>
+      </w:r>
+      <w:r>
+        <w:t xml:space="preserve">deck transactions. </w:t>
+      </w:r>
+      <w:r>
+        <w:t xml:space="preserve"> </w:t>
+      </w:r>
+    </w:p>
+    <w:p>
+      <w:pPr>
+        <w:pStyle w:val="Heading2"/>
+      </w:pPr>
+      <w:bookmarkStart w:id="2" w:name="_Toc56003107"/>
+      <w:r>
+        <w:t>25/10/2020 – 12:30pm</w:t>
+      </w:r>
+      <w:r>
+        <w:t xml:space="preserve"> (</w:t>
+      </w:r>
+      <w:r>
+        <w:t>3</w:t>
+      </w:r>
+      <w:r>
+        <w:t xml:space="preserve"> hours</w:t>
+      </w:r>
+      <w:r>
+        <w:t xml:space="preserve"> 30 minutes</w:t>
+      </w:r>
+      <w:r>
+        <w:t>)</w:t>
+      </w:r>
+      <w:r>
+        <w:t xml:space="preserve"> [</w:t>
+      </w:r>
+      <w:r>
+        <w:rPr>
+          <w:i/>
+          <w:iCs/>
+        </w:rPr>
+        <w:t xml:space="preserve">Signed: </w:t>
+      </w:r>
+      <w:r>
+        <w:rPr>
+          <w:i/>
+          <w:iCs/>
+        </w:rPr>
+        <w:t>014485</w:t>
+      </w:r>
+      <w:r>
+        <w:rPr>
+          <w:i/>
+          <w:iCs/>
+        </w:rPr>
+        <w:t>,</w:t>
+      </w:r>
+      <w:r>
+        <w:rPr>
+          <w:i/>
+          <w:iCs/>
+        </w:rPr>
+        <w:t xml:space="preserve"> 054530</w:t>
+      </w:r>
+      <w:r>
+        <w:rPr>
+          <w:i/>
+          <w:iCs/>
+        </w:rPr>
+        <w:t>]</w:t>
+      </w:r>
+      <w:bookmarkEnd w:id="2"/>
+    </w:p>
+    <w:p>
+      <w:r>
+        <w:t xml:space="preserve">Started with </w:t>
+      </w:r>
+      <w:r>
+        <w:t>B</w:t>
+      </w:r>
+      <w:r>
+        <w:t xml:space="preserve"> as driver and </w:t>
+      </w:r>
+      <w:r>
+        <w:t>A</w:t>
+      </w:r>
+      <w:r>
+        <w:t xml:space="preserve"> as navigator. </w:t>
+      </w:r>
+      <w:r>
+        <w:t xml:space="preserve">Created </w:t>
+      </w:r>
+      <w:r>
+        <w:rPr>
+          <w:i/>
+          <w:iCs/>
+        </w:rPr>
+        <w:t>PlayerTest.java</w:t>
+      </w:r>
+      <w:r>
+        <w:t xml:space="preserve"> to test a threaded class which will handle actions of the player, with a method </w:t>
+      </w:r>
+      <w:r>
+        <w:rPr>
+          <w:i/>
+          <w:iCs/>
+        </w:rPr>
+        <w:t>play</w:t>
+      </w:r>
+      <w:r>
+        <w:t xml:space="preserve"> which will continually draw and discard cards until a winner is found. </w:t>
+      </w:r>
+      <w:r>
+        <w:t xml:space="preserve">Created threaded class </w:t>
+      </w:r>
+      <w:r>
+        <w:rPr>
+          <w:i/>
+          <w:iCs/>
+        </w:rPr>
+        <w:t>Player.java</w:t>
+      </w:r>
+      <w:r>
+        <w:t xml:space="preserve"> with </w:t>
+      </w:r>
+      <w:r>
+        <w:t xml:space="preserve">method </w:t>
+      </w:r>
+      <w:r>
+        <w:rPr>
+          <w:i/>
+          <w:iCs/>
+        </w:rPr>
+        <w:t>play</w:t>
+      </w:r>
+      <w:r>
+        <w:t xml:space="preserve">, and ensured </w:t>
+      </w:r>
+      <w:r>
+        <w:t xml:space="preserve">the code passed </w:t>
+      </w:r>
+      <w:r>
+        <w:t xml:space="preserve">the </w:t>
+      </w:r>
+      <w:r>
+        <w:t>unit test.</w:t>
+      </w:r>
+    </w:p>
+    <w:p>
+      <w:r>
+        <w:t>Swapped roles (A as driver, B as navigator)</w:t>
       </w:r>
       <w:r>
         <w:t xml:space="preserve">. </w:t>
       </w:r>
       <w:r>
-        <w:t>Ensured code passed unit tests.</w:t>
-      </w:r>
-    </w:p>
-    <w:p>
-      <w:pPr>
-        <w:rPr>
-          <w:i/>
-          <w:iCs/>
-        </w:rPr>
-      </w:pPr>
-      <w:r>
-        <w:t>Swapped roles (B as driver, A as navigator), then</w:t>
-      </w:r>
-      <w:r>
-        <w:t xml:space="preserve"> added test methods to </w:t>
-      </w:r>
-      <w:r>
-        <w:rPr>
-          <w:i/>
-          <w:iCs/>
-        </w:rPr>
-        <w:t>CardGameTest.</w:t>
-      </w:r>
-      <w:r>
-        <w:t>java</w:t>
-      </w:r>
-      <w:r>
+        <w:t xml:space="preserve">Added a test method in </w:t>
+      </w:r>
+      <w:r>
+        <w:rPr>
+          <w:i/>
+          <w:iCs/>
+        </w:rPr>
+        <w:t>PlayerTest.java</w:t>
+      </w:r>
+      <w:r>
+        <w:rPr>
+          <w:i/>
+          <w:iCs/>
+        </w:rPr>
         <w:t xml:space="preserve"> </w:t>
       </w:r>
       <w:r>
         <w:t xml:space="preserve">for </w:t>
       </w:r>
+      <w:r>
+        <w:t>a</w:t>
+      </w:r>
+      <w:r>
+        <w:t xml:space="preserve"> new method </w:t>
+      </w:r>
       <w:proofErr w:type="spellStart"/>
       <w:r>
         <w:rPr>
           <w:i/>
           <w:iCs/>
         </w:rPr>
-        <w:t>dealCards</w:t>
+        <w:t>isWinner</w:t>
       </w:r>
       <w:proofErr w:type="spellEnd"/>
       <w:r>
-        <w:t xml:space="preserve">, which will deal cards to players, and </w:t>
+        <w:t>, which will</w:t>
+      </w:r>
+      <w:r>
+        <w:t xml:space="preserve"> </w:t>
+      </w:r>
+      <w:r>
+        <w:t>perform checks for a win condition and declare the winner of the game.</w:t>
+      </w:r>
+      <w:r>
+        <w:t xml:space="preserve"> C</w:t>
+      </w:r>
+      <w:r>
+        <w:t xml:space="preserve">reated a </w:t>
+      </w:r>
+      <w:r>
+        <w:t xml:space="preserve">new method </w:t>
       </w:r>
       <w:proofErr w:type="spellStart"/>
       <w:r>
@@ -958,42 +1276,347 @@
           <w:i/>
           <w:iCs/>
         </w:rPr>
-        <w:t>countFrequencies</w:t>
+        <w:t>isWinner</w:t>
       </w:r>
       <w:proofErr w:type="spellEnd"/>
       <w:r>
-        <w:t>, which will check if pack of cards is guaranteed to be winnable.</w:t>
-      </w:r>
-      <w:r>
         <w:t xml:space="preserve"> </w:t>
       </w:r>
       <w:r>
-        <w:t>Developed methods</w:t>
+        <w:t>in</w:t>
       </w:r>
       <w:r>
         <w:t xml:space="preserve"> </w:t>
       </w:r>
+      <w:r>
+        <w:rPr>
+          <w:i/>
+          <w:iCs/>
+        </w:rPr>
+        <w:t>Player</w:t>
+      </w:r>
+      <w:r>
+        <w:rPr>
+          <w:i/>
+          <w:iCs/>
+        </w:rPr>
+        <w:t>.java</w:t>
+      </w:r>
+      <w:r>
+        <w:t xml:space="preserve">, and ensured </w:t>
+      </w:r>
+      <w:r>
+        <w:t>the code passed the unit test.</w:t>
+      </w:r>
+    </w:p>
+    <w:p>
+      <w:pPr>
+        <w:pStyle w:val="Heading2"/>
+      </w:pPr>
+      <w:bookmarkStart w:id="3" w:name="_Toc56003108"/>
+      <w:r>
+        <w:t>30</w:t>
+      </w:r>
+      <w:r>
+        <w:t>/10/2020 – 12:30pm</w:t>
+      </w:r>
+      <w:r>
+        <w:t xml:space="preserve"> (</w:t>
+      </w:r>
+      <w:r>
+        <w:t>3</w:t>
+      </w:r>
+      <w:r>
+        <w:t xml:space="preserve"> hour</w:t>
+      </w:r>
+      <w:r>
+        <w:t>s</w:t>
+      </w:r>
+      <w:r>
+        <w:t xml:space="preserve"> 30 minutes)</w:t>
+      </w:r>
+      <w:r>
+        <w:t xml:space="preserve"> [</w:t>
+      </w:r>
+      <w:r>
+        <w:rPr>
+          <w:i/>
+          <w:iCs/>
+        </w:rPr>
+        <w:t xml:space="preserve">Signed: </w:t>
+      </w:r>
+      <w:r>
+        <w:rPr>
+          <w:i/>
+          <w:iCs/>
+        </w:rPr>
+        <w:t>014485</w:t>
+      </w:r>
+      <w:r>
+        <w:rPr>
+          <w:i/>
+          <w:iCs/>
+        </w:rPr>
+        <w:t>,</w:t>
+      </w:r>
+      <w:r>
+        <w:rPr>
+          <w:i/>
+          <w:iCs/>
+        </w:rPr>
+        <w:t xml:space="preserve"> 054530</w:t>
+      </w:r>
+      <w:r>
+        <w:rPr>
+          <w:i/>
+          <w:iCs/>
+        </w:rPr>
+        <w:t>]</w:t>
+      </w:r>
+      <w:bookmarkEnd w:id="3"/>
+    </w:p>
+    <w:p>
+      <w:r>
+        <w:t xml:space="preserve">Started with </w:t>
+      </w:r>
+      <w:r>
+        <w:t>B</w:t>
+      </w:r>
+      <w:r>
+        <w:t xml:space="preserve"> as driver and </w:t>
+      </w:r>
+      <w:r>
+        <w:t>A</w:t>
+      </w:r>
+      <w:r>
+        <w:t xml:space="preserve"> as navigator</w:t>
+      </w:r>
+      <w:r>
+        <w:t>.</w:t>
+      </w:r>
+      <w:r>
+        <w:t xml:space="preserve"> </w:t>
+      </w:r>
+      <w:r>
+        <w:t>Added test method</w:t>
+      </w:r>
+      <w:r>
+        <w:t>s</w:t>
+      </w:r>
+      <w:r>
+        <w:t xml:space="preserve"> in </w:t>
+      </w:r>
+      <w:r>
+        <w:rPr>
+          <w:i/>
+          <w:iCs/>
+        </w:rPr>
+        <w:t>PlayerTest.java</w:t>
+      </w:r>
+      <w:r>
+        <w:t xml:space="preserve"> for </w:t>
+      </w:r>
+      <w:r>
+        <w:rPr>
+          <w:i/>
+          <w:iCs/>
+        </w:rPr>
+        <w:t>strategy</w:t>
+      </w:r>
+      <w:r>
+        <w:t>,</w:t>
+      </w:r>
+      <w:r>
+        <w:t xml:space="preserve"> which </w:t>
+      </w:r>
+      <w:r>
+        <w:t>will</w:t>
+      </w:r>
+      <w:r>
+        <w:t xml:space="preserve"> help the player decide to do with a newly drawn card depending on cards in their hand, </w:t>
+      </w:r>
+      <w:r>
+        <w:t>and</w:t>
+      </w:r>
+      <w:r>
+        <w:t xml:space="preserve"> </w:t>
+      </w:r>
+      <w:r>
+        <w:t xml:space="preserve">auxiliary </w:t>
+      </w:r>
+      <w:r>
+        <w:t>methods</w:t>
+      </w:r>
+      <w:r>
+        <w:t xml:space="preserve"> </w:t>
+      </w:r>
+      <w:r>
+        <w:rPr>
+          <w:i/>
+          <w:iCs/>
+        </w:rPr>
+        <w:t>kee</w:t>
+      </w:r>
+      <w:r>
+        <w:rPr>
+          <w:i/>
+          <w:iCs/>
+        </w:rPr>
+        <w:t>p</w:t>
+      </w:r>
+      <w:r>
+        <w:t xml:space="preserve">, </w:t>
+      </w:r>
+      <w:r>
+        <w:rPr>
+          <w:i/>
+          <w:iCs/>
+        </w:rPr>
+        <w:t>remov</w:t>
+      </w:r>
+      <w:r>
+        <w:rPr>
+          <w:i/>
+          <w:iCs/>
+        </w:rPr>
+        <w:t>e</w:t>
+      </w:r>
+      <w:r>
+        <w:t xml:space="preserve">, and </w:t>
+      </w:r>
+      <w:r>
+        <w:rPr>
+          <w:i/>
+          <w:iCs/>
+        </w:rPr>
+        <w:t>discard</w:t>
+      </w:r>
+      <w:r>
+        <w:t xml:space="preserve"> </w:t>
+      </w:r>
+      <w:r>
+        <w:t xml:space="preserve">to </w:t>
+      </w:r>
+      <w:r>
+        <w:t>manipulate the cards depending</w:t>
+      </w:r>
+      <w:r>
+        <w:t xml:space="preserve"> on the scenario</w:t>
+      </w:r>
+      <w:r>
+        <w:t>.</w:t>
+      </w:r>
+      <w:r>
+        <w:rPr>
+          <w:i/>
+          <w:iCs/>
+        </w:rPr>
+        <w:t xml:space="preserve"> </w:t>
+      </w:r>
+      <w:r>
+        <w:t>C</w:t>
+      </w:r>
+      <w:r>
+        <w:t xml:space="preserve">reated the method </w:t>
+      </w:r>
+      <w:r>
+        <w:rPr>
+          <w:i/>
+          <w:iCs/>
+        </w:rPr>
+        <w:t>strategy</w:t>
+      </w:r>
+      <w:r>
+        <w:t xml:space="preserve"> and its </w:t>
+      </w:r>
+      <w:r>
+        <w:t xml:space="preserve">auxiliary </w:t>
+      </w:r>
+      <w:r>
+        <w:t xml:space="preserve">methods </w:t>
+      </w:r>
+      <w:r>
+        <w:rPr>
+          <w:i/>
+          <w:iCs/>
+        </w:rPr>
+        <w:t>kee</w:t>
+      </w:r>
+      <w:r>
+        <w:rPr>
+          <w:i/>
+          <w:iCs/>
+        </w:rPr>
+        <w:t>p</w:t>
+      </w:r>
+      <w:r>
+        <w:t xml:space="preserve">, </w:t>
+      </w:r>
+      <w:r>
+        <w:rPr>
+          <w:i/>
+          <w:iCs/>
+        </w:rPr>
+        <w:t>remov</w:t>
+      </w:r>
+      <w:r>
+        <w:rPr>
+          <w:i/>
+          <w:iCs/>
+        </w:rPr>
+        <w:t>e</w:t>
+      </w:r>
+      <w:r>
+        <w:t xml:space="preserve">, and </w:t>
+      </w:r>
+      <w:r>
+        <w:rPr>
+          <w:i/>
+          <w:iCs/>
+        </w:rPr>
+        <w:t>discard</w:t>
+      </w:r>
+      <w:r>
+        <w:t>.</w:t>
+      </w:r>
+      <w:r>
+        <w:t xml:space="preserve"> </w:t>
+      </w:r>
+    </w:p>
+    <w:p>
+      <w:r>
+        <w:t xml:space="preserve">Swapped roles (A as driver, B as navigator). </w:t>
+      </w:r>
+      <w:r>
+        <w:t>Added test methods</w:t>
+      </w:r>
+      <w:r>
+        <w:t xml:space="preserve"> in </w:t>
+      </w:r>
+      <w:r>
+        <w:rPr>
+          <w:i/>
+          <w:iCs/>
+        </w:rPr>
+        <w:t>PlayerTest.java</w:t>
+      </w:r>
+      <w:r>
+        <w:t xml:space="preserve"> for </w:t>
+      </w:r>
       <w:proofErr w:type="spellStart"/>
       <w:r>
         <w:rPr>
           <w:i/>
           <w:iCs/>
         </w:rPr>
-        <w:t>dealCards</w:t>
+        <w:t>createFile</w:t>
       </w:r>
       <w:proofErr w:type="spellEnd"/>
       <w:r>
-        <w:rPr>
-          <w:i/>
-          <w:iCs/>
-        </w:rPr>
-        <w:t xml:space="preserve"> </w:t>
-      </w:r>
-      <w:r>
-        <w:t>and</w:t>
-      </w:r>
-      <w:r>
-        <w:t xml:space="preserve"> </w:t>
+        <w:t>, which will</w:t>
+      </w:r>
+      <w:r>
+        <w:t xml:space="preserve"> create an output file for each player’s actions, </w:t>
       </w:r>
       <w:proofErr w:type="spellStart"/>
       <w:r>
@@ -1001,82 +1624,96 @@
           <w:i/>
           <w:iCs/>
         </w:rPr>
-        <w:t>countFrequencies</w:t>
+        <w:t>writeToFile</w:t>
       </w:r>
       <w:proofErr w:type="spellEnd"/>
       <w:r>
-        <w:t>, and ensured code for these methods passed unit tests</w:t>
-      </w:r>
-      <w:r>
-        <w:t xml:space="preserve">. </w:t>
-      </w:r>
-      <w:r>
-        <w:t>Created</w:t>
-      </w:r>
-      <w:r>
-        <w:t xml:space="preserve"> </w:t>
-      </w:r>
-      <w:r>
-        <w:rPr>
-          <w:i/>
-          <w:iCs/>
-        </w:rPr>
-        <w:t xml:space="preserve">Card.java </w:t>
-      </w:r>
-      <w:r>
-        <w:t>with setter and getter methods for card values and holders.</w:t>
-      </w:r>
-      <w:r>
-        <w:t xml:space="preserve"> Created </w:t>
-      </w:r>
-      <w:r>
-        <w:rPr>
-          <w:i/>
-          <w:iCs/>
-        </w:rPr>
-        <w:t>CardDeck.java</w:t>
-      </w:r>
-      <w:r>
-        <w:t xml:space="preserve"> with </w:t>
-      </w:r>
-      <w:r>
-        <w:t xml:space="preserve">methods </w:t>
-      </w:r>
-      <w:r>
-        <w:t xml:space="preserve">for </w:t>
-      </w:r>
-      <w:r>
-        <w:t xml:space="preserve">deck transactions. </w:t>
-      </w:r>
-      <w:r>
-        <w:t xml:space="preserve"> </w:t>
+        <w:t xml:space="preserve">, which </w:t>
+      </w:r>
+      <w:r>
+        <w:t>will write</w:t>
+      </w:r>
+      <w:r>
+        <w:t xml:space="preserve"> to these files </w:t>
+      </w:r>
+      <w:r>
+        <w:t>when a game action has occurred</w:t>
+      </w:r>
+      <w:r>
+        <w:t xml:space="preserve">, and </w:t>
+      </w:r>
+      <w:proofErr w:type="spellStart"/>
+      <w:r>
+        <w:rPr>
+          <w:i/>
+          <w:iCs/>
+        </w:rPr>
+        <w:t>viewArray</w:t>
+      </w:r>
+      <w:proofErr w:type="spellEnd"/>
+      <w:r>
+        <w:t xml:space="preserve">, which will display the cards in the hand or deck of a player. </w:t>
+      </w:r>
+      <w:r>
+        <w:t xml:space="preserve">Created methods </w:t>
+      </w:r>
+      <w:proofErr w:type="spellStart"/>
+      <w:r>
+        <w:rPr>
+          <w:i/>
+          <w:iCs/>
+        </w:rPr>
+        <w:t>createFile</w:t>
+      </w:r>
+      <w:proofErr w:type="spellEnd"/>
+      <w:r>
+        <w:t xml:space="preserve">, </w:t>
+      </w:r>
+      <w:proofErr w:type="spellStart"/>
+      <w:r>
+        <w:rPr>
+          <w:i/>
+          <w:iCs/>
+        </w:rPr>
+        <w:t>writeToFile</w:t>
+      </w:r>
+      <w:proofErr w:type="spellEnd"/>
+      <w:r>
+        <w:t xml:space="preserve">, and </w:t>
+      </w:r>
+      <w:proofErr w:type="spellStart"/>
+      <w:r>
+        <w:rPr>
+          <w:i/>
+          <w:iCs/>
+        </w:rPr>
+        <w:t>viewArray</w:t>
+      </w:r>
+      <w:proofErr w:type="spellEnd"/>
+      <w:r>
+        <w:t xml:space="preserve"> in </w:t>
+      </w:r>
+      <w:r>
+        <w:rPr>
+          <w:i/>
+          <w:iCs/>
+        </w:rPr>
+        <w:t>Player.java</w:t>
+      </w:r>
+      <w:r>
+        <w:t>, ensuring that the code passed unit tests</w:t>
+      </w:r>
+      <w:r>
+        <w:t>.</w:t>
       </w:r>
     </w:p>
     <w:p>
       <w:pPr>
         <w:pStyle w:val="Heading2"/>
       </w:pPr>
-      <w:bookmarkStart w:id="2" w:name="_Toc55993901"/>
-      <w:r>
-        <w:t>25/10/2020 – 12:30pm</w:t>
-      </w:r>
-      <w:r>
-        <w:t xml:space="preserve"> (</w:t>
-      </w:r>
-      <w:r>
-        <w:t>3</w:t>
-      </w:r>
-      <w:r>
-        <w:t xml:space="preserve"> hours</w:t>
-      </w:r>
-      <w:r>
-        <w:t xml:space="preserve"> 30 minutes</w:t>
-      </w:r>
-      <w:r>
-        <w:t>)</w:t>
-      </w:r>
-      <w:r>
-        <w:t xml:space="preserve"> [</w:t>
+      <w:bookmarkStart w:id="4" w:name="_Toc56003109"/>
+      <w:r>
+        <w:t>5/11/2020 – 1:00pm (4 hours) [</w:t>
       </w:r>
       <w:r>
         <w:rPr>
@@ -1113,524 +1750,6 @@
         </w:rPr>
         <w:t>]</w:t>
       </w:r>
-      <w:bookmarkEnd w:id="2"/>
-    </w:p>
-    <w:p>
-      <w:r>
-        <w:t xml:space="preserve">Started with </w:t>
-      </w:r>
-      <w:r>
-        <w:t>B</w:t>
-      </w:r>
-      <w:r>
-        <w:t xml:space="preserve"> as driver and </w:t>
-      </w:r>
-      <w:r>
-        <w:t>A</w:t>
-      </w:r>
-      <w:r>
-        <w:t xml:space="preserve"> as navigator. </w:t>
-      </w:r>
-      <w:r>
-        <w:t xml:space="preserve">Created </w:t>
-      </w:r>
-      <w:r>
-        <w:rPr>
-          <w:i/>
-          <w:iCs/>
-        </w:rPr>
-        <w:t>PlayerTest.java</w:t>
-      </w:r>
-      <w:r>
-        <w:t xml:space="preserve"> to test a threaded class which will handle actions of the player, with a method </w:t>
-      </w:r>
-      <w:r>
-        <w:rPr>
-          <w:i/>
-          <w:iCs/>
-        </w:rPr>
-        <w:t>play</w:t>
-      </w:r>
-      <w:r>
-        <w:t xml:space="preserve"> which will continually draw and discard cards until a winner is found. </w:t>
-      </w:r>
-      <w:r>
-        <w:t xml:space="preserve">Created threaded class </w:t>
-      </w:r>
-      <w:r>
-        <w:rPr>
-          <w:i/>
-          <w:iCs/>
-        </w:rPr>
-        <w:t>Player.java</w:t>
-      </w:r>
-      <w:r>
-        <w:t xml:space="preserve"> with </w:t>
-      </w:r>
-      <w:r>
-        <w:t xml:space="preserve">method </w:t>
-      </w:r>
-      <w:r>
-        <w:rPr>
-          <w:i/>
-          <w:iCs/>
-        </w:rPr>
-        <w:t>play</w:t>
-      </w:r>
-      <w:r>
-        <w:t xml:space="preserve">, and ensured </w:t>
-      </w:r>
-      <w:r>
-        <w:t xml:space="preserve">the code passed </w:t>
-      </w:r>
-      <w:r>
-        <w:t xml:space="preserve">the </w:t>
-      </w:r>
-      <w:r>
-        <w:t>unit test.</w:t>
-      </w:r>
-    </w:p>
-    <w:p>
-      <w:r>
-        <w:t xml:space="preserve">Swapped roles (A as driver, B as navigator). </w:t>
-      </w:r>
-      <w:r>
-        <w:t xml:space="preserve">Added a test method in </w:t>
-      </w:r>
-      <w:r>
-        <w:rPr>
-          <w:i/>
-          <w:iCs/>
-        </w:rPr>
-        <w:t xml:space="preserve">PlayerTest.java </w:t>
-      </w:r>
-      <w:r>
-        <w:t xml:space="preserve">for a new method </w:t>
-      </w:r>
-      <w:proofErr w:type="spellStart"/>
-      <w:r>
-        <w:rPr>
-          <w:i/>
-          <w:iCs/>
-        </w:rPr>
-        <w:t>isWinner</w:t>
-      </w:r>
-      <w:proofErr w:type="spellEnd"/>
-      <w:r>
-        <w:t>, which will perform checks for a win condition and declare the winner of the game. C</w:t>
-      </w:r>
-      <w:r>
-        <w:t xml:space="preserve">reated a </w:t>
-      </w:r>
-      <w:r>
-        <w:t xml:space="preserve">new method </w:t>
-      </w:r>
-      <w:proofErr w:type="spellStart"/>
-      <w:r>
-        <w:rPr>
-          <w:i/>
-          <w:iCs/>
-        </w:rPr>
-        <w:t>isWinner</w:t>
-      </w:r>
-      <w:proofErr w:type="spellEnd"/>
-      <w:r>
-        <w:t xml:space="preserve"> </w:t>
-      </w:r>
-      <w:r>
-        <w:t>in</w:t>
-      </w:r>
-      <w:r>
-        <w:t xml:space="preserve"> </w:t>
-      </w:r>
-      <w:r>
-        <w:rPr>
-          <w:i/>
-          <w:iCs/>
-        </w:rPr>
-        <w:t>Player</w:t>
-      </w:r>
-      <w:r>
-        <w:rPr>
-          <w:i/>
-          <w:iCs/>
-        </w:rPr>
-        <w:t>.java</w:t>
-      </w:r>
-      <w:r>
-        <w:t xml:space="preserve">, and ensured </w:t>
-      </w:r>
-      <w:r>
-        <w:t>the code passed the unit test.</w:t>
-      </w:r>
-    </w:p>
-    <w:p>
-      <w:pPr>
-        <w:pStyle w:val="Heading2"/>
-      </w:pPr>
-      <w:bookmarkStart w:id="3" w:name="_Toc55993902"/>
-      <w:r>
-        <w:t>30</w:t>
-      </w:r>
-      <w:r>
-        <w:t>/10/2020 – 12:30pm</w:t>
-      </w:r>
-      <w:r>
-        <w:t xml:space="preserve"> (</w:t>
-      </w:r>
-      <w:r>
-        <w:t>3</w:t>
-      </w:r>
-      <w:r>
-        <w:t xml:space="preserve"> hour</w:t>
-      </w:r>
-      <w:r>
-        <w:t>s</w:t>
-      </w:r>
-      <w:r>
-        <w:t xml:space="preserve"> 30 minutes)</w:t>
-      </w:r>
-      <w:r>
-        <w:t xml:space="preserve"> [</w:t>
-      </w:r>
-      <w:r>
-        <w:rPr>
-          <w:i/>
-          <w:iCs/>
-        </w:rPr>
-        <w:t xml:space="preserve">Signed: </w:t>
-      </w:r>
-      <w:r>
-        <w:rPr>
-          <w:i/>
-          <w:iCs/>
-        </w:rPr>
-        <w:t>014485</w:t>
-      </w:r>
-      <w:r>
-        <w:rPr>
-          <w:i/>
-          <w:iCs/>
-        </w:rPr>
-        <w:t>,</w:t>
-      </w:r>
-      <w:r>
-        <w:rPr>
-          <w:i/>
-          <w:iCs/>
-        </w:rPr>
-        <w:t xml:space="preserve"> 054530</w:t>
-      </w:r>
-      <w:r>
-        <w:rPr>
-          <w:i/>
-          <w:iCs/>
-        </w:rPr>
-        <w:t>]</w:t>
-      </w:r>
-      <w:bookmarkEnd w:id="3"/>
-    </w:p>
-    <w:p>
-      <w:r>
-        <w:t xml:space="preserve">Started with B as driver and A as navigator. </w:t>
-      </w:r>
-      <w:r>
-        <w:t>Added test method</w:t>
-      </w:r>
-      <w:r>
-        <w:t>s</w:t>
-      </w:r>
-      <w:r>
-        <w:t xml:space="preserve"> in </w:t>
-      </w:r>
-      <w:r>
-        <w:rPr>
-          <w:i/>
-          <w:iCs/>
-        </w:rPr>
-        <w:t>PlayerTest.java</w:t>
-      </w:r>
-      <w:r>
-        <w:t xml:space="preserve"> for </w:t>
-      </w:r>
-      <w:r>
-        <w:rPr>
-          <w:i/>
-          <w:iCs/>
-        </w:rPr>
-        <w:t>strategy</w:t>
-      </w:r>
-      <w:r>
-        <w:t xml:space="preserve">, </w:t>
-      </w:r>
-      <w:r>
-        <w:t xml:space="preserve">which will help the player decide to do with a newly drawn card depending on cards in their hand, and auxiliary </w:t>
-      </w:r>
-      <w:r>
-        <w:t xml:space="preserve">methods </w:t>
-      </w:r>
-      <w:r>
-        <w:rPr>
-          <w:i/>
-          <w:iCs/>
-        </w:rPr>
-        <w:t>keep</w:t>
-      </w:r>
-      <w:r>
-        <w:t xml:space="preserve">, </w:t>
-      </w:r>
-      <w:r>
-        <w:rPr>
-          <w:i/>
-          <w:iCs/>
-        </w:rPr>
-        <w:t>remove</w:t>
-      </w:r>
-      <w:r>
-        <w:t xml:space="preserve">, and </w:t>
-      </w:r>
-      <w:r>
-        <w:rPr>
-          <w:i/>
-          <w:iCs/>
-        </w:rPr>
-        <w:t>discard</w:t>
-      </w:r>
-      <w:r>
-        <w:t xml:space="preserve"> to </w:t>
-      </w:r>
-      <w:r>
-        <w:t>manipulate the cards depending on the scenario.</w:t>
-      </w:r>
-      <w:r>
-        <w:rPr>
-          <w:i/>
-          <w:iCs/>
-        </w:rPr>
-        <w:t xml:space="preserve"> </w:t>
-      </w:r>
-      <w:r>
-        <w:t>C</w:t>
-      </w:r>
-      <w:r>
-        <w:t xml:space="preserve">reated the method </w:t>
-      </w:r>
-      <w:r>
-        <w:rPr>
-          <w:i/>
-          <w:iCs/>
-        </w:rPr>
-        <w:t>strategy</w:t>
-      </w:r>
-      <w:r>
-        <w:t xml:space="preserve"> and its </w:t>
-      </w:r>
-      <w:r>
-        <w:t xml:space="preserve">auxiliary </w:t>
-      </w:r>
-      <w:r>
-        <w:t xml:space="preserve">methods </w:t>
-      </w:r>
-      <w:r>
-        <w:rPr>
-          <w:i/>
-          <w:iCs/>
-        </w:rPr>
-        <w:t>kee</w:t>
-      </w:r>
-      <w:r>
-        <w:rPr>
-          <w:i/>
-          <w:iCs/>
-        </w:rPr>
-        <w:t>p</w:t>
-      </w:r>
-      <w:r>
-        <w:t xml:space="preserve">, </w:t>
-      </w:r>
-      <w:r>
-        <w:rPr>
-          <w:i/>
-          <w:iCs/>
-        </w:rPr>
-        <w:t>remov</w:t>
-      </w:r>
-      <w:r>
-        <w:rPr>
-          <w:i/>
-          <w:iCs/>
-        </w:rPr>
-        <w:t>e</w:t>
-      </w:r>
-      <w:r>
-        <w:t xml:space="preserve">, and </w:t>
-      </w:r>
-      <w:r>
-        <w:rPr>
-          <w:i/>
-          <w:iCs/>
-        </w:rPr>
-        <w:t>discard</w:t>
-      </w:r>
-      <w:r>
-        <w:t>.</w:t>
-      </w:r>
-      <w:r>
-        <w:t xml:space="preserve"> </w:t>
-      </w:r>
-    </w:p>
-    <w:p>
-      <w:r>
-        <w:t xml:space="preserve">Swapped roles (A as driver, B as navigator). </w:t>
-      </w:r>
-      <w:r>
-        <w:t>Added test methods</w:t>
-      </w:r>
-      <w:r>
-        <w:t xml:space="preserve"> in </w:t>
-      </w:r>
-      <w:r>
-        <w:rPr>
-          <w:i/>
-          <w:iCs/>
-        </w:rPr>
-        <w:t>PlayerTest.java</w:t>
-      </w:r>
-      <w:r>
-        <w:t xml:space="preserve"> for </w:t>
-      </w:r>
-      <w:proofErr w:type="spellStart"/>
-      <w:r>
-        <w:rPr>
-          <w:i/>
-          <w:iCs/>
-        </w:rPr>
-        <w:t>createFile</w:t>
-      </w:r>
-      <w:proofErr w:type="spellEnd"/>
-      <w:r>
-        <w:t>, which will create an output file for each player’s actions</w:t>
-      </w:r>
-      <w:r>
-        <w:t xml:space="preserve">, </w:t>
-      </w:r>
-      <w:proofErr w:type="spellStart"/>
-      <w:r>
-        <w:rPr>
-          <w:i/>
-          <w:iCs/>
-        </w:rPr>
-        <w:t>writeToFile</w:t>
-      </w:r>
-      <w:proofErr w:type="spellEnd"/>
-      <w:r>
-        <w:t xml:space="preserve">, which will write to these files when a game action has occurred, and </w:t>
-      </w:r>
-      <w:proofErr w:type="spellStart"/>
-      <w:r>
-        <w:rPr>
-          <w:i/>
-          <w:iCs/>
-        </w:rPr>
-        <w:t>viewArray</w:t>
-      </w:r>
-      <w:proofErr w:type="spellEnd"/>
-      <w:r>
-        <w:t xml:space="preserve">, which will display the cards in the hand or deck of a player. </w:t>
-      </w:r>
-      <w:r>
-        <w:t xml:space="preserve">Created methods </w:t>
-      </w:r>
-      <w:proofErr w:type="spellStart"/>
-      <w:r>
-        <w:rPr>
-          <w:i/>
-          <w:iCs/>
-        </w:rPr>
-        <w:t>createFile</w:t>
-      </w:r>
-      <w:proofErr w:type="spellEnd"/>
-      <w:r>
-        <w:t xml:space="preserve">, </w:t>
-      </w:r>
-      <w:proofErr w:type="spellStart"/>
-      <w:r>
-        <w:rPr>
-          <w:i/>
-          <w:iCs/>
-        </w:rPr>
-        <w:t>writeToFile</w:t>
-      </w:r>
-      <w:proofErr w:type="spellEnd"/>
-      <w:r>
-        <w:t xml:space="preserve">, and </w:t>
-      </w:r>
-      <w:proofErr w:type="spellStart"/>
-      <w:r>
-        <w:rPr>
-          <w:i/>
-          <w:iCs/>
-        </w:rPr>
-        <w:t>viewArray</w:t>
-      </w:r>
-      <w:proofErr w:type="spellEnd"/>
-      <w:r>
-        <w:t xml:space="preserve"> in </w:t>
-      </w:r>
-      <w:r>
-        <w:rPr>
-          <w:i/>
-          <w:iCs/>
-        </w:rPr>
-        <w:t>Player.java</w:t>
-      </w:r>
-      <w:r>
-        <w:t>, ensuring that the code passed unit tests.</w:t>
-      </w:r>
-    </w:p>
-    <w:p>
-      <w:pPr>
-        <w:pStyle w:val="Heading2"/>
-      </w:pPr>
-      <w:bookmarkStart w:id="4" w:name="_Toc55993903"/>
-      <w:r>
-        <w:t>5/11/2020 – 1:00pm (4 hours) [</w:t>
-      </w:r>
-      <w:r>
-        <w:rPr>
-          <w:i/>
-          <w:iCs/>
-        </w:rPr>
-        <w:t xml:space="preserve">Signed: </w:t>
-      </w:r>
-      <w:r>
-        <w:rPr>
-          <w:i/>
-          <w:iCs/>
-        </w:rPr>
-        <w:t>014485</w:t>
-      </w:r>
-      <w:r>
-        <w:rPr>
-          <w:i/>
-          <w:iCs/>
-        </w:rPr>
-        <w:t>,</w:t>
-      </w:r>
-      <w:r>
-        <w:rPr>
-          <w:i/>
-          <w:iCs/>
-        </w:rPr>
-        <w:t xml:space="preserve"> 054530</w:t>
-      </w:r>
-      <w:r>
-        <w:rPr>
-          <w:i/>
-          <w:iCs/>
-        </w:rPr>
-        <w:t>]</w:t>
-      </w:r>
       <w:bookmarkEnd w:id="4"/>
     </w:p>
     <w:p>
@@ -1642,7 +1761,7 @@
       <w:pPr>
         <w:pStyle w:val="Heading1"/>
       </w:pPr>
-      <w:bookmarkStart w:id="5" w:name="_Toc55993904"/>
+      <w:bookmarkStart w:id="5" w:name="_Toc56003110"/>
       <w:r>
         <w:lastRenderedPageBreak/>
         <w:t>Design Analysis</w:t>
@@ -1892,7 +2011,15 @@
         <w:t xml:space="preserve"> If the player has fewer than four cards of their preferred value, then </w:t>
       </w:r>
       <w:r>
-        <w:t>a winner isn’t guaranteed from the game, and it may stagnate.</w:t>
+        <w:t xml:space="preserve">a winner </w:t>
+      </w:r>
+      <w:proofErr w:type="gramStart"/>
+      <w:r>
+        <w:t>isn’t</w:t>
+      </w:r>
+      <w:proofErr w:type="gramEnd"/>
+      <w:r>
+        <w:t xml:space="preserve"> guaranteed from the game, and it may stagnate.</w:t>
       </w:r>
     </w:p>
     <w:p>
@@ -1931,299 +2058,279 @@
         <w:t>draw</w:t>
       </w:r>
       <w:r>
-        <w:t xml:space="preserve"> takes the last card in the</w:t>
-      </w:r>
-      <w:r>
-        <w:rPr>
-          <w:i/>
-          <w:iCs/>
-        </w:rPr>
+        <w:t xml:space="preserve"> takes the last card </w:t>
+      </w:r>
+      <w:r>
+        <w:t>from</w:t>
+      </w:r>
+      <w:r>
+        <w:t xml:space="preserve"> the</w:t>
+      </w:r>
+      <w:r>
+        <w:t xml:space="preserve"> top of the </w:t>
+      </w:r>
+      <w:r>
+        <w:t>deck on their left</w:t>
+      </w:r>
+      <w:r>
+        <w:t xml:space="preserve">, removes it </w:t>
+      </w:r>
+      <w:r>
+        <w:t>from</w:t>
+      </w:r>
+      <w:r>
+        <w:t xml:space="preserve"> the deck, and then </w:t>
+      </w:r>
+      <w:r>
+        <w:t xml:space="preserve">discards a card to the bottom of the deck on their right. </w:t>
+      </w:r>
+      <w:r>
+        <w:t>After every draw, the player’s hand is printed using the method</w:t>
+      </w:r>
+      <w:r>
         <w:t xml:space="preserve"> </w:t>
       </w:r>
-      <w:r>
-        <w:t>deck object, removes it form the deck, and then returns the card which was taken.</w:t>
-      </w:r>
-      <w:r>
-        <w:t xml:space="preserve"> After every draw, the player’s hand is printed using the method</w:t>
+      <w:proofErr w:type="spellStart"/>
+      <w:r>
+        <w:rPr>
+          <w:i/>
+          <w:iCs/>
+        </w:rPr>
+        <w:t>viewArray</w:t>
+      </w:r>
+      <w:proofErr w:type="spellEnd"/>
+      <w:r>
+        <w:t xml:space="preserve">, </w:t>
+      </w:r>
+      <w:r>
+        <w:t>which looks at the player object and iterates over the hand to check each value.</w:t>
+      </w:r>
+    </w:p>
+    <w:p>
+      <w:r>
+        <w:t>Immediately</w:t>
+      </w:r>
+      <w:r>
+        <w:t xml:space="preserve"> drawing a new card, t</w:t>
+      </w:r>
+      <w:r>
+        <w:t xml:space="preserve">he method </w:t>
+      </w:r>
+      <w:r>
+        <w:rPr>
+          <w:i/>
+          <w:iCs/>
+        </w:rPr>
+        <w:t>strategy</w:t>
       </w:r>
       <w:r>
         <w:t xml:space="preserve"> </w:t>
       </w:r>
+      <w:r>
+        <w:t xml:space="preserve">looks at the player’s </w:t>
+      </w:r>
+      <w:r>
+        <w:t xml:space="preserve">hand of cards (excluding the card which has just been drawn), and randomly discards one of the cards which </w:t>
+      </w:r>
+      <w:r>
+        <w:t>is not</w:t>
+      </w:r>
+      <w:r>
+        <w:t xml:space="preserve"> their preferred value.</w:t>
+      </w:r>
+    </w:p>
+    <w:p>
+      <w:r>
+        <w:t xml:space="preserve">Auxiliary functions </w:t>
+      </w:r>
+      <w:r>
+        <w:rPr>
+          <w:i/>
+          <w:iCs/>
+        </w:rPr>
+        <w:t>keep</w:t>
+      </w:r>
+      <w:r>
+        <w:t xml:space="preserve">, </w:t>
+      </w:r>
+      <w:r>
+        <w:rPr>
+          <w:i/>
+          <w:iCs/>
+        </w:rPr>
+        <w:t>remove</w:t>
+      </w:r>
+      <w:r>
+        <w:t xml:space="preserve">, and </w:t>
+      </w:r>
+      <w:r>
+        <w:rPr>
+          <w:i/>
+          <w:iCs/>
+        </w:rPr>
+        <w:t xml:space="preserve">discard </w:t>
+      </w:r>
+      <w:r>
+        <w:t xml:space="preserve">are used </w:t>
+      </w:r>
+      <w:r>
+        <w:t>for the player to perform the appropriate actions according to the game scenario.</w:t>
+      </w:r>
+      <w:r>
+        <w:t xml:space="preserve"> The </w:t>
+      </w:r>
+      <w:r>
+        <w:rPr>
+          <w:i/>
+          <w:iCs/>
+        </w:rPr>
+        <w:t>keep</w:t>
+      </w:r>
+      <w:r>
+        <w:t xml:space="preserve"> method </w:t>
+      </w:r>
+      <w:r>
+        <w:t xml:space="preserve">takes the card as an argument, then adds it to the player object’s hand. The </w:t>
+      </w:r>
+      <w:r>
+        <w:rPr>
+          <w:i/>
+          <w:iCs/>
+        </w:rPr>
+        <w:t>remove</w:t>
+      </w:r>
+      <w:r>
+        <w:t xml:space="preserve"> method takes the card as an argument, then removes it from the player object’s hand. The </w:t>
+      </w:r>
+      <w:r>
+        <w:rPr>
+          <w:i/>
+          <w:iCs/>
+        </w:rPr>
+        <w:t>discard</w:t>
+      </w:r>
+      <w:r>
+        <w:t xml:space="preserve"> method </w:t>
+      </w:r>
+      <w:r>
+        <w:t>takes the card as an argument, then discards it to the deck of the next player</w:t>
+      </w:r>
+      <w:r>
+        <w:t>’s deck.</w:t>
+      </w:r>
+    </w:p>
+    <w:p>
+      <w:r>
+        <w:t xml:space="preserve">To track the activities of players as actions in the game occur, we made a method </w:t>
+      </w:r>
       <w:proofErr w:type="spellStart"/>
       <w:r>
         <w:rPr>
           <w:i/>
           <w:iCs/>
         </w:rPr>
-        <w:t>viewArray</w:t>
+        <w:t>createFile</w:t>
       </w:r>
       <w:proofErr w:type="spellEnd"/>
       <w:r>
-        <w:t xml:space="preserve">, </w:t>
-      </w:r>
-      <w:r>
-        <w:t>which looks at the player object and iterates over the hand to check each value.</w:t>
-      </w:r>
-    </w:p>
-    <w:p>
-      <w:r>
-        <w:t xml:space="preserve">The method </w:t>
-      </w:r>
-      <w:r>
-        <w:rPr>
-          <w:i/>
-          <w:iCs/>
-        </w:rPr>
-        <w:t>strategy</w:t>
-      </w:r>
-      <w:r>
-        <w:t xml:space="preserve"> is used to </w:t>
-      </w:r>
-      <w:r>
-        <w:t xml:space="preserve">decide what the player should do with their newly drawn card according to the scenario. If the drawn card is their preferred card, it always </w:t>
-      </w:r>
-      <w:r>
-        <w:t xml:space="preserve">keeps the card, then discards the first non-preferred card in the player’s hand. Otherwise, it will </w:t>
-      </w:r>
-      <w:r>
-        <w:t>perform several checks.</w:t>
-      </w:r>
-    </w:p>
-    <w:p>
-      <w:r>
-        <w:t xml:space="preserve">Firstly, </w:t>
-      </w:r>
-      <w:r>
-        <w:t xml:space="preserve">it will iterate through the cards in the player’s hand; </w:t>
-      </w:r>
-      <w:r>
-        <w:t>i</w:t>
-      </w:r>
-      <w:r>
-        <w:t>f their hand contains cards with values of other players’ preferred cards, and will discard the first one of these cards so it can make room for the newly drawn card.</w:t>
-      </w:r>
-    </w:p>
-    <w:p>
-      <w:r>
-        <w:t>Next, it will k</w:t>
-      </w:r>
-      <w:r>
-        <w:t xml:space="preserve">eep the </w:t>
-      </w:r>
-      <w:r>
-        <w:t xml:space="preserve">newly drawn </w:t>
-      </w:r>
-      <w:r>
-        <w:t xml:space="preserve">card if </w:t>
-      </w:r>
-      <w:r>
-        <w:t>there are existing cards in their hand with the same value</w:t>
-      </w:r>
-      <w:r>
-        <w:t xml:space="preserve">, </w:t>
-      </w:r>
-      <w:r>
-        <w:t>and discard the first card in their hand which doesn’t have the same value</w:t>
-      </w:r>
-      <w:r>
-        <w:t xml:space="preserve"> to make room for this card.</w:t>
-      </w:r>
-    </w:p>
-    <w:p>
-      <w:r>
-        <w:t xml:space="preserve">The player </w:t>
-      </w:r>
-      <w:r>
-        <w:t xml:space="preserve">will discard the newly drawn card if </w:t>
-      </w:r>
-      <w:r>
-        <w:t>none of the above conditions occur.</w:t>
-      </w:r>
-    </w:p>
-    <w:p>
-      <w:r>
-        <w:t xml:space="preserve">Auxiliary functions </w:t>
-      </w:r>
-      <w:r>
-        <w:rPr>
-          <w:i/>
-          <w:iCs/>
-        </w:rPr>
-        <w:t>keep</w:t>
-      </w:r>
-      <w:r>
-        <w:t xml:space="preserve">, </w:t>
-      </w:r>
-      <w:r>
-        <w:rPr>
-          <w:i/>
-          <w:iCs/>
-        </w:rPr>
-        <w:t>remove</w:t>
-      </w:r>
-      <w:r>
-        <w:t xml:space="preserve">, and </w:t>
-      </w:r>
-      <w:r>
-        <w:rPr>
-          <w:i/>
-          <w:iCs/>
-        </w:rPr>
-        <w:t xml:space="preserve">discard </w:t>
-      </w:r>
-      <w:r>
-        <w:t xml:space="preserve">are used </w:t>
-      </w:r>
-      <w:r>
-        <w:t>for the player to perform the appropriate actions according to the game scenario.</w:t>
-      </w:r>
-      <w:r>
-        <w:t xml:space="preserve"> The </w:t>
-      </w:r>
-      <w:r>
-        <w:rPr>
-          <w:i/>
-          <w:iCs/>
-        </w:rPr>
-        <w:t>keep</w:t>
-      </w:r>
-      <w:r>
-        <w:t xml:space="preserve"> method </w:t>
-      </w:r>
-      <w:r>
-        <w:t xml:space="preserve">takes the card as an argument, then adds it to the player object’s hand. The </w:t>
-      </w:r>
-      <w:r>
-        <w:rPr>
-          <w:i/>
-          <w:iCs/>
-        </w:rPr>
-        <w:t>remove</w:t>
-      </w:r>
-      <w:r>
-        <w:t xml:space="preserve"> method takes the card as an argument, then removes it from the player object’s hand. The </w:t>
-      </w:r>
-      <w:r>
-        <w:rPr>
-          <w:i/>
-          <w:iCs/>
-        </w:rPr>
-        <w:t>discard</w:t>
-      </w:r>
-      <w:r>
-        <w:t xml:space="preserve"> method </w:t>
-      </w:r>
-      <w:r>
-        <w:t>takes the card as an argument, then discards it to the deck of the next player</w:t>
-      </w:r>
-      <w:r>
-        <w:t>’s deck.</w:t>
+        <w:t>, which creates an output .txt file for every player in the game</w:t>
+      </w:r>
+      <w:r>
+        <w:t xml:space="preserve"> in the format </w:t>
+      </w:r>
+      <w:proofErr w:type="gramStart"/>
+      <w:r>
+        <w:rPr>
+          <w:i/>
+          <w:iCs/>
+        </w:rPr>
+        <w:t>player[</w:t>
+      </w:r>
+      <w:proofErr w:type="gramEnd"/>
+      <w:r>
+        <w:rPr>
+          <w:i/>
+          <w:iCs/>
+        </w:rPr>
+        <w:t>NUMBER]_output.txt</w:t>
+      </w:r>
+      <w:r>
+        <w:t xml:space="preserve">. </w:t>
+      </w:r>
+      <w:r>
+        <w:t xml:space="preserve">The additional method </w:t>
+      </w:r>
+      <w:proofErr w:type="spellStart"/>
+      <w:r>
+        <w:rPr>
+          <w:i/>
+          <w:iCs/>
+        </w:rPr>
+        <w:t>writeToFile</w:t>
+      </w:r>
+      <w:proofErr w:type="spellEnd"/>
+      <w:r>
+        <w:t xml:space="preserve"> is used to write </w:t>
+      </w:r>
+      <w:r>
+        <w:t>strings into the text file on new lines after an action in the game is made.</w:t>
+      </w:r>
+    </w:p>
+    <w:p>
+      <w:r>
+        <w:t xml:space="preserve">A method </w:t>
+      </w:r>
+      <w:proofErr w:type="spellStart"/>
+      <w:r>
+        <w:rPr>
+          <w:i/>
+          <w:iCs/>
+        </w:rPr>
+        <w:t>isWinner</w:t>
+      </w:r>
+      <w:proofErr w:type="spellEnd"/>
+      <w:r>
+        <w:rPr>
+          <w:i/>
+          <w:iCs/>
+        </w:rPr>
+        <w:t xml:space="preserve"> </w:t>
+      </w:r>
+      <w:r>
+        <w:t>is used to check whether a player has the appropriate cards in their hand to win the game.</w:t>
+      </w:r>
+      <w:r>
+        <w:t xml:space="preserve"> </w:t>
+      </w:r>
+      <w:r>
+        <w:t xml:space="preserve">As there may be multiple players with a complete hand at the same time due to the threading, the method checks </w:t>
+      </w:r>
+      <w:r>
+        <w:t xml:space="preserve">if a winner has been found before overwriting the winning player’s integer. </w:t>
+      </w:r>
+      <w:r>
+        <w:t>If a winner has been found,</w:t>
+      </w:r>
+      <w:r>
+        <w:t xml:space="preserve"> then it stops players from continuing to draw and discard cards in the </w:t>
+      </w:r>
+      <w:r>
+        <w:rPr>
+          <w:i/>
+          <w:iCs/>
+        </w:rPr>
+        <w:t>run</w:t>
+      </w:r>
+      <w:r>
+        <w:t xml:space="preserve"> method.</w:t>
+      </w:r>
+      <w:r>
+        <w:t xml:space="preserve"> </w:t>
       </w:r>
     </w:p>
     <w:p>
       <w:r>
         <w:lastRenderedPageBreak/>
-        <w:t xml:space="preserve">To track the activities of players as actions in the game occur, we made a method </w:t>
-      </w:r>
-      <w:proofErr w:type="spellStart"/>
-      <w:r>
-        <w:rPr>
-          <w:i/>
-          <w:iCs/>
-        </w:rPr>
-        <w:t>createFile</w:t>
-      </w:r>
-      <w:proofErr w:type="spellEnd"/>
-      <w:r>
-        <w:t>, which creates an output .txt file for every player in the game</w:t>
-      </w:r>
-      <w:r>
-        <w:t xml:space="preserve"> in the format </w:t>
-      </w:r>
-      <w:proofErr w:type="gramStart"/>
-      <w:r>
-        <w:rPr>
-          <w:i/>
-          <w:iCs/>
-        </w:rPr>
-        <w:t>player[</w:t>
-      </w:r>
-      <w:proofErr w:type="gramEnd"/>
-      <w:r>
-        <w:rPr>
-          <w:i/>
-          <w:iCs/>
-        </w:rPr>
-        <w:t>NUMBER]_output.txt</w:t>
-      </w:r>
-      <w:r>
-        <w:t xml:space="preserve">. </w:t>
-      </w:r>
-      <w:r>
-        <w:t xml:space="preserve">The additional method </w:t>
-      </w:r>
-      <w:proofErr w:type="spellStart"/>
-      <w:r>
-        <w:rPr>
-          <w:i/>
-          <w:iCs/>
-        </w:rPr>
-        <w:t>writeToFile</w:t>
-      </w:r>
-      <w:proofErr w:type="spellEnd"/>
-      <w:r>
-        <w:t xml:space="preserve"> is used to write </w:t>
-      </w:r>
-      <w:r>
-        <w:t>strings into the text file on new lines after an action in the game is made.</w:t>
-      </w:r>
-    </w:p>
-    <w:p>
-      <w:r>
-        <w:t xml:space="preserve">A method </w:t>
-      </w:r>
-      <w:proofErr w:type="spellStart"/>
-      <w:r>
-        <w:rPr>
-          <w:i/>
-          <w:iCs/>
-        </w:rPr>
-        <w:t>isWinner</w:t>
-      </w:r>
-      <w:proofErr w:type="spellEnd"/>
-      <w:r>
-        <w:rPr>
-          <w:i/>
-          <w:iCs/>
-        </w:rPr>
-        <w:t xml:space="preserve"> </w:t>
-      </w:r>
-      <w:r>
-        <w:t>is used to check whether a player has the appropriate cards in their hand to win the game.</w:t>
-      </w:r>
-      <w:r>
-        <w:t xml:space="preserve"> </w:t>
-      </w:r>
-      <w:r>
-        <w:rPr>
-          <w:i/>
-          <w:iCs/>
-        </w:rPr>
-        <w:t>[</w:t>
-      </w:r>
-      <w:r>
-        <w:rPr>
-          <w:i/>
-          <w:iCs/>
-        </w:rPr>
-        <w:t>EXPLANATION NEEDED]</w:t>
-      </w:r>
-      <w:r>
-        <w:t xml:space="preserve"> If a winner has been found, it returns the winning player. </w:t>
-      </w:r>
-    </w:p>
-    <w:p>
-      <w:r>
         <w:br w:type="page"/>
       </w:r>
     </w:p>
@@ -2231,11 +2338,14 @@
       <w:pPr>
         <w:pStyle w:val="Heading1"/>
       </w:pPr>
-      <w:bookmarkStart w:id="6" w:name="_Toc55993905"/>
+      <w:bookmarkStart w:id="6" w:name="_Toc56003111"/>
       <w:r>
         <w:lastRenderedPageBreak/>
         <w:t>Test Design</w:t>
       </w:r>
+      <w:r>
+        <w:t xml:space="preserve"> Analysis</w:t>
+      </w:r>
       <w:bookmarkEnd w:id="6"/>
     </w:p>
     <w:p>
@@ -2271,7 +2381,7 @@
       <w:r>
         <w:t>by JUnit themselves (</w:t>
       </w:r>
-      <w:hyperlink r:id="rId8" w:history="1">
+      <w:hyperlink r:id="rId8" w:anchor="best_1" w:history="1">
         <w:r>
           <w:rPr>
             <w:rStyle w:val="Hyperlink"/>
@@ -2347,10 +2457,7 @@
         <w:t>our code for efficiency.</w:t>
       </w:r>
     </w:p>
-    <w:p>
-      <w:bookmarkStart w:id="7" w:name="_GoBack"/>
-      <w:bookmarkEnd w:id="7"/>
-    </w:p>
+    <w:p/>
     <w:sectPr>
       <w:headerReference w:type="default" r:id="rId9"/>
       <w:footerReference w:type="default" r:id="rId10"/>
@@ -2364,7 +2471,7 @@
 </file>
 
 <file path=word/endnotes.xml><?xml version="1.0" encoding="utf-8"?>
-<w:endnotes xmlns:wpc="http://schemas.microsoft.com/office/word/2010/wordprocessingCanvas" xmlns:cx="http://schemas.microsoft.com/office/drawing/2014/chartex" xmlns:cx1="http://schemas.microsoft.com/office/drawing/2015/9/8/chartex" xmlns:cx2="http://schemas.microsoft.com/office/drawing/2015/10/21/chartex" xmlns:cx3="http://schemas.microsoft.com/office/drawing/2016/5/9/chartex" xmlns:cx4="http://schemas.microsoft.com/office/drawing/2016/5/10/chartex" xmlns:cx5="http://schemas.microsoft.com/office/drawing/2016/5/11/chartex" xmlns:cx6="http://schemas.microsoft.com/office/drawing/2016/5/12/chartex" xmlns:cx7="http://schemas.microsoft.com/office/drawing/2016/5/13/chartex" xmlns:cx8="http://schemas.microsoft.com/office/drawing/2016/5/14/chartex" xmlns:mc="http://schemas.openxmlformats.org/markup-compatibility/2006" xmlns:aink="http://schemas.microsoft.com/office/drawing/2016/ink" xmlns:am3d="http://schemas.microsoft.com/office/drawing/2017/model3d" xmlns:o="urn:schemas-microsoft-com:office:office" xmlns:r="http://schemas.openxmlformats.org/officeDocument/2006/relationships" xmlns:m="http://schemas.openxmlformats.org/officeDocument/2006/math" xmlns:v="urn:schemas-microsoft-com:vml" xmlns:wp14="http://schemas.microsoft.com/office/word/2010/wordprocessingDrawing" xmlns:wp="http://schemas.openxmlformats.org/drawingml/2006/wordprocessingDrawing" xmlns:w10="urn:schemas-microsoft-com:office:word" xmlns:w="http://schemas.openxmlformats.org/wordprocessingml/2006/main" xmlns:w14="http://schemas.microsoft.com/office/word/2010/wordml" xmlns:w15="http://schemas.microsoft.com/office/word/2012/wordml" xmlns:w16cid="http://schemas.microsoft.com/office/word/2016/wordml/cid" xmlns:w16se="http://schemas.microsoft.com/office/word/2015/wordml/symex" xmlns:wpg="http://schemas.microsoft.com/office/word/2010/wordprocessingGroup" xmlns:wpi="http://schemas.microsoft.com/office/word/2010/wordprocessingInk" xmlns:wne="http://schemas.microsoft.com/office/word/2006/wordml" xmlns:wps="http://schemas.microsoft.com/office/word/2010/wordprocessingShape" mc:Ignorable="w14 w15 w16se w16cid wp14">
+<w:endnotes xmlns:wpc="http://schemas.microsoft.com/office/word/2010/wordprocessingCanvas" xmlns:cx="http://schemas.microsoft.com/office/drawing/2014/chartex" xmlns:cx1="http://schemas.microsoft.com/office/drawing/2015/9/8/chartex" xmlns:cx2="http://schemas.microsoft.com/office/drawing/2015/10/21/chartex" xmlns:cx3="http://schemas.microsoft.com/office/drawing/2016/5/9/chartex" xmlns:cx4="http://schemas.microsoft.com/office/drawing/2016/5/10/chartex" xmlns:cx5="http://schemas.microsoft.com/office/drawing/2016/5/11/chartex" xmlns:cx6="http://schemas.microsoft.com/office/drawing/2016/5/12/chartex" xmlns:cx7="http://schemas.microsoft.com/office/drawing/2016/5/13/chartex" xmlns:cx8="http://schemas.microsoft.com/office/drawing/2016/5/14/chartex" xmlns:mc="http://schemas.openxmlformats.org/markup-compatibility/2006" xmlns:aink="http://schemas.microsoft.com/office/drawing/2016/ink" xmlns:am3d="http://schemas.microsoft.com/office/drawing/2017/model3d" xmlns:o="urn:schemas-microsoft-com:office:office" xmlns:r="http://schemas.openxmlformats.org/officeDocument/2006/relationships" xmlns:m="http://schemas.openxmlformats.org/officeDocument/2006/math" xmlns:v="urn:schemas-microsoft-com:vml" xmlns:wp14="http://schemas.microsoft.com/office/word/2010/wordprocessingDrawing" xmlns:wp="http://schemas.openxmlformats.org/drawingml/2006/wordprocessingDrawing" xmlns:w10="urn:schemas-microsoft-com:office:word" xmlns:w="http://schemas.openxmlformats.org/wordprocessingml/2006/main" xmlns:w14="http://schemas.microsoft.com/office/word/2010/wordml" xmlns:w15="http://schemas.microsoft.com/office/word/2012/wordml" xmlns:w16cex="http://schemas.microsoft.com/office/word/2018/wordml/cex" xmlns:w16cid="http://schemas.microsoft.com/office/word/2016/wordml/cid" xmlns:w16="http://schemas.microsoft.com/office/word/2018/wordml" xmlns:w16se="http://schemas.microsoft.com/office/word/2015/wordml/symex" xmlns:wpg="http://schemas.microsoft.com/office/word/2010/wordprocessingGroup" xmlns:wpi="http://schemas.microsoft.com/office/word/2010/wordprocessingInk" xmlns:wne="http://schemas.microsoft.com/office/word/2006/wordml" xmlns:wps="http://schemas.microsoft.com/office/word/2010/wordprocessingShape" mc:Ignorable="w14 w15 w16se w16cid w16 w16cex wp14">
   <w:endnote w:type="separator" w:id="-1">
     <w:p>
       <w:pPr>
@@ -2396,7 +2503,7 @@
 </file>
 
 <file path=word/footer1.xml><?xml version="1.0" encoding="utf-8"?>
-<w:ftr xmlns:wpc="http://schemas.microsoft.com/office/word/2010/wordprocessingCanvas" xmlns:cx="http://schemas.microsoft.com/office/drawing/2014/chartex" xmlns:cx1="http://schemas.microsoft.com/office/drawing/2015/9/8/chartex" xmlns:cx2="http://schemas.microsoft.com/office/drawing/2015/10/21/chartex" xmlns:cx3="http://schemas.microsoft.com/office/drawing/2016/5/9/chartex" xmlns:cx4="http://schemas.microsoft.com/office/drawing/2016/5/10/chartex" xmlns:cx5="http://schemas.microsoft.com/office/drawing/2016/5/11/chartex" xmlns:cx6="http://schemas.microsoft.com/office/drawing/2016/5/12/chartex" xmlns:cx7="http://schemas.microsoft.com/office/drawing/2016/5/13/chartex" xmlns:cx8="http://schemas.microsoft.com/office/drawing/2016/5/14/chartex" xmlns:mc="http://schemas.openxmlformats.org/markup-compatibility/2006" xmlns:aink="http://schemas.microsoft.com/office/drawing/2016/ink" xmlns:am3d="http://schemas.microsoft.com/office/drawing/2017/model3d" xmlns:o="urn:schemas-microsoft-com:office:office" xmlns:r="http://schemas.openxmlformats.org/officeDocument/2006/relationships" xmlns:m="http://schemas.openxmlformats.org/officeDocument/2006/math" xmlns:v="urn:schemas-microsoft-com:vml" xmlns:wp14="http://schemas.microsoft.com/office/word/2010/wordprocessingDrawing" xmlns:wp="http://schemas.openxmlformats.org/drawingml/2006/wordprocessingDrawing" xmlns:w10="urn:schemas-microsoft-com:office:word" xmlns:w="http://schemas.openxmlformats.org/wordprocessingml/2006/main" xmlns:w14="http://schemas.microsoft.com/office/word/2010/wordml" xmlns:w15="http://schemas.microsoft.com/office/word/2012/wordml" xmlns:w16cid="http://schemas.microsoft.com/office/word/2016/wordml/cid" xmlns:w16se="http://schemas.microsoft.com/office/word/2015/wordml/symex" xmlns:wpg="http://schemas.microsoft.com/office/word/2010/wordprocessingGroup" xmlns:wpi="http://schemas.microsoft.com/office/word/2010/wordprocessingInk" xmlns:wne="http://schemas.microsoft.com/office/word/2006/wordml" xmlns:wps="http://schemas.microsoft.com/office/word/2010/wordprocessingShape" mc:Ignorable="w14 w15 w16se w16cid wp14">
+<w:ftr xmlns:wpc="http://schemas.microsoft.com/office/word/2010/wordprocessingCanvas" xmlns:cx="http://schemas.microsoft.com/office/drawing/2014/chartex" xmlns:cx1="http://schemas.microsoft.com/office/drawing/2015/9/8/chartex" xmlns:cx2="http://schemas.microsoft.com/office/drawing/2015/10/21/chartex" xmlns:cx3="http://schemas.microsoft.com/office/drawing/2016/5/9/chartex" xmlns:cx4="http://schemas.microsoft.com/office/drawing/2016/5/10/chartex" xmlns:cx5="http://schemas.microsoft.com/office/drawing/2016/5/11/chartex" xmlns:cx6="http://schemas.microsoft.com/office/drawing/2016/5/12/chartex" xmlns:cx7="http://schemas.microsoft.com/office/drawing/2016/5/13/chartex" xmlns:cx8="http://schemas.microsoft.com/office/drawing/2016/5/14/chartex" xmlns:mc="http://schemas.openxmlformats.org/markup-compatibility/2006" xmlns:aink="http://schemas.microsoft.com/office/drawing/2016/ink" xmlns:am3d="http://schemas.microsoft.com/office/drawing/2017/model3d" xmlns:o="urn:schemas-microsoft-com:office:office" xmlns:r="http://schemas.openxmlformats.org/officeDocument/2006/relationships" xmlns:m="http://schemas.openxmlformats.org/officeDocument/2006/math" xmlns:v="urn:schemas-microsoft-com:vml" xmlns:wp14="http://schemas.microsoft.com/office/word/2010/wordprocessingDrawing" xmlns:wp="http://schemas.openxmlformats.org/drawingml/2006/wordprocessingDrawing" xmlns:w10="urn:schemas-microsoft-com:office:word" xmlns:w="http://schemas.openxmlformats.org/wordprocessingml/2006/main" xmlns:w14="http://schemas.microsoft.com/office/word/2010/wordml" xmlns:w15="http://schemas.microsoft.com/office/word/2012/wordml" xmlns:w16cex="http://schemas.microsoft.com/office/word/2018/wordml/cex" xmlns:w16cid="http://schemas.microsoft.com/office/word/2016/wordml/cid" xmlns:w16="http://schemas.microsoft.com/office/word/2018/wordml" xmlns:w16se="http://schemas.microsoft.com/office/word/2015/wordml/symex" xmlns:wpg="http://schemas.microsoft.com/office/word/2010/wordprocessingGroup" xmlns:wpi="http://schemas.microsoft.com/office/word/2010/wordprocessingInk" xmlns:wne="http://schemas.microsoft.com/office/word/2006/wordml" xmlns:wps="http://schemas.microsoft.com/office/word/2010/wordprocessingShape" mc:Ignorable="w14 w15 w16se w16cid w16 w16cex wp14">
   <w:sdt>
     <w:sdtPr>
       <w:id w:val="-161240392"/>
@@ -2508,7 +2615,7 @@
 </file>
 
 <file path=word/footnotes.xml><?xml version="1.0" encoding="utf-8"?>
-<w:footnotes xmlns:wpc="http://schemas.microsoft.com/office/word/2010/wordprocessingCanvas" xmlns:cx="http://schemas.microsoft.com/office/drawing/2014/chartex" xmlns:cx1="http://schemas.microsoft.com/office/drawing/2015/9/8/chartex" xmlns:cx2="http://schemas.microsoft.com/office/drawing/2015/10/21/chartex" xmlns:cx3="http://schemas.microsoft.com/office/drawing/2016/5/9/chartex" xmlns:cx4="http://schemas.microsoft.com/office/drawing/2016/5/10/chartex" xmlns:cx5="http://schemas.microsoft.com/office/drawing/2016/5/11/chartex" xmlns:cx6="http://schemas.microsoft.com/office/drawing/2016/5/12/chartex" xmlns:cx7="http://schemas.microsoft.com/office/drawing/2016/5/13/chartex" xmlns:cx8="http://schemas.microsoft.com/office/drawing/2016/5/14/chartex" xmlns:mc="http://schemas.openxmlformats.org/markup-compatibility/2006" xmlns:aink="http://schemas.microsoft.com/office/drawing/2016/ink" xmlns:am3d="http://schemas.microsoft.com/office/drawing/2017/model3d" xmlns:o="urn:schemas-microsoft-com:office:office" xmlns:r="http://schemas.openxmlformats.org/officeDocument/2006/relationships" xmlns:m="http://schemas.openxmlformats.org/officeDocument/2006/math" xmlns:v="urn:schemas-microsoft-com:vml" xmlns:wp14="http://schemas.microsoft.com/office/word/2010/wordprocessingDrawing" xmlns:wp="http://schemas.openxmlformats.org/drawingml/2006/wordprocessingDrawing" xmlns:w10="urn:schemas-microsoft-com:office:word" xmlns:w="http://schemas.openxmlformats.org/wordprocessingml/2006/main" xmlns:w14="http://schemas.microsoft.com/office/word/2010/wordml" xmlns:w15="http://schemas.microsoft.com/office/word/2012/wordml" xmlns:w16cid="http://schemas.microsoft.com/office/word/2016/wordml/cid" xmlns:w16se="http://schemas.microsoft.com/office/word/2015/wordml/symex" xmlns:wpg="http://schemas.microsoft.com/office/word/2010/wordprocessingGroup" xmlns:wpi="http://schemas.microsoft.com/office/word/2010/wordprocessingInk" xmlns:wne="http://schemas.microsoft.com/office/word/2006/wordml" xmlns:wps="http://schemas.microsoft.com/office/word/2010/wordprocessingShape" mc:Ignorable="w14 w15 w16se w16cid wp14">
+<w:footnotes xmlns:wpc="http://schemas.microsoft.com/office/word/2010/wordprocessingCanvas" xmlns:cx="http://schemas.microsoft.com/office/drawing/2014/chartex" xmlns:cx1="http://schemas.microsoft.com/office/drawing/2015/9/8/chartex" xmlns:cx2="http://schemas.microsoft.com/office/drawing/2015/10/21/chartex" xmlns:cx3="http://schemas.microsoft.com/office/drawing/2016/5/9/chartex" xmlns:cx4="http://schemas.microsoft.com/office/drawing/2016/5/10/chartex" xmlns:cx5="http://schemas.microsoft.com/office/drawing/2016/5/11/chartex" xmlns:cx6="http://schemas.microsoft.com/office/drawing/2016/5/12/chartex" xmlns:cx7="http://schemas.microsoft.com/office/drawing/2016/5/13/chartex" xmlns:cx8="http://schemas.microsoft.com/office/drawing/2016/5/14/chartex" xmlns:mc="http://schemas.openxmlformats.org/markup-compatibility/2006" xmlns:aink="http://schemas.microsoft.com/office/drawing/2016/ink" xmlns:am3d="http://schemas.microsoft.com/office/drawing/2017/model3d" xmlns:o="urn:schemas-microsoft-com:office:office" xmlns:r="http://schemas.openxmlformats.org/officeDocument/2006/relationships" xmlns:m="http://schemas.openxmlformats.org/officeDocument/2006/math" xmlns:v="urn:schemas-microsoft-com:vml" xmlns:wp14="http://schemas.microsoft.com/office/word/2010/wordprocessingDrawing" xmlns:wp="http://schemas.openxmlformats.org/drawingml/2006/wordprocessingDrawing" xmlns:w10="urn:schemas-microsoft-com:office:word" xmlns:w="http://schemas.openxmlformats.org/wordprocessingml/2006/main" xmlns:w14="http://schemas.microsoft.com/office/word/2010/wordml" xmlns:w15="http://schemas.microsoft.com/office/word/2012/wordml" xmlns:w16cex="http://schemas.microsoft.com/office/word/2018/wordml/cex" xmlns:w16cid="http://schemas.microsoft.com/office/word/2016/wordml/cid" xmlns:w16="http://schemas.microsoft.com/office/word/2018/wordml" xmlns:w16se="http://schemas.microsoft.com/office/word/2015/wordml/symex" xmlns:wpg="http://schemas.microsoft.com/office/word/2010/wordprocessingGroup" xmlns:wpi="http://schemas.microsoft.com/office/word/2010/wordprocessingInk" xmlns:wne="http://schemas.microsoft.com/office/word/2006/wordml" xmlns:wps="http://schemas.microsoft.com/office/word/2010/wordprocessingShape" mc:Ignorable="w14 w15 w16se w16cid w16 w16cex wp14">
   <w:footnote w:type="separator" w:id="-1">
     <w:p>
       <w:pPr>
@@ -2540,7 +2647,7 @@
 </file>
 
 <file path=word/header1.xml><?xml version="1.0" encoding="utf-8"?>
-<w:hdr xmlns:wpc="http://schemas.microsoft.com/office/word/2010/wordprocessingCanvas" xmlns:cx="http://schemas.microsoft.com/office/drawing/2014/chartex" xmlns:cx1="http://schemas.microsoft.com/office/drawing/2015/9/8/chartex" xmlns:cx2="http://schemas.microsoft.com/office/drawing/2015/10/21/chartex" xmlns:cx3="http://schemas.microsoft.com/office/drawing/2016/5/9/chartex" xmlns:cx4="http://schemas.microsoft.com/office/drawing/2016/5/10/chartex" xmlns:cx5="http://schemas.microsoft.com/office/drawing/2016/5/11/chartex" xmlns:cx6="http://schemas.microsoft.com/office/drawing/2016/5/12/chartex" xmlns:cx7="http://schemas.microsoft.com/office/drawing/2016/5/13/chartex" xmlns:cx8="http://schemas.microsoft.com/office/drawing/2016/5/14/chartex" xmlns:mc="http://schemas.openxmlformats.org/markup-compatibility/2006" xmlns:aink="http://schemas.microsoft.com/office/drawing/2016/ink" xmlns:am3d="http://schemas.microsoft.com/office/drawing/2017/model3d" xmlns:o="urn:schemas-microsoft-com:office:office" xmlns:r="http://schemas.openxmlformats.org/officeDocument/2006/relationships" xmlns:m="http://schemas.openxmlformats.org/officeDocument/2006/math" xmlns:v="urn:schemas-microsoft-com:vml" xmlns:wp14="http://schemas.microsoft.com/office/word/2010/wordprocessingDrawing" xmlns:wp="http://schemas.openxmlformats.org/drawingml/2006/wordprocessingDrawing" xmlns:w10="urn:schemas-microsoft-com:office:word" xmlns:w="http://schemas.openxmlformats.org/wordprocessingml/2006/main" xmlns:w14="http://schemas.microsoft.com/office/word/2010/wordml" xmlns:w15="http://schemas.microsoft.com/office/word/2012/wordml" xmlns:w16cid="http://schemas.microsoft.com/office/word/2016/wordml/cid" xmlns:w16se="http://schemas.microsoft.com/office/word/2015/wordml/symex" xmlns:wpg="http://schemas.microsoft.com/office/word/2010/wordprocessingGroup" xmlns:wpi="http://schemas.microsoft.com/office/word/2010/wordprocessingInk" xmlns:wne="http://schemas.microsoft.com/office/word/2006/wordml" xmlns:wps="http://schemas.microsoft.com/office/word/2010/wordprocessingShape" mc:Ignorable="w14 w15 w16se w16cid wp14">
+<w:hdr xmlns:wpc="http://schemas.microsoft.com/office/word/2010/wordprocessingCanvas" xmlns:cx="http://schemas.microsoft.com/office/drawing/2014/chartex" xmlns:cx1="http://schemas.microsoft.com/office/drawing/2015/9/8/chartex" xmlns:cx2="http://schemas.microsoft.com/office/drawing/2015/10/21/chartex" xmlns:cx3="http://schemas.microsoft.com/office/drawing/2016/5/9/chartex" xmlns:cx4="http://schemas.microsoft.com/office/drawing/2016/5/10/chartex" xmlns:cx5="http://schemas.microsoft.com/office/drawing/2016/5/11/chartex" xmlns:cx6="http://schemas.microsoft.com/office/drawing/2016/5/12/chartex" xmlns:cx7="http://schemas.microsoft.com/office/drawing/2016/5/13/chartex" xmlns:cx8="http://schemas.microsoft.com/office/drawing/2016/5/14/chartex" xmlns:mc="http://schemas.openxmlformats.org/markup-compatibility/2006" xmlns:aink="http://schemas.microsoft.com/office/drawing/2016/ink" xmlns:am3d="http://schemas.microsoft.com/office/drawing/2017/model3d" xmlns:o="urn:schemas-microsoft-com:office:office" xmlns:r="http://schemas.openxmlformats.org/officeDocument/2006/relationships" xmlns:m="http://schemas.openxmlformats.org/officeDocument/2006/math" xmlns:v="urn:schemas-microsoft-com:vml" xmlns:wp14="http://schemas.microsoft.com/office/word/2010/wordprocessingDrawing" xmlns:wp="http://schemas.openxmlformats.org/drawingml/2006/wordprocessingDrawing" xmlns:w10="urn:schemas-microsoft-com:office:word" xmlns:w="http://schemas.openxmlformats.org/wordprocessingml/2006/main" xmlns:w14="http://schemas.microsoft.com/office/word/2010/wordml" xmlns:w15="http://schemas.microsoft.com/office/word/2012/wordml" xmlns:w16cex="http://schemas.microsoft.com/office/word/2018/wordml/cex" xmlns:w16cid="http://schemas.microsoft.com/office/word/2016/wordml/cid" xmlns:w16="http://schemas.microsoft.com/office/word/2018/wordml" xmlns:w16se="http://schemas.microsoft.com/office/word/2015/wordml/symex" xmlns:wpg="http://schemas.microsoft.com/office/word/2010/wordprocessingGroup" xmlns:wpi="http://schemas.microsoft.com/office/word/2010/wordprocessingInk" xmlns:wne="http://schemas.microsoft.com/office/word/2006/wordml" xmlns:wps="http://schemas.microsoft.com/office/word/2010/wordprocessingShape" mc:Ignorable="w14 w15 w16se w16cid w16 w16cex wp14">
   <w:p>
     <w:pPr>
       <w:pStyle w:val="Header"/>
@@ -2578,7 +2685,7 @@
 </file>
 
 <file path=word/numbering.xml><?xml version="1.0" encoding="utf-8"?>
-<w:numbering xmlns:wpc="http://schemas.microsoft.com/office/word/2010/wordprocessingCanvas" xmlns:cx="http://schemas.microsoft.com/office/drawing/2014/chartex" xmlns:cx1="http://schemas.microsoft.com/office/drawing/2015/9/8/chartex" xmlns:cx2="http://schemas.microsoft.com/office/drawing/2015/10/21/chartex" xmlns:cx3="http://schemas.microsoft.com/office/drawing/2016/5/9/chartex" xmlns:cx4="http://schemas.microsoft.com/office/drawing/2016/5/10/chartex" xmlns:cx5="http://schemas.microsoft.com/office/drawing/2016/5/11/chartex" xmlns:cx6="http://schemas.microsoft.com/office/drawing/2016/5/12/chartex" xmlns:cx7="http://schemas.microsoft.com/office/drawing/2016/5/13/chartex" xmlns:cx8="http://schemas.microsoft.com/office/drawing/2016/5/14/chartex" xmlns:mc="http://schemas.openxmlformats.org/markup-compatibility/2006" xmlns:aink="http://schemas.microsoft.com/office/drawing/2016/ink" xmlns:am3d="http://schemas.microsoft.com/office/drawing/2017/model3d" xmlns:o="urn:schemas-microsoft-com:office:office" xmlns:r="http://schemas.openxmlformats.org/officeDocument/2006/relationships" xmlns:m="http://schemas.openxmlformats.org/officeDocument/2006/math" xmlns:v="urn:schemas-microsoft-com:vml" xmlns:wp14="http://schemas.microsoft.com/office/word/2010/wordprocessingDrawing" xmlns:wp="http://schemas.openxmlformats.org/drawingml/2006/wordprocessingDrawing" xmlns:w10="urn:schemas-microsoft-com:office:word" xmlns:w="http://schemas.openxmlformats.org/wordprocessingml/2006/main" xmlns:w14="http://schemas.microsoft.com/office/word/2010/wordml" xmlns:w15="http://schemas.microsoft.com/office/word/2012/wordml" xmlns:w16cid="http://schemas.microsoft.com/office/word/2016/wordml/cid" xmlns:w16se="http://schemas.microsoft.com/office/word/2015/wordml/symex" xmlns:wpg="http://schemas.microsoft.com/office/word/2010/wordprocessingGroup" xmlns:wpi="http://schemas.microsoft.com/office/word/2010/wordprocessingInk" xmlns:wne="http://schemas.microsoft.com/office/word/2006/wordml" xmlns:wps="http://schemas.microsoft.com/office/word/2010/wordprocessingShape" mc:Ignorable="w14 w15 w16se w16cid wp14">
+<w:numbering xmlns:wpc="http://schemas.microsoft.com/office/word/2010/wordprocessingCanvas" xmlns:cx="http://schemas.microsoft.com/office/drawing/2014/chartex" xmlns:cx1="http://schemas.microsoft.com/office/drawing/2015/9/8/chartex" xmlns:cx2="http://schemas.microsoft.com/office/drawing/2015/10/21/chartex" xmlns:cx3="http://schemas.microsoft.com/office/drawing/2016/5/9/chartex" xmlns:cx4="http://schemas.microsoft.com/office/drawing/2016/5/10/chartex" xmlns:cx5="http://schemas.microsoft.com/office/drawing/2016/5/11/chartex" xmlns:cx6="http://schemas.microsoft.com/office/drawing/2016/5/12/chartex" xmlns:cx7="http://schemas.microsoft.com/office/drawing/2016/5/13/chartex" xmlns:cx8="http://schemas.microsoft.com/office/drawing/2016/5/14/chartex" xmlns:mc="http://schemas.openxmlformats.org/markup-compatibility/2006" xmlns:aink="http://schemas.microsoft.com/office/drawing/2016/ink" xmlns:am3d="http://schemas.microsoft.com/office/drawing/2017/model3d" xmlns:o="urn:schemas-microsoft-com:office:office" xmlns:r="http://schemas.openxmlformats.org/officeDocument/2006/relationships" xmlns:m="http://schemas.openxmlformats.org/officeDocument/2006/math" xmlns:v="urn:schemas-microsoft-com:vml" xmlns:wp14="http://schemas.microsoft.com/office/word/2010/wordprocessingDrawing" xmlns:wp="http://schemas.openxmlformats.org/drawingml/2006/wordprocessingDrawing" xmlns:w10="urn:schemas-microsoft-com:office:word" xmlns:w="http://schemas.openxmlformats.org/wordprocessingml/2006/main" xmlns:w14="http://schemas.microsoft.com/office/word/2010/wordml" xmlns:w15="http://schemas.microsoft.com/office/word/2012/wordml" xmlns:w16cex="http://schemas.microsoft.com/office/word/2018/wordml/cex" xmlns:w16cid="http://schemas.microsoft.com/office/word/2016/wordml/cid" xmlns:w16="http://schemas.microsoft.com/office/word/2018/wordml" xmlns:w16se="http://schemas.microsoft.com/office/word/2015/wordml/symex" xmlns:wpg="http://schemas.microsoft.com/office/word/2010/wordprocessingGroup" xmlns:wpi="http://schemas.microsoft.com/office/word/2010/wordprocessingInk" xmlns:wne="http://schemas.microsoft.com/office/word/2006/wordml" xmlns:wps="http://schemas.microsoft.com/office/word/2010/wordprocessingShape" mc:Ignorable="w14 w15 w16se w16cid w16 w16cex wp14">
   <w:abstractNum w:abstractNumId="0" w15:restartNumberingAfterBreak="0">
     <w:nsid w:val="120E5EBB"/>
     <w:multiLevelType w:val="hybridMultilevel"/>
@@ -2928,7 +3035,7 @@
 </file>
 
 <file path=word/styles.xml><?xml version="1.0" encoding="utf-8"?>
-<w:styles xmlns:mc="http://schemas.openxmlformats.org/markup-compatibility/2006" xmlns:r="http://schemas.openxmlformats.org/officeDocument/2006/relationships" xmlns:w="http://schemas.openxmlformats.org/wordprocessingml/2006/main" xmlns:w14="http://schemas.microsoft.com/office/word/2010/wordml" xmlns:w15="http://schemas.microsoft.com/office/word/2012/wordml" xmlns:w16cid="http://schemas.microsoft.com/office/word/2016/wordml/cid" xmlns:w16se="http://schemas.microsoft.com/office/word/2015/wordml/symex" mc:Ignorable="w14 w15 w16se w16cid">
+<w:styles xmlns:mc="http://schemas.openxmlformats.org/markup-compatibility/2006" xmlns:r="http://schemas.openxmlformats.org/officeDocument/2006/relationships" xmlns:w="http://schemas.openxmlformats.org/wordprocessingml/2006/main" xmlns:w14="http://schemas.microsoft.com/office/word/2010/wordml" xmlns:w15="http://schemas.microsoft.com/office/word/2012/wordml" xmlns:w16cex="http://schemas.microsoft.com/office/word/2018/wordml/cex" xmlns:w16cid="http://schemas.microsoft.com/office/word/2016/wordml/cid" xmlns:w16="http://schemas.microsoft.com/office/word/2018/wordml" xmlns:w16se="http://schemas.microsoft.com/office/word/2015/wordml/symex" mc:Ignorable="w14 w15 w16se w16cid w16 w16cex">
   <w:docDefaults>
     <w:rPrDefault>
       <w:rPr>
@@ -3556,7 +3663,7 @@
     <w:uiPriority w:val="99"/>
     <w:semiHidden/>
     <w:unhideWhenUsed/>
-    <w:rsid w:val="00480AA4"/>
+    <w:rsid w:val="008D3ECD"/>
     <w:rPr>
       <w:color w:val="605E5C"/>
       <w:shd w:val="clear" w:color="auto" w:fill="E1DFDD"/>
@@ -3865,7 +3972,7 @@
 </file>
 
 <file path=customXml/itemProps1.xml><?xml version="1.0" encoding="utf-8"?>
-<ds:datastoreItem xmlns:ds="http://schemas.openxmlformats.org/officeDocument/2006/customXml" ds:itemID="{B9711FE2-E53B-48FF-AC4D-52C37A257B22}">
+<ds:datastoreItem xmlns:ds="http://schemas.openxmlformats.org/officeDocument/2006/customXml" ds:itemID="{7BD15AB1-B3E7-4E6E-98CE-69347BD210A8}">
   <ds:schemaRefs>
     <ds:schemaRef ds:uri="http://schemas.openxmlformats.org/officeDocument/2006/bibliography"/>
   </ds:schemaRefs>

</xml_diff>

<commit_message>
Explained validateNumPlayersInput and validatePackInput tests
</commit_message>
<xml_diff>
--- a/Report - Card Game.docx
+++ b/Report - Card Game.docx
@@ -123,617 +123,6 @@
         <w:br w:type="page"/>
       </w:r>
     </w:p>
-    <w:sdt>
-      <w:sdtPr>
-        <w:rPr>
-          <w:rFonts w:ascii="Arial" w:eastAsiaTheme="minorHAnsi" w:hAnsi="Arial" w:cs="Arial"/>
-          <w:b/>
-          <w:bCs/>
-          <w:color w:val="auto"/>
-          <w:sz w:val="22"/>
-          <w:szCs w:val="22"/>
-          <w:lang w:val="en-GB"/>
-        </w:rPr>
-        <w:id w:val="-2049828842"/>
-        <w:docPartObj>
-          <w:docPartGallery w:val="Table of Contents"/>
-          <w:docPartUnique/>
-        </w:docPartObj>
-      </w:sdtPr>
-      <w:sdtEndPr>
-        <w:rPr>
-          <w:noProof/>
-        </w:rPr>
-      </w:sdtEndPr>
-      <w:sdtContent>
-        <w:p>
-          <w:pPr>
-            <w:pStyle w:val="TOCHeading"/>
-            <w:spacing w:after="240"/>
-            <w:rPr>
-              <w:rFonts w:ascii="Arial" w:hAnsi="Arial" w:cs="Arial"/>
-              <w:b/>
-              <w:bCs/>
-              <w:color w:val="auto"/>
-            </w:rPr>
-          </w:pPr>
-          <w:r>
-            <w:rPr>
-              <w:rFonts w:ascii="Arial" w:hAnsi="Arial" w:cs="Arial"/>
-              <w:b/>
-              <w:bCs/>
-              <w:color w:val="auto"/>
-            </w:rPr>
-            <w:t>Table of Contents</w:t>
-          </w:r>
-        </w:p>
-        <w:p>
-          <w:pPr>
-            <w:pStyle w:val="TOC1"/>
-            <w:tabs>
-              <w:tab w:val="right" w:leader="dot" w:pos="9016"/>
-            </w:tabs>
-            <w:rPr>
-              <w:rFonts w:asciiTheme="minorHAnsi" w:eastAsiaTheme="minorEastAsia" w:hAnsiTheme="minorHAnsi"/>
-              <w:noProof/>
-              <w:lang w:eastAsia="en-GB"/>
-            </w:rPr>
-          </w:pPr>
-          <w:r>
-            <w:rPr>
-              <w:rFonts w:cs="Arial"/>
-            </w:rPr>
-            <w:fldChar w:fldCharType="begin"/>
-          </w:r>
-          <w:r>
-            <w:rPr>
-              <w:rFonts w:cs="Arial"/>
-            </w:rPr>
-            <w:instrText xml:space="preserve"> TOC \o "1-3" \h \z \u </w:instrText>
-          </w:r>
-          <w:r>
-            <w:rPr>
-              <w:rFonts w:cs="Arial"/>
-            </w:rPr>
-            <w:fldChar w:fldCharType="separate"/>
-          </w:r>
-          <w:hyperlink w:anchor="_Toc56003105" w:history="1">
-            <w:r>
-              <w:rPr>
-                <w:rStyle w:val="Hyperlink"/>
-                <w:noProof/>
-              </w:rPr>
-              <w:t>Development Log</w:t>
-            </w:r>
-            <w:r>
-              <w:rPr>
-                <w:noProof/>
-                <w:webHidden/>
-              </w:rPr>
-              <w:tab/>
-            </w:r>
-            <w:r>
-              <w:rPr>
-                <w:noProof/>
-                <w:webHidden/>
-              </w:rPr>
-              <w:fldChar w:fldCharType="begin"/>
-            </w:r>
-            <w:r>
-              <w:rPr>
-                <w:noProof/>
-                <w:webHidden/>
-              </w:rPr>
-              <w:instrText xml:space="preserve"> PAGEREF _Toc56003105 \h </w:instrText>
-            </w:r>
-            <w:r>
-              <w:rPr>
-                <w:noProof/>
-                <w:webHidden/>
-              </w:rPr>
-            </w:r>
-            <w:r>
-              <w:rPr>
-                <w:noProof/>
-                <w:webHidden/>
-              </w:rPr>
-              <w:fldChar w:fldCharType="separate"/>
-            </w:r>
-            <w:r>
-              <w:rPr>
-                <w:noProof/>
-                <w:webHidden/>
-              </w:rPr>
-              <w:t>3</w:t>
-            </w:r>
-            <w:r>
-              <w:rPr>
-                <w:noProof/>
-                <w:webHidden/>
-              </w:rPr>
-              <w:fldChar w:fldCharType="end"/>
-            </w:r>
-          </w:hyperlink>
-        </w:p>
-        <w:p>
-          <w:pPr>
-            <w:pStyle w:val="TOC2"/>
-            <w:tabs>
-              <w:tab w:val="right" w:leader="dot" w:pos="9016"/>
-            </w:tabs>
-            <w:rPr>
-              <w:rFonts w:asciiTheme="minorHAnsi" w:eastAsiaTheme="minorEastAsia" w:hAnsiTheme="minorHAnsi"/>
-              <w:noProof/>
-              <w:lang w:eastAsia="en-GB"/>
-            </w:rPr>
-          </w:pPr>
-          <w:hyperlink w:anchor="_Toc56003106" w:history="1">
-            <w:r>
-              <w:rPr>
-                <w:rStyle w:val="Hyperlink"/>
-                <w:noProof/>
-              </w:rPr>
-              <w:t>23/10/2020 – 12:45pm (5 hours) [</w:t>
-            </w:r>
-            <w:r>
-              <w:rPr>
-                <w:rStyle w:val="Hyperlink"/>
-                <w:i/>
-                <w:iCs/>
-                <w:noProof/>
-              </w:rPr>
-              <w:t>Signed: 014485, 054530]</w:t>
-            </w:r>
-            <w:r>
-              <w:rPr>
-                <w:noProof/>
-                <w:webHidden/>
-              </w:rPr>
-              <w:tab/>
-            </w:r>
-            <w:r>
-              <w:rPr>
-                <w:noProof/>
-                <w:webHidden/>
-              </w:rPr>
-              <w:fldChar w:fldCharType="begin"/>
-            </w:r>
-            <w:r>
-              <w:rPr>
-                <w:noProof/>
-                <w:webHidden/>
-              </w:rPr>
-              <w:instrText xml:space="preserve"> PAGEREF _Toc56003106 \h </w:instrText>
-            </w:r>
-            <w:r>
-              <w:rPr>
-                <w:noProof/>
-                <w:webHidden/>
-              </w:rPr>
-            </w:r>
-            <w:r>
-              <w:rPr>
-                <w:noProof/>
-                <w:webHidden/>
-              </w:rPr>
-              <w:fldChar w:fldCharType="separate"/>
-            </w:r>
-            <w:r>
-              <w:rPr>
-                <w:noProof/>
-                <w:webHidden/>
-              </w:rPr>
-              <w:t>3</w:t>
-            </w:r>
-            <w:r>
-              <w:rPr>
-                <w:noProof/>
-                <w:webHidden/>
-              </w:rPr>
-              <w:fldChar w:fldCharType="end"/>
-            </w:r>
-          </w:hyperlink>
-        </w:p>
-        <w:p>
-          <w:pPr>
-            <w:pStyle w:val="TOC2"/>
-            <w:tabs>
-              <w:tab w:val="right" w:leader="dot" w:pos="9016"/>
-            </w:tabs>
-            <w:rPr>
-              <w:rFonts w:asciiTheme="minorHAnsi" w:eastAsiaTheme="minorEastAsia" w:hAnsiTheme="minorHAnsi"/>
-              <w:noProof/>
-              <w:lang w:eastAsia="en-GB"/>
-            </w:rPr>
-          </w:pPr>
-          <w:hyperlink w:anchor="_Toc56003107" w:history="1">
-            <w:r>
-              <w:rPr>
-                <w:rStyle w:val="Hyperlink"/>
-                <w:noProof/>
-              </w:rPr>
-              <w:t>25/10/2020 – 12:30pm (3 hours 30 minutes) [</w:t>
-            </w:r>
-            <w:r>
-              <w:rPr>
-                <w:rStyle w:val="Hyperlink"/>
-                <w:i/>
-                <w:iCs/>
-                <w:noProof/>
-              </w:rPr>
-              <w:t>Signed: 014485, 054530]</w:t>
-            </w:r>
-            <w:r>
-              <w:rPr>
-                <w:noProof/>
-                <w:webHidden/>
-              </w:rPr>
-              <w:tab/>
-            </w:r>
-            <w:r>
-              <w:rPr>
-                <w:noProof/>
-                <w:webHidden/>
-              </w:rPr>
-              <w:fldChar w:fldCharType="begin"/>
-            </w:r>
-            <w:r>
-              <w:rPr>
-                <w:noProof/>
-                <w:webHidden/>
-              </w:rPr>
-              <w:instrText xml:space="preserve"> PAGEREF _Toc56003107 \h </w:instrText>
-            </w:r>
-            <w:r>
-              <w:rPr>
-                <w:noProof/>
-                <w:webHidden/>
-              </w:rPr>
-            </w:r>
-            <w:r>
-              <w:rPr>
-                <w:noProof/>
-                <w:webHidden/>
-              </w:rPr>
-              <w:fldChar w:fldCharType="separate"/>
-            </w:r>
-            <w:r>
-              <w:rPr>
-                <w:noProof/>
-                <w:webHidden/>
-              </w:rPr>
-              <w:t>3</w:t>
-            </w:r>
-            <w:r>
-              <w:rPr>
-                <w:noProof/>
-                <w:webHidden/>
-              </w:rPr>
-              <w:fldChar w:fldCharType="end"/>
-            </w:r>
-          </w:hyperlink>
-        </w:p>
-        <w:p>
-          <w:pPr>
-            <w:pStyle w:val="TOC2"/>
-            <w:tabs>
-              <w:tab w:val="right" w:leader="dot" w:pos="9016"/>
-            </w:tabs>
-            <w:rPr>
-              <w:rFonts w:asciiTheme="minorHAnsi" w:eastAsiaTheme="minorEastAsia" w:hAnsiTheme="minorHAnsi"/>
-              <w:noProof/>
-              <w:lang w:eastAsia="en-GB"/>
-            </w:rPr>
-          </w:pPr>
-          <w:hyperlink w:anchor="_Toc56003108" w:history="1">
-            <w:r>
-              <w:rPr>
-                <w:rStyle w:val="Hyperlink"/>
-                <w:noProof/>
-              </w:rPr>
-              <w:t>30/10/2020 – 12:30pm (3 hours 30 minutes) [</w:t>
-            </w:r>
-            <w:r>
-              <w:rPr>
-                <w:rStyle w:val="Hyperlink"/>
-                <w:i/>
-                <w:iCs/>
-                <w:noProof/>
-              </w:rPr>
-              <w:t>Signed: 014485, 054530]</w:t>
-            </w:r>
-            <w:r>
-              <w:rPr>
-                <w:noProof/>
-                <w:webHidden/>
-              </w:rPr>
-              <w:tab/>
-            </w:r>
-            <w:r>
-              <w:rPr>
-                <w:noProof/>
-                <w:webHidden/>
-              </w:rPr>
-              <w:fldChar w:fldCharType="begin"/>
-            </w:r>
-            <w:r>
-              <w:rPr>
-                <w:noProof/>
-                <w:webHidden/>
-              </w:rPr>
-              <w:instrText xml:space="preserve"> PAGEREF _Toc56003108 \h </w:instrText>
-            </w:r>
-            <w:r>
-              <w:rPr>
-                <w:noProof/>
-                <w:webHidden/>
-              </w:rPr>
-            </w:r>
-            <w:r>
-              <w:rPr>
-                <w:noProof/>
-                <w:webHidden/>
-              </w:rPr>
-              <w:fldChar w:fldCharType="separate"/>
-            </w:r>
-            <w:r>
-              <w:rPr>
-                <w:noProof/>
-                <w:webHidden/>
-              </w:rPr>
-              <w:t>3</w:t>
-            </w:r>
-            <w:r>
-              <w:rPr>
-                <w:noProof/>
-                <w:webHidden/>
-              </w:rPr>
-              <w:fldChar w:fldCharType="end"/>
-            </w:r>
-          </w:hyperlink>
-        </w:p>
-        <w:p>
-          <w:pPr>
-            <w:pStyle w:val="TOC2"/>
-            <w:tabs>
-              <w:tab w:val="right" w:leader="dot" w:pos="9016"/>
-            </w:tabs>
-            <w:rPr>
-              <w:rFonts w:asciiTheme="minorHAnsi" w:eastAsiaTheme="minorEastAsia" w:hAnsiTheme="minorHAnsi"/>
-              <w:noProof/>
-              <w:lang w:eastAsia="en-GB"/>
-            </w:rPr>
-          </w:pPr>
-          <w:hyperlink w:anchor="_Toc56003109" w:history="1">
-            <w:r>
-              <w:rPr>
-                <w:rStyle w:val="Hyperlink"/>
-                <w:noProof/>
-              </w:rPr>
-              <w:t>5/11/2020 – 1:00pm (4 hours) [</w:t>
-            </w:r>
-            <w:r>
-              <w:rPr>
-                <w:rStyle w:val="Hyperlink"/>
-                <w:i/>
-                <w:iCs/>
-                <w:noProof/>
-              </w:rPr>
-              <w:t>Signed: 014485, 054530]</w:t>
-            </w:r>
-            <w:r>
-              <w:rPr>
-                <w:noProof/>
-                <w:webHidden/>
-              </w:rPr>
-              <w:tab/>
-            </w:r>
-            <w:r>
-              <w:rPr>
-                <w:noProof/>
-                <w:webHidden/>
-              </w:rPr>
-              <w:fldChar w:fldCharType="begin"/>
-            </w:r>
-            <w:r>
-              <w:rPr>
-                <w:noProof/>
-                <w:webHidden/>
-              </w:rPr>
-              <w:instrText xml:space="preserve"> PAGEREF _Toc56003109 \h </w:instrText>
-            </w:r>
-            <w:r>
-              <w:rPr>
-                <w:noProof/>
-                <w:webHidden/>
-              </w:rPr>
-            </w:r>
-            <w:r>
-              <w:rPr>
-                <w:noProof/>
-                <w:webHidden/>
-              </w:rPr>
-              <w:fldChar w:fldCharType="separate"/>
-            </w:r>
-            <w:r>
-              <w:rPr>
-                <w:noProof/>
-                <w:webHidden/>
-              </w:rPr>
-              <w:t>3</w:t>
-            </w:r>
-            <w:r>
-              <w:rPr>
-                <w:noProof/>
-                <w:webHidden/>
-              </w:rPr>
-              <w:fldChar w:fldCharType="end"/>
-            </w:r>
-          </w:hyperlink>
-        </w:p>
-        <w:p>
-          <w:pPr>
-            <w:pStyle w:val="TOC1"/>
-            <w:tabs>
-              <w:tab w:val="right" w:leader="dot" w:pos="9016"/>
-            </w:tabs>
-            <w:rPr>
-              <w:rFonts w:asciiTheme="minorHAnsi" w:eastAsiaTheme="minorEastAsia" w:hAnsiTheme="minorHAnsi"/>
-              <w:noProof/>
-              <w:lang w:eastAsia="en-GB"/>
-            </w:rPr>
-          </w:pPr>
-          <w:hyperlink w:anchor="_Toc56003110" w:history="1">
-            <w:r>
-              <w:rPr>
-                <w:rStyle w:val="Hyperlink"/>
-                <w:noProof/>
-              </w:rPr>
-              <w:t>Design Analysis</w:t>
-            </w:r>
-            <w:r>
-              <w:rPr>
-                <w:noProof/>
-                <w:webHidden/>
-              </w:rPr>
-              <w:tab/>
-            </w:r>
-            <w:r>
-              <w:rPr>
-                <w:noProof/>
-                <w:webHidden/>
-              </w:rPr>
-              <w:fldChar w:fldCharType="begin"/>
-            </w:r>
-            <w:r>
-              <w:rPr>
-                <w:noProof/>
-                <w:webHidden/>
-              </w:rPr>
-              <w:instrText xml:space="preserve"> PAGEREF _Toc56003110 \h </w:instrText>
-            </w:r>
-            <w:r>
-              <w:rPr>
-                <w:noProof/>
-                <w:webHidden/>
-              </w:rPr>
-            </w:r>
-            <w:r>
-              <w:rPr>
-                <w:noProof/>
-                <w:webHidden/>
-              </w:rPr>
-              <w:fldChar w:fldCharType="separate"/>
-            </w:r>
-            <w:r>
-              <w:rPr>
-                <w:noProof/>
-                <w:webHidden/>
-              </w:rPr>
-              <w:t>4</w:t>
-            </w:r>
-            <w:r>
-              <w:rPr>
-                <w:noProof/>
-                <w:webHidden/>
-              </w:rPr>
-              <w:fldChar w:fldCharType="end"/>
-            </w:r>
-          </w:hyperlink>
-        </w:p>
-        <w:p>
-          <w:pPr>
-            <w:pStyle w:val="TOC1"/>
-            <w:tabs>
-              <w:tab w:val="right" w:leader="dot" w:pos="9016"/>
-            </w:tabs>
-            <w:rPr>
-              <w:rFonts w:asciiTheme="minorHAnsi" w:eastAsiaTheme="minorEastAsia" w:hAnsiTheme="minorHAnsi"/>
-              <w:noProof/>
-              <w:lang w:eastAsia="en-GB"/>
-            </w:rPr>
-          </w:pPr>
-          <w:hyperlink w:anchor="_Toc56003111" w:history="1">
-            <w:r>
-              <w:rPr>
-                <w:rStyle w:val="Hyperlink"/>
-                <w:noProof/>
-              </w:rPr>
-              <w:t>Test Design Analysis</w:t>
-            </w:r>
-            <w:r>
-              <w:rPr>
-                <w:noProof/>
-                <w:webHidden/>
-              </w:rPr>
-              <w:tab/>
-            </w:r>
-            <w:r>
-              <w:rPr>
-                <w:noProof/>
-                <w:webHidden/>
-              </w:rPr>
-              <w:fldChar w:fldCharType="begin"/>
-            </w:r>
-            <w:r>
-              <w:rPr>
-                <w:noProof/>
-                <w:webHidden/>
-              </w:rPr>
-              <w:instrText xml:space="preserve"> PAGEREF _Toc56003111 \h </w:instrText>
-            </w:r>
-            <w:r>
-              <w:rPr>
-                <w:noProof/>
-                <w:webHidden/>
-              </w:rPr>
-            </w:r>
-            <w:r>
-              <w:rPr>
-                <w:noProof/>
-                <w:webHidden/>
-              </w:rPr>
-              <w:fldChar w:fldCharType="separate"/>
-            </w:r>
-            <w:r>
-              <w:rPr>
-                <w:noProof/>
-                <w:webHidden/>
-              </w:rPr>
-              <w:t>6</w:t>
-            </w:r>
-            <w:r>
-              <w:rPr>
-                <w:noProof/>
-                <w:webHidden/>
-              </w:rPr>
-              <w:fldChar w:fldCharType="end"/>
-            </w:r>
-          </w:hyperlink>
-        </w:p>
-        <w:p>
-          <w:pPr>
-            <w:rPr>
-              <w:rFonts w:cs="Arial"/>
-            </w:rPr>
-          </w:pPr>
-          <w:r>
-            <w:rPr>
-              <w:rFonts w:cs="Arial"/>
-              <w:b/>
-              <w:bCs/>
-              <w:noProof/>
-            </w:rPr>
-            <w:fldChar w:fldCharType="end"/>
-          </w:r>
-        </w:p>
-      </w:sdtContent>
-    </w:sdt>
-    <w:p>
-      <w:r>
-        <w:br w:type="page"/>
-      </w:r>
-    </w:p>
     <w:p>
       <w:pPr>
         <w:pStyle w:val="Heading1"/>
@@ -834,10 +223,90 @@
           <w:i/>
           <w:iCs/>
         </w:rPr>
-        <w:t>validateInput</w:t>
+        <w:t>validateNumPlayersInput</w:t>
       </w:r>
       <w:proofErr w:type="spellEnd"/>
       <w:r>
+        <w:t xml:space="preserve">, </w:t>
+      </w:r>
+      <w:proofErr w:type="spellStart"/>
+      <w:r>
+        <w:rPr>
+          <w:i/>
+          <w:iCs/>
+        </w:rPr>
+        <w:t>validate</w:t>
+      </w:r>
+      <w:r>
+        <w:rPr>
+          <w:i/>
+          <w:iCs/>
+        </w:rPr>
+        <w:t>PackInput</w:t>
+      </w:r>
+      <w:proofErr w:type="spellEnd"/>
+      <w:r>
+        <w:t xml:space="preserve">, and </w:t>
+      </w:r>
+      <w:proofErr w:type="spellStart"/>
+      <w:r>
+        <w:rPr>
+          <w:i/>
+          <w:iCs/>
+        </w:rPr>
+        <w:t>importPack</w:t>
+      </w:r>
+      <w:proofErr w:type="spellEnd"/>
+      <w:r>
+        <w:t xml:space="preserve">, which will be used </w:t>
+      </w:r>
+      <w:r>
+        <w:t>to handle</w:t>
+      </w:r>
+      <w:r>
+        <w:t xml:space="preserve"> input for number of players and input for the pack of cards respectively</w:t>
+      </w:r>
+      <w:r>
+        <w:t>, then import the pack of cards from the text file if it’s valid</w:t>
+      </w:r>
+      <w:r>
+        <w:t xml:space="preserve">. </w:t>
+      </w:r>
+      <w:r>
+        <w:t xml:space="preserve">Created </w:t>
+      </w:r>
+      <w:r>
+        <w:rPr>
+          <w:i/>
+          <w:iCs/>
+        </w:rPr>
+        <w:t>CardGame.java</w:t>
+      </w:r>
+      <w:r>
+        <w:t>, and added input for number of players and location of pack to load</w:t>
+      </w:r>
+      <w:r>
+        <w:t xml:space="preserve"> </w:t>
+      </w:r>
+      <w:r>
+        <w:t xml:space="preserve">in the </w:t>
+      </w:r>
+      <w:r>
+        <w:t xml:space="preserve">main method, with </w:t>
+      </w:r>
+      <w:r>
+        <w:t xml:space="preserve">auxiliary methods </w:t>
+      </w:r>
+      <w:proofErr w:type="spellStart"/>
+      <w:r>
+        <w:rPr>
+          <w:i/>
+          <w:iCs/>
+        </w:rPr>
+        <w:t>validateNumPlayersInput</w:t>
+      </w:r>
+      <w:proofErr w:type="spellEnd"/>
+      <w:r>
         <w:t xml:space="preserve"> and </w:t>
       </w:r>
       <w:proofErr w:type="spellStart"/>
@@ -846,30 +315,271 @@
           <w:i/>
           <w:iCs/>
         </w:rPr>
+        <w:t>validatePackInput</w:t>
+      </w:r>
+      <w:proofErr w:type="spellEnd"/>
+      <w:r>
+        <w:t xml:space="preserve"> to handle these</w:t>
+      </w:r>
+      <w:r>
+        <w:t xml:space="preserve"> inputs</w:t>
+      </w:r>
+      <w:r>
+        <w:t>, and</w:t>
+      </w:r>
+      <w:r>
+        <w:rPr>
+          <w:i/>
+          <w:iCs/>
+        </w:rPr>
+        <w:t xml:space="preserve"> </w:t>
+      </w:r>
+      <w:proofErr w:type="spellStart"/>
+      <w:r>
+        <w:rPr>
+          <w:i/>
+          <w:iCs/>
+        </w:rPr>
         <w:t>importPack</w:t>
       </w:r>
       <w:proofErr w:type="spellEnd"/>
       <w:r>
-        <w:t xml:space="preserve">, which will be used </w:t>
-      </w:r>
-      <w:r>
-        <w:t>to handle</w:t>
-      </w:r>
-      <w:r>
-        <w:t xml:space="preserve"> input for number of players and input for the pack of </w:t>
-      </w:r>
-      <w:proofErr w:type="gramStart"/>
-      <w:r>
-        <w:t>cards</w:t>
-      </w:r>
-      <w:proofErr w:type="gramEnd"/>
-      <w:r>
-        <w:t xml:space="preserve"> respectively</w:t>
+        <w:t xml:space="preserve"> to use the pack input</w:t>
       </w:r>
       <w:r>
         <w:t xml:space="preserve">. </w:t>
       </w:r>
       <w:r>
+        <w:t>Ensured code passed unit tests.</w:t>
+      </w:r>
+    </w:p>
+    <w:p>
+      <w:pPr>
+        <w:rPr>
+          <w:i/>
+          <w:iCs/>
+        </w:rPr>
+      </w:pPr>
+      <w:r>
+        <w:t xml:space="preserve">Swapped roles (B as driver, A as navigator), then added </w:t>
+      </w:r>
+      <w:r>
+        <w:t xml:space="preserve">test methods to </w:t>
+      </w:r>
+      <w:r>
+        <w:rPr>
+          <w:i/>
+          <w:iCs/>
+        </w:rPr>
+        <w:t>CardGameTest.</w:t>
+      </w:r>
+      <w:r>
+        <w:t>java</w:t>
+      </w:r>
+      <w:r>
+        <w:t xml:space="preserve"> </w:t>
+      </w:r>
+      <w:r>
+        <w:t xml:space="preserve">for </w:t>
+      </w:r>
+      <w:proofErr w:type="spellStart"/>
+      <w:r>
+        <w:rPr>
+          <w:i/>
+          <w:iCs/>
+        </w:rPr>
+        <w:t>dealCards</w:t>
+      </w:r>
+      <w:proofErr w:type="spellEnd"/>
+      <w:r>
+        <w:t xml:space="preserve">, which will </w:t>
+      </w:r>
+      <w:r>
+        <w:t xml:space="preserve">deal cards to players, and </w:t>
+      </w:r>
+      <w:proofErr w:type="spellStart"/>
+      <w:r>
+        <w:rPr>
+          <w:i/>
+          <w:iCs/>
+        </w:rPr>
+        <w:t>countFrequencies</w:t>
+      </w:r>
+      <w:proofErr w:type="spellEnd"/>
+      <w:r>
+        <w:t xml:space="preserve">, which will </w:t>
+      </w:r>
+      <w:r>
+        <w:t>check</w:t>
+      </w:r>
+      <w:r>
+        <w:t xml:space="preserve"> if pack of cards is </w:t>
+      </w:r>
+      <w:r>
+        <w:t xml:space="preserve">guaranteed to be </w:t>
+      </w:r>
+      <w:r>
+        <w:t xml:space="preserve">winnable. </w:t>
+      </w:r>
+      <w:r>
+        <w:t>Developed methods</w:t>
+      </w:r>
+      <w:r>
+        <w:t xml:space="preserve"> </w:t>
+      </w:r>
+      <w:proofErr w:type="spellStart"/>
+      <w:r>
+        <w:rPr>
+          <w:i/>
+          <w:iCs/>
+        </w:rPr>
+        <w:t>dealCards</w:t>
+      </w:r>
+      <w:proofErr w:type="spellEnd"/>
+      <w:r>
+        <w:rPr>
+          <w:i/>
+          <w:iCs/>
+        </w:rPr>
+        <w:t xml:space="preserve"> </w:t>
+      </w:r>
+      <w:r>
+        <w:t>and</w:t>
+      </w:r>
+      <w:r>
+        <w:t xml:space="preserve"> </w:t>
+      </w:r>
+      <w:proofErr w:type="spellStart"/>
+      <w:r>
+        <w:rPr>
+          <w:i/>
+          <w:iCs/>
+        </w:rPr>
+        <w:t>countFrequencies</w:t>
+      </w:r>
+      <w:proofErr w:type="spellEnd"/>
+      <w:r>
+        <w:t>, and ensured code for these methods passed unit tests</w:t>
+      </w:r>
+      <w:r>
+        <w:t xml:space="preserve">. Created </w:t>
+      </w:r>
+      <w:r>
+        <w:rPr>
+          <w:i/>
+          <w:iCs/>
+        </w:rPr>
+        <w:t xml:space="preserve">Card.java </w:t>
+      </w:r>
+      <w:r>
+        <w:t>with setter and getter methods for card values and holders.</w:t>
+      </w:r>
+      <w:r>
+        <w:t xml:space="preserve"> Created </w:t>
+      </w:r>
+      <w:r>
+        <w:rPr>
+          <w:i/>
+          <w:iCs/>
+        </w:rPr>
+        <w:t>CardDeck.java</w:t>
+      </w:r>
+      <w:r>
+        <w:t xml:space="preserve"> with </w:t>
+      </w:r>
+      <w:r>
+        <w:t xml:space="preserve">methods </w:t>
+      </w:r>
+      <w:r>
+        <w:t xml:space="preserve">for </w:t>
+      </w:r>
+      <w:r>
+        <w:t xml:space="preserve">deck transactions. </w:t>
+      </w:r>
+      <w:r>
+        <w:t xml:space="preserve"> </w:t>
+      </w:r>
+    </w:p>
+    <w:p>
+      <w:pPr>
+        <w:pStyle w:val="Heading2"/>
+      </w:pPr>
+      <w:bookmarkStart w:id="2" w:name="_Toc56003107"/>
+      <w:r>
+        <w:t>25/10/2020 – 12:30pm</w:t>
+      </w:r>
+      <w:r>
+        <w:t xml:space="preserve"> (</w:t>
+      </w:r>
+      <w:r>
+        <w:t>3</w:t>
+      </w:r>
+      <w:r>
+        <w:t xml:space="preserve"> hours</w:t>
+      </w:r>
+      <w:r>
+        <w:t xml:space="preserve"> 30 minutes</w:t>
+      </w:r>
+      <w:r>
+        <w:t>)</w:t>
+      </w:r>
+      <w:r>
+        <w:t xml:space="preserve"> [</w:t>
+      </w:r>
+      <w:r>
+        <w:rPr>
+          <w:i/>
+          <w:iCs/>
+        </w:rPr>
+        <w:t xml:space="preserve">Signed: </w:t>
+      </w:r>
+      <w:r>
+        <w:rPr>
+          <w:i/>
+          <w:iCs/>
+        </w:rPr>
+        <w:t>014485</w:t>
+      </w:r>
+      <w:r>
+        <w:rPr>
+          <w:i/>
+          <w:iCs/>
+        </w:rPr>
+        <w:t>,</w:t>
+      </w:r>
+      <w:r>
+        <w:rPr>
+          <w:i/>
+          <w:iCs/>
+        </w:rPr>
+        <w:t xml:space="preserve"> 054530</w:t>
+      </w:r>
+      <w:r>
+        <w:rPr>
+          <w:i/>
+          <w:iCs/>
+        </w:rPr>
+        <w:t>]</w:t>
+      </w:r>
+      <w:bookmarkEnd w:id="2"/>
+    </w:p>
+    <w:p>
+      <w:r>
+        <w:t xml:space="preserve">Started with </w:t>
+      </w:r>
+      <w:r>
+        <w:t>B</w:t>
+      </w:r>
+      <w:r>
+        <w:t xml:space="preserve"> as driver and </w:t>
+      </w:r>
+      <w:r>
+        <w:t>A</w:t>
+      </w:r>
+      <w:r>
+        <w:t xml:space="preserve"> as navigator. </w:t>
+      </w:r>
+      <w:r>
         <w:t xml:space="preserve">Created </w:t>
       </w:r>
       <w:r>
@@ -877,22 +587,89 @@
           <w:i/>
           <w:iCs/>
         </w:rPr>
-        <w:t>CardGame.java</w:t>
-      </w:r>
-      <w:r>
-        <w:t>, and added input for number of players and location of pack to load</w:t>
-      </w:r>
-      <w:r>
+        <w:t>PlayerTest.java</w:t>
+      </w:r>
+      <w:r>
+        <w:t xml:space="preserve"> to test a threaded class which will handle actions of the player, with a method </w:t>
+      </w:r>
+      <w:r>
+        <w:rPr>
+          <w:i/>
+          <w:iCs/>
+        </w:rPr>
+        <w:t>play</w:t>
+      </w:r>
+      <w:r>
+        <w:t xml:space="preserve"> which will continually draw and discard cards until a winner is found. </w:t>
+      </w:r>
+      <w:r>
+        <w:t xml:space="preserve">Created threaded class </w:t>
+      </w:r>
+      <w:r>
+        <w:rPr>
+          <w:i/>
+          <w:iCs/>
+        </w:rPr>
+        <w:t>Player.java</w:t>
+      </w:r>
+      <w:r>
+        <w:t xml:space="preserve"> with </w:t>
+      </w:r>
+      <w:r>
+        <w:t xml:space="preserve">method </w:t>
+      </w:r>
+      <w:r>
+        <w:rPr>
+          <w:i/>
+          <w:iCs/>
+        </w:rPr>
+        <w:t>play</w:t>
+      </w:r>
+      <w:r>
+        <w:t xml:space="preserve">, and ensured </w:t>
+      </w:r>
+      <w:r>
+        <w:t xml:space="preserve">the code passed </w:t>
+      </w:r>
+      <w:r>
+        <w:t xml:space="preserve">the </w:t>
+      </w:r>
+      <w:r>
+        <w:t>unit test.</w:t>
+      </w:r>
+    </w:p>
+    <w:p>
+      <w:r>
+        <w:t>Swapped roles (A as driver, B as navigator)</w:t>
+      </w:r>
+      <w:r>
+        <w:t xml:space="preserve">. </w:t>
+      </w:r>
+      <w:r>
+        <w:t xml:space="preserve">Added a test method in </w:t>
+      </w:r>
+      <w:r>
+        <w:rPr>
+          <w:i/>
+          <w:iCs/>
+        </w:rPr>
+        <w:t>PlayerTest.java</w:t>
+      </w:r>
+      <w:r>
+        <w:rPr>
+          <w:i/>
+          <w:iCs/>
+        </w:rPr>
         <w:t xml:space="preserve"> </w:t>
       </w:r>
       <w:r>
-        <w:t xml:space="preserve">in the </w:t>
-      </w:r>
-      <w:r>
-        <w:t xml:space="preserve">main method, with </w:t>
-      </w:r>
-      <w:r>
-        <w:t xml:space="preserve">auxiliary methods </w:t>
+        <w:t xml:space="preserve">for </w:t>
+      </w:r>
+      <w:r>
+        <w:t>a</w:t>
+      </w:r>
+      <w:r>
+        <w:t xml:space="preserve"> new method </w:t>
       </w:r>
       <w:proofErr w:type="spellStart"/>
       <w:r>
@@ -900,11 +677,26 @@
           <w:i/>
           <w:iCs/>
         </w:rPr>
-        <w:t>validateInput</w:t>
+        <w:t>isWinner</w:t>
       </w:r>
       <w:proofErr w:type="spellEnd"/>
       <w:r>
-        <w:t xml:space="preserve"> and </w:t>
+        <w:t>, which will</w:t>
+      </w:r>
+      <w:r>
+        <w:t xml:space="preserve"> </w:t>
+      </w:r>
+      <w:r>
+        <w:t>perform checks for a win condition and declare the winner of the game.</w:t>
+      </w:r>
+      <w:r>
+        <w:t xml:space="preserve"> C</w:t>
+      </w:r>
+      <w:r>
+        <w:t xml:space="preserve">reated a </w:t>
+      </w:r>
+      <w:r>
+        <w:t xml:space="preserve">new method </w:t>
       </w:r>
       <w:proofErr w:type="spellStart"/>
       <w:r>
@@ -912,47 +704,332 @@
           <w:i/>
           <w:iCs/>
         </w:rPr>
-        <w:t>importPack</w:t>
+        <w:t>isWinner</w:t>
       </w:r>
       <w:proofErr w:type="spellEnd"/>
       <w:r>
-        <w:t xml:space="preserve"> to handle these</w:t>
-      </w:r>
-      <w:r>
-        <w:t xml:space="preserve"> inputs. </w:t>
-      </w:r>
-      <w:r>
-        <w:t>Ensured code passed unit tests.</w:t>
-      </w:r>
-    </w:p>
-    <w:p>
-      <w:pPr>
-        <w:rPr>
-          <w:i/>
-          <w:iCs/>
-        </w:rPr>
-      </w:pPr>
-      <w:r>
-        <w:t xml:space="preserve">Swapped roles (B as driver, A as navigator), then added </w:t>
-      </w:r>
-      <w:r>
-        <w:t xml:space="preserve">test methods to </w:t>
-      </w:r>
-      <w:r>
-        <w:rPr>
-          <w:i/>
-          <w:iCs/>
-        </w:rPr>
-        <w:t>CardGameTest.</w:t>
-      </w:r>
-      <w:r>
-        <w:t>java</w:t>
-      </w:r>
-      <w:r>
         <w:t xml:space="preserve"> </w:t>
       </w:r>
       <w:r>
-        <w:t xml:space="preserve">for </w:t>
+        <w:t>in</w:t>
+      </w:r>
+      <w:r>
+        <w:t xml:space="preserve"> </w:t>
+      </w:r>
+      <w:r>
+        <w:rPr>
+          <w:i/>
+          <w:iCs/>
+        </w:rPr>
+        <w:t>Player</w:t>
+      </w:r>
+      <w:r>
+        <w:rPr>
+          <w:i/>
+          <w:iCs/>
+        </w:rPr>
+        <w:t>.java</w:t>
+      </w:r>
+      <w:r>
+        <w:t xml:space="preserve">, and ensured </w:t>
+      </w:r>
+      <w:r>
+        <w:t>the code passed the unit test.</w:t>
+      </w:r>
+    </w:p>
+    <w:p>
+      <w:pPr>
+        <w:pStyle w:val="Heading2"/>
+      </w:pPr>
+      <w:bookmarkStart w:id="3" w:name="_Toc56003108"/>
+      <w:r>
+        <w:t>30</w:t>
+      </w:r>
+      <w:r>
+        <w:t>/10/2020 – 12:30pm</w:t>
+      </w:r>
+      <w:r>
+        <w:t xml:space="preserve"> (</w:t>
+      </w:r>
+      <w:r>
+        <w:t>3</w:t>
+      </w:r>
+      <w:r>
+        <w:t xml:space="preserve"> hour</w:t>
+      </w:r>
+      <w:r>
+        <w:t>s</w:t>
+      </w:r>
+      <w:r>
+        <w:t xml:space="preserve"> 30 minutes)</w:t>
+      </w:r>
+      <w:r>
+        <w:t xml:space="preserve"> [</w:t>
+      </w:r>
+      <w:r>
+        <w:rPr>
+          <w:i/>
+          <w:iCs/>
+        </w:rPr>
+        <w:t xml:space="preserve">Signed: </w:t>
+      </w:r>
+      <w:r>
+        <w:rPr>
+          <w:i/>
+          <w:iCs/>
+        </w:rPr>
+        <w:t>014485</w:t>
+      </w:r>
+      <w:r>
+        <w:rPr>
+          <w:i/>
+          <w:iCs/>
+        </w:rPr>
+        <w:t>,</w:t>
+      </w:r>
+      <w:r>
+        <w:rPr>
+          <w:i/>
+          <w:iCs/>
+        </w:rPr>
+        <w:t xml:space="preserve"> 054530</w:t>
+      </w:r>
+      <w:r>
+        <w:rPr>
+          <w:i/>
+          <w:iCs/>
+        </w:rPr>
+        <w:t>]</w:t>
+      </w:r>
+      <w:bookmarkEnd w:id="3"/>
+    </w:p>
+    <w:p>
+      <w:r>
+        <w:t xml:space="preserve">Started with </w:t>
+      </w:r>
+      <w:r>
+        <w:t>B</w:t>
+      </w:r>
+      <w:r>
+        <w:t xml:space="preserve"> as driver and </w:t>
+      </w:r>
+      <w:r>
+        <w:t>A</w:t>
+      </w:r>
+      <w:r>
+        <w:t xml:space="preserve"> as navigator</w:t>
+      </w:r>
+      <w:r>
+        <w:t>.</w:t>
+      </w:r>
+      <w:r>
+        <w:t xml:space="preserve"> </w:t>
+      </w:r>
+      <w:r>
+        <w:t>Added test method</w:t>
+      </w:r>
+      <w:r>
+        <w:t>s</w:t>
+      </w:r>
+      <w:r>
+        <w:t xml:space="preserve"> in </w:t>
+      </w:r>
+      <w:r>
+        <w:rPr>
+          <w:i/>
+          <w:iCs/>
+        </w:rPr>
+        <w:t>PlayerTest.java</w:t>
+      </w:r>
+      <w:r>
+        <w:t xml:space="preserve"> for </w:t>
+      </w:r>
+      <w:r>
+        <w:rPr>
+          <w:i/>
+          <w:iCs/>
+        </w:rPr>
+        <w:t>strategy</w:t>
+      </w:r>
+      <w:r>
+        <w:t>,</w:t>
+      </w:r>
+      <w:r>
+        <w:t xml:space="preserve"> which </w:t>
+      </w:r>
+      <w:r>
+        <w:t>will</w:t>
+      </w:r>
+      <w:r>
+        <w:t xml:space="preserve"> help the player decide to do with a newly drawn card depending on cards in their hand, </w:t>
+      </w:r>
+      <w:r>
+        <w:t>and</w:t>
+      </w:r>
+      <w:r>
+        <w:t xml:space="preserve"> </w:t>
+      </w:r>
+      <w:r>
+        <w:t xml:space="preserve">auxiliary </w:t>
+      </w:r>
+      <w:r>
+        <w:t>methods</w:t>
+      </w:r>
+      <w:r>
+        <w:t xml:space="preserve"> </w:t>
+      </w:r>
+      <w:r>
+        <w:rPr>
+          <w:i/>
+          <w:iCs/>
+        </w:rPr>
+        <w:t>kee</w:t>
+      </w:r>
+      <w:r>
+        <w:rPr>
+          <w:i/>
+          <w:iCs/>
+        </w:rPr>
+        <w:t>p</w:t>
+      </w:r>
+      <w:r>
+        <w:t xml:space="preserve">, </w:t>
+      </w:r>
+      <w:r>
+        <w:rPr>
+          <w:i/>
+          <w:iCs/>
+        </w:rPr>
+        <w:t>remov</w:t>
+      </w:r>
+      <w:r>
+        <w:rPr>
+          <w:i/>
+          <w:iCs/>
+        </w:rPr>
+        <w:t>e</w:t>
+      </w:r>
+      <w:r>
+        <w:t xml:space="preserve">, and </w:t>
+      </w:r>
+      <w:r>
+        <w:rPr>
+          <w:i/>
+          <w:iCs/>
+        </w:rPr>
+        <w:t>discard</w:t>
+      </w:r>
+      <w:r>
+        <w:t xml:space="preserve"> </w:t>
+      </w:r>
+      <w:r>
+        <w:t xml:space="preserve">to </w:t>
+      </w:r>
+      <w:r>
+        <w:t>manipulate the cards depending</w:t>
+      </w:r>
+      <w:r>
+        <w:t xml:space="preserve"> on the scenario</w:t>
+      </w:r>
+      <w:r>
+        <w:t>.</w:t>
+      </w:r>
+      <w:r>
+        <w:rPr>
+          <w:i/>
+          <w:iCs/>
+        </w:rPr>
+        <w:t xml:space="preserve"> </w:t>
+      </w:r>
+      <w:r>
+        <w:t>C</w:t>
+      </w:r>
+      <w:r>
+        <w:t xml:space="preserve">reated the method </w:t>
+      </w:r>
+      <w:r>
+        <w:rPr>
+          <w:i/>
+          <w:iCs/>
+        </w:rPr>
+        <w:t>strategy</w:t>
+      </w:r>
+      <w:r>
+        <w:t xml:space="preserve"> and its </w:t>
+      </w:r>
+      <w:r>
+        <w:t xml:space="preserve">auxiliary </w:t>
+      </w:r>
+      <w:r>
+        <w:t xml:space="preserve">methods </w:t>
+      </w:r>
+      <w:r>
+        <w:rPr>
+          <w:i/>
+          <w:iCs/>
+        </w:rPr>
+        <w:t>kee</w:t>
+      </w:r>
+      <w:r>
+        <w:rPr>
+          <w:i/>
+          <w:iCs/>
+        </w:rPr>
+        <w:t>p</w:t>
+      </w:r>
+      <w:r>
+        <w:t xml:space="preserve">, </w:t>
+      </w:r>
+      <w:r>
+        <w:rPr>
+          <w:i/>
+          <w:iCs/>
+        </w:rPr>
+        <w:t>remov</w:t>
+      </w:r>
+      <w:r>
+        <w:rPr>
+          <w:i/>
+          <w:iCs/>
+        </w:rPr>
+        <w:t>e</w:t>
+      </w:r>
+      <w:r>
+        <w:t xml:space="preserve">, and </w:t>
+      </w:r>
+      <w:r>
+        <w:rPr>
+          <w:i/>
+          <w:iCs/>
+        </w:rPr>
+        <w:t>discard</w:t>
+      </w:r>
+      <w:r>
+        <w:t>.</w:t>
+      </w:r>
+      <w:r>
+        <w:t xml:space="preserve"> </w:t>
+      </w:r>
+    </w:p>
+    <w:p>
+      <w:r>
+        <w:t xml:space="preserve">Swapped roles (A as driver, B as navigator). </w:t>
+      </w:r>
+      <w:r>
+        <w:t>Added test methods</w:t>
+      </w:r>
+      <w:r>
+        <w:t xml:space="preserve"> in </w:t>
+      </w:r>
+      <w:r>
+        <w:rPr>
+          <w:i/>
+          <w:iCs/>
+        </w:rPr>
+        <w:t>PlayerTest.java</w:t>
+      </w:r>
+      <w:r>
+        <w:t xml:space="preserve"> for </w:t>
       </w:r>
       <w:proofErr w:type="spellStart"/>
       <w:r>
@@ -960,14 +1037,14 @@
           <w:i/>
           <w:iCs/>
         </w:rPr>
-        <w:t>dealCards</w:t>
+        <w:t>createFile</w:t>
       </w:r>
       <w:proofErr w:type="spellEnd"/>
       <w:r>
-        <w:t xml:space="preserve">, which will </w:t>
-      </w:r>
-      <w:r>
-        <w:t xml:space="preserve">deal cards to players, and </w:t>
+        <w:t>, which will</w:t>
+      </w:r>
+      <w:r>
+        <w:t xml:space="preserve"> create an output file for each player’s actions, </w:t>
       </w:r>
       <w:proofErr w:type="spellStart"/>
       <w:r>
@@ -975,29 +1052,23 @@
           <w:i/>
           <w:iCs/>
         </w:rPr>
-        <w:t>countFrequencies</w:t>
+        <w:t>writeToFile</w:t>
       </w:r>
       <w:proofErr w:type="spellEnd"/>
       <w:r>
-        <w:t xml:space="preserve">, which will </w:t>
-      </w:r>
-      <w:r>
-        <w:t>check</w:t>
-      </w:r>
-      <w:r>
-        <w:t xml:space="preserve"> if pack of cards is </w:t>
-      </w:r>
-      <w:r>
-        <w:t xml:space="preserve">guaranteed to be </w:t>
-      </w:r>
-      <w:r>
-        <w:t xml:space="preserve">winnable. </w:t>
-      </w:r>
-      <w:r>
-        <w:t>Developed methods</w:t>
-      </w:r>
-      <w:r>
-        <w:t xml:space="preserve"> </w:t>
+        <w:t xml:space="preserve">, which </w:t>
+      </w:r>
+      <w:r>
+        <w:t>will write</w:t>
+      </w:r>
+      <w:r>
+        <w:t xml:space="preserve"> to these files </w:t>
+      </w:r>
+      <w:r>
+        <w:t>when a game action has occurred</w:t>
+      </w:r>
+      <w:r>
+        <w:t xml:space="preserve">, and </w:t>
       </w:r>
       <w:proofErr w:type="spellStart"/>
       <w:r>
@@ -1005,21 +1076,14 @@
           <w:i/>
           <w:iCs/>
         </w:rPr>
-        <w:t>dealCards</w:t>
+        <w:t>viewArray</w:t>
       </w:r>
       <w:proofErr w:type="spellEnd"/>
       <w:r>
-        <w:rPr>
-          <w:i/>
-          <w:iCs/>
-        </w:rPr>
-        <w:t xml:space="preserve"> </w:t>
-      </w:r>
-      <w:r>
-        <w:t>and</w:t>
-      </w:r>
-      <w:r>
-        <w:t xml:space="preserve"> </w:t>
+        <w:t xml:space="preserve">, which will display the cards in the hand or deck of a player. </w:t>
+      </w:r>
+      <w:r>
+        <w:t xml:space="preserve">Created methods </w:t>
       </w:r>
       <w:proofErr w:type="spellStart"/>
       <w:r>
@@ -1027,76 +1091,60 @@
           <w:i/>
           <w:iCs/>
         </w:rPr>
-        <w:t>countFrequencies</w:t>
+        <w:t>createFile</w:t>
       </w:r>
       <w:proofErr w:type="spellEnd"/>
       <w:r>
-        <w:t>, and ensured code for these methods passed unit tests</w:t>
-      </w:r>
-      <w:r>
-        <w:t xml:space="preserve">. Created </w:t>
-      </w:r>
-      <w:r>
-        <w:rPr>
-          <w:i/>
-          <w:iCs/>
-        </w:rPr>
-        <w:t xml:space="preserve">Card.java </w:t>
-      </w:r>
-      <w:r>
-        <w:t>with setter and getter methods for card values and holders.</w:t>
-      </w:r>
-      <w:r>
-        <w:t xml:space="preserve"> Created </w:t>
-      </w:r>
-      <w:r>
-        <w:rPr>
-          <w:i/>
-          <w:iCs/>
-        </w:rPr>
-        <w:t>CardDeck.java</w:t>
-      </w:r>
-      <w:r>
-        <w:t xml:space="preserve"> with </w:t>
-      </w:r>
-      <w:r>
-        <w:t xml:space="preserve">methods </w:t>
-      </w:r>
-      <w:r>
-        <w:t xml:space="preserve">for </w:t>
-      </w:r>
-      <w:r>
-        <w:t xml:space="preserve">deck transactions. </w:t>
-      </w:r>
-      <w:r>
-        <w:t xml:space="preserve"> </w:t>
+        <w:t xml:space="preserve">, </w:t>
+      </w:r>
+      <w:proofErr w:type="spellStart"/>
+      <w:r>
+        <w:rPr>
+          <w:i/>
+          <w:iCs/>
+        </w:rPr>
+        <w:t>writeToFile</w:t>
+      </w:r>
+      <w:proofErr w:type="spellEnd"/>
+      <w:r>
+        <w:t xml:space="preserve">, and </w:t>
+      </w:r>
+      <w:proofErr w:type="spellStart"/>
+      <w:r>
+        <w:rPr>
+          <w:i/>
+          <w:iCs/>
+        </w:rPr>
+        <w:t>viewArray</w:t>
+      </w:r>
+      <w:proofErr w:type="spellEnd"/>
+      <w:r>
+        <w:t xml:space="preserve"> in </w:t>
+      </w:r>
+      <w:r>
+        <w:rPr>
+          <w:i/>
+          <w:iCs/>
+        </w:rPr>
+        <w:t>Player.java</w:t>
+      </w:r>
+      <w:r>
+        <w:t>, ensuring that the code passed unit tests</w:t>
+      </w:r>
+      <w:r>
+        <w:t>.</w:t>
       </w:r>
     </w:p>
     <w:p>
       <w:pPr>
         <w:pStyle w:val="Heading2"/>
       </w:pPr>
-      <w:bookmarkStart w:id="2" w:name="_Toc56003107"/>
-      <w:r>
-        <w:t>25/10/2020 – 12:30pm</w:t>
-      </w:r>
-      <w:r>
-        <w:t xml:space="preserve"> (</w:t>
-      </w:r>
-      <w:r>
-        <w:t>3</w:t>
-      </w:r>
-      <w:r>
-        <w:t xml:space="preserve"> hours</w:t>
-      </w:r>
-      <w:r>
-        <w:t xml:space="preserve"> 30 minutes</w:t>
-      </w:r>
-      <w:r>
-        <w:t>)</w:t>
-      </w:r>
-      <w:r>
-        <w:t xml:space="preserve"> [</w:t>
+      <w:bookmarkStart w:id="4" w:name="_Toc56003109"/>
+      <w:r>
+        <w:t>6</w:t>
+      </w:r>
+      <w:r>
+        <w:t>/11/2020 – 1:00pm (4 hours) [</w:t>
       </w:r>
       <w:r>
         <w:rPr>
@@ -1133,626 +1181,12 @@
         </w:rPr>
         <w:t>]</w:t>
       </w:r>
-      <w:bookmarkEnd w:id="2"/>
-    </w:p>
-    <w:p>
-      <w:r>
-        <w:t xml:space="preserve">Started with </w:t>
-      </w:r>
-      <w:r>
-        <w:t>B</w:t>
-      </w:r>
-      <w:r>
-        <w:t xml:space="preserve"> as driver and </w:t>
-      </w:r>
-      <w:r>
-        <w:t>A</w:t>
-      </w:r>
-      <w:r>
-        <w:t xml:space="preserve"> as navigator. </w:t>
-      </w:r>
-      <w:r>
-        <w:t xml:space="preserve">Created </w:t>
-      </w:r>
-      <w:r>
-        <w:rPr>
-          <w:i/>
-          <w:iCs/>
-        </w:rPr>
-        <w:t>PlayerTest.java</w:t>
-      </w:r>
-      <w:r>
-        <w:t xml:space="preserve"> to test a threaded class which will handle actions of the player, with a method </w:t>
-      </w:r>
-      <w:r>
-        <w:rPr>
-          <w:i/>
-          <w:iCs/>
-        </w:rPr>
-        <w:t>play</w:t>
-      </w:r>
-      <w:r>
-        <w:t xml:space="preserve"> which will continually draw and discard cards until a winner is found. </w:t>
-      </w:r>
-      <w:r>
-        <w:t xml:space="preserve">Created threaded class </w:t>
-      </w:r>
-      <w:r>
-        <w:rPr>
-          <w:i/>
-          <w:iCs/>
-        </w:rPr>
-        <w:t>Player.java</w:t>
-      </w:r>
-      <w:r>
-        <w:t xml:space="preserve"> with </w:t>
-      </w:r>
-      <w:r>
-        <w:t xml:space="preserve">method </w:t>
-      </w:r>
-      <w:r>
-        <w:rPr>
-          <w:i/>
-          <w:iCs/>
-        </w:rPr>
-        <w:t>play</w:t>
-      </w:r>
-      <w:r>
-        <w:t xml:space="preserve">, and ensured </w:t>
-      </w:r>
-      <w:r>
-        <w:t xml:space="preserve">the code passed </w:t>
-      </w:r>
-      <w:r>
-        <w:t xml:space="preserve">the </w:t>
-      </w:r>
-      <w:r>
-        <w:t>unit test.</w:t>
-      </w:r>
-    </w:p>
-    <w:p>
-      <w:r>
-        <w:t>Swapped roles (A as driver, B as navigator)</w:t>
-      </w:r>
-      <w:r>
-        <w:t xml:space="preserve">. </w:t>
-      </w:r>
-      <w:r>
-        <w:t xml:space="preserve">Added a test method in </w:t>
-      </w:r>
-      <w:r>
-        <w:rPr>
-          <w:i/>
-          <w:iCs/>
-        </w:rPr>
-        <w:t>PlayerTest.java</w:t>
-      </w:r>
-      <w:r>
-        <w:rPr>
-          <w:i/>
-          <w:iCs/>
-        </w:rPr>
-        <w:t xml:space="preserve"> </w:t>
-      </w:r>
-      <w:r>
-        <w:t xml:space="preserve">for </w:t>
-      </w:r>
-      <w:r>
-        <w:t>a</w:t>
-      </w:r>
-      <w:r>
-        <w:t xml:space="preserve"> new method </w:t>
-      </w:r>
-      <w:proofErr w:type="spellStart"/>
-      <w:r>
-        <w:rPr>
-          <w:i/>
-          <w:iCs/>
-        </w:rPr>
-        <w:t>isWinner</w:t>
-      </w:r>
-      <w:proofErr w:type="spellEnd"/>
-      <w:r>
-        <w:t>, which will</w:t>
-      </w:r>
-      <w:r>
-        <w:t xml:space="preserve"> </w:t>
-      </w:r>
-      <w:r>
-        <w:t>perform checks for a win condition and declare the winner of the game.</w:t>
-      </w:r>
-      <w:r>
-        <w:t xml:space="preserve"> C</w:t>
-      </w:r>
-      <w:r>
-        <w:t xml:space="preserve">reated a </w:t>
-      </w:r>
-      <w:r>
-        <w:t xml:space="preserve">new method </w:t>
-      </w:r>
-      <w:proofErr w:type="spellStart"/>
-      <w:r>
-        <w:rPr>
-          <w:i/>
-          <w:iCs/>
-        </w:rPr>
-        <w:t>isWinner</w:t>
-      </w:r>
-      <w:proofErr w:type="spellEnd"/>
-      <w:r>
-        <w:t xml:space="preserve"> </w:t>
-      </w:r>
-      <w:r>
-        <w:t>in</w:t>
-      </w:r>
-      <w:r>
-        <w:t xml:space="preserve"> </w:t>
-      </w:r>
-      <w:r>
-        <w:rPr>
-          <w:i/>
-          <w:iCs/>
-        </w:rPr>
-        <w:t>Player</w:t>
-      </w:r>
-      <w:r>
-        <w:rPr>
-          <w:i/>
-          <w:iCs/>
-        </w:rPr>
-        <w:t>.java</w:t>
-      </w:r>
-      <w:r>
-        <w:t xml:space="preserve">, and ensured </w:t>
-      </w:r>
-      <w:r>
-        <w:t>the code passed the unit test.</w:t>
-      </w:r>
-    </w:p>
-    <w:p>
-      <w:pPr>
-        <w:pStyle w:val="Heading2"/>
-      </w:pPr>
-      <w:bookmarkStart w:id="3" w:name="_Toc56003108"/>
-      <w:r>
-        <w:t>30</w:t>
-      </w:r>
-      <w:r>
-        <w:t>/10/2020 – 12:30pm</w:t>
-      </w:r>
-      <w:r>
-        <w:t xml:space="preserve"> (</w:t>
-      </w:r>
-      <w:r>
-        <w:t>3</w:t>
-      </w:r>
-      <w:r>
-        <w:t xml:space="preserve"> hour</w:t>
-      </w:r>
-      <w:r>
-        <w:t>s</w:t>
-      </w:r>
-      <w:r>
-        <w:t xml:space="preserve"> 30 minutes)</w:t>
-      </w:r>
-      <w:r>
-        <w:t xml:space="preserve"> [</w:t>
-      </w:r>
-      <w:r>
-        <w:rPr>
-          <w:i/>
-          <w:iCs/>
-        </w:rPr>
-        <w:t xml:space="preserve">Signed: </w:t>
-      </w:r>
-      <w:r>
-        <w:rPr>
-          <w:i/>
-          <w:iCs/>
-        </w:rPr>
-        <w:t>014485</w:t>
-      </w:r>
-      <w:r>
-        <w:rPr>
-          <w:i/>
-          <w:iCs/>
-        </w:rPr>
-        <w:t>,</w:t>
-      </w:r>
-      <w:r>
-        <w:rPr>
-          <w:i/>
-          <w:iCs/>
-        </w:rPr>
-        <w:t xml:space="preserve"> 054530</w:t>
-      </w:r>
-      <w:r>
-        <w:rPr>
-          <w:i/>
-          <w:iCs/>
-        </w:rPr>
-        <w:t>]</w:t>
-      </w:r>
-      <w:bookmarkEnd w:id="3"/>
-    </w:p>
-    <w:p>
-      <w:r>
-        <w:t xml:space="preserve">Started with </w:t>
-      </w:r>
-      <w:r>
-        <w:t>B</w:t>
-      </w:r>
-      <w:r>
-        <w:t xml:space="preserve"> as driver and </w:t>
-      </w:r>
-      <w:r>
-        <w:t>A</w:t>
-      </w:r>
-      <w:r>
-        <w:t xml:space="preserve"> as navigator</w:t>
-      </w:r>
-      <w:r>
-        <w:t>.</w:t>
-      </w:r>
-      <w:r>
-        <w:t xml:space="preserve"> </w:t>
-      </w:r>
-      <w:r>
-        <w:t>Added test method</w:t>
-      </w:r>
-      <w:r>
-        <w:t>s</w:t>
-      </w:r>
-      <w:r>
-        <w:t xml:space="preserve"> in </w:t>
-      </w:r>
-      <w:r>
-        <w:rPr>
-          <w:i/>
-          <w:iCs/>
-        </w:rPr>
-        <w:t>PlayerTest.java</w:t>
-      </w:r>
-      <w:r>
-        <w:t xml:space="preserve"> for </w:t>
-      </w:r>
-      <w:r>
-        <w:rPr>
-          <w:i/>
-          <w:iCs/>
-        </w:rPr>
-        <w:t>strategy</w:t>
-      </w:r>
-      <w:r>
-        <w:t>,</w:t>
-      </w:r>
-      <w:r>
-        <w:t xml:space="preserve"> which </w:t>
-      </w:r>
-      <w:r>
-        <w:t>will</w:t>
-      </w:r>
-      <w:r>
-        <w:t xml:space="preserve"> help the player decide to do with a newly drawn card depending on cards in their hand, </w:t>
-      </w:r>
-      <w:r>
-        <w:t>and</w:t>
-      </w:r>
-      <w:r>
-        <w:t xml:space="preserve"> </w:t>
-      </w:r>
-      <w:r>
-        <w:t xml:space="preserve">auxiliary </w:t>
-      </w:r>
-      <w:r>
-        <w:t>methods</w:t>
-      </w:r>
-      <w:r>
-        <w:t xml:space="preserve"> </w:t>
-      </w:r>
-      <w:r>
-        <w:rPr>
-          <w:i/>
-          <w:iCs/>
-        </w:rPr>
-        <w:t>kee</w:t>
-      </w:r>
-      <w:r>
-        <w:rPr>
-          <w:i/>
-          <w:iCs/>
-        </w:rPr>
-        <w:t>p</w:t>
-      </w:r>
-      <w:r>
-        <w:t xml:space="preserve">, </w:t>
-      </w:r>
-      <w:r>
-        <w:rPr>
-          <w:i/>
-          <w:iCs/>
-        </w:rPr>
-        <w:t>remov</w:t>
-      </w:r>
-      <w:r>
-        <w:rPr>
-          <w:i/>
-          <w:iCs/>
-        </w:rPr>
-        <w:t>e</w:t>
-      </w:r>
-      <w:r>
-        <w:t xml:space="preserve">, and </w:t>
-      </w:r>
-      <w:r>
-        <w:rPr>
-          <w:i/>
-          <w:iCs/>
-        </w:rPr>
-        <w:t>discard</w:t>
-      </w:r>
-      <w:r>
-        <w:t xml:space="preserve"> </w:t>
-      </w:r>
-      <w:r>
-        <w:t xml:space="preserve">to </w:t>
-      </w:r>
-      <w:r>
-        <w:t>manipulate the cards depending</w:t>
-      </w:r>
-      <w:r>
-        <w:t xml:space="preserve"> on the scenario</w:t>
-      </w:r>
-      <w:r>
-        <w:t>.</w:t>
-      </w:r>
-      <w:r>
-        <w:rPr>
-          <w:i/>
-          <w:iCs/>
-        </w:rPr>
-        <w:t xml:space="preserve"> </w:t>
-      </w:r>
-      <w:r>
-        <w:t>C</w:t>
-      </w:r>
-      <w:r>
-        <w:t xml:space="preserve">reated the method </w:t>
-      </w:r>
-      <w:r>
-        <w:rPr>
-          <w:i/>
-          <w:iCs/>
-        </w:rPr>
-        <w:t>strategy</w:t>
-      </w:r>
-      <w:r>
-        <w:t xml:space="preserve"> and its </w:t>
-      </w:r>
-      <w:r>
-        <w:t xml:space="preserve">auxiliary </w:t>
-      </w:r>
-      <w:r>
-        <w:t xml:space="preserve">methods </w:t>
-      </w:r>
-      <w:r>
-        <w:rPr>
-          <w:i/>
-          <w:iCs/>
-        </w:rPr>
-        <w:t>kee</w:t>
-      </w:r>
-      <w:r>
-        <w:rPr>
-          <w:i/>
-          <w:iCs/>
-        </w:rPr>
-        <w:t>p</w:t>
-      </w:r>
-      <w:r>
-        <w:t xml:space="preserve">, </w:t>
-      </w:r>
-      <w:r>
-        <w:rPr>
-          <w:i/>
-          <w:iCs/>
-        </w:rPr>
-        <w:t>remov</w:t>
-      </w:r>
-      <w:r>
-        <w:rPr>
-          <w:i/>
-          <w:iCs/>
-        </w:rPr>
-        <w:t>e</w:t>
-      </w:r>
-      <w:r>
-        <w:t xml:space="preserve">, and </w:t>
-      </w:r>
-      <w:r>
-        <w:rPr>
-          <w:i/>
-          <w:iCs/>
-        </w:rPr>
-        <w:t>discard</w:t>
-      </w:r>
-      <w:r>
-        <w:t>.</w:t>
-      </w:r>
-      <w:r>
-        <w:t xml:space="preserve"> </w:t>
-      </w:r>
-    </w:p>
-    <w:p>
-      <w:r>
-        <w:t xml:space="preserve">Swapped roles (A as driver, B as navigator). </w:t>
-      </w:r>
-      <w:r>
-        <w:t>Added test methods</w:t>
-      </w:r>
-      <w:r>
-        <w:t xml:space="preserve"> in </w:t>
-      </w:r>
-      <w:r>
-        <w:rPr>
-          <w:i/>
-          <w:iCs/>
-        </w:rPr>
-        <w:t>PlayerTest.java</w:t>
-      </w:r>
-      <w:r>
-        <w:t xml:space="preserve"> for </w:t>
-      </w:r>
-      <w:proofErr w:type="spellStart"/>
-      <w:r>
-        <w:rPr>
-          <w:i/>
-          <w:iCs/>
-        </w:rPr>
-        <w:t>createFile</w:t>
-      </w:r>
-      <w:proofErr w:type="spellEnd"/>
-      <w:r>
-        <w:t>, which will</w:t>
-      </w:r>
-      <w:r>
-        <w:t xml:space="preserve"> create an output file for each player’s actions, </w:t>
-      </w:r>
-      <w:proofErr w:type="spellStart"/>
-      <w:r>
-        <w:rPr>
-          <w:i/>
-          <w:iCs/>
-        </w:rPr>
-        <w:t>writeToFile</w:t>
-      </w:r>
-      <w:proofErr w:type="spellEnd"/>
-      <w:r>
-        <w:t xml:space="preserve">, which </w:t>
-      </w:r>
-      <w:r>
-        <w:t>will write</w:t>
-      </w:r>
-      <w:r>
-        <w:t xml:space="preserve"> to these files </w:t>
-      </w:r>
-      <w:r>
-        <w:t>when a game action has occurred</w:t>
-      </w:r>
-      <w:r>
-        <w:t xml:space="preserve">, and </w:t>
-      </w:r>
-      <w:proofErr w:type="spellStart"/>
-      <w:r>
-        <w:rPr>
-          <w:i/>
-          <w:iCs/>
-        </w:rPr>
-        <w:t>viewArray</w:t>
-      </w:r>
-      <w:proofErr w:type="spellEnd"/>
-      <w:r>
-        <w:t xml:space="preserve">, which will display the cards in the hand or deck of a player. </w:t>
-      </w:r>
-      <w:r>
-        <w:t xml:space="preserve">Created methods </w:t>
-      </w:r>
-      <w:proofErr w:type="spellStart"/>
-      <w:r>
-        <w:rPr>
-          <w:i/>
-          <w:iCs/>
-        </w:rPr>
-        <w:t>createFile</w:t>
-      </w:r>
-      <w:proofErr w:type="spellEnd"/>
-      <w:r>
-        <w:t xml:space="preserve">, </w:t>
-      </w:r>
-      <w:proofErr w:type="spellStart"/>
-      <w:r>
-        <w:rPr>
-          <w:i/>
-          <w:iCs/>
-        </w:rPr>
-        <w:t>writeToFile</w:t>
-      </w:r>
-      <w:proofErr w:type="spellEnd"/>
-      <w:r>
-        <w:t xml:space="preserve">, and </w:t>
-      </w:r>
-      <w:proofErr w:type="spellStart"/>
-      <w:r>
-        <w:rPr>
-          <w:i/>
-          <w:iCs/>
-        </w:rPr>
-        <w:t>viewArray</w:t>
-      </w:r>
-      <w:proofErr w:type="spellEnd"/>
-      <w:r>
-        <w:t xml:space="preserve"> in </w:t>
-      </w:r>
-      <w:r>
-        <w:rPr>
-          <w:i/>
-          <w:iCs/>
-        </w:rPr>
-        <w:t>Player.java</w:t>
-      </w:r>
-      <w:r>
-        <w:t>, ensuring that the code passed unit tests</w:t>
-      </w:r>
-      <w:r>
-        <w:t>.</w:t>
-      </w:r>
-    </w:p>
-    <w:p>
-      <w:pPr>
-        <w:pStyle w:val="Heading2"/>
-      </w:pPr>
-      <w:bookmarkStart w:id="4" w:name="_Toc56003109"/>
-      <w:r>
-        <w:t>5/11/2020 – 1:00pm (4 hours) [</w:t>
-      </w:r>
-      <w:r>
-        <w:rPr>
-          <w:i/>
-          <w:iCs/>
-        </w:rPr>
-        <w:t xml:space="preserve">Signed: </w:t>
-      </w:r>
-      <w:r>
-        <w:rPr>
-          <w:i/>
-          <w:iCs/>
-        </w:rPr>
-        <w:t>014485</w:t>
-      </w:r>
-      <w:r>
-        <w:rPr>
-          <w:i/>
-          <w:iCs/>
-        </w:rPr>
-        <w:t>,</w:t>
-      </w:r>
-      <w:r>
-        <w:rPr>
-          <w:i/>
-          <w:iCs/>
-        </w:rPr>
-        <w:t xml:space="preserve"> 054530</w:t>
-      </w:r>
-      <w:r>
-        <w:rPr>
-          <w:i/>
-          <w:iCs/>
-        </w:rPr>
-        <w:t>]</w:t>
-      </w:r>
       <w:bookmarkEnd w:id="4"/>
     </w:p>
     <w:p>
+      <w:r>
+        <w:t xml:space="preserve">Started with A as driver and B as navigator. </w:t>
+      </w:r>
       <w:r>
         <w:br w:type="page"/>
       </w:r>
@@ -1770,6 +1204,104 @@
     </w:p>
     <w:p>
       <w:r>
+        <w:t xml:space="preserve">To help with the decomposition of the </w:t>
+      </w:r>
+      <w:r>
+        <w:t>aspects of the game, we created two</w:t>
+      </w:r>
+      <w:r>
+        <w:t xml:space="preserve"> simple</w:t>
+      </w:r>
+      <w:r>
+        <w:t xml:space="preserve"> classes, </w:t>
+      </w:r>
+      <w:r>
+        <w:rPr>
+          <w:i/>
+          <w:iCs/>
+        </w:rPr>
+        <w:t xml:space="preserve">Card.java, </w:t>
+      </w:r>
+      <w:r>
+        <w:t xml:space="preserve">and </w:t>
+      </w:r>
+      <w:r>
+        <w:rPr>
+          <w:i/>
+          <w:iCs/>
+        </w:rPr>
+        <w:t>CardDeck.java</w:t>
+      </w:r>
+      <w:r>
+        <w:t xml:space="preserve">, which will handle the individual cards in the game and decks of each player in the </w:t>
+      </w:r>
+      <w:r>
+        <w:t>game,</w:t>
+      </w:r>
+      <w:r>
+        <w:t xml:space="preserve"> respectively.</w:t>
+      </w:r>
+      <w:r>
+        <w:t xml:space="preserve"> These two basic classes </w:t>
+      </w:r>
+      <w:r>
+        <w:t>are essentially driven by each player, meaning the breakdown of the</w:t>
+      </w:r>
+      <w:r>
+        <w:t>se objects into two classes will represent the abstraction of the player</w:t>
+      </w:r>
+      <w:r>
+        <w:t>s</w:t>
+      </w:r>
+      <w:r>
+        <w:t>’</w:t>
+      </w:r>
+      <w:r>
+        <w:t xml:space="preserve"> relationship with the car</w:t>
+      </w:r>
+      <w:r>
+        <w:t>ds and decks.</w:t>
+      </w:r>
+      <w:r>
+        <w:t xml:space="preserve"> </w:t>
+      </w:r>
+    </w:p>
+    <w:p>
+      <w:r>
+        <w:rPr>
+          <w:i/>
+          <w:iCs/>
+        </w:rPr>
+        <w:t>Card.java</w:t>
+      </w:r>
+      <w:r>
+        <w:t xml:space="preserve"> creates card objects so that after importing the pack of cards from the text file, the cards can </w:t>
+      </w:r>
+      <w:r>
+        <w:t xml:space="preserve">have their values checked. This makes it easier later in the game for checks to be performed, which will decide what each player does </w:t>
+      </w:r>
+      <w:r>
+        <w:t>with the hands they draw in their hand.</w:t>
+      </w:r>
+      <w:r>
+        <w:t xml:space="preserve"> </w:t>
+      </w:r>
+      <w:r>
+        <w:rPr>
+          <w:i/>
+          <w:iCs/>
+        </w:rPr>
+        <w:t>CardDeck.java</w:t>
+      </w:r>
+      <w:r>
+        <w:t xml:space="preserve"> creates card deck objects, which makes it easier to manage which cards are in every player’s deck, and </w:t>
+      </w:r>
+      <w:r>
+        <w:t>transferring ownership of cards between players.</w:t>
+      </w:r>
+    </w:p>
+    <w:p>
+      <w:r>
         <w:t xml:space="preserve">At the start of the game, the </w:t>
       </w:r>
       <w:r>
@@ -1806,7 +1338,7 @@
           <w:i/>
           <w:iCs/>
         </w:rPr>
-        <w:t>validateInput</w:t>
+        <w:t>validateNumPlayersInput</w:t>
       </w:r>
       <w:proofErr w:type="spellEnd"/>
       <w:r>
@@ -2200,7 +1732,11 @@
         <w:t>remove</w:t>
       </w:r>
       <w:r>
-        <w:t xml:space="preserve"> method takes the card as an argument, then removes it from the player object’s hand. The </w:t>
+        <w:t xml:space="preserve"> method takes the card as an </w:t>
+      </w:r>
+      <w:r>
+        <w:lastRenderedPageBreak/>
+        <w:t xml:space="preserve">argument, then removes it from the player object’s hand. The </w:t>
       </w:r>
       <w:r>
         <w:rPr>
@@ -2330,7 +1866,6 @@
     </w:p>
     <w:p>
       <w:r>
-        <w:lastRenderedPageBreak/>
         <w:br w:type="page"/>
       </w:r>
     </w:p>
@@ -2353,19 +1888,10 @@
         <w:t xml:space="preserve">For our testing, we decided to </w:t>
       </w:r>
       <w:r>
-        <w:t>use JUnit 5</w:t>
-      </w:r>
-      <w:r>
-        <w:t xml:space="preserve">.4.2, as this </w:t>
-      </w:r>
-      <w:r>
-        <w:t>has several advantages over using JUnit 4.x. It enables you to import only what is necessary</w:t>
-      </w:r>
-      <w:r>
-        <w:t xml:space="preserve">, which is more efficient on storage. In addition, it </w:t>
-      </w:r>
-      <w:r>
-        <w:t>allows multiple test runners to work simultaneously, which means testing can be performed more quickly.</w:t>
+        <w:t xml:space="preserve">use </w:t>
+      </w:r>
+      <w:r>
+        <w:t xml:space="preserve">JUnit 4.12, as this seems to have the most support </w:t>
       </w:r>
     </w:p>
     <w:p>
@@ -2455,6 +1981,185 @@
       </w:r>
       <w:r>
         <w:t>our code for efficiency.</w:t>
+      </w:r>
+    </w:p>
+    <w:p>
+      <w:r>
+        <w:t xml:space="preserve">Creating the tests for the </w:t>
+      </w:r>
+      <w:r>
+        <w:rPr>
+          <w:i/>
+          <w:iCs/>
+        </w:rPr>
+        <w:t>CardGame.java</w:t>
+      </w:r>
+      <w:r>
+        <w:t xml:space="preserve"> class were easier, because the scenarios were generally simpler, and hence easier to break down.</w:t>
+      </w:r>
+    </w:p>
+    <w:p>
+      <w:r>
+        <w:t xml:space="preserve">At the start of the game, the game asks the user to input the number of players in the game, which was then validated with the function </w:t>
+      </w:r>
+      <w:proofErr w:type="spellStart"/>
+      <w:r>
+        <w:rPr>
+          <w:i/>
+          <w:iCs/>
+        </w:rPr>
+        <w:t>validateNumPlayers</w:t>
+      </w:r>
+      <w:proofErr w:type="spellEnd"/>
+      <w:r>
+        <w:t xml:space="preserve">. </w:t>
+      </w:r>
+      <w:r>
+        <w:t>We broke this down into four scenarios</w:t>
+      </w:r>
+      <w:r>
+        <w:t xml:space="preserve">; the user can </w:t>
+      </w:r>
+      <w:r>
+        <w:t>make a valid input of a positive integer greater than 1, an invalid input of an integer which is too small,</w:t>
+      </w:r>
+      <w:r>
+        <w:t xml:space="preserve"> an invalid input of an integer which is negative, or an invalid input of a string (which cannot be parsed as an integer).</w:t>
+      </w:r>
+    </w:p>
+    <w:p>
+      <w:r>
+        <w:t xml:space="preserve">In the first case, </w:t>
+      </w:r>
+      <w:r>
+        <w:t xml:space="preserve">we used </w:t>
+      </w:r>
+      <w:proofErr w:type="spellStart"/>
+      <w:r>
+        <w:rPr>
+          <w:i/>
+          <w:iCs/>
+        </w:rPr>
+        <w:t>assertEquals</w:t>
+      </w:r>
+      <w:proofErr w:type="spellEnd"/>
+      <w:r>
+        <w:t xml:space="preserve"> to check whether our number (which is taken in as a string, like most inputs in Java)</w:t>
+      </w:r>
+      <w:r>
+        <w:t xml:space="preserve"> was correctly parsed as an integer, returning an integer number of players. </w:t>
+      </w:r>
+      <w:r>
+        <w:t xml:space="preserve">For the next two cases, we checked whether the input was caught by our custom exception, </w:t>
+      </w:r>
+      <w:proofErr w:type="spellStart"/>
+      <w:r>
+        <w:rPr>
+          <w:i/>
+          <w:iCs/>
+        </w:rPr>
+        <w:t>IllegalNumPlayersSizeException</w:t>
+      </w:r>
+      <w:proofErr w:type="spellEnd"/>
+      <w:r>
+        <w:t>,</w:t>
+      </w:r>
+      <w:r>
+        <w:t xml:space="preserve"> using </w:t>
+      </w:r>
+      <w:proofErr w:type="spellStart"/>
+      <w:r>
+        <w:rPr>
+          <w:i/>
+          <w:iCs/>
+        </w:rPr>
+        <w:t>assertTrue</w:t>
+      </w:r>
+      <w:proofErr w:type="spellEnd"/>
+      <w:r>
+        <w:t>. For the final</w:t>
+      </w:r>
+      <w:r>
+        <w:t xml:space="preserve"> test case, the </w:t>
+      </w:r>
+      <w:proofErr w:type="spellStart"/>
+      <w:r>
+        <w:rPr>
+          <w:i/>
+          <w:iCs/>
+        </w:rPr>
+        <w:t>NumberFormatException</w:t>
+      </w:r>
+      <w:proofErr w:type="spellEnd"/>
+      <w:r>
+        <w:t xml:space="preserve"> was expected, as the string input cannot be parsed as an integer, so </w:t>
+      </w:r>
+      <w:r>
+        <w:t xml:space="preserve">we checked that this exception was thrown by using the </w:t>
+      </w:r>
+      <w:r>
+        <w:rPr>
+          <w:i/>
+          <w:iCs/>
+        </w:rPr>
+        <w:t xml:space="preserve">fail </w:t>
+      </w:r>
+      <w:r>
+        <w:t>method of JUnit4.</w:t>
+      </w:r>
+    </w:p>
+    <w:p>
+      <w:r>
+        <w:t xml:space="preserve">For the </w:t>
+      </w:r>
+      <w:r>
+        <w:t xml:space="preserve">pack of cards to be imported, the user must input the file name, and this is validated in </w:t>
+      </w:r>
+      <w:proofErr w:type="spellStart"/>
+      <w:r>
+        <w:rPr>
+          <w:i/>
+          <w:iCs/>
+        </w:rPr>
+        <w:t>validatePackInput</w:t>
+      </w:r>
+      <w:proofErr w:type="spellEnd"/>
+      <w:r>
+        <w:t xml:space="preserve">. </w:t>
+      </w:r>
+      <w:r>
+        <w:t xml:space="preserve">It is important that this is validated correctly, as the pack of cards is essential to the running of the game. We created a test case </w:t>
+      </w:r>
+      <w:r>
+        <w:t xml:space="preserve">and the </w:t>
+      </w:r>
+      <w:r>
+        <w:rPr>
+          <w:i/>
+          <w:iCs/>
+        </w:rPr>
+        <w:t xml:space="preserve">fail </w:t>
+      </w:r>
+      <w:r>
+        <w:t xml:space="preserve">method </w:t>
+      </w:r>
+      <w:r>
+        <w:t xml:space="preserve">to check </w:t>
+      </w:r>
+      <w:r>
+        <w:t xml:space="preserve">that when an invalid file name is given, it throws the exception </w:t>
+      </w:r>
+      <w:proofErr w:type="spellStart"/>
+      <w:r>
+        <w:rPr>
+          <w:i/>
+          <w:iCs/>
+        </w:rPr>
+        <w:t>FileNotFoundException</w:t>
+      </w:r>
+      <w:proofErr w:type="spellEnd"/>
+      <w:r>
+        <w:t>.</w:t>
       </w:r>
     </w:p>
     <w:p/>
@@ -3474,7 +3179,6 @@
   <w:style w:type="character" w:default="1" w:styleId="DefaultParagraphFont">
     <w:name w:val="Default Paragraph Font"/>
     <w:uiPriority w:val="1"/>
-    <w:semiHidden/>
     <w:unhideWhenUsed/>
   </w:style>
   <w:style w:type="table" w:default="1" w:styleId="TableNormal">

</xml_diff>

<commit_message>
Finished start of test design analysis
</commit_message>
<xml_diff>
--- a/Report - Card Game.docx
+++ b/Report - Card Game.docx
@@ -1956,8 +1956,10 @@
       <w:r>
         <w:t>.</w:t>
       </w:r>
-      <w:r>
-        <w:t xml:space="preserve"> To ensure that this method discards the card </w:t>
+    </w:p>
+    <w:p>
+      <w:r>
+        <w:t xml:space="preserve">To ensure that this method discards the card </w:t>
       </w:r>
       <w:r>
         <w:t xml:space="preserve">randomly, an additional auxiliary function </w:t>
@@ -1970,7 +1972,48 @@
         <w:t>chooseDiscard</w:t>
       </w:r>
       <w:r>
-        <w:t xml:space="preserve"> is used; this </w:t>
+        <w:t xml:space="preserve"> is used</w:t>
+      </w:r>
+      <w:r>
+        <w:t xml:space="preserve">. </w:t>
+      </w:r>
+      <w:r>
+        <w:t xml:space="preserve">It </w:t>
+      </w:r>
+      <w:r>
+        <w:t xml:space="preserve">uses the built-in </w:t>
+      </w:r>
+      <w:r>
+        <w:rPr>
+          <w:i/>
+          <w:iCs/>
+        </w:rPr>
+        <w:t xml:space="preserve">nextInt </w:t>
+      </w:r>
+      <w:r>
+        <w:t xml:space="preserve">function, which returns a pseudorandom </w:t>
+      </w:r>
+      <w:r>
+        <w:t xml:space="preserve">integer value between 0 and </w:t>
+      </w:r>
+      <w:r>
+        <w:t>3 inclusive</w:t>
+      </w:r>
+      <w:r>
+        <w:t xml:space="preserve">, meaning the newly drawn card will not ever be removed. </w:t>
+      </w:r>
+      <w:r>
+        <w:t xml:space="preserve">If the card at this index does not have a value which is preferred by the player, then it will return that index to the </w:t>
+      </w:r>
+      <w:r>
+        <w:rPr>
+          <w:i/>
+          <w:iCs/>
+        </w:rPr>
+        <w:t>discardCard</w:t>
+      </w:r>
+      <w:r>
+        <w:t xml:space="preserve"> method. </w:t>
       </w:r>
     </w:p>
     <w:p>
@@ -2213,6 +2256,38 @@
       <w:r>
         <w:t xml:space="preserve">are no decisions to be tested. Getters and setters are examples of methods which we chose not to test, as these are simple methods which </w:t>
       </w:r>
+      <w:r>
+        <w:t>have nothing to test.</w:t>
+      </w:r>
+      <w:r>
+        <w:t xml:space="preserve"> Hence, we </w:t>
+      </w:r>
+      <w:r>
+        <w:t xml:space="preserve">did not have a test class for </w:t>
+      </w:r>
+      <w:r>
+        <w:rPr>
+          <w:i/>
+          <w:iCs/>
+        </w:rPr>
+        <w:t>Card.java</w:t>
+      </w:r>
+      <w:r>
+        <w:t xml:space="preserve"> or </w:t>
+      </w:r>
+      <w:r>
+        <w:rPr>
+          <w:i/>
+          <w:iCs/>
+        </w:rPr>
+        <w:t>CardDeck.java</w:t>
+      </w:r>
+      <w:r>
+        <w:t xml:space="preserve">, as these classes </w:t>
+      </w:r>
+      <w:r>
+        <w:t>consist of only getter and setter methods.</w:t>
+      </w:r>
     </w:p>
     <w:p>
       <w:r>
@@ -2233,7 +2308,6 @@
       <w:r>
         <w:t xml:space="preserve">At the start of the game, the game asks the user to input the number of players in the game, which was then validated with the function </w:t>
       </w:r>
-      <w:proofErr w:type="spellStart"/>
       <w:r>
         <w:rPr>
           <w:i/>
@@ -2241,7 +2315,13 @@
         </w:rPr>
         <w:t>validateNumPlayers</w:t>
       </w:r>
-      <w:proofErr w:type="spellEnd"/>
+      <w:r>
+        <w:rPr>
+          <w:i/>
+          <w:iCs/>
+        </w:rPr>
+        <w:t>Input</w:t>
+      </w:r>
       <w:r>
         <w:t xml:space="preserve">. </w:t>
       </w:r>
@@ -2265,7 +2345,6 @@
       <w:r>
         <w:t xml:space="preserve">we used </w:t>
       </w:r>
-      <w:proofErr w:type="spellStart"/>
       <w:r>
         <w:rPr>
           <w:i/>
@@ -2273,7 +2352,6 @@
         </w:rPr>
         <w:t>assertEquals</w:t>
       </w:r>
-      <w:proofErr w:type="spellEnd"/>
       <w:r>
         <w:t xml:space="preserve"> to check whether our number (which is taken in as a string, like most inputs in Java)</w:t>
       </w:r>
@@ -2283,7 +2361,6 @@
       <w:r>
         <w:t xml:space="preserve">For the next two cases, we checked whether the input was caught by our custom exception, </w:t>
       </w:r>
-      <w:proofErr w:type="spellStart"/>
       <w:r>
         <w:rPr>
           <w:i/>
@@ -2291,14 +2368,12 @@
         </w:rPr>
         <w:t>IllegalNumPlayersSizeException</w:t>
       </w:r>
-      <w:proofErr w:type="spellEnd"/>
       <w:r>
         <w:t>,</w:t>
       </w:r>
       <w:r>
         <w:t xml:space="preserve"> using </w:t>
       </w:r>
-      <w:proofErr w:type="spellStart"/>
       <w:r>
         <w:rPr>
           <w:i/>
@@ -2306,14 +2381,12 @@
         </w:rPr>
         <w:t>assertTrue</w:t>
       </w:r>
-      <w:proofErr w:type="spellEnd"/>
       <w:r>
         <w:t>. For the final</w:t>
       </w:r>
       <w:r>
         <w:t xml:space="preserve"> test case, the </w:t>
       </w:r>
-      <w:proofErr w:type="spellStart"/>
       <w:r>
         <w:rPr>
           <w:i/>
@@ -2321,7 +2394,6 @@
         </w:rPr>
         <w:t>NumberFormatException</w:t>
       </w:r>
-      <w:proofErr w:type="spellEnd"/>
       <w:r>
         <w:t xml:space="preserve"> was expected, as the string input cannot be parsed as an integer, so </w:t>
       </w:r>
@@ -2378,7 +2450,6 @@
       <w:r>
         <w:t xml:space="preserve">that when an invalid file name is given, it throws the exception </w:t>
       </w:r>
-      <w:proofErr w:type="spellStart"/>
       <w:r>
         <w:rPr>
           <w:i/>
@@ -2386,7 +2457,6 @@
         </w:rPr>
         <w:t>FileNotFoundException</w:t>
       </w:r>
-      <w:proofErr w:type="spellEnd"/>
       <w:r>
         <w:t>.</w:t>
       </w:r>

</xml_diff>

<commit_message>
Started writing about PlayerTest.java
</commit_message>
<xml_diff>
--- a/Report - Card Game.docx
+++ b/Report - Card Game.docx
@@ -1406,6 +1406,21 @@
       <w:r>
         <w:t>transferring ownership of cards between players.</w:t>
       </w:r>
+      <w:r>
+        <w:t xml:space="preserve"> It should be noted that in the decks (and hands for that matter), the indices go from top to bottom, where the 0</w:t>
+      </w:r>
+      <w:r>
+        <w:rPr>
+          <w:vertAlign w:val="superscript"/>
+        </w:rPr>
+        <w:t>th</w:t>
+      </w:r>
+      <w:r>
+        <w:t xml:space="preserve"> card </w:t>
+      </w:r>
+      <w:r>
+        <w:t>is the top, and the final card in the index is the bottom.</w:t>
+      </w:r>
     </w:p>
     <w:p>
       <w:r>
@@ -1841,6 +1856,7 @@
         <w:t xml:space="preserve"> method </w:t>
       </w:r>
       <w:r>
+        <w:lastRenderedPageBreak/>
         <w:t>takes the car</w:t>
       </w:r>
       <w:r>
@@ -1894,11 +1910,7 @@
         <w:t xml:space="preserve"> number</w:t>
       </w:r>
       <w:r>
-        <w:t xml:space="preserve">, and player </w:t>
-      </w:r>
-      <w:r>
-        <w:lastRenderedPageBreak/>
-        <w:t>array</w:t>
+        <w:t>, and player array</w:t>
       </w:r>
       <w:r>
         <w:t xml:space="preserve"> as an argument, then removes </w:t>
@@ -2459,6 +2471,201 @@
       </w:r>
       <w:r>
         <w:t>.</w:t>
+      </w:r>
+    </w:p>
+    <w:p>
+      <w:r>
+        <w:t xml:space="preserve">The tests for the </w:t>
+      </w:r>
+      <w:r>
+        <w:rPr>
+          <w:i/>
+          <w:iCs/>
+        </w:rPr>
+        <w:t>Player.java</w:t>
+      </w:r>
+      <w:r>
+        <w:t xml:space="preserve"> class were more complex, because the scenarios often involved a lot of decision making. </w:t>
+      </w:r>
+      <w:r>
+        <w:t>However, t</w:t>
+      </w:r>
+      <w:r>
+        <w:t xml:space="preserve">his did also mean that it was more important that the </w:t>
+      </w:r>
+      <w:r>
+        <w:lastRenderedPageBreak/>
+        <w:t>tests for this were designed thoroughly</w:t>
+      </w:r>
+      <w:r>
+        <w:t>, as it was important for edge cases to be discovered and accounted for when designing the code.</w:t>
+      </w:r>
+    </w:p>
+    <w:p>
+      <w:r>
+        <w:t xml:space="preserve">Throughout the unit test, we </w:t>
+      </w:r>
+      <w:r>
+        <w:t>needed to use mock objects</w:t>
+      </w:r>
+      <w:r>
+        <w:t xml:space="preserve">. This is because the real objects would be complicated to set up, and would have behaviour which would be difficult to trigger due to the </w:t>
+      </w:r>
+      <w:r>
+        <w:t>random aspect of discarding cards.</w:t>
+      </w:r>
+      <w:r>
+        <w:t xml:space="preserve"> </w:t>
+      </w:r>
+      <w:r>
+        <w:t xml:space="preserve">These mock objects enabled us to test methods from the </w:t>
+      </w:r>
+      <w:r>
+        <w:rPr>
+          <w:i/>
+          <w:iCs/>
+        </w:rPr>
+        <w:t>Player.java</w:t>
+      </w:r>
+      <w:r>
+        <w:t xml:space="preserve"> class, which would otherwise not be the case due to the nature of the class involving decisions related to the player. Every test method in this unit test involved the use of mock objects.</w:t>
+      </w:r>
+    </w:p>
+    <w:p>
+      <w:r>
+        <w:t xml:space="preserve">We </w:t>
+      </w:r>
+      <w:r>
+        <w:t xml:space="preserve">created mock objects for a player with the method </w:t>
+      </w:r>
+      <w:r>
+        <w:rPr>
+          <w:i/>
+          <w:iCs/>
+        </w:rPr>
+        <w:t>playerSetUp</w:t>
+      </w:r>
+      <w:r>
+        <w:t xml:space="preserve">, mock objects for a deck with </w:t>
+      </w:r>
+      <w:r>
+        <w:rPr>
+          <w:i/>
+          <w:iCs/>
+        </w:rPr>
+        <w:t>deckSetUp</w:t>
+      </w:r>
+      <w:r>
+        <w:t>, mock objects for a</w:t>
+      </w:r>
+      <w:r>
+        <w:t xml:space="preserve">n array of players with </w:t>
+      </w:r>
+      <w:r>
+        <w:rPr>
+          <w:i/>
+          <w:iCs/>
+        </w:rPr>
+        <w:t>playerArrSetUp</w:t>
+      </w:r>
+      <w:r>
+        <w:t xml:space="preserve">, and mock objects for an array of decks with </w:t>
+      </w:r>
+      <w:r>
+        <w:rPr>
+          <w:i/>
+          <w:iCs/>
+        </w:rPr>
+        <w:t>deckArrSetUp</w:t>
+      </w:r>
+      <w:r>
+        <w:t xml:space="preserve">. </w:t>
+      </w:r>
+      <w:r>
+        <w:t>All</w:t>
+      </w:r>
+      <w:r>
+        <w:t xml:space="preserve"> these methods </w:t>
+      </w:r>
+      <w:r>
+        <w:t xml:space="preserve">take place before the tests are performed, as the tests would not work without them; this is denoted with </w:t>
+      </w:r>
+      <w:r>
+        <w:t xml:space="preserve">the </w:t>
+      </w:r>
+      <w:r>
+        <w:rPr>
+          <w:i/>
+          <w:iCs/>
+        </w:rPr>
+        <w:t>@Before</w:t>
+      </w:r>
+      <w:r>
+        <w:t xml:space="preserve"> </w:t>
+      </w:r>
+      <w:r>
+        <w:t xml:space="preserve">annotation </w:t>
+      </w:r>
+      <w:r>
+        <w:t>above the</w:t>
+      </w:r>
+      <w:r>
+        <w:t>se</w:t>
+      </w:r>
+      <w:r>
+        <w:t xml:space="preserve"> methods.</w:t>
+      </w:r>
+    </w:p>
+    <w:p>
+      <w:r>
+        <w:t xml:space="preserve">The teardown of </w:t>
+      </w:r>
+      <w:r>
+        <w:t xml:space="preserve">the mock objects occurs after all tests have been </w:t>
+      </w:r>
+      <w:r>
+        <w:t xml:space="preserve">completed, as denoted by the </w:t>
+      </w:r>
+      <w:r>
+        <w:rPr>
+          <w:i/>
+          <w:iCs/>
+        </w:rPr>
+        <w:t>@After</w:t>
+      </w:r>
+      <w:r>
+        <w:t xml:space="preserve"> </w:t>
+      </w:r>
+      <w:r>
+        <w:t xml:space="preserve">annotation above the </w:t>
+      </w:r>
+      <w:r>
+        <w:rPr>
+          <w:i/>
+          <w:iCs/>
+        </w:rPr>
+        <w:t>teardown</w:t>
+      </w:r>
+      <w:r>
+        <w:t xml:space="preserve"> method. </w:t>
+      </w:r>
+      <w:r>
+        <w:t xml:space="preserve">This is necessary </w:t>
+      </w:r>
+      <w:r>
+        <w:t xml:space="preserve">as a basic optimisation technique </w:t>
+      </w:r>
+      <w:r>
+        <w:t xml:space="preserve">because the mock objects serve no purpose after the unit testing is complete. By setting </w:t>
+      </w:r>
+      <w:r>
+        <w:t>all</w:t>
+      </w:r>
+      <w:r>
+        <w:t xml:space="preserve"> the objects to null, it </w:t>
+      </w:r>
+      <w:r>
+        <w:t>makes them eligible for the automatic garbage collection which occurs in Java, hence saving memory.</w:t>
       </w:r>
     </w:p>
     <w:p/>
@@ -3478,7 +3685,6 @@
   <w:style w:type="character" w:default="1" w:styleId="DefaultParagraphFont">
     <w:name w:val="Default Paragraph Font"/>
     <w:uiPriority w:val="1"/>
-    <w:semiHidden/>
     <w:unhideWhenUsed/>
   </w:style>
   <w:style w:type="table" w:default="1" w:styleId="TableNormal">

</xml_diff>

<commit_message>
Finished explanation of PlayerJava.test
</commit_message>
<xml_diff>
--- a/Report - Card Game.docx
+++ b/Report - Card Game.docx
@@ -56,6 +56,27 @@
         </w:rPr>
         <w:t>014485</w:t>
       </w:r>
+      <w:r>
+        <w:rPr>
+          <w:i/>
+          <w:iCs/>
+        </w:rPr>
+        <w:softHyphen/>
+      </w:r>
+      <w:r>
+        <w:rPr>
+          <w:i/>
+          <w:iCs/>
+        </w:rPr>
+        <w:softHyphen/>
+      </w:r>
+      <w:r>
+        <w:rPr>
+          <w:i/>
+          <w:iCs/>
+        </w:rPr>
+        <w:softHyphen/>
+      </w:r>
     </w:p>
     <w:p>
       <w:pPr>
@@ -1856,64 +1877,67 @@
         <w:t xml:space="preserve"> method </w:t>
       </w:r>
       <w:r>
+        <w:t>takes the car</w:t>
+      </w:r>
+      <w:r>
+        <w:t>d,</w:t>
+      </w:r>
+      <w:r>
+        <w:t xml:space="preserve"> player </w:t>
+      </w:r>
+      <w:r>
+        <w:t>number</w:t>
+      </w:r>
+      <w:r>
+        <w:t>, and player array</w:t>
+      </w:r>
+      <w:r>
+        <w:t xml:space="preserve"> </w:t>
+      </w:r>
+      <w:r>
+        <w:t xml:space="preserve">as an argument, then adds </w:t>
+      </w:r>
+      <w:r>
+        <w:t>the card</w:t>
+      </w:r>
+      <w:r>
+        <w:t xml:space="preserve"> to the player object’s hand. The </w:t>
+      </w:r>
+      <w:r>
+        <w:rPr>
+          <w:i/>
+          <w:iCs/>
+        </w:rPr>
+        <w:t>remove</w:t>
+      </w:r>
+      <w:r>
+        <w:rPr>
+          <w:i/>
+          <w:iCs/>
+        </w:rPr>
+        <w:t>Card</w:t>
+      </w:r>
+      <w:r>
+        <w:t xml:space="preserve"> method takes the car</w:t>
+      </w:r>
+      <w:r>
+        <w:t>d,</w:t>
+      </w:r>
+      <w:r>
+        <w:t xml:space="preserve"> player</w:t>
+      </w:r>
+      <w:r>
+        <w:t xml:space="preserve"> number</w:t>
+      </w:r>
+      <w:r>
+        <w:t>, and player array</w:t>
+      </w:r>
+      <w:r>
+        <w:t xml:space="preserve"> as an argument, then </w:t>
+      </w:r>
+      <w:r>
         <w:lastRenderedPageBreak/>
-        <w:t>takes the car</w:t>
-      </w:r>
-      <w:r>
-        <w:t>d,</w:t>
-      </w:r>
-      <w:r>
-        <w:t xml:space="preserve"> player </w:t>
-      </w:r>
-      <w:r>
-        <w:t>number</w:t>
-      </w:r>
-      <w:r>
-        <w:t>, and player array</w:t>
-      </w:r>
-      <w:r>
-        <w:t xml:space="preserve"> </w:t>
-      </w:r>
-      <w:r>
-        <w:t xml:space="preserve">as an argument, then adds </w:t>
-      </w:r>
-      <w:r>
-        <w:t>the card</w:t>
-      </w:r>
-      <w:r>
-        <w:t xml:space="preserve"> to the player object’s hand. The </w:t>
-      </w:r>
-      <w:r>
-        <w:rPr>
-          <w:i/>
-          <w:iCs/>
-        </w:rPr>
-        <w:t>remove</w:t>
-      </w:r>
-      <w:r>
-        <w:rPr>
-          <w:i/>
-          <w:iCs/>
-        </w:rPr>
-        <w:t>Card</w:t>
-      </w:r>
-      <w:r>
-        <w:t xml:space="preserve"> method takes the car</w:t>
-      </w:r>
-      <w:r>
-        <w:t>d,</w:t>
-      </w:r>
-      <w:r>
-        <w:t xml:space="preserve"> player</w:t>
-      </w:r>
-      <w:r>
-        <w:t xml:space="preserve"> number</w:t>
-      </w:r>
-      <w:r>
-        <w:t>, and player array</w:t>
-      </w:r>
-      <w:r>
-        <w:t xml:space="preserve"> as an argument, then removes </w:t>
+        <w:t xml:space="preserve">removes </w:t>
       </w:r>
       <w:r>
         <w:t xml:space="preserve">the card </w:t>
@@ -2165,8 +2189,9 @@
       <w:r>
         <w:t>.</w:t>
       </w:r>
-    </w:p>
-    <w:p>
+      <w:r>
+        <w:t xml:space="preserve"> </w:t>
+      </w:r>
       <w:r>
         <w:t>We took a test-driven development approach, and</w:t>
       </w:r>
@@ -2243,6 +2268,41 @@
       <w:r>
         <w:t>in auxiliary methods which took the input as an argument. This ensured that we could test different inputs, and check whether they were being validated correctly in the auxiliary methods.</w:t>
       </w:r>
+      <w:r>
+        <w:t xml:space="preserve"> </w:t>
+      </w:r>
+      <w:r>
+        <w:t xml:space="preserve">Getters and setters are examples of methods which we chose not to test, as these are simple methods </w:t>
+      </w:r>
+      <w:r>
+        <w:t xml:space="preserve">with </w:t>
+      </w:r>
+      <w:r>
+        <w:t xml:space="preserve">no logic to </w:t>
+      </w:r>
+      <w:r>
+        <w:t xml:space="preserve">test. Hence, we did not have a test class for </w:t>
+      </w:r>
+      <w:r>
+        <w:rPr>
+          <w:i/>
+          <w:iCs/>
+        </w:rPr>
+        <w:t>Card.java</w:t>
+      </w:r>
+      <w:r>
+        <w:t xml:space="preserve"> or </w:t>
+      </w:r>
+      <w:r>
+        <w:rPr>
+          <w:i/>
+          <w:iCs/>
+        </w:rPr>
+        <w:t>CardDeck.java</w:t>
+      </w:r>
+      <w:r>
+        <w:t>, as these classes consist of only getter and setter methods.</w:t>
+      </w:r>
     </w:p>
     <w:p>
       <w:r>
@@ -2257,52 +2317,6 @@
     </w:p>
     <w:p>
       <w:r>
-        <w:t xml:space="preserve">When designing our tests, we considered what value our tests would provide to the </w:t>
-      </w:r>
-      <w:r>
-        <w:t xml:space="preserve">integrity of the overall project; it would be no use creating tests for </w:t>
-      </w:r>
-      <w:r>
-        <w:t xml:space="preserve">methods which have no logic, as there </w:t>
-      </w:r>
-      <w:r>
-        <w:t xml:space="preserve">are no decisions to be tested. Getters and setters are examples of methods which we chose not to test, as these are simple methods which </w:t>
-      </w:r>
-      <w:r>
-        <w:t>have nothing to test.</w:t>
-      </w:r>
-      <w:r>
-        <w:t xml:space="preserve"> Hence, we </w:t>
-      </w:r>
-      <w:r>
-        <w:t xml:space="preserve">did not have a test class for </w:t>
-      </w:r>
-      <w:r>
-        <w:rPr>
-          <w:i/>
-          <w:iCs/>
-        </w:rPr>
-        <w:t>Card.java</w:t>
-      </w:r>
-      <w:r>
-        <w:t xml:space="preserve"> or </w:t>
-      </w:r>
-      <w:r>
-        <w:rPr>
-          <w:i/>
-          <w:iCs/>
-        </w:rPr>
-        <w:t>CardDeck.java</w:t>
-      </w:r>
-      <w:r>
-        <w:t xml:space="preserve">, as these classes </w:t>
-      </w:r>
-      <w:r>
-        <w:t>consist of only getter and setter methods.</w:t>
-      </w:r>
-    </w:p>
-    <w:p>
-      <w:r>
         <w:t xml:space="preserve">Creating the tests for the </w:t>
       </w:r>
       <w:r>
@@ -2475,6 +2489,99 @@
     </w:p>
     <w:p>
       <w:r>
+        <w:t>T</w:t>
+      </w:r>
+      <w:r>
+        <w:t>he m</w:t>
+      </w:r>
+      <w:r>
+        <w:t xml:space="preserve">ethod </w:t>
+      </w:r>
+      <w:r>
+        <w:rPr>
+          <w:i/>
+          <w:iCs/>
+        </w:rPr>
+        <w:t>testImportPack</w:t>
+      </w:r>
+      <w:r>
+        <w:t xml:space="preserve"> </w:t>
+      </w:r>
+      <w:r>
+        <w:t xml:space="preserve">tests whether the </w:t>
+      </w:r>
+      <w:r>
+        <w:t>game correctly parses a file for a pack of cards.</w:t>
+      </w:r>
+      <w:r>
+        <w:t xml:space="preserve"> We created a test pack of cards, </w:t>
+      </w:r>
+      <w:r>
+        <w:rPr>
+          <w:i/>
+          <w:iCs/>
+        </w:rPr>
+        <w:t>testCardPack.txt</w:t>
+      </w:r>
+      <w:r>
+        <w:t xml:space="preserve">, and designed it for a </w:t>
+      </w:r>
+      <w:r>
+        <w:t>three-player</w:t>
+      </w:r>
+      <w:r>
+        <w:t xml:space="preserve"> game, containing</w:t>
+      </w:r>
+      <w:r>
+        <w:t xml:space="preserve"> values of only 4</w:t>
+      </w:r>
+      <w:r>
+        <w:t>.</w:t>
+      </w:r>
+      <w:r>
+        <w:t xml:space="preserve"> This method </w:t>
+      </w:r>
+      <w:r>
+        <w:t>checks the properties of the ArrayList which results from parsing the text file; it should have</w:t>
+      </w:r>
+      <w:r>
+        <w:t xml:space="preserve"> 8 * 3 = 24 lines, </w:t>
+      </w:r>
+      <w:r>
+        <w:t xml:space="preserve">with every line containing ‘4’. If this is not the case, it will fail the </w:t>
+      </w:r>
+      <w:r>
+        <w:rPr>
+          <w:i/>
+          <w:iCs/>
+        </w:rPr>
+        <w:t>assertFalse</w:t>
+      </w:r>
+      <w:r>
+        <w:t xml:space="preserve"> statement at the end of the test</w:t>
+      </w:r>
+      <w:r>
+        <w:t xml:space="preserve">, as </w:t>
+      </w:r>
+      <w:r>
+        <w:rPr>
+          <w:i/>
+          <w:iCs/>
+        </w:rPr>
+        <w:t xml:space="preserve">notIdentical </w:t>
+      </w:r>
+      <w:r>
+        <w:t>will be set to true</w:t>
+      </w:r>
+      <w:r>
+        <w:t>.</w:t>
+      </w:r>
+      <w:r>
+        <w:t xml:space="preserve"> </w:t>
+      </w:r>
+    </w:p>
+    <w:p>
+      <w:r>
         <w:t xml:space="preserve">The tests for the </w:t>
       </w:r>
       <w:r>
@@ -2491,11 +2598,11 @@
         <w:t>However, t</w:t>
       </w:r>
       <w:r>
-        <w:t xml:space="preserve">his did also mean that it was more important that the </w:t>
+        <w:t xml:space="preserve">his did also mean that it was more important that the tests for this </w:t>
       </w:r>
       <w:r>
         <w:lastRenderedPageBreak/>
-        <w:t>tests for this were designed thoroughly</w:t>
+        <w:t>were designed thoroughly</w:t>
       </w:r>
       <w:r>
         <w:t>, as it was important for edge cases to be discovered and accounted for when designing the code.</w:t>
@@ -2615,8 +2722,9 @@
       <w:r>
         <w:t xml:space="preserve"> methods.</w:t>
       </w:r>
-    </w:p>
-    <w:p>
+      <w:r>
+        <w:t xml:space="preserve"> </w:t>
+      </w:r>
       <w:r>
         <w:t xml:space="preserve">The teardown of </w:t>
       </w:r>
@@ -2668,12 +2776,578 @@
         <w:t>makes them eligible for the automatic garbage collection which occurs in Java, hence saving memory.</w:t>
       </w:r>
     </w:p>
-    <w:p/>
+    <w:p>
+      <w:r>
+        <w:t>We created several tests for the cards in the game to check that the</w:t>
+      </w:r>
+      <w:r>
+        <w:t xml:space="preserve"> cards are being manipulated and transferred to and from players correctly. The method </w:t>
+      </w:r>
+      <w:r>
+        <w:rPr>
+          <w:i/>
+          <w:iCs/>
+        </w:rPr>
+        <w:t>testAddToHand</w:t>
+      </w:r>
+      <w:r>
+        <w:t xml:space="preserve"> creates a mock object card of value 7, and then </w:t>
+      </w:r>
+      <w:r>
+        <w:t xml:space="preserve">adds this card to the hand of a mock player object. As the player object from </w:t>
+      </w:r>
+      <w:r>
+        <w:rPr>
+          <w:i/>
+          <w:iCs/>
+        </w:rPr>
+        <w:t>playerSetUp</w:t>
+      </w:r>
+      <w:r>
+        <w:t xml:space="preserve"> was created to start with four cards in the hand, </w:t>
+      </w:r>
+      <w:r>
+        <w:t xml:space="preserve">the size of the player’s hand after adding the card should have increased from four to five, and the </w:t>
+      </w:r>
+      <w:r>
+        <w:t xml:space="preserve">final card in the player’s hand ArrayList should have value 7. The test uses two </w:t>
+      </w:r>
+      <w:r>
+        <w:rPr>
+          <w:i/>
+          <w:iCs/>
+        </w:rPr>
+        <w:t>assertEquals</w:t>
+      </w:r>
+      <w:r>
+        <w:t xml:space="preserve"> statements to check that this is true.</w:t>
+      </w:r>
+    </w:p>
+    <w:p>
+      <w:r>
+        <w:t xml:space="preserve">The </w:t>
+      </w:r>
+      <w:r>
+        <w:t xml:space="preserve">method </w:t>
+      </w:r>
+      <w:r>
+        <w:rPr>
+          <w:i/>
+          <w:iCs/>
+        </w:rPr>
+        <w:t>testRemFromHand</w:t>
+      </w:r>
+      <w:r>
+        <w:t xml:space="preserve"> works in a similar way. It removes the first card from the mock player object’s hand, then checks that the hand size decreased from </w:t>
+      </w:r>
+      <w:r>
+        <w:t>four to three.</w:t>
+      </w:r>
+    </w:p>
+    <w:p>
+      <w:r>
+        <w:t xml:space="preserve">Meanwhile, </w:t>
+      </w:r>
+      <w:r>
+        <w:rPr>
+          <w:i/>
+          <w:iCs/>
+        </w:rPr>
+        <w:t>testDrawValue</w:t>
+      </w:r>
+      <w:r>
+        <w:t xml:space="preserve"> creates a mock deck1, then adds cards to this deck with values 1, 2, 3, and 4 iteratively</w:t>
+      </w:r>
+      <w:r>
+        <w:t xml:space="preserve">. </w:t>
+      </w:r>
+      <w:r>
+        <w:t>This mean</w:t>
+      </w:r>
+      <w:r>
+        <w:t>s</w:t>
+      </w:r>
+      <w:r>
+        <w:t xml:space="preserve"> that the first </w:t>
+      </w:r>
+      <w:r>
+        <w:t>card in the hand should have a value of 1. During the iteration</w:t>
+      </w:r>
+      <w:r>
+        <w:t xml:space="preserve">, when the card with value 1 is being added, </w:t>
+      </w:r>
+      <w:r>
+        <w:rPr>
+          <w:i/>
+          <w:iCs/>
+        </w:rPr>
+        <w:t>getValue</w:t>
+      </w:r>
+      <w:r>
+        <w:t xml:space="preserve"> is used to set 1 as the expected value, and this is tested against the </w:t>
+      </w:r>
+      <w:r>
+        <w:t xml:space="preserve">deck’s first card value using </w:t>
+      </w:r>
+      <w:r>
+        <w:rPr>
+          <w:i/>
+          <w:iCs/>
+        </w:rPr>
+        <w:t>assertEquals</w:t>
+      </w:r>
+      <w:r>
+        <w:t>.</w:t>
+      </w:r>
+    </w:p>
+    <w:p>
+      <w:r>
+        <w:t xml:space="preserve">Testing the </w:t>
+      </w:r>
+      <w:r>
+        <w:rPr>
+          <w:i/>
+          <w:iCs/>
+        </w:rPr>
+        <w:t>chooseDiscard</w:t>
+      </w:r>
+      <w:r>
+        <w:t xml:space="preserve"> method was more difficult, as it involves randomly picking a non-preferred value from the player’s hand to discard. However, this card must be a non-preferred value, so we created </w:t>
+      </w:r>
+      <w:r>
+        <w:rPr>
+          <w:i/>
+          <w:iCs/>
+        </w:rPr>
+        <w:t>testChooseDiscard</w:t>
+      </w:r>
+      <w:r>
+        <w:t xml:space="preserve"> to create a mock </w:t>
+      </w:r>
+      <w:r>
+        <w:t xml:space="preserve">player2, and add three cards with values 2, and one card with </w:t>
+      </w:r>
+      <w:r>
+        <w:t xml:space="preserve">value 1. </w:t>
+      </w:r>
+      <w:r>
+        <w:t xml:space="preserve">Then, </w:t>
+      </w:r>
+      <w:r>
+        <w:rPr>
+          <w:i/>
+          <w:iCs/>
+        </w:rPr>
+        <w:t>chooseDiscard</w:t>
+      </w:r>
+      <w:r>
+        <w:t xml:space="preserve"> is run</w:t>
+      </w:r>
+      <w:r>
+        <w:t xml:space="preserve"> to select the index to remove, and the card is removed from the hand. At the end, the test iterates through the mock hand, and checks if all cards have value 2 using </w:t>
+      </w:r>
+      <w:r>
+        <w:rPr>
+          <w:i/>
+          <w:iCs/>
+        </w:rPr>
+        <w:t>assertTrue</w:t>
+      </w:r>
+      <w:r>
+        <w:t>.</w:t>
+      </w:r>
+    </w:p>
+    <w:p>
+      <w:r>
+        <w:t xml:space="preserve">The method </w:t>
+      </w:r>
+      <w:r>
+        <w:rPr>
+          <w:i/>
+          <w:iCs/>
+        </w:rPr>
+        <w:t>testDiscardCard</w:t>
+      </w:r>
+      <w:r>
+        <w:t xml:space="preserve"> </w:t>
+      </w:r>
+      <w:r>
+        <w:t>involves testing two</w:t>
+      </w:r>
+      <w:r>
+        <w:t xml:space="preserve"> logic paths. It tests that the discarded card is transferred from one player’s hand to the top of the deck of the player on their right, so player1’s </w:t>
+      </w:r>
+      <w:r>
+        <w:t xml:space="preserve">card should go to player2’s deck. </w:t>
+      </w:r>
+      <w:r>
+        <w:t>The first block creates a mock object player2, and discards a card</w:t>
+      </w:r>
+      <w:r>
+        <w:t xml:space="preserve"> of value 15</w:t>
+      </w:r>
+      <w:r>
+        <w:t xml:space="preserve">, which should </w:t>
+      </w:r>
+      <w:r>
+        <w:t xml:space="preserve">go to the top (last index) of player3’s deck. It tests that this is automatically done by transferring it to the (n+1)’s </w:t>
+      </w:r>
+      <w:r>
+        <w:t xml:space="preserve">deck if the nth player is not the </w:t>
+      </w:r>
+      <w:r>
+        <w:t>last player in the game</w:t>
+      </w:r>
+      <w:r>
+        <w:t>, using</w:t>
+      </w:r>
+      <w:r>
+        <w:t xml:space="preserve"> </w:t>
+      </w:r>
+      <w:r>
+        <w:rPr>
+          <w:i/>
+          <w:iCs/>
+        </w:rPr>
+        <w:t>getValue</w:t>
+      </w:r>
+      <w:r>
+        <w:t xml:space="preserve"> to get the </w:t>
+      </w:r>
+      <w:r>
+        <w:t xml:space="preserve">value of the </w:t>
+      </w:r>
+      <w:r>
+        <w:t>fifth card</w:t>
+      </w:r>
+      <w:r>
+        <w:t xml:space="preserve"> in player3’s deck ArrayList, and compare it with value 15</w:t>
+      </w:r>
+      <w:r>
+        <w:t xml:space="preserve"> </w:t>
+      </w:r>
+      <w:r>
+        <w:t>in</w:t>
+      </w:r>
+      <w:r>
+        <w:t xml:space="preserve"> </w:t>
+      </w:r>
+      <w:r>
+        <w:rPr>
+          <w:i/>
+          <w:iCs/>
+        </w:rPr>
+        <w:t>assertEquals</w:t>
+      </w:r>
+      <w:r>
+        <w:t>.</w:t>
+      </w:r>
+    </w:p>
+    <w:p>
+      <w:r>
+        <w:t>When</w:t>
+      </w:r>
+      <w:r>
+        <w:t xml:space="preserve"> the nth player is the last </w:t>
+      </w:r>
+      <w:r>
+        <w:t>player</w:t>
+      </w:r>
+      <w:r>
+        <w:t xml:space="preserve">, it should loop back to discard the card to the first player’s deck, which is tested in the second block of the test. In a mock three player game, it </w:t>
+      </w:r>
+      <w:r>
+        <w:t xml:space="preserve">discards a card of value </w:t>
+      </w:r>
+      <w:r>
+        <w:t xml:space="preserve">17 from player3, and checks that this moves the card to the top of player1’s deck using </w:t>
+      </w:r>
+      <w:r>
+        <w:rPr>
+          <w:i/>
+          <w:iCs/>
+        </w:rPr>
+        <w:t xml:space="preserve">getValue </w:t>
+      </w:r>
+      <w:r>
+        <w:t xml:space="preserve">to get </w:t>
+      </w:r>
+      <w:r>
+        <w:t>the fifth value of player1’s deck ArrayLis</w:t>
+      </w:r>
+      <w:r>
+        <w:t>t, and compare it with value 17 in</w:t>
+      </w:r>
+      <w:r>
+        <w:t xml:space="preserve"> with </w:t>
+      </w:r>
+      <w:r>
+        <w:rPr>
+          <w:i/>
+          <w:iCs/>
+        </w:rPr>
+        <w:t>assertEquals</w:t>
+      </w:r>
+      <w:r>
+        <w:rPr>
+          <w:i/>
+          <w:iCs/>
+        </w:rPr>
+        <w:t>.</w:t>
+      </w:r>
+    </w:p>
+    <w:p>
+      <w:r>
+        <w:rPr>
+          <w:i/>
+          <w:iCs/>
+        </w:rPr>
+        <w:lastRenderedPageBreak/>
+        <w:t>testKeepCard</w:t>
+      </w:r>
+      <w:r>
+        <w:t xml:space="preserve"> works similarly to </w:t>
+      </w:r>
+      <w:r>
+        <w:rPr>
+          <w:i/>
+          <w:iCs/>
+        </w:rPr>
+        <w:t>testAddToHand</w:t>
+      </w:r>
+      <w:r>
+        <w:t>, as keeping the newly drawn card should provide the same result as adding a card to the hand.</w:t>
+      </w:r>
+      <w:r>
+        <w:t xml:space="preserve"> </w:t>
+      </w:r>
+      <w:r>
+        <w:t xml:space="preserve">It creates a mock player2, then calls the </w:t>
+      </w:r>
+      <w:r>
+        <w:rPr>
+          <w:i/>
+          <w:iCs/>
+        </w:rPr>
+        <w:t>keepCard</w:t>
+      </w:r>
+      <w:r>
+        <w:t xml:space="preserve"> method to keep a mock card of value 11. It checks </w:t>
+      </w:r>
+      <w:r>
+        <w:t xml:space="preserve">that it was kept in the hand correctly by using </w:t>
+      </w:r>
+      <w:r>
+        <w:rPr>
+          <w:i/>
+          <w:iCs/>
+        </w:rPr>
+        <w:t>assertEquals</w:t>
+      </w:r>
+      <w:r>
+        <w:t xml:space="preserve"> to compare the mock card to the </w:t>
+      </w:r>
+      <w:r>
+        <w:t>fifth card in player2’s hand.</w:t>
+      </w:r>
+    </w:p>
+    <w:p>
+      <w:r>
+        <w:rPr>
+          <w:i/>
+          <w:iCs/>
+        </w:rPr>
+        <w:t>testRemoveCard</w:t>
+      </w:r>
+      <w:r>
+        <w:t xml:space="preserve"> </w:t>
+      </w:r>
+      <w:r>
+        <w:t>creates a mock player3, then gets the first card in its hand</w:t>
+      </w:r>
+      <w:r>
+        <w:t xml:space="preserve">, and removes it by calling </w:t>
+      </w:r>
+      <w:r>
+        <w:rPr>
+          <w:i/>
+          <w:iCs/>
+        </w:rPr>
+        <w:t>removeCard</w:t>
+      </w:r>
+      <w:r>
+        <w:t xml:space="preserve"> on that first card. This means that the size of player3’s hand should have decreased from </w:t>
+      </w:r>
+      <w:r>
+        <w:t xml:space="preserve">four to three, which the test checks by using </w:t>
+      </w:r>
+      <w:r>
+        <w:rPr>
+          <w:i/>
+          <w:iCs/>
+        </w:rPr>
+        <w:t>getHandSize</w:t>
+      </w:r>
+      <w:r>
+        <w:t xml:space="preserve"> to check its new hand size, and compare it with the value 3 in </w:t>
+      </w:r>
+      <w:r>
+        <w:rPr>
+          <w:i/>
+          <w:iCs/>
+        </w:rPr>
+        <w:t>assertEquals</w:t>
+      </w:r>
+      <w:r>
+        <w:t xml:space="preserve">. </w:t>
+      </w:r>
+    </w:p>
+    <w:p>
+      <w:r>
+        <w:t>Our final test</w:t>
+      </w:r>
+      <w:r>
+        <w:t xml:space="preserve">, </w:t>
+      </w:r>
+      <w:r>
+        <w:rPr>
+          <w:i/>
+          <w:iCs/>
+        </w:rPr>
+        <w:t>testIsWinner</w:t>
+      </w:r>
+      <w:r>
+        <w:t xml:space="preserve">, creates a mock player2, </w:t>
+      </w:r>
+      <w:r>
+        <w:t xml:space="preserve">then adds four cards with value 2 to its hand iteratively, and calls the </w:t>
+      </w:r>
+      <w:r>
+        <w:rPr>
+          <w:i/>
+          <w:iCs/>
+        </w:rPr>
+        <w:t>isWinner</w:t>
+      </w:r>
+      <w:r>
+        <w:t xml:space="preserve"> method on player2. </w:t>
+      </w:r>
+      <w:r>
+        <w:t>Th</w:t>
+      </w:r>
+      <w:r>
+        <w:t xml:space="preserve">is method tests that the correct winner is being declared by checking if </w:t>
+      </w:r>
+      <w:r>
+        <w:rPr>
+          <w:i/>
+          <w:iCs/>
+        </w:rPr>
+        <w:t>isWinner</w:t>
+      </w:r>
+      <w:r>
+        <w:t xml:space="preserve"> </w:t>
+      </w:r>
+      <w:r>
+        <w:t xml:space="preserve">successfully sets the </w:t>
+      </w:r>
+      <w:r>
+        <w:rPr>
+          <w:i/>
+          <w:iCs/>
+        </w:rPr>
+        <w:t>complete</w:t>
+      </w:r>
+      <w:r>
+        <w:t xml:space="preserve"> Boolean value to true,</w:t>
+      </w:r>
+      <w:r>
+        <w:t xml:space="preserve"> </w:t>
+      </w:r>
+      <w:r>
+        <w:t xml:space="preserve">and if </w:t>
+      </w:r>
+      <w:r>
+        <w:t>it checks that the winner value is set to player2</w:t>
+      </w:r>
+      <w:r>
+        <w:t>.</w:t>
+      </w:r>
+    </w:p>
+    <w:p>
+      <w:r>
+        <w:t xml:space="preserve">To check the effectiveness of our testing, we ran each </w:t>
+      </w:r>
+      <w:r>
+        <w:t xml:space="preserve">unit test </w:t>
+      </w:r>
+      <w:r>
+        <w:t>with code coverage in our IDE</w:t>
+      </w:r>
+      <w:r>
+        <w:t>, as code coverage is often a good metric of thorough testing</w:t>
+      </w:r>
+      <w:r>
+        <w:t xml:space="preserve">. </w:t>
+      </w:r>
+      <w:r>
+        <w:rPr>
+          <w:i/>
+          <w:iCs/>
+        </w:rPr>
+        <w:t>PlayerTest.java</w:t>
+      </w:r>
+      <w:r>
+        <w:t xml:space="preserve"> covered 68% of methods, </w:t>
+      </w:r>
+      <w:r>
+        <w:t xml:space="preserve">indicating that </w:t>
+      </w:r>
+      <w:r>
+        <w:t>the class was tested to a high standard</w:t>
+      </w:r>
+      <w:r>
+        <w:t xml:space="preserve">. </w:t>
+      </w:r>
+      <w:r>
+        <w:t xml:space="preserve"> </w:t>
+      </w:r>
+    </w:p>
+    <w:p>
+      <w:r>
+        <w:t>After we had finished designing the unit test</w:t>
+      </w:r>
+      <w:r>
+        <w:t xml:space="preserve"> classes</w:t>
+      </w:r>
+      <w:r>
+        <w:t xml:space="preserve">, we added it to a test suite, </w:t>
+      </w:r>
+      <w:r>
+        <w:rPr>
+          <w:i/>
+          <w:iCs/>
+        </w:rPr>
+        <w:t>TestSuite.java</w:t>
+      </w:r>
+      <w:r>
+        <w:t xml:space="preserve">, which can be used to </w:t>
+      </w:r>
+      <w:r>
+        <w:t>load a database in memory, run all test cases, and then unload the database from memory after the suite has completed the testing.</w:t>
+      </w:r>
+      <w:r>
+        <w:t xml:space="preserve"> This saves time, and makes it easier to run all tests if new tests are added to the unit test classes</w:t>
+      </w:r>
+      <w:r>
+        <w:t xml:space="preserve"> in the future.</w:t>
+      </w:r>
+    </w:p>
     <w:sectPr>
       <w:headerReference w:type="default" r:id="rId9"/>
       <w:footerReference w:type="default" r:id="rId10"/>
       <w:pgSz w:w="11906" w:h="16838"/>
-      <w:pgMar w:top="1440" w:right="1440" w:bottom="1440" w:left="1440" w:header="708" w:footer="708" w:gutter="0"/>
+      <w:pgMar w:top="1134" w:right="1134" w:bottom="1134" w:left="1134" w:header="709" w:footer="709" w:gutter="0"/>
       <w:cols w:space="708"/>
       <w:docGrid w:linePitch="360"/>
     </w:sectPr>

</xml_diff>